<commit_message>
more text in the architecture document
</commit_message>
<xml_diff>
--- a/doc/SAPSailingAnalyticsArchitecture.docx
+++ b/doc/SAPSailingAnalyticsArchitecture.docx
@@ -81,18 +81,46 @@
         <w:t xml:space="preserve"> Over time, the solution learned to manage multiple leaderboards, combining historic race analysis with live tracking. </w:t>
       </w:r>
       <w:r>
-        <w:t xml:space="preserve"> A Google Map visualization, originally intended primarily for debugging purposes, matured to a useful tool used by commentators and spectators alike, combined with charts showing wind and competitor data, and of course the traditional live leaderboard. The leaderboard itself received various enhancements over time, including data about maneuvers such as tacks, jibes and penalty circles, and additional figures such as the average cross-track error which under shifty wind conditions in some boat classes may be an indicator for the risk taken by a competitor.</w:t>
-      </w:r>
-    </w:p>
-    <w:p>
-      <w:r>
-        <w:t>The REST/JSON APIs offered by the Java back-end have been exploited by at least two additional show-case scenarios. Already in 2011, Business Objects Dashboards  displayed data extracted through these interfaces in nice analytical views. In 2012, the interfaces started to be used for repeated extraction of data into a HANA database on top of which Experience UI technology is now used as a visualization technology with sophisticated analyses.</w:t>
-      </w:r>
-    </w:p>
-    <w:p>
+        <w:t>Particularly the accumulation of historic race data will require changes in the architecture in the near future to support this use case better.</w:t>
+      </w:r>
+    </w:p>
+    <w:p>
+      <w:r>
+        <w:t>A Google Map visualization, originally intended primarily for debugging purposes, matured to a useful tool used by commentators and spectators alike, combined with charts showing wind and competitor data, and of course the traditional live leaderboard. The leaderboard itself received various enhancements over time, including data about maneuvers such as tacks, jibes and penalty circles, and additional figures such as the average cross-track error which under shifty wind conditions in some boat classes may be an indicator for the risk taken by a competitor.</w:t>
+      </w:r>
+    </w:p>
+    <w:p>
+      <w:r>
+        <w:t>The REST/JSON APIs offered by the Java back-end have been exploited by at least two additional show-case scenarios. Already in 2011, Business Objects</w:t>
+      </w:r>
+      <w:r>
+        <w:t xml:space="preserve"> Dashboards </w:t>
+      </w:r>
+      <w:r>
+        <w:t xml:space="preserve">displayed data extracted through these interfaces in nice analytical views. In 2012, the interfaces started to be used for repeated extraction of </w:t>
+      </w:r>
       <w:r>
         <w:lastRenderedPageBreak/>
-        <w:t>The remainder of this document explains the key architectural principles on which the SAP Sailing Analytics have been developed. It is to be considered a snapshot of the status quo, as  documented by the time stamp in the document's header.</w:t>
+        <w:t>data into a HANA database on top of which Experience UI technology is now used as a visualization technology with sophisticated analyses.</w:t>
+      </w:r>
+    </w:p>
+    <w:p>
+      <w:r>
+        <w:t>In 2012, a mobile application to support the race committees in their functions has been developed using largely the same architecture. Although the server for this app currently runs in a separate process, it uses largely the same code base, versioning repository and build process. We plan to integrate it with the SAP Sailing Analytics soon. A first loose coupling will allow users of the mobile app to send wind data entered on a mobile device into the SAP Sailing Analytics back-end where it augments the wind-based calculations.</w:t>
+      </w:r>
+      <w:r>
+        <w:t xml:space="preserve"> Later, we plan to integrate the mobile app even closer so that is supports race officials in laying and moving marks, changing the course layout as well as detecting and announcing disqualifications.</w:t>
+      </w:r>
+    </w:p>
+    <w:p>
+      <w:r>
+        <w:t>The remainder of this document explains the key architectural principles on which the SAP Sailing Analytics have been developed. It is to be considered a snapshot</w:t>
+      </w:r>
+      <w:r>
+        <w:t xml:space="preserve"> of the status quo, as</w:t>
+      </w:r>
+      <w:r>
+        <w:t xml:space="preserve"> documented by the time stamp in the document's header.</w:t>
       </w:r>
     </w:p>
     <w:p>
@@ -110,6 +138,46 @@
       <w:r>
         <w:t>In-Memory Architecture</w:t>
       </w:r>
+      <w:r>
+        <w:t xml:space="preserve"> and the Database</w:t>
+      </w:r>
+    </w:p>
+    <w:p>
+      <w:r>
+        <w:t>The application generally deals with two sorts of data. One is the sensor data originally created by a set of physical sensors such as GPS trackers, wind measurement devices or the sensors included in smart phones and other mobile devices.</w:t>
+      </w:r>
+      <w:r>
+        <w:t xml:space="preserve"> The other is master data and meta-data captured and maintained by administrators and users, such as the leaderboard configuration data, connectivity data for the tracking providers, or official scoring results imported from external sources.</w:t>
+      </w:r>
+    </w:p>
+    <w:p>
+      <w:r>
+        <w:t xml:space="preserve">For the sensor data, the time at which the data is received is never the same as the time at which the sensor data was valid. Sensors don't predict the future but measure some present value. The transmission from the sensor to the server </w:t>
+      </w:r>
+      <w:r>
+        <w:t xml:space="preserve">adds a rather unpredictable latency. </w:t>
+      </w:r>
+      <w:r>
+        <w:t>In the worst case, the sensor's transmission unit fails, and the data can only be imported into the server once the sensor is back on shore. With this in mind, the server's view of reality is partial and lagging, and history may be re-written at any point in time if a sensor decides t</w:t>
+      </w:r>
+      <w:r>
+        <w:t>o deliver its data later than most other sensors. There is no precise synchronization across the set of sensors used at an event. At best, there is a pre-configured maximum delay at which trackers make an effort to deliver their data. However, this may also fail, for example, if trackers lack network connectivity when they would actually be due to send their data.</w:t>
+      </w:r>
+      <w:r>
+        <w:t xml:space="preserve"> Tracking providers may also decide to re-compute some derived data which our server receives. For example, some tracking providers send data about when they think which boat passed which mark. The provider may change this at any time, sending an updated list of mark passing times. This can, e.g., happen if the course layout was changed on short notice, and the course update didn't make it into the server in time. Once the course layout change is then updated to the system, the mark passing times will be re-evaluated, and updates to the previous mark passing times will result.</w:t>
+      </w:r>
+    </w:p>
+    <w:p>
+      <w:r>
+        <w:t>These circumstances sugges</w:t>
+      </w:r>
+      <w:r>
+        <w:t xml:space="preserve">t an architecture which basically records the sensor facts and dynamically aggregates all derived information on the fly. This is how we started. The more complex the rules for deriving interesting figures from the sensor data grew, the more computational resources the on-the-fly </w:t>
+      </w:r>
+      <w:r>
+        <w:lastRenderedPageBreak/>
+        <w:t>aggregation required. In particular, three algorithms turned out to be quite expensive to carry out: maneuver analysis based on the recursive Douglas-Peucker algorithm; wind estimation based on the boat tracks, assuming that boats on different tacks use roughly the same beat angle to the wind; and the average cross-track error which computes a projection of each boat's position to the wind direction.</w:t>
+      </w:r>
     </w:p>
     <w:p>
       <w:pPr>
@@ -133,6 +201,14 @@
       </w:pPr>
       <w:r>
         <w:t>Linux, OSGi/Equinox</w:t>
+      </w:r>
+    </w:p>
+    <w:p>
+      <w:pPr>
+        <w:pStyle w:val="Heading2"/>
+      </w:pPr>
+      <w:r>
+        <w:t>Google Web Toolkit (GWT)</w:t>
       </w:r>
     </w:p>
     <w:p>

</xml_diff>

<commit_message>
map live leaderboard request to a timed request if now-delay is after last leaderboard change
</commit_message>
<xml_diff>
--- a/doc/SAPSailingAnalyticsArchitecture.docx
+++ b/doc/SAPSailingAnalyticsArchitecture.docx
@@ -185,6 +185,59 @@
       </w:pPr>
       <w:r>
         <w:t>Caching where Necessary</w:t>
+      </w:r>
+    </w:p>
+    <w:p>
+      <w:pPr>
+        <w:pStyle w:val="Heading2"/>
+      </w:pPr>
+      <w:r>
+        <w:t>Approaches to Locking: "synchronized" vs. ReentrantReadWriteLock</w:t>
+      </w:r>
+    </w:p>
+    <w:p>
+      <w:pPr>
+        <w:pStyle w:val="Heading2"/>
+      </w:pPr>
+      <w:r>
+        <w:t>Scale-Out through Replication</w:t>
+      </w:r>
+    </w:p>
+    <w:p>
+      <w:pPr>
+        <w:pStyle w:val="Heading3"/>
+      </w:pPr>
+      <w:r>
+        <w:t>Master/Replica Distinction</w:t>
+      </w:r>
+    </w:p>
+    <w:p>
+      <w:pPr>
+        <w:pStyle w:val="Heading3"/>
+      </w:pPr>
+      <w:r>
+        <w:t>Operational Transformation</w:t>
+      </w:r>
+    </w:p>
+    <w:p>
+      <w:pPr>
+        <w:pStyle w:val="Heading3"/>
+      </w:pPr>
+      <w:r>
+        <w:t>Operations, Services, and Events</w:t>
+      </w:r>
+    </w:p>
+    <w:p>
+      <w:r>
+        <w:t>TODO explain how some operations are issued from the outside through service interfaces, and some emerge from events such as receiving sensor data. What's accidental, what's historic, how should it be?</w:t>
+      </w:r>
+    </w:p>
+    <w:p>
+      <w:pPr>
+        <w:pStyle w:val="Heading3"/>
+      </w:pPr>
+      <w:r>
+        <w:t>Open issues</w:t>
       </w:r>
     </w:p>
     <w:p>
@@ -509,6 +562,31 @@
       <w:color w:val="4F81BD" w:themeColor="accent1"/>
     </w:rPr>
   </w:style>
+  <w:style w:type="paragraph" w:styleId="Heading4">
+    <w:name w:val="heading 4"/>
+    <w:basedOn w:val="Normal"/>
+    <w:next w:val="Normal"/>
+    <w:link w:val="Heading4Char"/>
+    <w:uiPriority w:val="9"/>
+    <w:semiHidden/>
+    <w:unhideWhenUsed/>
+    <w:qFormat/>
+    <w:rsid w:val="00D247CB"/>
+    <w:pPr>
+      <w:keepNext/>
+      <w:keepLines/>
+      <w:spacing w:before="200" w:after="0"/>
+      <w:outlineLvl w:val="3"/>
+    </w:pPr>
+    <w:rPr>
+      <w:rFonts w:asciiTheme="majorHAnsi" w:eastAsiaTheme="majorEastAsia" w:hAnsiTheme="majorHAnsi" w:cstheme="majorBidi"/>
+      <w:b/>
+      <w:bCs/>
+      <w:i/>
+      <w:iCs/>
+      <w:color w:val="4F81BD" w:themeColor="accent1"/>
+    </w:rPr>
+  </w:style>
   <w:style w:type="character" w:default="1" w:styleId="DefaultParagraphFont">
     <w:name w:val="Default Paragraph Font"/>
     <w:uiPriority w:val="1"/>
@@ -579,6 +657,22 @@
       <w:rFonts w:asciiTheme="majorHAnsi" w:eastAsiaTheme="majorEastAsia" w:hAnsiTheme="majorHAnsi" w:cstheme="majorBidi"/>
       <w:b/>
       <w:bCs/>
+      <w:color w:val="4F81BD" w:themeColor="accent1"/>
+    </w:rPr>
+  </w:style>
+  <w:style w:type="character" w:customStyle="1" w:styleId="Heading4Char">
+    <w:name w:val="Heading 4 Char"/>
+    <w:basedOn w:val="DefaultParagraphFont"/>
+    <w:link w:val="Heading4"/>
+    <w:uiPriority w:val="9"/>
+    <w:semiHidden/>
+    <w:rsid w:val="00D247CB"/>
+    <w:rPr>
+      <w:rFonts w:asciiTheme="majorHAnsi" w:eastAsiaTheme="majorEastAsia" w:hAnsiTheme="majorHAnsi" w:cstheme="majorBidi"/>
+      <w:b/>
+      <w:bCs/>
+      <w:i/>
+      <w:iCs/>
       <w:color w:val="4F81BD" w:themeColor="accent1"/>
     </w:rPr>
   </w:style>

</xml_diff>

<commit_message>
fixed leaderboard group creation with overall leaderboard; handle RaceColumnListener event forwarding on meta leaderboards
</commit_message>
<xml_diff>
--- a/doc/SAPSailingAnalyticsArchitecture.docx
+++ b/doc/SAPSailingAnalyticsArchitecture.docx
@@ -97,11 +97,11 @@
         <w:t xml:space="preserve"> Dashboards </w:t>
       </w:r>
       <w:r>
-        <w:t xml:space="preserve">displayed data extracted through these interfaces in nice analytical views. In 2012, the interfaces started to be used for repeated extraction of </w:t>
+        <w:t xml:space="preserve">displayed data extracted through these interfaces in nice analytical </w:t>
       </w:r>
       <w:r>
         <w:lastRenderedPageBreak/>
-        <w:t>data into a HANA database on top of which Experience UI technology is now used as a visualization technology with sophisticated analyses.</w:t>
+        <w:t>views. In 2012, the interfaces started to be used for repeated extraction of data into a HANA database on top of which Experience UI technology is now used as a visualization technology with sophisticated analyses.</w:t>
       </w:r>
     </w:p>
     <w:p>
@@ -169,74 +169,98 @@
     </w:p>
     <w:p>
       <w:r>
+        <w:lastRenderedPageBreak/>
         <w:t>These circumstances sugges</w:t>
       </w:r>
       <w:r>
-        <w:t xml:space="preserve">t an architecture which basically records the sensor facts and dynamically aggregates all derived information on the fly. This is how we started. The more complex the rules for deriving interesting figures from the sensor data grew, the more computational resources the on-the-fly </w:t>
-      </w:r>
+        <w:t>t an architecture which basically records the sensor facts and dynamically aggregates all derived information on the fly. This is how we started. The more complex the rules for deriving interesting figures from the sensor data grew, the more computational resources the on-the-fly aggregation required. In particular, three algorithms turned out to be quite expensive to carry out: maneuver analysis based on the recursive Douglas-Peucker algorithm; wind estimation based on the boat tracks, assuming that boats on different tacks use roughly the same beat angle to the wind; and the average cross-track error which computes a projection of each boat's position to the wind direction.</w:t>
+      </w:r>
+    </w:p>
+    <w:p>
+      <w:pPr>
+        <w:pStyle w:val="Heading2"/>
+      </w:pPr>
+      <w:r>
+        <w:t>Caching where Necessary</w:t>
+      </w:r>
+    </w:p>
+    <w:p>
+      <w:pPr>
+        <w:pStyle w:val="Heading2"/>
+      </w:pPr>
+      <w:r>
+        <w:t>Implementation Pattern for Caches</w:t>
+      </w:r>
+    </w:p>
+    <w:p>
+      <w:r>
+        <w:t>TODO talk about FutureTask, Executor, waiting for latest results vs. using a SmartFutureCache and updating in the background, using a whiteboard pattern</w:t>
+      </w:r>
+    </w:p>
+    <w:p>
+      <w:pPr>
+        <w:pStyle w:val="Heading2"/>
+      </w:pPr>
+      <w:r>
+        <w:t>Issues with Caching</w:t>
+      </w:r>
+    </w:p>
+    <w:p>
+      <w:r>
+        <w:t>TODO talk about the problem of keeping the computation and cache invalidation rules in sync</w:t>
+      </w:r>
+    </w:p>
+    <w:p>
+      <w:pPr>
+        <w:pStyle w:val="Heading2"/>
+      </w:pPr>
+      <w:r>
+        <w:t>Approaches to Locking: "synchronized" vs. ReentrantReadWriteLock</w:t>
+      </w:r>
+    </w:p>
+    <w:p>
+      <w:pPr>
+        <w:pStyle w:val="Heading2"/>
+      </w:pPr>
+      <w:r>
+        <w:t>Scale-Out through Replication</w:t>
+      </w:r>
+    </w:p>
+    <w:p>
+      <w:pPr>
+        <w:pStyle w:val="Heading3"/>
+      </w:pPr>
+      <w:r>
+        <w:t>Master/Replica Distinction</w:t>
+      </w:r>
+    </w:p>
+    <w:p>
+      <w:pPr>
+        <w:pStyle w:val="Heading3"/>
+      </w:pPr>
+      <w:r>
+        <w:t>Operational Transformation</w:t>
+      </w:r>
+    </w:p>
+    <w:p>
+      <w:pPr>
+        <w:pStyle w:val="Heading3"/>
+      </w:pPr>
+      <w:r>
+        <w:t>Operations, Services, and Events</w:t>
+      </w:r>
+    </w:p>
+    <w:p>
+      <w:r>
+        <w:t>TODO explain how some operations are issued from the outside through service interfaces, and some emerge from events such as receiving sensor data. What's accidental, what's historic, how should it be?</w:t>
+      </w:r>
+    </w:p>
+    <w:p>
+      <w:pPr>
+        <w:pStyle w:val="Heading3"/>
+      </w:pPr>
       <w:r>
         <w:lastRenderedPageBreak/>
-        <w:t>aggregation required. In particular, three algorithms turned out to be quite expensive to carry out: maneuver analysis based on the recursive Douglas-Peucker algorithm; wind estimation based on the boat tracks, assuming that boats on different tacks use roughly the same beat angle to the wind; and the average cross-track error which computes a projection of each boat's position to the wind direction.</w:t>
-      </w:r>
-    </w:p>
-    <w:p>
-      <w:pPr>
-        <w:pStyle w:val="Heading2"/>
-      </w:pPr>
-      <w:r>
-        <w:t>Caching where Necessary</w:t>
-      </w:r>
-    </w:p>
-    <w:p>
-      <w:pPr>
-        <w:pStyle w:val="Heading2"/>
-      </w:pPr>
-      <w:r>
-        <w:t>Approaches to Locking: "synchronized" vs. ReentrantReadWriteLock</w:t>
-      </w:r>
-    </w:p>
-    <w:p>
-      <w:pPr>
-        <w:pStyle w:val="Heading2"/>
-      </w:pPr>
-      <w:r>
-        <w:t>Scale-Out through Replication</w:t>
-      </w:r>
-    </w:p>
-    <w:p>
-      <w:pPr>
-        <w:pStyle w:val="Heading3"/>
-      </w:pPr>
-      <w:r>
-        <w:t>Master/Replica Distinction</w:t>
-      </w:r>
-    </w:p>
-    <w:p>
-      <w:pPr>
-        <w:pStyle w:val="Heading3"/>
-      </w:pPr>
-      <w:r>
-        <w:t>Operational Transformation</w:t>
-      </w:r>
-    </w:p>
-    <w:p>
-      <w:pPr>
-        <w:pStyle w:val="Heading3"/>
-      </w:pPr>
-      <w:r>
-        <w:t>Operations, Services, and Events</w:t>
-      </w:r>
-    </w:p>
-    <w:p>
-      <w:r>
-        <w:t>TODO explain how some operations are issued from the outside through service interfaces, and some emerge from events such as receiving sensor data. What's accidental, what's historic, how should it be?</w:t>
-      </w:r>
-    </w:p>
-    <w:p>
-      <w:pPr>
-        <w:pStyle w:val="Heading3"/>
-      </w:pPr>
-      <w:r>
         <w:t>Open issues</w:t>
       </w:r>
     </w:p>

</xml_diff>

<commit_message>
continued work on the architecture documentation
</commit_message>
<xml_diff>
--- a/doc/SAPSailingAnalyticsArchitecture.docx
+++ b/doc/SAPSailingAnalyticsArchitecture.docx
@@ -97,11 +97,11 @@
         <w:t xml:space="preserve"> Dashboards </w:t>
       </w:r>
       <w:r>
-        <w:t xml:space="preserve">displayed data extracted through these interfaces in nice analytical </w:t>
+        <w:t xml:space="preserve">displayed data extracted through these interfaces in nice analytical views. In 2012, the interfaces started to be used for repeated extraction of </w:t>
       </w:r>
       <w:r>
         <w:lastRenderedPageBreak/>
-        <w:t>views. In 2012, the interfaces started to be used for repeated extraction of data into a HANA database on top of which Experience UI technology is now used as a visualization technology with sophisticated analyses.</w:t>
+        <w:t>data into a HANA database on top of which Experience UI technology is now used as a visualization technology with sophisticated analyses.</w:t>
       </w:r>
     </w:p>
     <w:p>
@@ -128,6 +128,114 @@
         <w:pStyle w:val="Heading1"/>
       </w:pPr>
       <w:r>
+        <w:t>Runtime Environment</w:t>
+      </w:r>
+    </w:p>
+    <w:p>
+      <w:pPr>
+        <w:pStyle w:val="Heading2"/>
+      </w:pPr>
+      <w:r>
+        <w:t>Linux, Java, OSGi/Equinox</w:t>
+      </w:r>
+    </w:p>
+    <w:p>
+      <w:r>
+        <w:t>By and large, the SAP Sailing Analytics ar</w:t>
+      </w:r>
+      <w:r>
+        <w:t xml:space="preserve">e a web application implemented using Java technology. </w:t>
+      </w:r>
+      <w:r>
+        <w:t xml:space="preserve">The application's components are OSGi bundles running in an Equinox OSGi container. </w:t>
+      </w:r>
+      <w:r>
+        <w:t xml:space="preserve">Some bundles </w:t>
+      </w:r>
+      <w:r>
+        <w:t>offer static web content or dynamic content in the form of servlets. Those bundles are implemented as OSGi Web Bundles which we consider a simple and elegant way to meet web standards using an OSGi-based implementation. The main extensions compared to a regular OSGi bundle is the presence of a web.xml descriptor in the WEB-INF top-level folder.</w:t>
+      </w:r>
+    </w:p>
+    <w:p>
+      <w:r>
+        <w:t>Our current server deployment uses a 64bit Java7 Hotspot virtual machine and runs on a 64bit Linux CentOS distribution. We have a single host (sapsailing.com) which runs a number of Java VMs, some to offer the application in different development stages (dev, test, prod, ...), some to perform specific tasks such as replicating UDP wind data to the various server processes, or a process to store data received from the SwissTiming connector durably while forwarding that data to a server VM requesting it.</w:t>
+      </w:r>
+    </w:p>
+    <w:p>
+      <w:pPr>
+        <w:pStyle w:val="Heading2"/>
+      </w:pPr>
+      <w:r>
+        <w:t>Database</w:t>
+      </w:r>
+    </w:p>
+    <w:p>
+      <w:r>
+        <w:t>By and large, we use a database to recover from a server restart. Once started, most data managed by the application is kept in main memory. We currently use MongoDB as our database. Different DB instances belong to different server instances which allows us to cleanly separate development and test data from production data.</w:t>
+      </w:r>
+    </w:p>
+    <w:p>
+      <w:pPr>
+        <w:pStyle w:val="Heading2"/>
+      </w:pPr>
+      <w:r>
+        <w:t>Google Web Toolkit (GWT)</w:t>
+      </w:r>
+    </w:p>
+    <w:p>
+      <w:r>
+        <w:t>The web UI is built using the Google Web Toolkit. This allows us to share code between UI and back-end and gives us the power of the regular Eclipse Java tools for code understanding, debugging and agile manipulation.</w:t>
+      </w:r>
+    </w:p>
+    <w:p>
+      <w:r>
+        <w:lastRenderedPageBreak/>
+        <w:t xml:space="preserve">The </w:t>
+      </w:r>
+      <w:r>
+        <w:t>GWT application communicates with the server using GWT RPC which, in the back-end, is implemented as a so-called RemoteServiceServlet and again exposed by m</w:t>
+      </w:r>
+      <w:r>
+        <w:t>eans of an OSGi web bundle. This servlet accesses the core application through an OSGi service (RacingEventService) which is hooked up in the OSGi service registry.</w:t>
+      </w:r>
+    </w:p>
+    <w:p>
+      <w:pPr>
+        <w:pStyle w:val="Heading2"/>
+      </w:pPr>
+      <w:r>
+        <w:t>Tracking Connectors</w:t>
+      </w:r>
+    </w:p>
+    <w:p>
+      <w:pPr>
+        <w:pStyle w:val="Heading2"/>
+      </w:pPr>
+      <w:r>
+        <w:t>Wind Sensor Connector</w:t>
+      </w:r>
+    </w:p>
+    <w:p>
+      <w:pPr>
+        <w:pStyle w:val="Heading2"/>
+      </w:pPr>
+      <w:r>
+        <w:t>Result Importers</w:t>
+      </w:r>
+    </w:p>
+    <w:p>
+      <w:pPr>
+        <w:pStyle w:val="Heading3"/>
+      </w:pPr>
+      <w:r>
+        <w:t>Kieler Woche FTP Set-Up</w:t>
+      </w:r>
+    </w:p>
+    <w:p>
+      <w:pPr>
+        <w:pStyle w:val="Heading1"/>
+      </w:pPr>
+      <w:r>
         <w:t>Basic Architectural Principles</w:t>
       </w:r>
     </w:p>
@@ -169,11 +277,14 @@
     </w:p>
     <w:p>
       <w:r>
+        <w:t>These circumstances sugges</w:t>
+      </w:r>
+      <w:r>
+        <w:t xml:space="preserve">t an architecture which basically records the sensor facts and dynamically aggregates all derived information on the fly. This is how we started. The more complex the rules for deriving interesting figures from the sensor data grew, the more computational resources the on-the-fly aggregation required. In particular, three algorithms turned out to be quite expensive to carry out: maneuver analysis based on the recursive Douglas-Peucker algorithm; wind estimation based on the </w:t>
+      </w:r>
+      <w:r>
         <w:lastRenderedPageBreak/>
-        <w:t>These circumstances sugges</w:t>
-      </w:r>
-      <w:r>
-        <w:t>t an architecture which basically records the sensor facts and dynamically aggregates all derived information on the fly. This is how we started. The more complex the rules for deriving interesting figures from the sensor data grew, the more computational resources the on-the-fly aggregation required. In particular, three algorithms turned out to be quite expensive to carry out: maneuver analysis based on the recursive Douglas-Peucker algorithm; wind estimation based on the boat tracks, assuming that boats on different tacks use roughly the same beat angle to the wind; and the average cross-track error which computes a projection of each boat's position to the wind direction.</w:t>
+        <w:t>boat tracks, assuming that boats on different tacks use roughly the same beat angle to the wind; and the average cross-track error which computes a projection of each boat's position to the wind direction.</w:t>
       </w:r>
     </w:p>
     <w:p>
@@ -260,64 +371,7 @@
         <w:pStyle w:val="Heading3"/>
       </w:pPr>
       <w:r>
-        <w:lastRenderedPageBreak/>
         <w:t>Open issues</w:t>
-      </w:r>
-    </w:p>
-    <w:p>
-      <w:pPr>
-        <w:pStyle w:val="Heading1"/>
-      </w:pPr>
-      <w:r>
-        <w:t>Runtime Environment</w:t>
-      </w:r>
-    </w:p>
-    <w:p>
-      <w:pPr>
-        <w:pStyle w:val="Heading2"/>
-      </w:pPr>
-      <w:r>
-        <w:t>Linux, OSGi/Equinox</w:t>
-      </w:r>
-    </w:p>
-    <w:p>
-      <w:pPr>
-        <w:pStyle w:val="Heading2"/>
-      </w:pPr>
-      <w:r>
-        <w:t>Google Web Toolkit (GWT)</w:t>
-      </w:r>
-    </w:p>
-    <w:p>
-      <w:pPr>
-        <w:pStyle w:val="Heading2"/>
-      </w:pPr>
-      <w:r>
-        <w:t>Tracking Connectors</w:t>
-      </w:r>
-    </w:p>
-    <w:p>
-      <w:pPr>
-        <w:pStyle w:val="Heading2"/>
-      </w:pPr>
-      <w:r>
-        <w:t>Wind Sensor Connector</w:t>
-      </w:r>
-    </w:p>
-    <w:p>
-      <w:pPr>
-        <w:pStyle w:val="Heading2"/>
-      </w:pPr>
-      <w:r>
-        <w:t>Result Importers</w:t>
-      </w:r>
-    </w:p>
-    <w:p>
-      <w:pPr>
-        <w:pStyle w:val="Heading3"/>
-      </w:pPr>
-      <w:r>
-        <w:t>Kieler Woche FTP Set-Up</w:t>
       </w:r>
     </w:p>
     <w:p>

</xml_diff>

<commit_message>
continued with architecture documentation
</commit_message>
<xml_diff>
--- a/doc/SAPSailingAnalyticsArchitecture.docx
+++ b/doc/SAPSailingAnalyticsArchitecture.docx
@@ -45,7 +45,13 @@
         <w:t>started as a small tool primarily intended to support a commentator in his job by displaying a live leaderboard for a sailing regatta</w:t>
       </w:r>
       <w:r>
-        <w:t xml:space="preserve"> with data interesting for the commentary. GPS and wind data travels from sensors to the server where the application keeps it in memory. When a request for a leaderboard is received, the data is aggregated on the fly, performing geometric computations including wind projections and involving a virtual "advantage line" orthogonal to the wind direction.</w:t>
+        <w:t xml:space="preserve"> with data interesting for the comme</w:t>
+      </w:r>
+      <w:r>
+        <w:t>ntary. GPS and wind data travel</w:t>
+      </w:r>
+      <w:r>
+        <w:t xml:space="preserve"> from sensors to the server where the application keeps it in memory. When a request for a leaderboard is received, the data is aggregated on the fly, performing geometric computations including wind projections and involving a virtual "advantage line" orthogonal to the wind direction.</w:t>
       </w:r>
     </w:p>
     <w:p>
@@ -53,7 +59,13 @@
         <w:t xml:space="preserve">The live leaderboard started as a web application with </w:t>
       </w:r>
       <w:r>
-        <w:t xml:space="preserve">a Java back-end responsible for the connectivity with the sensors and performing the geometric computations, and a Python process rendering the </w:t>
+        <w:t xml:space="preserve">a Java back-end responsible for the connectivity with the sensors and </w:t>
+      </w:r>
+      <w:r>
+        <w:t>providing the geometry engine</w:t>
+      </w:r>
+      <w:r>
+        <w:t xml:space="preserve">, and a Python process rendering the </w:t>
       </w:r>
       <w:r>
         <w:t>W</w:t>
@@ -64,21 +76,77 @@
     </w:p>
     <w:p>
       <w:r>
-        <w:t>The solution was first shown at Kieler Woche 2011. At the time, it was capable of displaying a single leaderboard that showed a number of tracked races in numerical form, offering columns for overall rank, race rank, rank at a mark, and values for average speed, distance traveled, gap to leader in seconds, velocity made good (VMG), estimated time of arrival at the next mark and current speed over ground. It was prototypical in many regards but regardless was considered an improvement for the commentary.</w:t>
-      </w:r>
-    </w:p>
-    <w:p>
-      <w:r>
-        <w:t>After Kieler Woche 2011, the architecture changed. We removed the Python engine and used the Google Web Toolkit instead to render the Web UI directly in the Java process. A first new live leaderboard with this approach was shown at the IDM Travem</w:t>
+        <w:t xml:space="preserve">The solution was first shown at </w:t>
+      </w:r>
+      <w:proofErr w:type="spellStart"/>
+      <w:r>
+        <w:t>Kieler</w:t>
+      </w:r>
+      <w:proofErr w:type="spellEnd"/>
+      <w:r>
+        <w:t xml:space="preserve"> </w:t>
+      </w:r>
+      <w:proofErr w:type="spellStart"/>
+      <w:r>
+        <w:t>Woche</w:t>
+      </w:r>
+      <w:proofErr w:type="spellEnd"/>
+      <w:r>
+        <w:t xml:space="preserve"> 2011. At the time, it was capable of displaying a single leaderboard that showed a number of tracked races in numerical form, offering columns for overall rank, race rank, rank at a mark, and values for average speed, distance traveled, gap to leader in seconds, velocity made good (VMG), estimated time of arrival at the next mark and current speed over ground. It was prototypical in many regards but regardless was considered an improvement for the commentary.</w:t>
+      </w:r>
+      <w:r>
+        <w:t xml:space="preserve"> The sailors liked it too because for the first time they could see numerical evidence of their choices of speed over distance.</w:t>
+      </w:r>
+    </w:p>
+    <w:p>
+      <w:r>
+        <w:t xml:space="preserve">After </w:t>
+      </w:r>
+      <w:proofErr w:type="spellStart"/>
+      <w:r>
+        <w:t>Kieler</w:t>
+      </w:r>
+      <w:proofErr w:type="spellEnd"/>
+      <w:r>
+        <w:t xml:space="preserve"> </w:t>
+      </w:r>
+      <w:proofErr w:type="spellStart"/>
+      <w:r>
+        <w:t>Woche</w:t>
+      </w:r>
+      <w:proofErr w:type="spellEnd"/>
+      <w:r>
+        <w:t xml:space="preserve"> 2011, the architecture changed. We removed the Python engine and used the Google Web Toolkit instead to render the Web UI directly in the Java process. A first new live leaderboard with this approach was shown at the IDM </w:t>
+      </w:r>
+      <w:proofErr w:type="spellStart"/>
+      <w:r>
+        <w:t>Travem</w:t>
       </w:r>
       <w:r>
         <w:t>ünde</w:t>
       </w:r>
-      <w:r>
-        <w:t xml:space="preserve"> 2011 and later at the MdM Hamburg 2011 events.</w:t>
-      </w:r>
-      <w:r>
-        <w:t xml:space="preserve"> Over time, the solution learned to manage multiple leaderboards, combining historic race analysis with live tracking. </w:t>
+      <w:proofErr w:type="spellEnd"/>
+      <w:r>
+        <w:t xml:space="preserve"> 2011 and later at the </w:t>
+      </w:r>
+      <w:proofErr w:type="spellStart"/>
+      <w:r>
+        <w:t>MdM</w:t>
+      </w:r>
+      <w:proofErr w:type="spellEnd"/>
+      <w:r>
+        <w:t xml:space="preserve"> Hamburg 2011 events.</w:t>
+      </w:r>
+      <w:r>
+        <w:t xml:space="preserve"> Over time, the solution learned to manage multiple </w:t>
+      </w:r>
+      <w:proofErr w:type="spellStart"/>
+      <w:r>
+        <w:t>leaderboards</w:t>
+      </w:r>
+      <w:proofErr w:type="spellEnd"/>
+      <w:r>
+        <w:t xml:space="preserve">, combining historic race analysis with live tracking. </w:t>
       </w:r>
       <w:r>
         <w:t>Particularly the accumulation of historic race data will require changes in the architecture in the near future to support this use case better.</w:t>
@@ -88,6 +156,13 @@
       <w:r>
         <w:t>A Google Map visualization, originally intended primarily for debugging purposes, matured to a useful tool used by commentators and spectators alike, combined with charts showing wind and competitor data, and of course the traditional live leaderboard. The leaderboard itself received various enhancements over time, including data about maneuvers such as tacks, jibes and penalty circles, and additional figures such as the average cross-track error which under shifty wind conditions in some boat classes may be an indicator for the risk taken by a competitor.</w:t>
       </w:r>
+      <w:r>
+        <w:t xml:space="preserve"> Some of these figures turned out to be quite expensive to compute. Therefore, in a few cases we deviated from the original approach where everything was computed on the fly upon receiving a request. Instead, the more expensive calculations </w:t>
+      </w:r>
+      <w:r>
+        <w:lastRenderedPageBreak/>
+        <w:t>in live mode now happen asynchronously in the background, and client requests are fulfilled with whatever the most current result for these figures is.</w:t>
+      </w:r>
     </w:p>
     <w:p>
       <w:r>
@@ -97,30 +172,361 @@
         <w:t xml:space="preserve"> Dashboards </w:t>
       </w:r>
       <w:r>
-        <w:t xml:space="preserve">displayed data extracted through these interfaces in nice analytical views. In 2012, the interfaces started to be used for repeated extraction of </w:t>
-      </w:r>
+        <w:t xml:space="preserve">displayed data extracted through these interfaces in </w:t>
+      </w:r>
+      <w:r>
+        <w:t>various</w:t>
+      </w:r>
+      <w:r>
+        <w:t xml:space="preserve"> analytical views. In 2012, the interfaces started to be used for repeated extraction of data into a HANA database on top of which Experience UI technology is now used </w:t>
+      </w:r>
+      <w:r>
+        <w:t>for</w:t>
+      </w:r>
+      <w:r>
+        <w:t xml:space="preserve"> visualization with sophisticated analyses.</w:t>
+      </w:r>
+    </w:p>
+    <w:p>
+      <w:r>
+        <w:t xml:space="preserve">In 2012, a mobile application to support the race committees in their functions has been developed using largely the same architecture. Although the server for this app currently runs in a separate process, it uses largely the same code base, versioning repository and </w:t>
+      </w:r>
+      <w:proofErr w:type="gramStart"/>
+      <w:r>
+        <w:t>build</w:t>
+      </w:r>
+      <w:proofErr w:type="gramEnd"/>
+      <w:r>
+        <w:t xml:space="preserve"> process. We plan to integrate it with the SAP Sailing Analytics soon. A first loose coupling will allow users of the mobile app to send wind data entered on a mobile device into the SAP Sailing Analytics back-end where it augments the wind-based calculations.</w:t>
+      </w:r>
+      <w:r>
+        <w:t xml:space="preserve"> Later, we plan to integrate the m</w:t>
+      </w:r>
+      <w:r>
+        <w:t>obile app even closer so that it</w:t>
+      </w:r>
+      <w:r>
+        <w:t xml:space="preserve"> supports race officials in laying and moving marks, changing the course layout as well as detecting and announcing disqualifications.</w:t>
+      </w:r>
+    </w:p>
+    <w:p>
+      <w:r>
+        <w:t>The remainder of this document explains the key architectural principles on which the SAP Sailing Analytics have been developed. It is to be considered a snapshot</w:t>
+      </w:r>
+      <w:r>
+        <w:t xml:space="preserve"> of the status quo, as</w:t>
+      </w:r>
+      <w:r>
+        <w:t xml:space="preserve"> documented by the time stamp in the document's header.</w:t>
+      </w:r>
+    </w:p>
+    <w:p>
+      <w:pPr>
+        <w:pStyle w:val="Heading1"/>
+      </w:pPr>
+      <w:r>
+        <w:t>Runtime Environment</w:t>
+      </w:r>
+    </w:p>
+    <w:p>
+      <w:pPr>
+        <w:pStyle w:val="Heading2"/>
+      </w:pPr>
+      <w:r>
+        <w:t>Linux, Java, OSGi/Equinox</w:t>
+      </w:r>
+    </w:p>
+    <w:p>
+      <w:r>
+        <w:t>By and large, the SAP Sailing Analytics ar</w:t>
+      </w:r>
+      <w:r>
+        <w:t xml:space="preserve">e a web application implemented using Java technology. </w:t>
+      </w:r>
+      <w:r>
+        <w:t xml:space="preserve">The application's components are OSGi bundles running in an Equinox OSGi container. </w:t>
+      </w:r>
+      <w:r>
+        <w:t xml:space="preserve">Some bundles </w:t>
+      </w:r>
+      <w:r>
+        <w:t xml:space="preserve">offer static web content or dynamic content in the form of servlets. Those bundles are implemented as OSGi Web Bundles which we consider a simple and elegant way to meet web standards using an OSGi-based implementation. </w:t>
+      </w:r>
+      <w:r>
+        <w:t>A Web Bundle's main extension</w:t>
+      </w:r>
+      <w:r>
+        <w:t xml:space="preserve"> compared to a regular OSGi bundle is the presence of a </w:t>
+      </w:r>
+      <w:proofErr w:type="spellStart"/>
+      <w:r>
+        <w:t>web.xml</w:t>
+      </w:r>
+      <w:proofErr w:type="spellEnd"/>
+      <w:r>
+        <w:t xml:space="preserve"> descriptor </w:t>
+      </w:r>
+      <w:r>
+        <w:t>in the WEB-INF top-level folder where servlets and static content can be declared and mapped to URLs</w:t>
+      </w:r>
+      <w:r>
+        <w:t>.</w:t>
+      </w:r>
+    </w:p>
+    <w:p>
+      <w:r>
+        <w:t xml:space="preserve">Our current server deployment uses a 64bit Java7 Hotspot virtual machine and runs on a 64bit Linux </w:t>
+      </w:r>
+      <w:proofErr w:type="spellStart"/>
+      <w:r>
+        <w:t>CentOS</w:t>
+      </w:r>
+      <w:proofErr w:type="spellEnd"/>
+      <w:r>
+        <w:t xml:space="preserve"> distribution. We have a single host (</w:t>
+      </w:r>
+      <w:proofErr w:type="spellStart"/>
+      <w:r>
+        <w:t>sapsailing.com</w:t>
+      </w:r>
+      <w:proofErr w:type="spellEnd"/>
+      <w:r>
+        <w:t xml:space="preserve">) which runs a number of Java VMs, some to offer the application in different development stages (dev, test, </w:t>
+      </w:r>
+      <w:proofErr w:type="gramStart"/>
+      <w:r>
+        <w:t>prod, ...)</w:t>
+      </w:r>
+      <w:proofErr w:type="gramEnd"/>
+      <w:r>
+        <w:t xml:space="preserve">, some to perform specific tasks such as replicating UDP wind data to the various server processes, or a process to store data received from the </w:t>
+      </w:r>
+      <w:proofErr w:type="spellStart"/>
+      <w:r>
+        <w:t>SwissTiming</w:t>
+      </w:r>
+      <w:proofErr w:type="spellEnd"/>
+      <w:r>
+        <w:t xml:space="preserve"> connector durably while forwarding that data to a server VM requesting it.</w:t>
+      </w:r>
+    </w:p>
+    <w:p>
+      <w:r>
+        <w:t xml:space="preserve">The various processes run in "screen" sessions to which, once connected to </w:t>
+      </w:r>
+      <w:proofErr w:type="spellStart"/>
+      <w:r>
+        <w:t>sapsailing.com</w:t>
+      </w:r>
+      <w:proofErr w:type="spellEnd"/>
+      <w:r>
+        <w:t xml:space="preserve"> with an </w:t>
+      </w:r>
+      <w:proofErr w:type="spellStart"/>
+      <w:proofErr w:type="gramStart"/>
+      <w:r>
+        <w:t>ssh</w:t>
+      </w:r>
+      <w:proofErr w:type="spellEnd"/>
+      <w:proofErr w:type="gramEnd"/>
+      <w:r>
+        <w:t xml:space="preserve"> client, users can gain access using the "screen -rd" command. We consider replacing "screen" by "</w:t>
+      </w:r>
+      <w:proofErr w:type="spellStart"/>
+      <w:r>
+        <w:t>tmux</w:t>
+      </w:r>
+      <w:proofErr w:type="spellEnd"/>
+      <w:r>
+        <w:t xml:space="preserve">" which is much more flexible and powerful and reported to be less buggy. This will allow us to launch the processes required in </w:t>
+      </w:r>
+      <w:proofErr w:type="spellStart"/>
+      <w:r>
+        <w:t>tmux</w:t>
+      </w:r>
+      <w:proofErr w:type="spellEnd"/>
+      <w:r>
+        <w:t xml:space="preserve"> sessions automatically after an operating system reboot.</w:t>
+      </w:r>
+    </w:p>
+    <w:p>
+      <w:pPr>
+        <w:pStyle w:val="Heading2"/>
+      </w:pPr>
       <w:r>
         <w:lastRenderedPageBreak/>
-        <w:t>data into a HANA database on top of which Experience UI technology is now used as a visualization technology with sophisticated analyses.</w:t>
-      </w:r>
-    </w:p>
-    <w:p>
-      <w:r>
-        <w:t>In 2012, a mobile application to support the race committees in their functions has been developed using largely the same architecture. Although the server for this app currently runs in a separate process, it uses largely the same code base, versioning repository and build process. We plan to integrate it with the SAP Sailing Analytics soon. A first loose coupling will allow users of the mobile app to send wind data entered on a mobile device into the SAP Sailing Analytics back-end where it augments the wind-based calculations.</w:t>
-      </w:r>
-      <w:r>
-        <w:t xml:space="preserve"> Later, we plan to integrate the mobile app even closer so that is supports race officials in laying and moving marks, changing the course layout as well as detecting and announcing disqualifications.</w:t>
-      </w:r>
-    </w:p>
-    <w:p>
-      <w:r>
-        <w:t>The remainder of this document explains the key architectural principles on which the SAP Sailing Analytics have been developed. It is to be considered a snapshot</w:t>
-      </w:r>
-      <w:r>
-        <w:t xml:space="preserve"> of the status quo, as</w:t>
-      </w:r>
-      <w:r>
-        <w:t xml:space="preserve"> documented by the time stamp in the document's header.</w:t>
+        <w:t>Database</w:t>
+      </w:r>
+    </w:p>
+    <w:p>
+      <w:r>
+        <w:t xml:space="preserve">By and large, we use a database to recover from a server restart. Once started, most data managed by the application is kept in main memory. We currently use </w:t>
+      </w:r>
+      <w:proofErr w:type="spellStart"/>
+      <w:r>
+        <w:t>MongoDB</w:t>
+      </w:r>
+      <w:proofErr w:type="spellEnd"/>
+      <w:r>
+        <w:t xml:space="preserve"> as our database. Different DB instances belong to different server instances</w:t>
+      </w:r>
+      <w:r>
+        <w:t>. This</w:t>
+      </w:r>
+      <w:r>
+        <w:t xml:space="preserve"> allows us to cleanly separate development and test data from production data.</w:t>
+      </w:r>
+    </w:p>
+    <w:p>
+      <w:r>
+        <w:t>The GPS tracking data is currently usually fetched from the tracking provider in case the provider stores it persistently. While this avoids redundancies and ensures up-to-date versions of the tracking data are used, it also creates a strong dependence upon the provider's system availability and may cause performance issues when many GPS tracks need to be reloaded after a server restart.</w:t>
+      </w:r>
+    </w:p>
+    <w:p>
+      <w:r>
+        <w:t>We therefore consider using our database also for replicated versions of at least the "archived" tracks where further changes on behalf of the tracking provider are unlikely.</w:t>
+      </w:r>
+    </w:p>
+    <w:p>
+      <w:pPr>
+        <w:pStyle w:val="Heading2"/>
+      </w:pPr>
+      <w:r>
+        <w:t>Google Web Toolkit (GWT)</w:t>
+      </w:r>
+    </w:p>
+    <w:p>
+      <w:r>
+        <w:t>The web UI is built using the Google Web Toolkit</w:t>
+      </w:r>
+      <w:r>
+        <w:t xml:space="preserve"> (GWT)</w:t>
+      </w:r>
+      <w:r>
+        <w:t>. This allows us to share code between UI and back-end and gives us the power of the regular Eclipse Java tools for code understanding, debugging and agile manipulation.</w:t>
+      </w:r>
+    </w:p>
+    <w:p>
+      <w:r>
+        <w:t xml:space="preserve">The </w:t>
+      </w:r>
+      <w:r>
+        <w:t xml:space="preserve">GWT application communicates with the server using GWT RPC which, in the back-end, is implemented as a so-called </w:t>
+      </w:r>
+      <w:proofErr w:type="spellStart"/>
+      <w:r>
+        <w:t>RemoteServiceServlet</w:t>
+      </w:r>
+      <w:proofErr w:type="spellEnd"/>
+      <w:r>
+        <w:t xml:space="preserve"> </w:t>
+      </w:r>
+      <w:r>
+        <w:t>which</w:t>
+      </w:r>
+      <w:r>
+        <w:t xml:space="preserve"> again </w:t>
+      </w:r>
+      <w:r>
+        <w:t xml:space="preserve">is </w:t>
+      </w:r>
+      <w:r>
+        <w:t>exposed by m</w:t>
+      </w:r>
+      <w:r>
+        <w:t>eans of an OSGi web bundle. This servlet accesses the core application through an OSGi service (</w:t>
+      </w:r>
+      <w:proofErr w:type="spellStart"/>
+      <w:r>
+        <w:t>RacingEventService</w:t>
+      </w:r>
+      <w:proofErr w:type="spellEnd"/>
+      <w:r>
+        <w:t>) which is hooked up in the OSGi service registry.</w:t>
+      </w:r>
+    </w:p>
+    <w:p>
+      <w:r>
+        <w:t>We try to keep important styling information separate in CSS resources which can be manipulated by web designers more conveniently than the Java source code.</w:t>
+      </w:r>
+      <w:r>
+        <w:t xml:space="preserve"> We balance this with the benefits of the Java sources' traceability which does not exist really for CSS resources where everything is just a string.</w:t>
+      </w:r>
+    </w:p>
+    <w:p>
+      <w:pPr>
+        <w:pStyle w:val="Heading2"/>
+      </w:pPr>
+      <w:r>
+        <w:t>Tracking Connectors</w:t>
+      </w:r>
+    </w:p>
+    <w:p>
+      <w:r>
+        <w:t xml:space="preserve">To receive GPS and wind data in near real time, some network programming becomes necessary. Depending on the technology and provider used, a combination of HTTP, TCP and UDP connections is required to obtain live data. Particularly the UDP connectivity was the reason why deploying our solution to SAP </w:t>
+      </w:r>
+      <w:proofErr w:type="spellStart"/>
+      <w:r>
+        <w:t>NetWeaver</w:t>
+      </w:r>
+      <w:proofErr w:type="spellEnd"/>
+      <w:r>
+        <w:t xml:space="preserve"> Cloud was and still is difficult.</w:t>
+      </w:r>
+    </w:p>
+    <w:p>
+      <w:r>
+        <w:t>We try to isolate connectors to a particular technology or tracking provider so that the core application doesn't depend on a particular provider. Among other things, this leads to an architecture in which separate bundles encapsulate the conn</w:t>
+      </w:r>
+      <w:r>
+        <w:t xml:space="preserve">ectivity components for each </w:t>
+      </w:r>
+      <w:r>
+        <w:t>provider.</w:t>
+      </w:r>
+      <w:r>
+        <w:t xml:space="preserve"> There are still a few minor pieces of code in the UI area where this separ</w:t>
+      </w:r>
+      <w:r>
+        <w:t>ation hasn't been completed yet and where the UI component knows about the concrete GPS tracking providers currently supported. We have plans to change this such that simply by deploying a tracking provider's connectivity bundle the back-end picks it up and makes it known all the way into the front-end.</w:t>
+      </w:r>
+    </w:p>
+    <w:p>
+      <w:pPr>
+        <w:pStyle w:val="Heading2"/>
+      </w:pPr>
+      <w:r>
+        <w:lastRenderedPageBreak/>
+        <w:t>Wind Sensor Connector</w:t>
+      </w:r>
+    </w:p>
+    <w:p>
+      <w:pPr>
+        <w:pStyle w:val="Heading2"/>
+      </w:pPr>
+      <w:r>
+        <w:t>Result Importers</w:t>
+      </w:r>
+    </w:p>
+    <w:p>
+      <w:pPr>
+        <w:pStyle w:val="Heading3"/>
+      </w:pPr>
+      <w:proofErr w:type="spellStart"/>
+      <w:r>
+        <w:t>Kieler</w:t>
+      </w:r>
+      <w:proofErr w:type="spellEnd"/>
+      <w:r>
+        <w:t xml:space="preserve"> </w:t>
+      </w:r>
+      <w:proofErr w:type="spellStart"/>
+      <w:r>
+        <w:t>Woche</w:t>
+      </w:r>
+      <w:proofErr w:type="spellEnd"/>
+      <w:r>
+        <w:t xml:space="preserve"> FTP Set-Up</w:t>
       </w:r>
     </w:p>
     <w:p>
@@ -128,7 +534,7 @@
         <w:pStyle w:val="Heading1"/>
       </w:pPr>
       <w:r>
-        <w:t>Runtime Environment</w:t>
+        <w:t>Basic Architectural Principles</w:t>
       </w:r>
     </w:p>
     <w:p>
@@ -136,29 +542,75 @@
         <w:pStyle w:val="Heading2"/>
       </w:pPr>
       <w:r>
-        <w:t>Linux, Java, OSGi/Equinox</w:t>
-      </w:r>
-    </w:p>
-    <w:p>
-      <w:r>
-        <w:t>By and large, the SAP Sailing Analytics ar</w:t>
-      </w:r>
-      <w:r>
-        <w:t xml:space="preserve">e a web application implemented using Java technology. </w:t>
-      </w:r>
-      <w:r>
-        <w:t xml:space="preserve">The application's components are OSGi bundles running in an Equinox OSGi container. </w:t>
-      </w:r>
-      <w:r>
-        <w:t xml:space="preserve">Some bundles </w:t>
-      </w:r>
-      <w:r>
-        <w:t>offer static web content or dynamic content in the form of servlets. Those bundles are implemented as OSGi Web Bundles which we consider a simple and elegant way to meet web standards using an OSGi-based implementation. The main extensions compared to a regular OSGi bundle is the presence of a web.xml descriptor in the WEB-INF top-level folder.</w:t>
-      </w:r>
-    </w:p>
-    <w:p>
-      <w:r>
-        <w:t>Our current server deployment uses a 64bit Java7 Hotspot virtual machine and runs on a 64bit Linux CentOS distribution. We have a single host (sapsailing.com) which runs a number of Java VMs, some to offer the application in different development stages (dev, test, prod, ...), some to perform specific tasks such as replicating UDP wind data to the various server processes, or a process to store data received from the SwissTiming connector durably while forwarding that data to a server VM requesting it.</w:t>
+        <w:t>In-Memory Architecture</w:t>
+      </w:r>
+      <w:r>
+        <w:t xml:space="preserve"> and the Database</w:t>
+      </w:r>
+    </w:p>
+    <w:p>
+      <w:r>
+        <w:t>The application generally deals with two sorts of data. One is the sensor data originally created by a set of physical sensors such as GPS trackers, wind measurement devices or the sensors included in smart phones and other mobile devices.</w:t>
+      </w:r>
+      <w:r>
+        <w:t xml:space="preserve"> The other is master data and meta-data captured and maintained by administrators and users, such as the leaderboard configuration data, connectivity data for the tracking providers, or official scoring results imported from external sources.</w:t>
+      </w:r>
+    </w:p>
+    <w:p>
+      <w:r>
+        <w:t xml:space="preserve">For the sensor data, the time at which the data is received is never the same as the time at which the sensor data was valid. Sensors don't predict the future but measure some present value. The transmission from the sensor to the server </w:t>
+      </w:r>
+      <w:r>
+        <w:t xml:space="preserve">adds a rather unpredictable latency. </w:t>
+      </w:r>
+      <w:r>
+        <w:t xml:space="preserve">In the worst case, the sensor's transmission unit fails, and the data can only be imported into the server once the sensor is back on shore. With this in mind, the server's view of reality is partial and </w:t>
+      </w:r>
+      <w:proofErr w:type="gramStart"/>
+      <w:r>
+        <w:t>lagging,</w:t>
+      </w:r>
+      <w:proofErr w:type="gramEnd"/>
+      <w:r>
+        <w:t xml:space="preserve"> and history may be re-written at any point in time if a sensor decides t</w:t>
+      </w:r>
+      <w:r>
+        <w:t>o deliver its data later than most other sensors. There is no precise synchronization across the set of sensors used at an event. At best, there is a pre-configured maximum delay at which trackers make an effort to deliver their data. However, this may also fail, for example, if trackers lack network connectivity when they would actually be due to send their data.</w:t>
+      </w:r>
+      <w:r>
+        <w:t xml:space="preserve"> Tracking providers may also decide to re-compute some derived data which our server receives. For example, some tracking providers send data about when they think which boat passed which mark. The </w:t>
+      </w:r>
+      <w:proofErr w:type="gramStart"/>
+      <w:r>
+        <w:t>provider</w:t>
+      </w:r>
+      <w:proofErr w:type="gramEnd"/>
+      <w:r>
+        <w:t xml:space="preserve"> may change this at any time, sending an updated list of mark passing times. This can, e.g., happen if the course layout was changed on short notice, and the course update didn't make it into the server in time. Once the course layout change is then updated to the system, the mark passing times will be re-evaluated, and updates to the previous mark passing times will result.</w:t>
+      </w:r>
+    </w:p>
+    <w:p>
+      <w:r>
+        <w:t>These circumstances sugges</w:t>
+      </w:r>
+      <w:r>
+        <w:t xml:space="preserve">t an architecture which basically records the sensor facts and dynamically aggregates all derived information on the fly. This is how we started. </w:t>
+      </w:r>
+      <w:proofErr w:type="gramStart"/>
+      <w:r>
+        <w:t>The more complex the rules for deriving interesting figures from the sensor data grew, the more computational resources the on-the-fly aggregation required.</w:t>
+      </w:r>
+      <w:proofErr w:type="gramEnd"/>
+      <w:r>
+        <w:t xml:space="preserve"> In particular, three algorithms turned out to be quite expensive to carry out: maneuver analysis based on the recursive Douglas-</w:t>
+      </w:r>
+      <w:proofErr w:type="spellStart"/>
+      <w:r>
+        <w:t>Peucker</w:t>
+      </w:r>
+      <w:proofErr w:type="spellEnd"/>
+      <w:r>
+        <w:t xml:space="preserve"> algorithm; wind estimation based on the boat tracks, assuming that boats on different tacks use roughly the same beat angle to the wind; and the average cross-track error which computes a projection of each boat's position to the wind direction.</w:t>
       </w:r>
     </w:p>
     <w:p>
@@ -166,12 +618,7 @@
         <w:pStyle w:val="Heading2"/>
       </w:pPr>
       <w:r>
-        <w:t>Database</w:t>
-      </w:r>
-    </w:p>
-    <w:p>
-      <w:r>
-        <w:t>By and large, we use a database to recover from a server restart. Once started, most data managed by the application is kept in main memory. We currently use MongoDB as our database. Different DB instances belong to different server instances which allows us to cleanly separate development and test data from production data.</w:t>
+        <w:t>Caching where Necessary</w:t>
       </w:r>
     </w:p>
     <w:p>
@@ -179,24 +626,42 @@
         <w:pStyle w:val="Heading2"/>
       </w:pPr>
       <w:r>
-        <w:t>Google Web Toolkit (GWT)</w:t>
-      </w:r>
-    </w:p>
-    <w:p>
-      <w:r>
-        <w:t>The web UI is built using the Google Web Toolkit. This allows us to share code between UI and back-end and gives us the power of the regular Eclipse Java tools for code understanding, debugging and agile manipulation.</w:t>
-      </w:r>
-    </w:p>
-    <w:p>
+        <w:t>Implementation Pattern for Caches</w:t>
+      </w:r>
+    </w:p>
+    <w:p>
+      <w:r>
+        <w:t xml:space="preserve">TODO talk about </w:t>
+      </w:r>
+      <w:proofErr w:type="spellStart"/>
+      <w:r>
+        <w:t>FutureTask</w:t>
+      </w:r>
+      <w:proofErr w:type="spellEnd"/>
+      <w:r>
+        <w:t xml:space="preserve">, Executor, waiting for latest results vs. using a </w:t>
+      </w:r>
+      <w:proofErr w:type="spellStart"/>
+      <w:r>
+        <w:t>SmartFutureCache</w:t>
+      </w:r>
+      <w:proofErr w:type="spellEnd"/>
+      <w:r>
+        <w:t xml:space="preserve"> and updating in the background, using a whiteboard pattern</w:t>
+      </w:r>
+    </w:p>
+    <w:p>
+      <w:pPr>
+        <w:pStyle w:val="Heading2"/>
+      </w:pPr>
       <w:r>
         <w:lastRenderedPageBreak/>
-        <w:t xml:space="preserve">The </w:t>
-      </w:r>
-      <w:r>
-        <w:t>GWT application communicates with the server using GWT RPC which, in the back-end, is implemented as a so-called RemoteServiceServlet and again exposed by m</w:t>
-      </w:r>
-      <w:r>
-        <w:t>eans of an OSGi web bundle. This servlet accesses the core application through an OSGi service (RacingEventService) which is hooked up in the OSGi service registry.</w:t>
+        <w:t>Issues with Caching</w:t>
+      </w:r>
+    </w:p>
+    <w:p>
+      <w:r>
+        <w:t>TODO talk about the problem of keeping the computation and cache invalidation rules in sync</w:t>
       </w:r>
     </w:p>
     <w:p>
@@ -204,130 +669,13 @@
         <w:pStyle w:val="Heading2"/>
       </w:pPr>
       <w:r>
-        <w:t>Tracking Connectors</w:t>
-      </w:r>
-    </w:p>
-    <w:p>
-      <w:pPr>
-        <w:pStyle w:val="Heading2"/>
-      </w:pPr>
-      <w:r>
-        <w:t>Wind Sensor Connector</w:t>
-      </w:r>
-    </w:p>
-    <w:p>
-      <w:pPr>
-        <w:pStyle w:val="Heading2"/>
-      </w:pPr>
-      <w:r>
-        <w:t>Result Importers</w:t>
-      </w:r>
-    </w:p>
-    <w:p>
-      <w:pPr>
-        <w:pStyle w:val="Heading3"/>
-      </w:pPr>
-      <w:r>
-        <w:t>Kieler Woche FTP Set-Up</w:t>
-      </w:r>
-    </w:p>
-    <w:p>
-      <w:pPr>
-        <w:pStyle w:val="Heading1"/>
-      </w:pPr>
-      <w:r>
-        <w:t>Basic Architectural Principles</w:t>
-      </w:r>
-    </w:p>
-    <w:p>
-      <w:pPr>
-        <w:pStyle w:val="Heading2"/>
-      </w:pPr>
-      <w:r>
-        <w:t>In-Memory Architecture</w:t>
-      </w:r>
-      <w:r>
-        <w:t xml:space="preserve"> and the Database</w:t>
-      </w:r>
-    </w:p>
-    <w:p>
-      <w:r>
-        <w:t>The application generally deals with two sorts of data. One is the sensor data originally created by a set of physical sensors such as GPS trackers, wind measurement devices or the sensors included in smart phones and other mobile devices.</w:t>
-      </w:r>
-      <w:r>
-        <w:t xml:space="preserve"> The other is master data and meta-data captured and maintained by administrators and users, such as the leaderboard configuration data, connectivity data for the tracking providers, or official scoring results imported from external sources.</w:t>
-      </w:r>
-    </w:p>
-    <w:p>
-      <w:r>
-        <w:t xml:space="preserve">For the sensor data, the time at which the data is received is never the same as the time at which the sensor data was valid. Sensors don't predict the future but measure some present value. The transmission from the sensor to the server </w:t>
-      </w:r>
-      <w:r>
-        <w:t xml:space="preserve">adds a rather unpredictable latency. </w:t>
-      </w:r>
-      <w:r>
-        <w:t>In the worst case, the sensor's transmission unit fails, and the data can only be imported into the server once the sensor is back on shore. With this in mind, the server's view of reality is partial and lagging, and history may be re-written at any point in time if a sensor decides t</w:t>
-      </w:r>
-      <w:r>
-        <w:t>o deliver its data later than most other sensors. There is no precise synchronization across the set of sensors used at an event. At best, there is a pre-configured maximum delay at which trackers make an effort to deliver their data. However, this may also fail, for example, if trackers lack network connectivity when they would actually be due to send their data.</w:t>
-      </w:r>
-      <w:r>
-        <w:t xml:space="preserve"> Tracking providers may also decide to re-compute some derived data which our server receives. For example, some tracking providers send data about when they think which boat passed which mark. The provider may change this at any time, sending an updated list of mark passing times. This can, e.g., happen if the course layout was changed on short notice, and the course update didn't make it into the server in time. Once the course layout change is then updated to the system, the mark passing times will be re-evaluated, and updates to the previous mark passing times will result.</w:t>
-      </w:r>
-    </w:p>
-    <w:p>
-      <w:r>
-        <w:t>These circumstances sugges</w:t>
-      </w:r>
-      <w:r>
-        <w:t xml:space="preserve">t an architecture which basically records the sensor facts and dynamically aggregates all derived information on the fly. This is how we started. The more complex the rules for deriving interesting figures from the sensor data grew, the more computational resources the on-the-fly aggregation required. In particular, three algorithms turned out to be quite expensive to carry out: maneuver analysis based on the recursive Douglas-Peucker algorithm; wind estimation based on the </w:t>
-      </w:r>
-      <w:r>
-        <w:lastRenderedPageBreak/>
-        <w:t>boat tracks, assuming that boats on different tacks use roughly the same beat angle to the wind; and the average cross-track error which computes a projection of each boat's position to the wind direction.</w:t>
-      </w:r>
-    </w:p>
-    <w:p>
-      <w:pPr>
-        <w:pStyle w:val="Heading2"/>
-      </w:pPr>
-      <w:r>
-        <w:t>Caching where Necessary</w:t>
-      </w:r>
-    </w:p>
-    <w:p>
-      <w:pPr>
-        <w:pStyle w:val="Heading2"/>
-      </w:pPr>
-      <w:r>
-        <w:t>Implementation Pattern for Caches</w:t>
-      </w:r>
-    </w:p>
-    <w:p>
-      <w:r>
-        <w:t>TODO talk about FutureTask, Executor, waiting for latest results vs. using a SmartFutureCache and updating in the background, using a whiteboard pattern</w:t>
-      </w:r>
-    </w:p>
-    <w:p>
-      <w:pPr>
-        <w:pStyle w:val="Heading2"/>
-      </w:pPr>
-      <w:r>
-        <w:t>Issues with Caching</w:t>
-      </w:r>
-    </w:p>
-    <w:p>
-      <w:r>
-        <w:t>TODO talk about the problem of keeping the computation and cache invalidation rules in sync</w:t>
-      </w:r>
-    </w:p>
-    <w:p>
-      <w:pPr>
-        <w:pStyle w:val="Heading2"/>
-      </w:pPr>
-      <w:r>
-        <w:t>Approaches to Locking: "synchronized" vs. ReentrantReadWriteLock</w:t>
-      </w:r>
+        <w:t xml:space="preserve">Approaches to Locking: "synchronized" vs. </w:t>
+      </w:r>
+      <w:proofErr w:type="spellStart"/>
+      <w:r>
+        <w:t>ReentrantReadWriteLock</w:t>
+      </w:r>
+      <w:proofErr w:type="spellEnd"/>
     </w:p>
     <w:p>
       <w:pPr>

</xml_diff>

<commit_message>
added more architecture doc
</commit_message>
<xml_diff>
--- a/doc/SAPSailingAnalyticsArchitecture.docx
+++ b/doc/SAPSailingAnalyticsArchitecture.docx
@@ -387,6 +387,7 @@
       <w:pPr>
         <w:pStyle w:val="Heading2"/>
       </w:pPr>
+      <w:bookmarkStart w:id="0" w:name="_Ref337623703"/>
       <w:r>
         <w:t xml:space="preserve">Tracking </w:t>
       </w:r>
@@ -396,6 +397,7 @@
       <w:r>
         <w:t>Connectors</w:t>
       </w:r>
+      <w:bookmarkEnd w:id="0"/>
     </w:p>
     <w:p>
       <w:r>
@@ -789,6 +791,284 @@
         <w:pStyle w:val="Heading2"/>
       </w:pPr>
       <w:r>
+        <w:t>Domain Model</w:t>
+      </w:r>
+    </w:p>
+    <w:p>
+      <w:r>
+        <w:t xml:space="preserve">We have created a set of interfaces that represent the concepts of the domain of sailing races. Typical abstractions captured by these interfaces are, e.g., </w:t>
+      </w:r>
+      <w:r>
+        <w:rPr>
+          <w:i/>
+        </w:rPr>
+        <w:t>Regatta</w:t>
+      </w:r>
+      <w:r>
+        <w:t xml:space="preserve">, </w:t>
+      </w:r>
+      <w:r>
+        <w:rPr>
+          <w:i/>
+        </w:rPr>
+        <w:t>Series</w:t>
+      </w:r>
+      <w:r>
+        <w:t xml:space="preserve">, </w:t>
+      </w:r>
+      <w:r>
+        <w:rPr>
+          <w:i/>
+        </w:rPr>
+        <w:t>Course</w:t>
+      </w:r>
+      <w:r>
+        <w:t xml:space="preserve">, </w:t>
+      </w:r>
+      <w:r>
+        <w:rPr>
+          <w:i/>
+        </w:rPr>
+        <w:t>Leg</w:t>
+      </w:r>
+      <w:r>
+        <w:t xml:space="preserve">, </w:t>
+      </w:r>
+      <w:r>
+        <w:t>Waypoint</w:t>
+      </w:r>
+      <w:r>
+        <w:t xml:space="preserve">, </w:t>
+      </w:r>
+      <w:r>
+        <w:rPr>
+          <w:i/>
+        </w:rPr>
+        <w:t>Buoy</w:t>
+      </w:r>
+      <w:r>
+        <w:t xml:space="preserve"> and </w:t>
+      </w:r>
+      <w:r>
+        <w:rPr>
+          <w:i/>
+        </w:rPr>
+        <w:t>Competitor</w:t>
+      </w:r>
+      <w:r>
+        <w:t xml:space="preserve">. There are also interfaces describing more general concepts not necessarily specific to sailing, such as </w:t>
+      </w:r>
+      <w:r>
+        <w:rPr>
+          <w:i/>
+        </w:rPr>
+        <w:t>GPSTrack</w:t>
+      </w:r>
+      <w:r>
+        <w:t xml:space="preserve">, </w:t>
+      </w:r>
+      <w:r>
+        <w:rPr>
+          <w:i/>
+        </w:rPr>
+        <w:t>Position</w:t>
+      </w:r>
+      <w:r>
+        <w:t xml:space="preserve"> and </w:t>
+      </w:r>
+      <w:r>
+        <w:rPr>
+          <w:i/>
+        </w:rPr>
+        <w:t>Distance</w:t>
+      </w:r>
+      <w:r>
+        <w:t>.</w:t>
+      </w:r>
+    </w:p>
+    <w:p>
+      <w:r>
+        <w:t xml:space="preserve">Instances of classes implementing these domain interfaces are generally created using a </w:t>
+      </w:r>
+      <w:r>
+        <w:rPr>
+          <w:i/>
+        </w:rPr>
+        <w:t>DomainFactory</w:t>
+      </w:r>
+      <w:r>
+        <w:t xml:space="preserve"> instance. However, in some special cases constructors of domain classes implementing the domain interfaces may also be invoked directly.</w:t>
+      </w:r>
+    </w:p>
+    <w:p>
+      <w:r>
+        <w:t xml:space="preserve">We have tried to split the domain interfaces into such describing "master data" and others describing "transactional data." The master data interfaces can be found largely in the </w:t>
+      </w:r>
+      <w:r>
+        <w:rPr>
+          <w:i/>
+        </w:rPr>
+        <w:t>com.sap.sailing.domain</w:t>
+      </w:r>
+      <w:r>
+        <w:t xml:space="preserve"> and </w:t>
+      </w:r>
+      <w:r>
+        <w:rPr>
+          <w:i/>
+        </w:rPr>
+        <w:t>com.sap.sailing.domain.common</w:t>
+      </w:r>
+      <w:r>
+        <w:t xml:space="preserve"> packages.</w:t>
+      </w:r>
+      <w:r>
+        <w:t xml:space="preserve"> "Transactional" data is largely obtained through tracking devices which is why most of those interfaces are found in the </w:t>
+      </w:r>
+      <w:r>
+        <w:rPr>
+          <w:i/>
+        </w:rPr>
+        <w:t>com.sap.sailing.domain.tracking</w:t>
+      </w:r>
+      <w:r>
+        <w:t xml:space="preserve"> package.</w:t>
+      </w:r>
+      <w:r>
+        <w:t xml:space="preserve"> </w:t>
+      </w:r>
+      <w:r>
+        <w:t xml:space="preserve">For some of the master data domain interfaces, we have corresponding "Tracked..." counterparts that capture tracking data that pertains to the respective master data object. For example, </w:t>
+      </w:r>
+      <w:r>
+        <w:rPr>
+          <w:i/>
+        </w:rPr>
+        <w:t>TrackedRace</w:t>
+      </w:r>
+      <w:r>
+        <w:t xml:space="preserve"> describes the tracking data for a race. It has </w:t>
+      </w:r>
+      <w:r>
+        <w:rPr>
+          <w:i/>
+        </w:rPr>
+        <w:t>TrackedLeg</w:t>
+      </w:r>
+      <w:r>
+        <w:t xml:space="preserve"> as one of its constituents, corresponding to the </w:t>
+      </w:r>
+      <w:r>
+        <w:rPr>
+          <w:i/>
+        </w:rPr>
+        <w:t>Leg</w:t>
+      </w:r>
+      <w:r>
+        <w:t xml:space="preserve"> objects contained by a race's </w:t>
+      </w:r>
+      <w:r>
+        <w:rPr>
+          <w:i/>
+        </w:rPr>
+        <w:t>Course</w:t>
+      </w:r>
+      <w:r>
+        <w:t xml:space="preserve"> object.</w:t>
+      </w:r>
+    </w:p>
+    <w:p>
+      <w:r>
+        <w:t xml:space="preserve">Where possible we have tried to keep objects immutable. This has several advantages, particularly when caching such objects and when replicating and propagating and displaying in a user interface. However, this rigid approach also leads to problems, particularly if the underlying assumption that an object doesn't change turns out not to be true in all cases. For example, we have modeled the </w:t>
+      </w:r>
+      <w:r>
+        <w:rPr>
+          <w:i/>
+        </w:rPr>
+        <w:t>Competitor</w:t>
+      </w:r>
+      <w:r>
+        <w:t xml:space="preserve"> interface as immutable. </w:t>
+      </w:r>
+      <w:r>
+        <w:t xml:space="preserve">However, if the competitor data was obtained through a tracking service provider who made a mistake during capturing the competitor data which is later corrected, having the </w:t>
+      </w:r>
+      <w:r>
+        <w:rPr>
+          <w:i/>
+        </w:rPr>
+        <w:t>Competitor</w:t>
+      </w:r>
+      <w:r>
+        <w:t xml:space="preserve"> as immutable is a real problem.</w:t>
+      </w:r>
+    </w:p>
+    <w:p>
+      <w:r>
+        <w:t xml:space="preserve">For some of those concepts that allow for changes to be applied, we have distinguished between the reading interface and the modifying interface. </w:t>
+      </w:r>
+      <w:r>
+        <w:t xml:space="preserve">For example, </w:t>
+      </w:r>
+      <w:r>
+        <w:rPr>
+          <w:i/>
+        </w:rPr>
+        <w:t>DynamicTrackedRace</w:t>
+      </w:r>
+      <w:r>
+        <w:t xml:space="preserve"> is the modifiable counterpart to </w:t>
+      </w:r>
+      <w:r>
+        <w:rPr>
+          <w:i/>
+        </w:rPr>
+        <w:t>TrackedRace</w:t>
+      </w:r>
+      <w:r>
+        <w:t xml:space="preserve"> which offers only reading operations.</w:t>
+      </w:r>
+    </w:p>
+    <w:p>
+      <w:r>
+        <w:t>The domain model is independent of tracking service provider specifics.</w:t>
+      </w:r>
+      <w:r>
+        <w:t xml:space="preserve"> </w:t>
+      </w:r>
+      <w:r>
+        <w:t xml:space="preserve">When the system receives data from a tracking provider, the specific messages are converted into domain objects. To avoid duplicate domain objects for the same entity (e.g., a </w:t>
+      </w:r>
+      <w:r>
+        <w:rPr>
+          <w:i/>
+        </w:rPr>
+        <w:t>Competitor</w:t>
+      </w:r>
+      <w:r>
+        <w:t xml:space="preserve">), the connectors (see also </w:t>
+      </w:r>
+      <w:fldSimple w:instr=" REF _Ref337623703 \h  \* MERGEFORMAT ">
+        <w:r>
+          <w:rPr>
+            <w:i/>
+          </w:rPr>
+          <w:t>Tracking and Wind Sensor Connectors</w:t>
+        </w:r>
+      </w:fldSimple>
+      <w:r>
+        <w:t xml:space="preserve">) typically keep mappings that allow the connector to retrieve and use an existing domain object instead of creating new ones. The challenge with these mappings is to avoid memory leaks. Currently, the existing mappings only maintain domain objects that have a small memory footprint. We need a good strategy for releasing objects from these mappings. Ideally, the life cycle of </w:t>
+      </w:r>
+      <w:r>
+        <w:lastRenderedPageBreak/>
+        <w:t>the objects in such caches should be coupled to the life cycle of other domain objects. For example, a competitor object may be released if all races and regattas and leaderboards possibly using this competitor have been garbage collected.</w:t>
+      </w:r>
+    </w:p>
+    <w:p>
+      <w:pPr>
+        <w:pStyle w:val="Heading2"/>
+      </w:pPr>
+      <w:r>
         <w:t>In-Memory Architecture</w:t>
       </w:r>
       <w:r>
@@ -821,12 +1101,55 @@
       </w:r>
     </w:p>
     <w:p>
+      <w:pPr>
+        <w:spacing w:line="480" w:lineRule="auto"/>
+      </w:pPr>
       <w:r>
         <w:t>These circumstances sugges</w:t>
       </w:r>
       <w:r>
         <w:t>t an architecture which basically records the sensor facts and dynamically aggregates all derived information on the fly. This is how we started. The more complex the rules for deriving interesting figures from the sensor data grew, the more computational resources the on-the-fly aggregation required. In particular, three algorithms turned out to be quite expensive to carry out: maneuver analysis based on the recursive Douglas-Peucker algorithm; wind estimation based on the boat tracks, assuming that boats on different tacks use roughly the same beat angle to the wind; and the average cross-track error which computes a projection of each boat's position to the wind direction.</w:t>
       </w:r>
+      <w:r>
+        <w:t xml:space="preserve"> In addition to those, aggregations of distances traveled incur lots of duplicate work if done na</w:t>
+      </w:r>
+      <w:r>
+        <w:rPr>
+          <w:rFonts w:cstheme="minorHAnsi"/>
+        </w:rPr>
+        <w:t>ï</w:t>
+      </w:r>
+      <w:r>
+        <w:t xml:space="preserve">vely. </w:t>
+      </w:r>
+      <w:r>
+        <w:t xml:space="preserve">Usually, GPS fixes are appended to the end of a track. Therefore, the distance traveled </w:t>
+      </w:r>
+      <w:r>
+        <w:t xml:space="preserve">would re-compute the </w:t>
+      </w:r>
+      <w:r>
+        <w:lastRenderedPageBreak/>
+        <w:t xml:space="preserve">distances traveled from the start to the last but one fix which is obviously unnecessary. We therefore introduced a </w:t>
+      </w:r>
+      <w:r>
+        <w:rPr>
+          <w:i/>
+        </w:rPr>
+        <w:t>DistanceCache</w:t>
+      </w:r>
+      <w:r>
+        <w:t xml:space="preserve"> which on a </w:t>
+      </w:r>
+      <w:r>
+        <w:rPr>
+          <w:i/>
+        </w:rPr>
+        <w:t>GPSTrack</w:t>
+      </w:r>
+      <w:r>
+        <w:t xml:space="preserve"> can maintain a cache of distance requests dynamically.</w:t>
+      </w:r>
     </w:p>
     <w:p>
       <w:pPr>
@@ -854,7 +1177,6 @@
         <w:pStyle w:val="Heading2"/>
       </w:pPr>
       <w:r>
-        <w:lastRenderedPageBreak/>
         <w:t>Issues with Caching</w:t>
       </w:r>
     </w:p>
@@ -875,11 +1197,11 @@
       <w:pPr>
         <w:pStyle w:val="Heading2"/>
       </w:pPr>
-      <w:bookmarkStart w:id="0" w:name="_Ref337557370"/>
+      <w:bookmarkStart w:id="1" w:name="_Ref337557370"/>
       <w:r>
         <w:t>Scale-Out through Replication</w:t>
       </w:r>
-      <w:bookmarkEnd w:id="0"/>
+      <w:bookmarkEnd w:id="1"/>
     </w:p>
     <w:p>
       <w:pPr>
@@ -930,11 +1252,11 @@
       <w:pPr>
         <w:pStyle w:val="Heading2"/>
       </w:pPr>
-      <w:bookmarkStart w:id="1" w:name="_Ref337555686"/>
+      <w:bookmarkStart w:id="2" w:name="_Ref337555686"/>
       <w:r>
         <w:t>Git and Our Branches</w:t>
       </w:r>
-      <w:bookmarkEnd w:id="1"/>
+      <w:bookmarkEnd w:id="2"/>
     </w:p>
     <w:p>
       <w:r>
@@ -1061,7 +1383,11 @@
         <w:t>dev</w:t>
       </w:r>
       <w:r>
-        <w:t xml:space="preserve"> branch and run a central build on sapsailing.com. </w:t>
+        <w:t xml:space="preserve"> branch and run a central </w:t>
+      </w:r>
+      <w:r>
+        <w:lastRenderedPageBreak/>
+        <w:t xml:space="preserve">build on sapsailing.com. </w:t>
       </w:r>
       <w:r>
         <w:t xml:space="preserve">The </w:t>
@@ -1149,7 +1475,6 @@
     </w:p>
     <w:p>
       <w:r>
-        <w:lastRenderedPageBreak/>
         <w:t xml:space="preserve">We typically promote the changes to the next branch by also merging the current </w:t>
       </w:r>
       <w:r>
@@ -1386,7 +1711,11 @@
         </w:r>
       </w:hyperlink>
       <w:r>
-        <w:t xml:space="preserve"> by the Apache web server.</w:t>
+        <w:t xml:space="preserve"> by the Apache web </w:t>
+      </w:r>
+      <w:r>
+        <w:lastRenderedPageBreak/>
+        <w:t>server.</w:t>
       </w:r>
       <w:r>
         <w:t xml:space="preserve"> After such a change, all developers need to reload the target platform into their Eclipse environment.</w:t>
@@ -1487,11 +1816,7 @@
         <w:t>java/</w:t>
       </w:r>
       <w:r>
-        <w:t xml:space="preserve"> folder where all the bundle projects are defined. We rely on </w:t>
-      </w:r>
-      <w:r>
-        <w:lastRenderedPageBreak/>
-        <w:t>the Tycho Maven plug-in to build our OSGi bundles, also known as the "manifest-first approach." The key idea is to mainly develop using Eclipse means, including its OSGi manifest editing capabilities, and keep the Maven infrastructure as simple as possible, deriving component dependencies from the OSGi manifests.</w:t>
+        <w:t xml:space="preserve"> folder where all the bundle projects are defined. We rely on the Tycho Maven plug-in to build our OSGi bundles, also known as the "manifest-first approach." The key idea is to mainly develop using Eclipse means, including its OSGi manifest editing capabilities, and keep the Maven infrastructure as simple as possible, deriving component dependencies from the OSGi manifests.</w:t>
       </w:r>
       <w:r>
         <w:t xml:space="preserve"> See the various </w:t>

</xml_diff>

<commit_message>
worked on architecture document and improved a few JavaDocs
</commit_message>
<xml_diff>
--- a/doc/SAPSailingAnalyticsArchitecture.docx
+++ b/doc/SAPSailingAnalyticsArchitecture.docx
@@ -502,7 +502,7 @@
       <w:r>
         <w:t xml:space="preserve"> See also </w:t>
       </w:r>
-      <w:hyperlink r:id="rId6" w:history="1">
+      <w:hyperlink r:id="rId7" w:history="1">
         <w:r>
           <w:rPr>
             <w:rStyle w:val="Hyperlink"/>
@@ -579,12 +579,79 @@
     </w:p>
     <w:p>
       <w:r>
-        <w:t>Other than in the case of TracTrac, the SwissTiming system broadcasts packets containing position and mark rounding information to a pre-determined set of hosts. There is no API to obtain old, stored data. Packets missed during live transmission are lost, except for a tricky, unconfirmed and yet untested process of receiving database dumps from SwissTiming at a later point.</w:t>
-      </w:r>
-    </w:p>
-    <w:p>
-      <w:r>
-        <w:t>Therefore, we have decided to implement a database buffer for the SwissTiming connector in such a way that a very simple, hence robust Java process is solely responsible for receiving, forwarding and durably storing the information packets broadcast by SwissTiming. The actual connector running in our back-end then connects to this process for the forwarded live packets while loading the packets already received so far from the persistent store. Based on packet numbers, the original sequence can be restored while live packets keep coming in.</w:t>
+        <w:t xml:space="preserve">Other than in the case of TracTrac, the SwissTiming </w:t>
+      </w:r>
+      <w:r>
+        <w:rPr>
+          <w:i/>
+        </w:rPr>
+        <w:t>SailMaster</w:t>
+      </w:r>
+      <w:r>
+        <w:t xml:space="preserve"> </w:t>
+      </w:r>
+      <w:r>
+        <w:t>system</w:t>
+      </w:r>
+      <w:r>
+        <w:t xml:space="preserve"> broadcasts packets containing position and mark rounding information to a pre-determined set of hosts. There is no API to obtain old, stored data. Packets missed during live transmission are lost, except for a tricky, unconfirmed and yet untested process of receiving database dumps from SwissTiming at a later point.</w:t>
+      </w:r>
+    </w:p>
+    <w:p>
+      <w:r>
+        <w:t>Therefore, we have decided to implement a database buffer for the SwissTiming connector in such a way that a very simple, hence robust Java process is solely responsible for receiving, forwarding and durably storing the information packets broadcast by SwissTiming</w:t>
+      </w:r>
+      <w:r>
+        <w:t xml:space="preserve"> (see class </w:t>
+      </w:r>
+      <w:r>
+        <w:rPr>
+          <w:i/>
+        </w:rPr>
+        <w:t>StoreAndForward</w:t>
+      </w:r>
+      <w:r>
+        <w:t>)</w:t>
+      </w:r>
+      <w:r>
+        <w:t>. The actual connector running in our back-end then connects to this process for the forwarded live packets while loading the packets already received so far from the persistent store. Based on packet numbers, the original sequence can be restored while live packets keep coming in.</w:t>
+      </w:r>
+    </w:p>
+    <w:p>
+      <w:r>
+        <w:t>It may be worth noting that SwissTiming SailMaster systems can operate in one of two modes. Either they offer inbound connections on an IP address and port. In this case, requests can also be sent to the SailMaster instance, e.g., to find out the set of races currently managed by that instance. Or the SailMaster system runs behind a multiplexer which collects messages from several SailMaster systems and broadcasts them to a previously determined set of IP addresses and ports. In this case, no requests can be sent to any of these SailMaster systems because the multiplexer couldn't identify the individual SailMaster instance to which to forward the request. For this reason, the connector distinguishes between these two modes and won't try to send requests if the SailMaster system runs behind a multiplexer.</w:t>
+      </w:r>
+    </w:p>
+    <w:p>
+      <w:r>
+        <w:t xml:space="preserve">The current implementation offers methods on the </w:t>
+      </w:r>
+      <w:r>
+        <w:rPr>
+          <w:i/>
+        </w:rPr>
+        <w:t>SailMasterConnector</w:t>
+      </w:r>
+      <w:r>
+        <w:t xml:space="preserve"> interface</w:t>
+      </w:r>
+      <w:r>
+        <w:t xml:space="preserve">, allowing clients to send requests to a SailMaster instance capable of handling them. However, the connector doesn't currently use any of those, except for the </w:t>
+      </w:r>
+      <w:r>
+        <w:rPr>
+          <w:i/>
+        </w:rPr>
+        <w:t>getRaces()</w:t>
+      </w:r>
+      <w:r>
+        <w:t xml:space="preserve"> call</w:t>
+      </w:r>
+      <w:r>
+        <w:t xml:space="preserve"> which is used if available to determine the set of races managed by the SailMaster instance.</w:t>
+      </w:r>
+      <w:r>
+        <w:t xml:space="preserve"> Future versions should consider obtaining more information by explicit requests if possible.</w:t>
       </w:r>
     </w:p>
     <w:p>
@@ -608,7 +675,7 @@
       <w:r>
         <w:t xml:space="preserve"> (see </w:t>
       </w:r>
-      <w:hyperlink r:id="rId7" w:history="1">
+      <w:hyperlink r:id="rId8" w:history="1">
         <w:r>
           <w:rPr>
             <w:rStyle w:val="Hyperlink"/>
@@ -622,6 +689,7 @@
     </w:p>
     <w:p>
       <w:r>
+        <w:lastRenderedPageBreak/>
         <w:t>If sufficient information is available for Expedition to determine the sensor speed (either by a water log or by availability of GPS data), it can infer the true wind speed and bearing from the apparent wind speed/bearing measured.</w:t>
       </w:r>
     </w:p>
@@ -661,61 +729,85 @@
         <w:pStyle w:val="Heading2"/>
       </w:pPr>
       <w:r>
+        <w:t>Result Importers</w:t>
+      </w:r>
+    </w:p>
+    <w:p>
+      <w:r>
+        <w:t>For the operations of many regattas, software solutions are already in place. Those are used to manage competitor lists, fleet assignments, boat class to race course area assignments and of course scoring and ranking.</w:t>
+      </w:r>
+      <w:r>
+        <w:t xml:space="preserve"> Usually, they are the single source of truth also for the race committee and the sailors.</w:t>
+      </w:r>
+    </w:p>
+    <w:p>
+      <w:r>
+        <w:t>The SAP Sailing Analytics primarily base their leader boards on the tracking results. However, the tracking not always reflects the actual scoring as decided by the race committees. We therefore are interested in the ability to import the official results into our solution so that in addition to the GPS tracking data we have a copy of the truth when it comes to the scoring process.</w:t>
+      </w:r>
+      <w:r>
+        <w:t xml:space="preserve"> This is particularly exciting during the last race of a regatta when we can augment the official scores with the live tracking of the race currently ongoing.</w:t>
+      </w:r>
+    </w:p>
+    <w:p>
+      <w:r>
+        <w:t>We have provided an interface to import official results into our leader boards.</w:t>
+      </w:r>
+      <w:r>
+        <w:t xml:space="preserve"> Result importers implementing the </w:t>
+      </w:r>
+      <w:r>
+        <w:rPr>
+          <w:i/>
+        </w:rPr>
+        <w:t>ScoreCorrectionProvider</w:t>
+      </w:r>
+      <w:r>
+        <w:t xml:space="preserve"> interface can register with the OSGi service registry and are dynamically discovered. Such a provider can tell </w:t>
+      </w:r>
+      <w:r>
+        <w:t>for which events and boat classes and dates it has "score corrections" which is a more technical term for "official results."</w:t>
+      </w:r>
+    </w:p>
+    <w:p>
+      <w:r>
+        <w:t xml:space="preserve">We currently have </w:t>
+      </w:r>
+      <w:r>
+        <w:rPr>
+          <w:i/>
+        </w:rPr>
+        <w:t>ScoreCorrectionProvider</w:t>
+      </w:r>
+      <w:r>
+        <w:t xml:space="preserve"> implementations for the 2011 and 2012 Kieler Woche result system (see bundle com.sap.sailing.kiworesultimport), for the french "FREG" system (see bundle com.sap.sailing.freg.resultimport) and for the Extreme Sailing Series (see bundle com.sap.sailing.ess40.resultimport). In their activators, these bundles register an instance of their score correction provider implementation with the OSGi service registry.</w:t>
+      </w:r>
+      <w:r>
+        <w:t xml:space="preserve"> This way, more importers can easily be added, potentially even at runtime, simply by deploying and starting another result importer bundle.</w:t>
+      </w:r>
+    </w:p>
+    <w:p>
+      <w:pPr>
+        <w:pStyle w:val="Heading3"/>
+      </w:pPr>
+      <w:r>
+        <w:t xml:space="preserve">Kieler Woche </w:t>
+      </w:r>
+      <w:r>
+        <w:t>Result Importer</w:t>
+      </w:r>
+    </w:p>
+    <w:p>
+      <w:r>
+        <w:t xml:space="preserve">There is no online access to the Kieler Woche regatta system. However, we were able to agree an FTP result export with the system provider, b+m. The export format is a ZIP file containing numerous XML and PDF files. The XML files are then analyzed and provide the contents for the score corrections. We created a dedicated account for the FTP export on sapsailing.com ("kiwo"). The FTP export ends up in </w:t>
+      </w:r>
+      <w:r>
         <w:lastRenderedPageBreak/>
-        <w:t>Result Importers</w:t>
-      </w:r>
-    </w:p>
-    <w:p>
-      <w:r>
-        <w:t>For the operations of many regattas, software solutions are already in place. Those are used to manage competitor lists, fleet assignments, boat class to race course area assignments and of course scoring and ranking.</w:t>
-      </w:r>
-      <w:r>
-        <w:t xml:space="preserve"> Usually, they are the single source of truth also for the race committee and the sailors.</w:t>
-      </w:r>
-    </w:p>
-    <w:p>
-      <w:r>
-        <w:t>The SAP Sailing Analytics primarily base their leader boards on the tracking results. However, the tracking not always reflects the actual scoring as decided by the race committees. We therefore are interested in the ability to import the official results into our solution so that in addition to the GPS tracking data we have a copy of the truth when it comes to the scoring process.</w:t>
-      </w:r>
-      <w:r>
-        <w:t xml:space="preserve"> This is particularly exciting during the last race of a regatta when we can augment the official scores with the live tracking of the race currently ongoing.</w:t>
-      </w:r>
-    </w:p>
-    <w:p>
-      <w:r>
-        <w:t>We have provided an interface to import official results into our leader boards.</w:t>
-      </w:r>
-      <w:r>
-        <w:t xml:space="preserve"> Result importers implementing the </w:t>
-      </w:r>
-      <w:r>
-        <w:rPr>
-          <w:i/>
-        </w:rPr>
-        <w:t>ScoreCorrectionProvider</w:t>
-      </w:r>
-      <w:r>
-        <w:t xml:space="preserve"> interface can register with the OSGi service registry and are dynamically discovered. Such a provider can tell </w:t>
-      </w:r>
-      <w:r>
-        <w:t>for which events and boat classes and dates it has "score corrections" which is a more technical term for "official results."</w:t>
-      </w:r>
-    </w:p>
-    <w:p>
-      <w:r>
-        <w:t xml:space="preserve">We currently have </w:t>
-      </w:r>
-      <w:r>
-        <w:rPr>
-          <w:i/>
-        </w:rPr>
-        <w:t>ScoreCorrectionProvider</w:t>
-      </w:r>
-      <w:r>
-        <w:t xml:space="preserve"> implementations for the 2011 and 2012 Kieler Woche result system (see bundle com.sap.sailing.kiworesultimport), for the french "FREG" system (see bundle com.sap.sailing.freg.resultimport) and for the Extreme Sailing Series (see bundle com.sap.sailing.ess40.resultimport). In their activators, these bundles register an instance of their score correction provider implementation with the OSGi service registry.</w:t>
-      </w:r>
-      <w:r>
-        <w:t xml:space="preserve"> This way, more importers can easily be added, potentially even at runtime, simply by deploying and starting another result importer bundle.</w:t>
+        <w:t>/home/kiwo, and all server instance directories under /home/trac/servers/(dev|test|prod1|prod2) contain a link "kiworesults" pointing to /home/kiwo.</w:t>
+      </w:r>
+    </w:p>
+    <w:p>
+      <w:r>
+        <w:t>The score correction provider implementation scans the "./kiworesults" directory for the ZIP files and offers their contents through its API.</w:t>
       </w:r>
     </w:p>
     <w:p>
@@ -723,20 +815,18 @@
         <w:pStyle w:val="Heading3"/>
       </w:pPr>
       <w:r>
-        <w:t xml:space="preserve">Kieler Woche </w:t>
-      </w:r>
-      <w:r>
-        <w:t>Result Importer</w:t>
-      </w:r>
-    </w:p>
-    <w:p>
-      <w:r>
-        <w:t>There is no online access to the Kieler Woche regatta system. However, we were able to agree an FTP result export with the system provider, b+m. The export format is a ZIP file containing numerous XML and PDF files. The XML files are then analyzed and provide the contents for the score corrections. We created a dedicated account for the FTP export on sapsailing.com ("kiwo"). The FTP export ends up in /home/kiwo, and all server instance directories under /home/trac/servers/(dev|test|prod1|prod2) contain a link "kiworesults" pointing to /home/kiwo.</w:t>
-      </w:r>
-    </w:p>
-    <w:p>
-      <w:r>
-        <w:t>The score correction provider implementation scans the "./kiworesults" directory for the ZIP files and offers their contents through its API.</w:t>
+        <w:t>FREG Result Importer</w:t>
+      </w:r>
+    </w:p>
+    <w:p>
+      <w:r>
+        <w:t xml:space="preserve">At the </w:t>
+      </w:r>
+      <w:r>
+        <w:t>505 Worlds in La Rochelle we were faced with an HTML export format. Unfortunately, there was no stable URL scheme from which to obtain the HTML documents exported from the regatta management system. Therefore, we decided to leave the URL configuration to the administrator of our solution and added a tab "FREG URLs" to the AdminConsole.</w:t>
+      </w:r>
+      <w:r>
+        <w:t xml:space="preserve"> The documents reachable through the URLs added to this page will be scanned by the FREG score correction provider.</w:t>
       </w:r>
     </w:p>
     <w:p>
@@ -744,25 +834,6 @@
         <w:pStyle w:val="Heading3"/>
       </w:pPr>
       <w:r>
-        <w:t>FREG Result Importer</w:t>
-      </w:r>
-    </w:p>
-    <w:p>
-      <w:r>
-        <w:t xml:space="preserve">At the </w:t>
-      </w:r>
-      <w:r>
-        <w:t>505 Worlds in La Rochelle we were faced with an HTML export format. Unfortunately, there was no stable URL scheme from which to obtain the HTML documents exported from the regatta management system. Therefore, we decided to leave the URL configuration to the administrator of our solution and added a tab "FREG URLs" to the AdminConsole.</w:t>
-      </w:r>
-      <w:r>
-        <w:t xml:space="preserve"> The documents reachable through the URLs added to this page will be scanned by the FREG score correction provider.</w:t>
-      </w:r>
-    </w:p>
-    <w:p>
-      <w:pPr>
-        <w:pStyle w:val="Heading3"/>
-      </w:pPr>
-      <w:r>
         <w:t>ESS40 Result Importer</w:t>
       </w:r>
     </w:p>
@@ -771,215 +842,215 @@
         <w:t xml:space="preserve">The Extreme Sailing Series currently manages their results through sailracer.org. </w:t>
       </w:r>
       <w:r>
-        <w:t xml:space="preserve">The series has their own iPad app to capture the finish line passings. This app produces a CSV file managed on the series' web </w:t>
+        <w:t>The series has their own iPad app to capture the finish line passings. This app produces a CSV file managed on the series' web server before it is converted and uploaded to the sailracer.org server. We get access to the CSV files and a document listing the CSV files available for the series. Those then feed into the score correction provider.</w:t>
+      </w:r>
+    </w:p>
+    <w:p>
+      <w:pPr>
+        <w:pStyle w:val="Heading1"/>
+      </w:pPr>
+      <w:r>
+        <w:t>Basic Architectural Principles</w:t>
+      </w:r>
+    </w:p>
+    <w:p>
+      <w:pPr>
+        <w:pStyle w:val="Heading2"/>
+      </w:pPr>
+      <w:r>
+        <w:t>Domain Model</w:t>
+      </w:r>
+    </w:p>
+    <w:p>
+      <w:r>
+        <w:t xml:space="preserve">We have created a set of interfaces that represent the concepts of the domain of sailing races. Typical abstractions captured by these interfaces are, e.g., </w:t>
+      </w:r>
+      <w:r>
+        <w:rPr>
+          <w:i/>
+        </w:rPr>
+        <w:t>Regatta</w:t>
+      </w:r>
+      <w:r>
+        <w:t xml:space="preserve">, </w:t>
+      </w:r>
+      <w:r>
+        <w:rPr>
+          <w:i/>
+        </w:rPr>
+        <w:t>Series</w:t>
+      </w:r>
+      <w:r>
+        <w:t xml:space="preserve">, </w:t>
+      </w:r>
+      <w:r>
+        <w:rPr>
+          <w:i/>
+        </w:rPr>
+        <w:t>Course</w:t>
+      </w:r>
+      <w:r>
+        <w:t xml:space="preserve">, </w:t>
+      </w:r>
+      <w:r>
+        <w:rPr>
+          <w:i/>
+        </w:rPr>
+        <w:t>Leg</w:t>
+      </w:r>
+      <w:r>
+        <w:t xml:space="preserve">, </w:t>
+      </w:r>
+      <w:r>
+        <w:t>Waypoint</w:t>
+      </w:r>
+      <w:r>
+        <w:t xml:space="preserve">, </w:t>
+      </w:r>
+      <w:r>
+        <w:rPr>
+          <w:i/>
+        </w:rPr>
+        <w:t>Buoy</w:t>
+      </w:r>
+      <w:r>
+        <w:t xml:space="preserve"> and </w:t>
+      </w:r>
+      <w:r>
+        <w:rPr>
+          <w:i/>
+        </w:rPr>
+        <w:t>Competitor</w:t>
+      </w:r>
+      <w:r>
+        <w:t xml:space="preserve">. There are also interfaces describing more general concepts not necessarily specific to sailing, such as </w:t>
+      </w:r>
+      <w:r>
+        <w:rPr>
+          <w:i/>
+        </w:rPr>
+        <w:t>GPSTrack</w:t>
+      </w:r>
+      <w:r>
+        <w:t xml:space="preserve">, </w:t>
+      </w:r>
+      <w:r>
+        <w:rPr>
+          <w:i/>
+        </w:rPr>
+        <w:t>Position</w:t>
+      </w:r>
+      <w:r>
+        <w:t xml:space="preserve"> and </w:t>
+      </w:r>
+      <w:r>
+        <w:rPr>
+          <w:i/>
+        </w:rPr>
+        <w:t>Distance</w:t>
+      </w:r>
+      <w:r>
+        <w:t>.</w:t>
+      </w:r>
+    </w:p>
+    <w:p>
+      <w:r>
+        <w:t xml:space="preserve">Instances of classes implementing these domain interfaces are generally created using a </w:t>
+      </w:r>
+      <w:r>
+        <w:rPr>
+          <w:i/>
+        </w:rPr>
+        <w:t>DomainFactory</w:t>
+      </w:r>
+      <w:r>
+        <w:t xml:space="preserve"> instance. However, in some special cases constructors of domain classes implementing the domain interfaces may also be invoked directly.</w:t>
+      </w:r>
+    </w:p>
+    <w:p>
+      <w:r>
+        <w:t xml:space="preserve">We have tried to split the domain interfaces into such describing "master data" and others describing "transactional data." The master data interfaces can be found largely in the </w:t>
+      </w:r>
+      <w:r>
+        <w:rPr>
+          <w:i/>
+        </w:rPr>
+        <w:t>com.sap.sailing.domain</w:t>
+      </w:r>
+      <w:r>
+        <w:t xml:space="preserve"> and </w:t>
+      </w:r>
+      <w:r>
+        <w:rPr>
+          <w:i/>
+        </w:rPr>
+        <w:t>com.sap.sailing.domain.common</w:t>
+      </w:r>
+      <w:r>
+        <w:t xml:space="preserve"> packages.</w:t>
+      </w:r>
+      <w:r>
+        <w:t xml:space="preserve"> "Transactional" data is largely obtained through tracking devices which is why most of those interfaces are found in the </w:t>
+      </w:r>
+      <w:r>
+        <w:rPr>
+          <w:i/>
+        </w:rPr>
+        <w:t>com.sap.sailing.domain.tracking</w:t>
+      </w:r>
+      <w:r>
+        <w:t xml:space="preserve"> package.</w:t>
+      </w:r>
+      <w:r>
+        <w:t xml:space="preserve"> </w:t>
+      </w:r>
+      <w:r>
+        <w:t xml:space="preserve">For some of the master data domain interfaces, we have corresponding "Tracked..." counterparts that capture tracking data that pertains to the respective master data object. For example, </w:t>
+      </w:r>
+      <w:r>
+        <w:rPr>
+          <w:i/>
+        </w:rPr>
+        <w:t>TrackedRace</w:t>
+      </w:r>
+      <w:r>
+        <w:t xml:space="preserve"> describes the tracking data for a race. It has </w:t>
+      </w:r>
+      <w:r>
+        <w:rPr>
+          <w:i/>
+        </w:rPr>
+        <w:t>TrackedLeg</w:t>
+      </w:r>
+      <w:r>
+        <w:t xml:space="preserve"> as one of its constituents, corresponding to the </w:t>
+      </w:r>
+      <w:r>
+        <w:rPr>
+          <w:i/>
+        </w:rPr>
+        <w:t>Leg</w:t>
+      </w:r>
+      <w:r>
+        <w:t xml:space="preserve"> objects contained by a race's </w:t>
+      </w:r>
+      <w:r>
+        <w:rPr>
+          <w:i/>
+        </w:rPr>
+        <w:t>Course</w:t>
+      </w:r>
+      <w:r>
+        <w:t xml:space="preserve"> object.</w:t>
+      </w:r>
+    </w:p>
+    <w:p>
+      <w:r>
+        <w:t xml:space="preserve">Where possible we have tried to keep objects immutable. This has several advantages, particularly when caching such objects and when replicating and propagating and displaying in a user interface. However, this rigid approach also leads to problems, particularly if the underlying assumption that an object </w:t>
       </w:r>
       <w:r>
         <w:lastRenderedPageBreak/>
-        <w:t>server before it is converted and uploaded to the sailracer.org server. We get access to the CSV files and a document listing the CSV files available for the series. Those then feed into the score correction provider.</w:t>
-      </w:r>
-    </w:p>
-    <w:p>
-      <w:pPr>
-        <w:pStyle w:val="Heading1"/>
-      </w:pPr>
-      <w:r>
-        <w:t>Basic Architectural Principles</w:t>
-      </w:r>
-    </w:p>
-    <w:p>
-      <w:pPr>
-        <w:pStyle w:val="Heading2"/>
-      </w:pPr>
-      <w:r>
-        <w:t>Domain Model</w:t>
-      </w:r>
-    </w:p>
-    <w:p>
-      <w:r>
-        <w:t xml:space="preserve">We have created a set of interfaces that represent the concepts of the domain of sailing races. Typical abstractions captured by these interfaces are, e.g., </w:t>
-      </w:r>
-      <w:r>
-        <w:rPr>
-          <w:i/>
-        </w:rPr>
-        <w:t>Regatta</w:t>
-      </w:r>
-      <w:r>
-        <w:t xml:space="preserve">, </w:t>
-      </w:r>
-      <w:r>
-        <w:rPr>
-          <w:i/>
-        </w:rPr>
-        <w:t>Series</w:t>
-      </w:r>
-      <w:r>
-        <w:t xml:space="preserve">, </w:t>
-      </w:r>
-      <w:r>
-        <w:rPr>
-          <w:i/>
-        </w:rPr>
-        <w:t>Course</w:t>
-      </w:r>
-      <w:r>
-        <w:t xml:space="preserve">, </w:t>
-      </w:r>
-      <w:r>
-        <w:rPr>
-          <w:i/>
-        </w:rPr>
-        <w:t>Leg</w:t>
-      </w:r>
-      <w:r>
-        <w:t xml:space="preserve">, </w:t>
-      </w:r>
-      <w:r>
-        <w:t>Waypoint</w:t>
-      </w:r>
-      <w:r>
-        <w:t xml:space="preserve">, </w:t>
-      </w:r>
-      <w:r>
-        <w:rPr>
-          <w:i/>
-        </w:rPr>
-        <w:t>Buoy</w:t>
-      </w:r>
-      <w:r>
-        <w:t xml:space="preserve"> and </w:t>
-      </w:r>
-      <w:r>
-        <w:rPr>
-          <w:i/>
-        </w:rPr>
-        <w:t>Competitor</w:t>
-      </w:r>
-      <w:r>
-        <w:t xml:space="preserve">. There are also interfaces describing more general concepts not necessarily specific to sailing, such as </w:t>
-      </w:r>
-      <w:r>
-        <w:rPr>
-          <w:i/>
-        </w:rPr>
-        <w:t>GPSTrack</w:t>
-      </w:r>
-      <w:r>
-        <w:t xml:space="preserve">, </w:t>
-      </w:r>
-      <w:r>
-        <w:rPr>
-          <w:i/>
-        </w:rPr>
-        <w:t>Position</w:t>
-      </w:r>
-      <w:r>
-        <w:t xml:space="preserve"> and </w:t>
-      </w:r>
-      <w:r>
-        <w:rPr>
-          <w:i/>
-        </w:rPr>
-        <w:t>Distance</w:t>
-      </w:r>
-      <w:r>
-        <w:t>.</w:t>
-      </w:r>
-    </w:p>
-    <w:p>
-      <w:r>
-        <w:t xml:space="preserve">Instances of classes implementing these domain interfaces are generally created using a </w:t>
-      </w:r>
-      <w:r>
-        <w:rPr>
-          <w:i/>
-        </w:rPr>
-        <w:t>DomainFactory</w:t>
-      </w:r>
-      <w:r>
-        <w:t xml:space="preserve"> instance. However, in some special cases constructors of domain classes implementing the domain interfaces may also be invoked directly.</w:t>
-      </w:r>
-    </w:p>
-    <w:p>
-      <w:r>
-        <w:t xml:space="preserve">We have tried to split the domain interfaces into such describing "master data" and others describing "transactional data." The master data interfaces can be found largely in the </w:t>
-      </w:r>
-      <w:r>
-        <w:rPr>
-          <w:i/>
-        </w:rPr>
-        <w:t>com.sap.sailing.domain</w:t>
-      </w:r>
-      <w:r>
-        <w:t xml:space="preserve"> and </w:t>
-      </w:r>
-      <w:r>
-        <w:rPr>
-          <w:i/>
-        </w:rPr>
-        <w:t>com.sap.sailing.domain.common</w:t>
-      </w:r>
-      <w:r>
-        <w:t xml:space="preserve"> packages.</w:t>
-      </w:r>
-      <w:r>
-        <w:t xml:space="preserve"> "Transactional" data is largely obtained through tracking devices which is why most of those interfaces are found in the </w:t>
-      </w:r>
-      <w:r>
-        <w:rPr>
-          <w:i/>
-        </w:rPr>
-        <w:t>com.sap.sailing.domain.tracking</w:t>
-      </w:r>
-      <w:r>
-        <w:t xml:space="preserve"> package.</w:t>
-      </w:r>
-      <w:r>
-        <w:t xml:space="preserve"> </w:t>
-      </w:r>
-      <w:r>
-        <w:t xml:space="preserve">For some of the master data domain interfaces, we have corresponding "Tracked..." counterparts that capture tracking data that pertains to the respective master data object. For example, </w:t>
-      </w:r>
-      <w:r>
-        <w:rPr>
-          <w:i/>
-        </w:rPr>
-        <w:t>TrackedRace</w:t>
-      </w:r>
-      <w:r>
-        <w:t xml:space="preserve"> describes the tracking data for a race. It has </w:t>
-      </w:r>
-      <w:r>
-        <w:rPr>
-          <w:i/>
-        </w:rPr>
-        <w:t>TrackedLeg</w:t>
-      </w:r>
-      <w:r>
-        <w:t xml:space="preserve"> as one of its constituents, corresponding to the </w:t>
-      </w:r>
-      <w:r>
-        <w:rPr>
-          <w:i/>
-        </w:rPr>
-        <w:t>Leg</w:t>
-      </w:r>
-      <w:r>
-        <w:t xml:space="preserve"> objects contained by a race's </w:t>
-      </w:r>
-      <w:r>
-        <w:rPr>
-          <w:i/>
-        </w:rPr>
-        <w:t>Course</w:t>
-      </w:r>
-      <w:r>
-        <w:t xml:space="preserve"> object.</w:t>
-      </w:r>
-    </w:p>
-    <w:p>
-      <w:r>
-        <w:t xml:space="preserve">Where possible we have tried to keep objects immutable. This has several advantages, particularly when caching such objects and when replicating and propagating and displaying in a user interface. However, this rigid approach also leads to problems, particularly if the underlying assumption that an object doesn't change turns out not to be true in all cases. For example, we have modeled the </w:t>
+        <w:t xml:space="preserve">doesn't change turns out not to be true in all cases. For example, we have modeled the </w:t>
       </w:r>
       <w:r>
         <w:rPr>
@@ -1057,11 +1128,76 @@
         </w:r>
       </w:fldSimple>
       <w:r>
-        <w:t xml:space="preserve">) typically keep mappings that allow the connector to retrieve and use an existing domain object instead of creating new ones. The challenge with these mappings is to avoid memory leaks. Currently, the existing mappings only maintain domain objects that have a small memory footprint. We need a good strategy for releasing objects from these mappings. Ideally, the life cycle of </w:t>
-      </w:r>
+        <w:t>) typically keep mappings that allow the connector to retrieve and use an existing domain object instead of creating new ones. The challenge with these mappings is to avoid memory leaks. Currently, the existing mappings only maintain domain objects that have a small memory footprint. We need a good strategy for releasing objects from these mappings. Ideally, the life cycle of the objects in such caches should be coupled to the life cycle of other domain objects. For example, a competitor object may be released if all races and regattas and leaderboards possibly using this competitor have been garbage collected.</w:t>
+      </w:r>
+    </w:p>
+    <w:p>
+      <w:pPr>
+        <w:pStyle w:val="Heading2"/>
+      </w:pPr>
+      <w:r>
+        <w:t>In-Memory Architecture</w:t>
+      </w:r>
+      <w:r>
+        <w:t xml:space="preserve"> and the Database</w:t>
+      </w:r>
+    </w:p>
+    <w:p>
+      <w:r>
+        <w:t>The application generally deals with two sorts of data. One is the sensor data originally created by a set of physical sensors such as GPS trackers, wind measurement devices or the sensors included in smart phones and other mobile devices.</w:t>
+      </w:r>
+      <w:r>
+        <w:t xml:space="preserve"> The other is master data and meta-data captured and maintained by administrators and users, such as the leaderboard configuration data, connectivity data for the tracking providers, or official scoring results imported from external sources.</w:t>
+      </w:r>
+    </w:p>
+    <w:p>
+      <w:r>
+        <w:t xml:space="preserve">For the sensor data, the time at which the data is received is never the same as the time at which the sensor data was valid. Sensors don't predict the future but measure some present value. The transmission from the sensor to the server </w:t>
+      </w:r>
+      <w:r>
+        <w:t xml:space="preserve">adds a rather unpredictable latency. </w:t>
+      </w:r>
+      <w:r>
+        <w:t>In the worst case, the sensor's transmission unit fails, and the data can only be imported into the server once the sensor is back on shore. With this in mind, the server's view of reality is partial and lagging, and history may be re-written at any point in time if a sensor decides t</w:t>
+      </w:r>
+      <w:r>
+        <w:t>o deliver its data later than most other sensors. There is no precise synchronization across the set of sensors used at an event. At best, there is a pre-configured maximum delay at which trackers make an effort to deliver their data. However, this may also fail, for example, if trackers lack network connectivity when they would actually be due to send their data.</w:t>
+      </w:r>
+      <w:r>
+        <w:t xml:space="preserve"> Tracking providers may also decide to re-compute some derived data which our server receives. For example, some tracking providers send data about when they think which boat passed which mark. The provider may change this at any time, sending an updated list of mark passing times. This can, e.g., happen if the course layout was changed on short notice, and the course update didn't make it into the server in time. Once the course layout change is then updated to the system, the mark passing times will be re-evaluated, and updates to the previous mark passing times will result.</w:t>
+      </w:r>
+    </w:p>
+    <w:p>
+      <w:pPr>
+        <w:spacing w:line="480" w:lineRule="auto"/>
+      </w:pPr>
       <w:r>
         <w:lastRenderedPageBreak/>
-        <w:t>the objects in such caches should be coupled to the life cycle of other domain objects. For example, a competitor object may be released if all races and regattas and leaderboards possibly using this competitor have been garbage collected.</w:t>
+        <w:t>These circumstances sugges</w:t>
+      </w:r>
+      <w:r>
+        <w:t>t an architecture which basically records the sensor facts and dynamically aggregates all derived information on the fly. This is how we started. The more complex the rules for deriving interesting figures from the sensor data grew, the more computational resources the on-the-fly aggregation required. In particular, three algorithms turned out to be quite expensive to carry out: maneuver analysis based on the recursive Douglas-Peucker algorithm; wind estimation based on the boat tracks, assuming that boats on different tacks use roughly the same beat angle to the wind; and the average cross-track error which computes a projection of each boat's position to the wind direction.</w:t>
+      </w:r>
+      <w:r>
+        <w:t xml:space="preserve"> In addition to those, aggregations of distances traveled incur lots of duplicate work if done na</w:t>
+      </w:r>
+      <w:r>
+        <w:rPr>
+          <w:rFonts w:cstheme="minorHAnsi"/>
+        </w:rPr>
+        <w:t>ï</w:t>
+      </w:r>
+      <w:r>
+        <w:t xml:space="preserve">vely. </w:t>
+      </w:r>
+      <w:r>
+        <w:t xml:space="preserve">Usually, GPS fixes are appended to the end of a track. Therefore, the distance traveled </w:t>
+      </w:r>
+      <w:r>
+        <w:t>would re-compute the distances traveled from the start to the last but one fix which is obviously u</w:t>
+      </w:r>
+      <w:r>
+        <w:t>nnecessary.</w:t>
       </w:r>
     </w:p>
     <w:p>
@@ -1069,86 +1205,323 @@
         <w:pStyle w:val="Heading2"/>
       </w:pPr>
       <w:r>
-        <w:t>In-Memory Architecture</w:t>
-      </w:r>
-      <w:r>
-        <w:t xml:space="preserve"> and the Database</w:t>
-      </w:r>
-    </w:p>
-    <w:p>
-      <w:r>
-        <w:t>The application generally deals with two sorts of data. One is the sensor data originally created by a set of physical sensors such as GPS trackers, wind measurement devices or the sensors included in smart phones and other mobile devices.</w:t>
-      </w:r>
-      <w:r>
-        <w:t xml:space="preserve"> The other is master data and meta-data captured and maintained by administrators and users, such as the leaderboard configuration data, connectivity data for the tracking providers, or official scoring results imported from external sources.</w:t>
-      </w:r>
-    </w:p>
-    <w:p>
-      <w:r>
-        <w:t xml:space="preserve">For the sensor data, the time at which the data is received is never the same as the time at which the sensor data was valid. Sensors don't predict the future but measure some present value. The transmission from the sensor to the server </w:t>
-      </w:r>
-      <w:r>
-        <w:t xml:space="preserve">adds a rather unpredictable latency. </w:t>
-      </w:r>
-      <w:r>
-        <w:t>In the worst case, the sensor's transmission unit fails, and the data can only be imported into the server once the sensor is back on shore. With this in mind, the server's view of reality is partial and lagging, and history may be re-written at any point in time if a sensor decides t</w:t>
-      </w:r>
-      <w:r>
-        <w:t>o deliver its data later than most other sensors. There is no precise synchronization across the set of sensors used at an event. At best, there is a pre-configured maximum delay at which trackers make an effort to deliver their data. However, this may also fail, for example, if trackers lack network connectivity when they would actually be due to send their data.</w:t>
-      </w:r>
-      <w:r>
-        <w:t xml:space="preserve"> Tracking providers may also decide to re-compute some derived data which our server receives. For example, some tracking providers send data about when they think which boat passed which mark. The provider may change this at any time, sending an updated list of mark passing times. This can, e.g., happen if the course layout was changed on short notice, and the course update didn't make it into the server in time. Once the course layout change is then updated to the system, the mark passing times will be re-evaluated, and updates to the previous mark passing times will result.</w:t>
-      </w:r>
-    </w:p>
-    <w:p>
-      <w:pPr>
-        <w:spacing w:line="480" w:lineRule="auto"/>
-      </w:pPr>
-      <w:r>
-        <w:t>These circumstances sugges</w:t>
-      </w:r>
-      <w:r>
-        <w:t>t an architecture which basically records the sensor facts and dynamically aggregates all derived information on the fly. This is how we started. The more complex the rules for deriving interesting figures from the sensor data grew, the more computational resources the on-the-fly aggregation required. In particular, three algorithms turned out to be quite expensive to carry out: maneuver analysis based on the recursive Douglas-Peucker algorithm; wind estimation based on the boat tracks, assuming that boats on different tacks use roughly the same beat angle to the wind; and the average cross-track error which computes a projection of each boat's position to the wind direction.</w:t>
-      </w:r>
-      <w:r>
-        <w:t xml:space="preserve"> In addition to those, aggregations of distances traveled incur lots of duplicate work if done na</w:t>
-      </w:r>
-      <w:r>
-        <w:rPr>
-          <w:rFonts w:cstheme="minorHAnsi"/>
-        </w:rPr>
-        <w:t>ï</w:t>
-      </w:r>
-      <w:r>
-        <w:t xml:space="preserve">vely. </w:t>
-      </w:r>
-      <w:r>
-        <w:t xml:space="preserve">Usually, GPS fixes are appended to the end of a track. Therefore, the distance traveled </w:t>
-      </w:r>
-      <w:r>
-        <w:t xml:space="preserve">would re-compute the </w:t>
-      </w:r>
+        <w:t>Caching where Necessary</w:t>
+      </w:r>
+    </w:p>
+    <w:p>
+      <w:pPr>
+        <w:spacing w:before="240"/>
+      </w:pPr>
+      <w:r>
+        <w:t xml:space="preserve">Based on the performance implications explained above, we decided to carefully introduce caching where it was absolutely necessary. We added a cache for the results of the maneuver analysis (see </w:t>
+      </w:r>
+      <w:r>
+        <w:rPr>
+          <w:i/>
+        </w:rPr>
+        <w:t>TrackedRaceImpl.maneuverCache</w:t>
+      </w:r>
+      <w:r>
+        <w:t xml:space="preserve">). Another cache exists for the wind estimations derived from the boats' GPS tracks (see </w:t>
+      </w:r>
+      <w:r>
+        <w:rPr>
+          <w:i/>
+        </w:rPr>
+        <w:t>TrackBasedEstimationWindTrackImpl.cache</w:t>
+      </w:r>
+      <w:r>
+        <w:t xml:space="preserve">). </w:t>
+      </w:r>
+      <w:r>
+        <w:t xml:space="preserve">Yet another cache was introduced for </w:t>
+      </w:r>
+      <w:r>
+        <w:t xml:space="preserve">the average cross track error (XTE, see </w:t>
+      </w:r>
+      <w:r>
+        <w:rPr>
+          <w:i/>
+        </w:rPr>
+        <w:t>TrackedRaceImpl.crossTrackErrorCache</w:t>
+      </w:r>
+      <w:r>
+        <w:t xml:space="preserve">) and for the distances traveled (see </w:t>
+      </w:r>
+      <w:r>
+        <w:rPr>
+          <w:i/>
+        </w:rPr>
+        <w:t>GPSFixTrackImpl.distanceCache</w:t>
+      </w:r>
+      <w:r>
+        <w:t xml:space="preserve">) as well as for the maximum speeds (see </w:t>
+      </w:r>
+      <w:r>
+        <w:rPr>
+          <w:i/>
+        </w:rPr>
+        <w:t>GPSFixTrackImpl.maxSpeedCache</w:t>
+      </w:r>
+      <w:r>
+        <w:t>).</w:t>
+      </w:r>
+      <w:r>
+        <w:t xml:space="preserve"> Another trivial cache in </w:t>
+      </w:r>
+      <w:r>
+        <w:rPr>
+          <w:i/>
+        </w:rPr>
+        <w:t>TrackedRaceImpl.directionFromStartToNextMarkCache</w:t>
+      </w:r>
+      <w:r>
+        <w:t xml:space="preserve"> is used to speed up the query for the direction of the first leg which is </w:t>
+      </w:r>
+      <w:r>
+        <w:t>frequently used</w:t>
+      </w:r>
+      <w:r>
+        <w:t xml:space="preserve"> in races starting upwind.</w:t>
+      </w:r>
+    </w:p>
+    <w:p>
+      <w:pPr>
+        <w:spacing w:before="240"/>
+      </w:pPr>
+      <w:r>
+        <w:t xml:space="preserve">While those caches speed up requests on </w:t>
+      </w:r>
+      <w:r>
+        <w:rPr>
+          <w:i/>
+        </w:rPr>
+        <w:t>TrackedRace</w:t>
+      </w:r>
+      <w:r>
+        <w:t xml:space="preserve">, even larger performance gains can be achieved by caching the higher-level aggregates requested by many clients. In particular, many clients request the same leader board in live mode. Then, having the server determine what the "live" time is instead of using the client's clock, and just returning the latest contents for the leader board requested from a cache has increased the application's scalability significantly. The leaderboard caching is implemented </w:t>
+      </w:r>
+      <w:r>
+        <w:t>in the class</w:t>
+      </w:r>
+      <w:r>
+        <w:t>es</w:t>
+      </w:r>
+      <w:r>
+        <w:t xml:space="preserve"> </w:t>
+      </w:r>
+      <w:r>
+        <w:rPr>
+          <w:i/>
+        </w:rPr>
+        <w:t>LeaderboardDTOCache</w:t>
+      </w:r>
+      <w:r>
+        <w:t xml:space="preserve"> and </w:t>
+      </w:r>
+      <w:r>
+        <w:rPr>
+          <w:i/>
+        </w:rPr>
+        <w:t>LiveLeaderboardUpdater</w:t>
+      </w:r>
+      <w:r>
+        <w:t>.</w:t>
+      </w:r>
+    </w:p>
+    <w:p>
+      <w:pPr>
+        <w:pStyle w:val="Heading2"/>
+      </w:pPr>
+      <w:r>
+        <w:t>Implementation Pattern for Caches</w:t>
+      </w:r>
+    </w:p>
+    <w:p>
+      <w:r>
+        <w:t xml:space="preserve">A cache is like a materialized view in a database. The greatest challenge with a cache is to keep it consistent. </w:t>
+      </w:r>
+      <w:r>
+        <w:t>The challenge becomes greater if concurrency is added to the mix, and tens or even hundreds of sensor fixes update the data structures that provide the input for the calculations filling the caches.</w:t>
+      </w:r>
+    </w:p>
+    <w:p>
+      <w:r>
+        <w:t>In the SAP Sailing Analytics, when introducing a cache we usually need to consider the following questions:</w:t>
+      </w:r>
+    </w:p>
+    <w:p>
+      <w:pPr>
+        <w:pStyle w:val="ListParagraph"/>
+        <w:numPr>
+          <w:ilvl w:val="0"/>
+          <w:numId w:val="1"/>
+        </w:numPr>
+      </w:pPr>
       <w:r>
         <w:lastRenderedPageBreak/>
-        <w:t xml:space="preserve">distances traveled from the start to the last but one fix which is obviously unnecessary. We therefore introduced a </w:t>
-      </w:r>
-      <w:r>
-        <w:rPr>
-          <w:i/>
-        </w:rPr>
-        <w:t>DistanceCache</w:t>
-      </w:r>
-      <w:r>
-        <w:t xml:space="preserve"> which on a </w:t>
-      </w:r>
-      <w:r>
-        <w:rPr>
-          <w:i/>
-        </w:rPr>
-        <w:t>GPSTrack</w:t>
-      </w:r>
-      <w:r>
-        <w:t xml:space="preserve"> can maintain a cache of distance requests dynamically.</w:t>
+        <w:t>When do which parts of the cache need to be invalidated?</w:t>
+      </w:r>
+    </w:p>
+    <w:p>
+      <w:pPr>
+        <w:pStyle w:val="ListParagraph"/>
+        <w:numPr>
+          <w:ilvl w:val="0"/>
+          <w:numId w:val="1"/>
+        </w:numPr>
+      </w:pPr>
+      <w:r>
+        <w:t>Should invalidated cache contents be re-calculated straight upon invalidation, or should this wait until the next relevant request is received?</w:t>
+      </w:r>
+    </w:p>
+    <w:p>
+      <w:pPr>
+        <w:pStyle w:val="ListParagraph"/>
+        <w:numPr>
+          <w:ilvl w:val="0"/>
+          <w:numId w:val="1"/>
+        </w:numPr>
+      </w:pPr>
+      <w:r>
+        <w:t xml:space="preserve">Can clients tolerate stale cache contents, </w:t>
+      </w:r>
+      <w:r>
+        <w:t xml:space="preserve">permitting to update </w:t>
+      </w:r>
+      <w:r>
+        <w:t>the cache contents in a background thread?</w:t>
+      </w:r>
+    </w:p>
+    <w:p>
+      <w:r>
+        <w:t>The invalidation logic depends directly on the computation rules for the value being cached. The cache needs to act as observer of those values so that it receives a notification in case a value changes that the cache content depends on.</w:t>
+      </w:r>
+      <w:r>
+        <w:t xml:space="preserve"> A useful observer pattern is offered by </w:t>
+      </w:r>
+      <w:r>
+        <w:rPr>
+          <w:i/>
+        </w:rPr>
+        <w:t>TrackedRace</w:t>
+      </w:r>
+      <w:r>
+        <w:t xml:space="preserve"> which offers the registration of </w:t>
+      </w:r>
+      <w:r>
+        <w:rPr>
+          <w:i/>
+        </w:rPr>
+        <w:t>RaceChangeListener</w:t>
+      </w:r>
+      <w:r>
+        <w:t xml:space="preserve"> objects as observers.</w:t>
+      </w:r>
+      <w:r>
+        <w:t xml:space="preserve"> There are many more s</w:t>
+      </w:r>
+      <w:r>
+        <w:t xml:space="preserve">uch patterns in place, e.g., the </w:t>
+      </w:r>
+      <w:r>
+        <w:rPr>
+          <w:i/>
+        </w:rPr>
+        <w:t>RaceColumnListener</w:t>
+      </w:r>
+      <w:r>
+        <w:t xml:space="preserve">, </w:t>
+      </w:r>
+      <w:r>
+        <w:rPr>
+          <w:i/>
+        </w:rPr>
+        <w:t>CourseListener</w:t>
+      </w:r>
+      <w:r>
+        <w:t xml:space="preserve">, </w:t>
+      </w:r>
+      <w:r>
+        <w:rPr>
+          <w:i/>
+        </w:rPr>
+        <w:t>RaceListener</w:t>
+      </w:r>
+      <w:r>
+        <w:t xml:space="preserve"> and </w:t>
+      </w:r>
+      <w:r>
+        <w:rPr>
+          <w:i/>
+        </w:rPr>
+        <w:t>RegattaListener</w:t>
+      </w:r>
+      <w:r>
+        <w:t>.</w:t>
+      </w:r>
+    </w:p>
+    <w:p>
+      <w:r>
+        <w:t>Whether or not to re-calculate cache contents right after their invalidation usually depends on the access patterns and frequencies compared to the cost and duration of re-calculating.</w:t>
+      </w:r>
+      <w:r>
+        <w:t xml:space="preserve"> Especially in live mode, we pro-actively keep the </w:t>
+      </w:r>
+      <w:r>
+        <w:rPr>
+          <w:i/>
+        </w:rPr>
+        <w:t>LiveLeaderboardUpdater</w:t>
+      </w:r>
+      <w:r>
+        <w:t xml:space="preserve"> running as long as there are requests for live leaderboards received. Using a timeout (see </w:t>
+      </w:r>
+      <w:r>
+        <w:rPr>
+          <w:i/>
+        </w:rPr>
+        <w:t>LiveLeaderboardUpdater.UPDATE_TIMEOUT_IN_MILLIS</w:t>
+      </w:r>
+      <w:r>
+        <w:t>) the updater stops re-calculating cache contents if for that time no request has been received.</w:t>
+      </w:r>
+      <w:r>
+        <w:t xml:space="preserve"> Other cache contents</w:t>
+      </w:r>
+      <w:r>
+        <w:t xml:space="preserve">, such as </w:t>
+      </w:r>
+      <w:r>
+        <w:t xml:space="preserve">for </w:t>
+      </w:r>
+      <w:r>
+        <w:t xml:space="preserve">the cache for the direction from the start to the next mark, </w:t>
+      </w:r>
+      <w:r>
+        <w:t>are only re-calculated wh</w:t>
+      </w:r>
+      <w:r>
+        <w:t xml:space="preserve">en the next request is received because a single re-calculation doesn't take long, compared to the number of times it </w:t>
+      </w:r>
+      <w:r>
+        <w:t>can then be used from the cache and compared to the overall round-trip time of the request to which this single value contributes.</w:t>
+      </w:r>
+    </w:p>
+    <w:p>
+      <w:r>
+        <w:t>For some values a client may be able to tolerate a certain lag relative to the latest data received. This also has to be evaluated against the background of the delay in the sensor data transmission, starting at the time point when the sensor picks up a value until the value has arrived in the SAP Sailing Analytics. If this delay is significantly longer than the time required to re-calculate a cache entry based on a new sensor value received, then it is not all that bad to keep pretending for a while that the last cached value is still the best we have until a short time later a cache update is performed, taking into account the new value.</w:t>
+      </w:r>
+    </w:p>
+    <w:p>
+      <w:r>
+        <w:t>If a cache can be used by clients not worrying too much about slight staleness of data, cache updates can be performed in background threads, and cache contents that we know already are outdated can be continued to be served until the re-calculation has completed.</w:t>
+      </w:r>
+    </w:p>
+    <w:p/>
+    <w:p>
+      <w:r>
+        <w:t>TODO talk about FutureTask, Executor, waiting for latest results vs. using a SmartFutureCache and updating in the background, using a whiteboard pattern</w:t>
       </w:r>
     </w:p>
     <w:p>
@@ -1156,7 +1529,12 @@
         <w:pStyle w:val="Heading2"/>
       </w:pPr>
       <w:r>
-        <w:t>Caching where Necessary</w:t>
+        <w:t>Issues with Caching</w:t>
+      </w:r>
+    </w:p>
+    <w:p>
+      <w:r>
+        <w:t>TODO talk about the problem of keeping the computation and cache invalidation rules in sync</w:t>
       </w:r>
     </w:p>
     <w:p>
@@ -1164,25 +1542,74 @@
         <w:pStyle w:val="Heading2"/>
       </w:pPr>
       <w:r>
-        <w:t>Implementation Pattern for Caches</w:t>
-      </w:r>
-    </w:p>
-    <w:p>
-      <w:r>
-        <w:t>TODO talk about FutureTask, Executor, waiting for latest results vs. using a SmartFutureCache and updating in the background, using a whiteboard pattern</w:t>
+        <w:lastRenderedPageBreak/>
+        <w:t>Approaches to Locking: "synchronized" vs. ReentrantReadWriteLock</w:t>
+      </w:r>
+    </w:p>
+    <w:p>
+      <w:pPr>
+        <w:pStyle w:val="Heading3"/>
+      </w:pPr>
+      <w:r>
+        <w:t>The Need for Tracing</w:t>
+      </w:r>
+    </w:p>
+    <w:p>
+      <w:r>
+        <w:t>TODO talk about the issues to track down a deadlock spanning across the read and write locks of a ReentrantReadWriteLock which is not supported by the JVM very well.</w:t>
       </w:r>
     </w:p>
     <w:p>
       <w:pPr>
         <w:pStyle w:val="Heading2"/>
       </w:pPr>
-      <w:r>
-        <w:t>Issues with Caching</w:t>
-      </w:r>
-    </w:p>
-    <w:p>
-      <w:r>
-        <w:t>TODO talk about the problem of keeping the computation and cache invalidation rules in sync</w:t>
+      <w:bookmarkStart w:id="1" w:name="_Ref337557370"/>
+      <w:r>
+        <w:t>Scale-Out through Replication</w:t>
+      </w:r>
+      <w:bookmarkEnd w:id="1"/>
+    </w:p>
+    <w:p>
+      <w:pPr>
+        <w:pStyle w:val="Heading3"/>
+      </w:pPr>
+      <w:r>
+        <w:t>Master/Replica Distinction</w:t>
+      </w:r>
+    </w:p>
+    <w:p>
+      <w:pPr>
+        <w:pStyle w:val="Heading3"/>
+      </w:pPr>
+      <w:r>
+        <w:t>Operational Transformation</w:t>
+      </w:r>
+    </w:p>
+    <w:p>
+      <w:pPr>
+        <w:pStyle w:val="Heading3"/>
+      </w:pPr>
+      <w:r>
+        <w:t>Operations, Services, and Events</w:t>
+      </w:r>
+    </w:p>
+    <w:p>
+      <w:r>
+        <w:t>TODO explain how some operations are issued from the outside through service interfaces, and some emerge from events such as receiving sensor data. What's accidental, what's historic, how should it be?</w:t>
+      </w:r>
+    </w:p>
+    <w:p>
+      <w:pPr>
+        <w:pStyle w:val="Heading3"/>
+      </w:pPr>
+      <w:r>
+        <w:t>O</w:t>
+      </w:r>
+      <w:r>
+        <w:t>pen I</w:t>
+      </w:r>
+      <w:r>
+        <w:t>ssues</w:t>
       </w:r>
     </w:p>
     <w:p>
@@ -1190,81 +1617,21 @@
         <w:pStyle w:val="Heading2"/>
       </w:pPr>
       <w:r>
-        <w:t>Approaches to Locking: "synchronized" vs. ReentrantReadWriteLock</w:t>
-      </w:r>
-    </w:p>
-    <w:p>
-      <w:pPr>
-        <w:pStyle w:val="Heading3"/>
-      </w:pPr>
-      <w:r>
-        <w:t>The Need for Tracing</w:t>
-      </w:r>
-    </w:p>
-    <w:p>
-      <w:r>
-        <w:t>TODO talk about the issues to track down a deadlock spanning across the read and write locks of a ReentrantReadWriteLock which is not supported by the JVM very well.</w:t>
+        <w:t>Interplay of GWT Client, SailingService, RacingEventService and Replication</w:t>
+      </w:r>
+    </w:p>
+    <w:p>
+      <w:pPr>
+        <w:pStyle w:val="Heading1"/>
+      </w:pPr>
+      <w:r>
+        <w:t>Development Environment</w:t>
       </w:r>
     </w:p>
     <w:p>
       <w:pPr>
         <w:pStyle w:val="Heading2"/>
       </w:pPr>
-      <w:bookmarkStart w:id="1" w:name="_Ref337557370"/>
-      <w:r>
-        <w:t>Scale-Out through Replication</w:t>
-      </w:r>
-      <w:bookmarkEnd w:id="1"/>
-    </w:p>
-    <w:p>
-      <w:pPr>
-        <w:pStyle w:val="Heading3"/>
-      </w:pPr>
-      <w:r>
-        <w:t>Master/Replica Distinction</w:t>
-      </w:r>
-    </w:p>
-    <w:p>
-      <w:pPr>
-        <w:pStyle w:val="Heading3"/>
-      </w:pPr>
-      <w:r>
-        <w:t>Operational Transformation</w:t>
-      </w:r>
-    </w:p>
-    <w:p>
-      <w:pPr>
-        <w:pStyle w:val="Heading3"/>
-      </w:pPr>
-      <w:r>
-        <w:t>Operations, Services, and Events</w:t>
-      </w:r>
-    </w:p>
-    <w:p>
-      <w:r>
-        <w:t>TODO explain how some operations are issued from the outside through service interfaces, and some emerge from events such as receiving sensor data. What's accidental, what's historic, how should it be?</w:t>
-      </w:r>
-    </w:p>
-    <w:p>
-      <w:pPr>
-        <w:pStyle w:val="Heading3"/>
-      </w:pPr>
-      <w:r>
-        <w:t>Open issues</w:t>
-      </w:r>
-    </w:p>
-    <w:p>
-      <w:pPr>
-        <w:pStyle w:val="Heading1"/>
-      </w:pPr>
-      <w:r>
-        <w:t>Development Environment</w:t>
-      </w:r>
-    </w:p>
-    <w:p>
-      <w:pPr>
-        <w:pStyle w:val="Heading2"/>
-      </w:pPr>
       <w:bookmarkStart w:id="2" w:name="_Ref337555686"/>
       <w:r>
         <w:t>Git and Our Branches</w:t>
@@ -1320,7 +1687,7 @@
       <w:r>
         <w:t xml:space="preserve">have an account at </w:t>
       </w:r>
-      <w:hyperlink r:id="rId8" w:history="1">
+      <w:hyperlink r:id="rId9" w:history="1">
         <w:r>
           <w:rPr>
             <w:rStyle w:val="Hyperlink"/>
@@ -1369,64 +1736,67 @@
     </w:p>
     <w:p>
       <w:r>
+        <w:t xml:space="preserve">If a change looks reasonably good on the </w:t>
+      </w:r>
+      <w:r>
+        <w:rPr>
+          <w:i/>
+        </w:rPr>
+        <w:t>master</w:t>
+      </w:r>
+      <w:r>
+        <w:t xml:space="preserve"> branch and related JUnit tests or manual UI tests have succeeded locally, it is permissible to merge the </w:t>
+      </w:r>
+      <w:r>
+        <w:rPr>
+          <w:i/>
+        </w:rPr>
+        <w:t>master</w:t>
+      </w:r>
+      <w:r>
+        <w:t xml:space="preserve"> branch into the </w:t>
+      </w:r>
+      <w:r>
+        <w:rPr>
+          <w:i/>
+        </w:rPr>
+        <w:t>dev</w:t>
+      </w:r>
+      <w:r>
+        <w:t xml:space="preserve"> branch and run a central build on sapsailing.com. </w:t>
+      </w:r>
+      <w:r>
+        <w:t xml:space="preserve">The </w:t>
+      </w:r>
+      <w:r>
+        <w:rPr>
+          <w:i/>
+        </w:rPr>
+        <w:t>dev</w:t>
+      </w:r>
+      <w:r>
+        <w:t xml:space="preserve"> branch is configured to run the Maven tests with direct Internet access. It can therefore also be used to run the tests locally if connected to the public Internet.</w:t>
+      </w:r>
+    </w:p>
+    <w:p>
+      <w:r>
+        <w:t>Ideally</w:t>
+      </w:r>
+      <w:r>
+        <w:t>, the build should be run including the test cases. If the tests succeed</w:t>
+      </w:r>
+      <w:r>
+        <w:rPr>
+          <w:rStyle w:val="FootnoteReference"/>
+        </w:rPr>
+        <w:footnoteReference w:id="1"/>
+      </w:r>
+      <w:r>
+        <w:t xml:space="preserve">, the branch can be installed and the corresponding server instance can be restarted. The branch can then also be promoted to the </w:t>
+      </w:r>
+      <w:r>
         <w:lastRenderedPageBreak/>
-        <w:t xml:space="preserve">If a change looks reasonably good on the </w:t>
-      </w:r>
-      <w:r>
-        <w:rPr>
-          <w:i/>
-        </w:rPr>
-        <w:t>master</w:t>
-      </w:r>
-      <w:r>
-        <w:t xml:space="preserve"> branch and related JUnit tests or manual UI tests have succeeded locally, it is permissible to merge the </w:t>
-      </w:r>
-      <w:r>
-        <w:rPr>
-          <w:i/>
-        </w:rPr>
-        <w:t>master</w:t>
-      </w:r>
-      <w:r>
-        <w:t xml:space="preserve"> branch into the </w:t>
-      </w:r>
-      <w:r>
-        <w:rPr>
-          <w:i/>
-        </w:rPr>
-        <w:t>dev</w:t>
-      </w:r>
-      <w:r>
-        <w:t xml:space="preserve"> branch and run a central build on sapsailing.com. </w:t>
-      </w:r>
-      <w:r>
-        <w:t xml:space="preserve">The </w:t>
-      </w:r>
-      <w:r>
-        <w:rPr>
-          <w:i/>
-        </w:rPr>
-        <w:t>dev</w:t>
-      </w:r>
-      <w:r>
-        <w:t xml:space="preserve"> branch is configured to run the Maven tests with direct Internet access. It can therefore also be used to run the tests locally if connected to the public Internet.</w:t>
-      </w:r>
-    </w:p>
-    <w:p>
-      <w:r>
-        <w:t>Ideally</w:t>
-      </w:r>
-      <w:r>
-        <w:t>, the build should be run including the test cases. If the tests succeed</w:t>
-      </w:r>
-      <w:r>
-        <w:rPr>
-          <w:rStyle w:val="FootnoteReference"/>
-        </w:rPr>
-        <w:footnoteReference w:id="1"/>
-      </w:r>
-      <w:r>
-        <w:t>, the branch can be installed and the corresponding server instance can be restarted. The branch can then also be promoted to the next level (</w:t>
+        <w:t>next level (</w:t>
       </w:r>
       <w:r>
         <w:rPr>
@@ -1596,7 +1966,7 @@
       <w:r>
         <w:t xml:space="preserve">Git, GWT (use </w:t>
       </w:r>
-      <w:hyperlink r:id="rId9" w:history="1">
+      <w:hyperlink r:id="rId10" w:history="1">
         <w:r>
           <w:rPr>
             <w:rStyle w:val="Hyperlink"/>
@@ -1698,7 +2068,6 @@
         <w:rPr>
           <w:i/>
         </w:rPr>
-        <w:lastRenderedPageBreak/>
         <w:t>com.sap.sailing.targetplatform/scripts</w:t>
       </w:r>
       <w:r>
@@ -1713,7 +2082,7 @@
       <w:r>
         <w:t xml:space="preserve"> directory from where it is exposed as </w:t>
       </w:r>
-      <w:hyperlink r:id="rId10" w:history="1">
+      <w:hyperlink r:id="rId11" w:history="1">
         <w:r>
           <w:rPr>
             <w:rStyle w:val="Hyperlink"/>
@@ -1774,6 +2143,7 @@
         <w:rPr>
           <w:i/>
         </w:rPr>
+        <w:lastRenderedPageBreak/>
         <w:t>settings.xml</w:t>
       </w:r>
       <w:r>
@@ -1949,6 +2319,36 @@
       </w:r>
       <w:r>
         <w:t xml:space="preserve"> file with all error messages, just in case the screen buffer is not sufficient to hold all scrolling error messages.</w:t>
+      </w:r>
+    </w:p>
+    <w:p>
+      <w:pPr>
+        <w:pStyle w:val="Heading1"/>
+      </w:pPr>
+      <w:r>
+        <w:t>Typical Development Scenarios</w:t>
+      </w:r>
+    </w:p>
+    <w:p>
+      <w:pPr>
+        <w:pStyle w:val="Heading2"/>
+      </w:pPr>
+      <w:r>
+        <w:t>Adding a Column to the Leaderboard</w:t>
+      </w:r>
+    </w:p>
+    <w:p>
+      <w:pPr>
+        <w:pStyle w:val="Heading2"/>
+      </w:pPr>
+      <w:r>
+        <w:t xml:space="preserve">Adding a </w:t>
+      </w:r>
+      <w:r>
+        <w:rPr>
+          <w:i/>
+        </w:rPr>
+        <w:t>ScoreCorrectionProvider</w:t>
       </w:r>
     </w:p>
     <w:p>
@@ -2033,6 +2433,127 @@
     </w:p>
   </w:footnote>
 </w:footnotes>
+</file>
+
+<file path=word/numbering.xml><?xml version="1.0" encoding="utf-8"?>
+<w:numbering xmlns:ve="http://schemas.openxmlformats.org/markup-compatibility/2006" xmlns:o="urn:schemas-microsoft-com:office:office" xmlns:r="http://schemas.openxmlformats.org/officeDocument/2006/relationships" xmlns:m="http://schemas.openxmlformats.org/officeDocument/2006/math" xmlns:v="urn:schemas-microsoft-com:vml" xmlns:wp="http://schemas.openxmlformats.org/drawingml/2006/wordprocessingDrawing" xmlns:w10="urn:schemas-microsoft-com:office:word" xmlns:w="http://schemas.openxmlformats.org/wordprocessingml/2006/main" xmlns:wne="http://schemas.microsoft.com/office/word/2006/wordml">
+  <w:abstractNum w:abstractNumId="0">
+    <w:nsid w:val="2F69009A"/>
+    <w:multiLevelType w:val="hybridMultilevel"/>
+    <w:tmpl w:val="7918F90E"/>
+    <w:lvl w:ilvl="0" w:tplc="04090001">
+      <w:start w:val="1"/>
+      <w:numFmt w:val="bullet"/>
+      <w:lvlText w:val=""/>
+      <w:lvlJc w:val="left"/>
+      <w:pPr>
+        <w:ind w:left="720" w:hanging="360"/>
+      </w:pPr>
+      <w:rPr>
+        <w:rFonts w:ascii="Symbol" w:hAnsi="Symbol" w:hint="default"/>
+      </w:rPr>
+    </w:lvl>
+    <w:lvl w:ilvl="1" w:tplc="04090003" w:tentative="1">
+      <w:start w:val="1"/>
+      <w:numFmt w:val="bullet"/>
+      <w:lvlText w:val="o"/>
+      <w:lvlJc w:val="left"/>
+      <w:pPr>
+        <w:ind w:left="1440" w:hanging="360"/>
+      </w:pPr>
+      <w:rPr>
+        <w:rFonts w:ascii="Courier New" w:hAnsi="Courier New" w:cs="Courier New" w:hint="default"/>
+      </w:rPr>
+    </w:lvl>
+    <w:lvl w:ilvl="2" w:tplc="04090005" w:tentative="1">
+      <w:start w:val="1"/>
+      <w:numFmt w:val="bullet"/>
+      <w:lvlText w:val=""/>
+      <w:lvlJc w:val="left"/>
+      <w:pPr>
+        <w:ind w:left="2160" w:hanging="360"/>
+      </w:pPr>
+      <w:rPr>
+        <w:rFonts w:ascii="Wingdings" w:hAnsi="Wingdings" w:hint="default"/>
+      </w:rPr>
+    </w:lvl>
+    <w:lvl w:ilvl="3" w:tplc="04090001" w:tentative="1">
+      <w:start w:val="1"/>
+      <w:numFmt w:val="bullet"/>
+      <w:lvlText w:val=""/>
+      <w:lvlJc w:val="left"/>
+      <w:pPr>
+        <w:ind w:left="2880" w:hanging="360"/>
+      </w:pPr>
+      <w:rPr>
+        <w:rFonts w:ascii="Symbol" w:hAnsi="Symbol" w:hint="default"/>
+      </w:rPr>
+    </w:lvl>
+    <w:lvl w:ilvl="4" w:tplc="04090003" w:tentative="1">
+      <w:start w:val="1"/>
+      <w:numFmt w:val="bullet"/>
+      <w:lvlText w:val="o"/>
+      <w:lvlJc w:val="left"/>
+      <w:pPr>
+        <w:ind w:left="3600" w:hanging="360"/>
+      </w:pPr>
+      <w:rPr>
+        <w:rFonts w:ascii="Courier New" w:hAnsi="Courier New" w:cs="Courier New" w:hint="default"/>
+      </w:rPr>
+    </w:lvl>
+    <w:lvl w:ilvl="5" w:tplc="04090005" w:tentative="1">
+      <w:start w:val="1"/>
+      <w:numFmt w:val="bullet"/>
+      <w:lvlText w:val=""/>
+      <w:lvlJc w:val="left"/>
+      <w:pPr>
+        <w:ind w:left="4320" w:hanging="360"/>
+      </w:pPr>
+      <w:rPr>
+        <w:rFonts w:ascii="Wingdings" w:hAnsi="Wingdings" w:hint="default"/>
+      </w:rPr>
+    </w:lvl>
+    <w:lvl w:ilvl="6" w:tplc="04090001" w:tentative="1">
+      <w:start w:val="1"/>
+      <w:numFmt w:val="bullet"/>
+      <w:lvlText w:val=""/>
+      <w:lvlJc w:val="left"/>
+      <w:pPr>
+        <w:ind w:left="5040" w:hanging="360"/>
+      </w:pPr>
+      <w:rPr>
+        <w:rFonts w:ascii="Symbol" w:hAnsi="Symbol" w:hint="default"/>
+      </w:rPr>
+    </w:lvl>
+    <w:lvl w:ilvl="7" w:tplc="04090003" w:tentative="1">
+      <w:start w:val="1"/>
+      <w:numFmt w:val="bullet"/>
+      <w:lvlText w:val="o"/>
+      <w:lvlJc w:val="left"/>
+      <w:pPr>
+        <w:ind w:left="5760" w:hanging="360"/>
+      </w:pPr>
+      <w:rPr>
+        <w:rFonts w:ascii="Courier New" w:hAnsi="Courier New" w:cs="Courier New" w:hint="default"/>
+      </w:rPr>
+    </w:lvl>
+    <w:lvl w:ilvl="8" w:tplc="04090005" w:tentative="1">
+      <w:start w:val="1"/>
+      <w:numFmt w:val="bullet"/>
+      <w:lvlText w:val=""/>
+      <w:lvlJc w:val="left"/>
+      <w:pPr>
+        <w:ind w:left="6480" w:hanging="360"/>
+      </w:pPr>
+      <w:rPr>
+        <w:rFonts w:ascii="Wingdings" w:hAnsi="Wingdings" w:hint="default"/>
+      </w:rPr>
+    </w:lvl>
+  </w:abstractNum>
+  <w:num w:numId="1">
+    <w:abstractNumId w:val="0"/>
+  </w:num>
+</w:numbering>
 </file>
 
 <file path=word/styles.xml><?xml version="1.0" encoding="utf-8"?>
@@ -2431,6 +2952,17 @@
       <w:vertAlign w:val="superscript"/>
     </w:rPr>
   </w:style>
+  <w:style w:type="paragraph" w:styleId="ListParagraph">
+    <w:name w:val="List Paragraph"/>
+    <w:basedOn w:val="Normal"/>
+    <w:uiPriority w:val="34"/>
+    <w:qFormat/>
+    <w:rsid w:val="00DE6E1A"/>
+    <w:pPr>
+      <w:ind w:left="720"/>
+      <w:contextualSpacing/>
+    </w:pPr>
+  </w:style>
 </w:styles>
 </file>
 

</xml_diff>

<commit_message>
finished caching section, further improved JavaDocs for SmartFutureCache
</commit_message>
<xml_diff>
--- a/doc/SAPSailingAnalyticsArchitecture.docx
+++ b/doc/SAPSailingAnalyticsArchitecture.docx
@@ -76,7 +76,23 @@
     </w:p>
     <w:p>
       <w:r>
-        <w:t>The solution was first shown at Kieler Woche 2011. At the time, it was capable of displaying a single leaderboard that showed a number of tracked races in numerical form, offering columns for overall rank, race rank, rank at a mark, and values for average speed, distance traveled, gap to leader in seconds, velocity made good (VMG), estimated time of arrival at the next mark and current speed over ground. It was prototypical in many regards but regardless was considered an improvement for the commentary.</w:t>
+        <w:t xml:space="preserve">The solution was first shown at </w:t>
+      </w:r>
+      <w:proofErr w:type="spellStart"/>
+      <w:r>
+        <w:t>Kieler</w:t>
+      </w:r>
+      <w:proofErr w:type="spellEnd"/>
+      <w:r>
+        <w:t xml:space="preserve"> </w:t>
+      </w:r>
+      <w:proofErr w:type="spellStart"/>
+      <w:r>
+        <w:t>Woche</w:t>
+      </w:r>
+      <w:proofErr w:type="spellEnd"/>
+      <w:r>
+        <w:t xml:space="preserve"> 2011. At the time, it was capable of displaying a single leaderboard that showed a number of tracked races in numerical form, offering columns for overall rank, race rank, rank at a mark, and values for average speed, distance traveled, gap to leader in seconds, velocity made good (VMG), estimated time of arrival at the next mark and current speed over ground. It was prototypical in many regards but regardless was considered an improvement for the commentary.</w:t>
       </w:r>
       <w:r>
         <w:t xml:space="preserve"> The sailors liked it too because for the first time they could see numerical evidence of their choices of speed over distance.</w:t>
@@ -84,16 +100,53 @@
     </w:p>
     <w:p>
       <w:r>
-        <w:t>After Kieler Woche 2011, the architecture changed. We removed the Python engine and used the Google Web Toolkit instead to render the Web UI directly in the Java process. A first new live leaderboard with this approach was shown at the IDM Travem</w:t>
+        <w:t xml:space="preserve">After </w:t>
+      </w:r>
+      <w:proofErr w:type="spellStart"/>
+      <w:r>
+        <w:t>Kieler</w:t>
+      </w:r>
+      <w:proofErr w:type="spellEnd"/>
+      <w:r>
+        <w:t xml:space="preserve"> </w:t>
+      </w:r>
+      <w:proofErr w:type="spellStart"/>
+      <w:r>
+        <w:t>Woche</w:t>
+      </w:r>
+      <w:proofErr w:type="spellEnd"/>
+      <w:r>
+        <w:t xml:space="preserve"> 2011, the architecture changed. We removed the Python engine and used the Google Web Toolkit instead to render the Web UI directly in the Java process. A first new live leaderboard with this approach was shown at the IDM </w:t>
+      </w:r>
+      <w:proofErr w:type="spellStart"/>
+      <w:r>
+        <w:t>Travem</w:t>
       </w:r>
       <w:r>
         <w:t>ünde</w:t>
       </w:r>
-      <w:r>
-        <w:t xml:space="preserve"> 2011 and later at the MdM Hamburg 2011 events.</w:t>
-      </w:r>
-      <w:r>
-        <w:t xml:space="preserve"> Over time, the solution learned to manage multiple leaderboards, combining historic race analysis with live tracking. </w:t>
+      <w:proofErr w:type="spellEnd"/>
+      <w:r>
+        <w:t xml:space="preserve"> 2011 and later at the </w:t>
+      </w:r>
+      <w:proofErr w:type="spellStart"/>
+      <w:r>
+        <w:t>MdM</w:t>
+      </w:r>
+      <w:proofErr w:type="spellEnd"/>
+      <w:r>
+        <w:t xml:space="preserve"> Hamburg 2011 events.</w:t>
+      </w:r>
+      <w:r>
+        <w:t xml:space="preserve"> Over time, the solution learned to manage multiple </w:t>
+      </w:r>
+      <w:proofErr w:type="spellStart"/>
+      <w:r>
+        <w:t>leaderboards</w:t>
+      </w:r>
+      <w:proofErr w:type="spellEnd"/>
+      <w:r>
+        <w:t xml:space="preserve">, combining historic race analysis with live tracking. </w:t>
       </w:r>
       <w:r>
         <w:t>Particularly the accumulation of historic race data will require changes in the architecture in the near future to support this use case better.</w:t>
@@ -136,7 +189,15 @@
     </w:p>
     <w:p>
       <w:r>
-        <w:t>In 2012, a mobile application to support the race committees in their functions has been developed using largely the same architecture. Although the server for this app currently runs in a separate process, it uses largely the same code base, versioning repository and build process. We plan to integrate it with the SAP Sailing Analytics soon. A first loose coupling will allow users of the mobile app to send wind data entered on a mobile device into the SAP Sailing Analytics back-end where it augments the wind-based calculations.</w:t>
+        <w:t xml:space="preserve">In 2012, a mobile application to support the race committees in their functions has been developed using largely the same architecture. Although the server for this app currently runs in a separate process, it uses largely the same code base, versioning repository and </w:t>
+      </w:r>
+      <w:proofErr w:type="gramStart"/>
+      <w:r>
+        <w:t>build</w:t>
+      </w:r>
+      <w:proofErr w:type="gramEnd"/>
+      <w:r>
+        <w:t xml:space="preserve"> process. We plan to integrate it with the SAP Sailing Analytics soon. A first loose coupling will allow users of the mobile app to send wind data entered on a mobile device into the SAP Sailing Analytics back-end where it augments the wind-based calculations.</w:t>
       </w:r>
       <w:r>
         <w:t xml:space="preserve"> Later, we plan to integrate the m</w:t>
@@ -195,7 +256,15 @@
         <w:t>A Web Bundle's main extension</w:t>
       </w:r>
       <w:r>
-        <w:t xml:space="preserve"> compared to a regular OSGi bundle is the presence of a web.xml descriptor </w:t>
+        <w:t xml:space="preserve"> compared to a regular OSGi bundle is the presence of a </w:t>
+      </w:r>
+      <w:proofErr w:type="spellStart"/>
+      <w:r>
+        <w:t>web.xml</w:t>
+      </w:r>
+      <w:proofErr w:type="spellEnd"/>
+      <w:r>
+        <w:t xml:space="preserve"> descriptor </w:t>
       </w:r>
       <w:r>
         <w:t>in the WEB-INF top-level folder where servlets and static content can be declared and mapped to URLs</w:t>
@@ -206,12 +275,70 @@
     </w:p>
     <w:p>
       <w:r>
-        <w:t>Our current server deployment uses a 64bit Java7 Hotspot virtual machine and runs on a 64bit Linux CentOS distribution. We have a single host (sapsailing.com) which runs a number of Java VMs, some to offer the application in different development stages (dev, test, prod, ...), some to perform specific tasks such as replicating UDP wind data to the various server processes, or a process to store data received from the SwissTiming connector durably while forwarding that data to a server VM requesting it.</w:t>
-      </w:r>
-    </w:p>
-    <w:p>
-      <w:r>
-        <w:t>The various processes run in "screen" sessions to which, once connected to sapsailing.com with an ssh client, users can gain access using the "screen -rd" command. We consider replacing "screen" by "tmux" which is much more flexible and powerful and reported to be less buggy. This will allow us to launch the processes required in tmux sessions automatically after an operating system reboot.</w:t>
+        <w:t xml:space="preserve">Our current server deployment uses a 64bit Java7 Hotspot virtual machine and runs on a 64bit Linux </w:t>
+      </w:r>
+      <w:proofErr w:type="spellStart"/>
+      <w:r>
+        <w:t>CentOS</w:t>
+      </w:r>
+      <w:proofErr w:type="spellEnd"/>
+      <w:r>
+        <w:t xml:space="preserve"> distribution. We have a single host (</w:t>
+      </w:r>
+      <w:proofErr w:type="spellStart"/>
+      <w:r>
+        <w:t>sapsailing.com</w:t>
+      </w:r>
+      <w:proofErr w:type="spellEnd"/>
+      <w:r>
+        <w:t xml:space="preserve">) which runs a number of Java VMs, some to offer the application in different development stages (dev, test, prod, ...), some to perform specific tasks such as replicating UDP wind data to the various server processes, or a process to store data received from the </w:t>
+      </w:r>
+      <w:proofErr w:type="spellStart"/>
+      <w:r>
+        <w:t>SwissTiming</w:t>
+      </w:r>
+      <w:proofErr w:type="spellEnd"/>
+      <w:r>
+        <w:t xml:space="preserve"> connector durably while forwarding that data to a server VM requesting it.</w:t>
+      </w:r>
+    </w:p>
+    <w:p>
+      <w:r>
+        <w:t xml:space="preserve">The various processes run in "screen" sessions to which, once connected to </w:t>
+      </w:r>
+      <w:proofErr w:type="spellStart"/>
+      <w:r>
+        <w:t>sapsailing.com</w:t>
+      </w:r>
+      <w:proofErr w:type="spellEnd"/>
+      <w:r>
+        <w:t xml:space="preserve"> with an </w:t>
+      </w:r>
+      <w:proofErr w:type="spellStart"/>
+      <w:proofErr w:type="gramStart"/>
+      <w:r>
+        <w:t>ssh</w:t>
+      </w:r>
+      <w:proofErr w:type="spellEnd"/>
+      <w:proofErr w:type="gramEnd"/>
+      <w:r>
+        <w:t xml:space="preserve"> client, users can gain access using the "screen -rd" command. We consider replacing "screen" by "</w:t>
+      </w:r>
+      <w:proofErr w:type="spellStart"/>
+      <w:r>
+        <w:t>tmux</w:t>
+      </w:r>
+      <w:proofErr w:type="spellEnd"/>
+      <w:r>
+        <w:t xml:space="preserve">" which is much more flexible and powerful and reported to be less buggy. This will allow us to launch the processes required in </w:t>
+      </w:r>
+      <w:proofErr w:type="spellStart"/>
+      <w:r>
+        <w:t>tmux</w:t>
+      </w:r>
+      <w:proofErr w:type="spellEnd"/>
+      <w:r>
+        <w:t xml:space="preserve"> sessions automatically after an operating system reboot.</w:t>
       </w:r>
     </w:p>
     <w:p>
@@ -223,7 +350,21 @@
         <w:rPr>
           <w:i/>
         </w:rPr>
-        <w:t>/home/trac/servers/</w:t>
+        <w:t>/home/</w:t>
+      </w:r>
+      <w:proofErr w:type="spellStart"/>
+      <w:r>
+        <w:rPr>
+          <w:i/>
+        </w:rPr>
+        <w:t>trac</w:t>
+      </w:r>
+      <w:proofErr w:type="spellEnd"/>
+      <w:r>
+        <w:rPr>
+          <w:i/>
+        </w:rPr>
+        <w:t>/servers/</w:t>
       </w:r>
       <w:r>
         <w:t xml:space="preserve"> per deployable branch (</w:t>
@@ -262,7 +403,15 @@
         <w:t>prod2</w:t>
       </w:r>
       <w:r>
-        <w:t xml:space="preserve">). In those directories we have copies of the "install" script from the git's </w:t>
+        <w:t xml:space="preserve">). In those directories we have copies of the "install" script from the </w:t>
+      </w:r>
+      <w:proofErr w:type="spellStart"/>
+      <w:r>
+        <w:t>git's</w:t>
+      </w:r>
+      <w:proofErr w:type="spellEnd"/>
+      <w:r>
+        <w:t xml:space="preserve"> </w:t>
       </w:r>
       <w:r>
         <w:rPr>
@@ -298,8 +447,30 @@
         <w:rPr>
           <w:i/>
         </w:rPr>
-        <w:t>/home/trac/git</w:t>
-      </w:r>
+        <w:t>/home/</w:t>
+      </w:r>
+      <w:proofErr w:type="spellStart"/>
+      <w:r>
+        <w:rPr>
+          <w:i/>
+        </w:rPr>
+        <w:t>trac</w:t>
+      </w:r>
+      <w:proofErr w:type="spellEnd"/>
+      <w:r>
+        <w:rPr>
+          <w:i/>
+        </w:rPr>
+        <w:t>/</w:t>
+      </w:r>
+      <w:proofErr w:type="spellStart"/>
+      <w:r>
+        <w:rPr>
+          <w:i/>
+        </w:rPr>
+        <w:t>git</w:t>
+      </w:r>
+      <w:proofErr w:type="spellEnd"/>
       <w:r>
         <w:t>.</w:t>
       </w:r>
@@ -314,7 +485,15 @@
     </w:p>
     <w:p>
       <w:r>
-        <w:t>By and large, we use a database to recover from a server restart. Once started, most data managed by the application is kept in main memory. We currently use MongoDB as our database. Different DB instances belong to different server instances</w:t>
+        <w:t xml:space="preserve">By and large, we use a database to recover from a server restart. Once started, most data managed by the application is kept in main memory. We currently use </w:t>
+      </w:r>
+      <w:proofErr w:type="spellStart"/>
+      <w:r>
+        <w:t>MongoDB</w:t>
+      </w:r>
+      <w:proofErr w:type="spellEnd"/>
+      <w:r>
+        <w:t xml:space="preserve"> as our database. Different DB instances belong to different server instances</w:t>
       </w:r>
       <w:r>
         <w:t>. This</w:t>
@@ -357,7 +536,15 @@
         <w:t xml:space="preserve">The </w:t>
       </w:r>
       <w:r>
-        <w:t xml:space="preserve">GWT application communicates with the server using GWT RPC which, in the back-end, is implemented as a so-called RemoteServiceServlet </w:t>
+        <w:t xml:space="preserve">GWT application communicates with the server using GWT RPC which, in the back-end, is implemented as a so-called </w:t>
+      </w:r>
+      <w:proofErr w:type="spellStart"/>
+      <w:r>
+        <w:t>RemoteServiceServlet</w:t>
+      </w:r>
+      <w:proofErr w:type="spellEnd"/>
+      <w:r>
+        <w:t xml:space="preserve"> </w:t>
       </w:r>
       <w:r>
         <w:t>which</w:t>
@@ -372,7 +559,15 @@
         <w:t>exposed by m</w:t>
       </w:r>
       <w:r>
-        <w:t>eans of an OSGi web bundle. This servlet accesses the core application through an OSGi service (RacingEventService) which is hooked up in the OSGi service registry.</w:t>
+        <w:t>eans of an OSGi web bundle. This servlet accesses the core application through an OSGi service (</w:t>
+      </w:r>
+      <w:proofErr w:type="spellStart"/>
+      <w:r>
+        <w:t>RacingEventService</w:t>
+      </w:r>
+      <w:proofErr w:type="spellEnd"/>
+      <w:r>
+        <w:t>) which is hooked up in the OSGi service registry.</w:t>
       </w:r>
     </w:p>
     <w:p>
@@ -401,7 +596,15 @@
     </w:p>
     <w:p>
       <w:r>
-        <w:t>To receive GPS and wind data in near real time, some network programming becomes necessary. Depending on the technology and provider used, a combination of HTTP, TCP and UDP connections is required to obtain live data. Particularly the UDP connectivity was the reason why deploying our solution to SAP NetWeaver Cloud was and still is difficult.</w:t>
+        <w:t xml:space="preserve">To receive GPS and wind data in near real time, some network programming becomes necessary. Depending on the technology and provider used, a combination of HTTP, TCP and UDP connections is required to obtain live data. Particularly the UDP connectivity was the reason why deploying our solution to SAP </w:t>
+      </w:r>
+      <w:proofErr w:type="spellStart"/>
+      <w:r>
+        <w:t>NetWeaver</w:t>
+      </w:r>
+      <w:proofErr w:type="spellEnd"/>
+      <w:r>
+        <w:t xml:space="preserve"> Cloud was and still is difficult.</w:t>
       </w:r>
     </w:p>
     <w:p>
@@ -429,24 +632,74 @@
       <w:pPr>
         <w:pStyle w:val="Heading3"/>
       </w:pPr>
-      <w:r>
-        <w:t>TracTrac Connector</w:t>
-      </w:r>
-    </w:p>
-    <w:p>
-      <w:r>
-        <w:t xml:space="preserve">TracTrac offers a Java client to ease the connection to their back-end systems. This client is provided as a JAR file and is referred to as the "TracTrac Client Module" (TTCM). </w:t>
-      </w:r>
-      <w:r>
-        <w:t>The client offers convenient access to both, historic ("stored") data and live data which is pushed to the client.</w:t>
-      </w:r>
-    </w:p>
-    <w:p>
-      <w:r>
-        <w:t xml:space="preserve">The TracTrac system serves JSON documents, one per event, which provides an overview of the races tracked by the system. </w:t>
-      </w:r>
-      <w:r>
-        <w:t>This list is visualized in the TracTrac tab of the AdminConsole when the "List Races" button is pressed</w:t>
+      <w:proofErr w:type="spellStart"/>
+      <w:r>
+        <w:t>TracTrac</w:t>
+      </w:r>
+      <w:proofErr w:type="spellEnd"/>
+      <w:r>
+        <w:t xml:space="preserve"> Connector</w:t>
+      </w:r>
+    </w:p>
+    <w:p>
+      <w:proofErr w:type="spellStart"/>
+      <w:r>
+        <w:t>TracTrac</w:t>
+      </w:r>
+      <w:proofErr w:type="spellEnd"/>
+      <w:r>
+        <w:t xml:space="preserve"> offers a Java client to ease the connection to their back-end systems. This client is provided as a JAR file and is referred to as the "</w:t>
+      </w:r>
+      <w:proofErr w:type="spellStart"/>
+      <w:r>
+        <w:t>TracTrac</w:t>
+      </w:r>
+      <w:proofErr w:type="spellEnd"/>
+      <w:r>
+        <w:t xml:space="preserve"> Client Module" (TTCM). </w:t>
+      </w:r>
+      <w:r>
+        <w:t xml:space="preserve">The client offers convenient access to both, historic ("stored") data and live data which </w:t>
+      </w:r>
+      <w:proofErr w:type="gramStart"/>
+      <w:r>
+        <w:t>is</w:t>
+      </w:r>
+      <w:proofErr w:type="gramEnd"/>
+      <w:r>
+        <w:t xml:space="preserve"> pushed to the client.</w:t>
+      </w:r>
+    </w:p>
+    <w:p>
+      <w:r>
+        <w:t xml:space="preserve">The </w:t>
+      </w:r>
+      <w:proofErr w:type="spellStart"/>
+      <w:r>
+        <w:t>TracTrac</w:t>
+      </w:r>
+      <w:proofErr w:type="spellEnd"/>
+      <w:r>
+        <w:t xml:space="preserve"> system serves JSON documents, one per event, which provides an overview of the races tracked by the system. </w:t>
+      </w:r>
+      <w:r>
+        <w:t xml:space="preserve">This list is visualized in the </w:t>
+      </w:r>
+      <w:proofErr w:type="spellStart"/>
+      <w:r>
+        <w:t>TracTrac</w:t>
+      </w:r>
+      <w:proofErr w:type="spellEnd"/>
+      <w:r>
+        <w:t xml:space="preserve"> tab of the </w:t>
+      </w:r>
+      <w:proofErr w:type="spellStart"/>
+      <w:r>
+        <w:t>AdminConsole</w:t>
+      </w:r>
+      <w:proofErr w:type="spellEnd"/>
+      <w:r>
+        <w:t xml:space="preserve"> when the "List Races" button is pressed</w:t>
       </w:r>
       <w:r>
         <w:t xml:space="preserve"> after having entered a correct JSON URL</w:t>
@@ -465,21 +718,63 @@
     </w:p>
     <w:p>
       <w:r>
-        <w:t>It is worth noting that the TracTrac architecture can lead to out-of-order delivery of messages. For example, if a tracker loses network connectivity for some time, it will send the GPS fixes recorded during the outage once it re-connects. Those fixes can affect past analyses such as the wind estimation. Also, mark rounding times can change over time. Whenever the TracTrac server computes an improved mark rounding time, it will push the update to all registered TTCM clients, possibly updating previous mark rounding time estimations. Since such updates have a major impact on many calculations, it was one of the key reasons we originally decided to store only the facts and calculate all derived figures from those facts on the fly.</w:t>
-      </w:r>
-    </w:p>
-    <w:p>
-      <w:r>
-        <w:t xml:space="preserve">We map the TracTrac domain concepts to our domain concepts in an adapter we call the </w:t>
-      </w:r>
+        <w:t xml:space="preserve">It is worth noting that the </w:t>
+      </w:r>
+      <w:proofErr w:type="spellStart"/>
+      <w:r>
+        <w:t>TracTrac</w:t>
+      </w:r>
+      <w:proofErr w:type="spellEnd"/>
+      <w:r>
+        <w:t xml:space="preserve"> architecture can lead to out-of-order delivery of messages. For example, if a tracker loses network connectivity for some time, it will send the GPS fixes recorded during the outage once it re-connects. Those fixes can affect past analyses such as the wind estimation. Also, mark rounding times can change over time. Whenever the </w:t>
+      </w:r>
+      <w:proofErr w:type="spellStart"/>
+      <w:r>
+        <w:t>TracTrac</w:t>
+      </w:r>
+      <w:proofErr w:type="spellEnd"/>
+      <w:r>
+        <w:t xml:space="preserve"> server computes an improved mark rounding time, it will push the update to all registered TTCM clients, possibly updating previous mark rounding time estimations. Since such updates have a major impact on many calculations, it was one of the key reasons we originally decided to store only the facts and calculate all derived figures from those facts on the fly.</w:t>
+      </w:r>
+    </w:p>
+    <w:p>
+      <w:r>
+        <w:t xml:space="preserve">We map the </w:t>
+      </w:r>
+      <w:proofErr w:type="spellStart"/>
+      <w:r>
+        <w:t>TracTrac</w:t>
+      </w:r>
+      <w:proofErr w:type="spellEnd"/>
+      <w:r>
+        <w:t xml:space="preserve"> domain concepts to our domain concepts in an adapter we call the </w:t>
+      </w:r>
+      <w:proofErr w:type="spellStart"/>
       <w:r>
         <w:rPr>
           <w:i/>
         </w:rPr>
         <w:t>DomainFactory</w:t>
       </w:r>
-      <w:r>
-        <w:t>. It keeps track of the mappings performed so as to not create duplicate domain objects in our application for the same TracTrac competitor, buoy, waypoint or race. These canonicalizing mappings are</w:t>
+      <w:proofErr w:type="spellEnd"/>
+      <w:r>
+        <w:t xml:space="preserve">. It keeps track of the mappings performed so as to not create duplicate domain objects in our application for the same </w:t>
+      </w:r>
+      <w:proofErr w:type="spellStart"/>
+      <w:r>
+        <w:t>TracTrac</w:t>
+      </w:r>
+      <w:proofErr w:type="spellEnd"/>
+      <w:r>
+        <w:t xml:space="preserve"> competitor, buoy, waypoint or race. These </w:t>
+      </w:r>
+      <w:proofErr w:type="spellStart"/>
+      <w:r>
+        <w:t>canonicalizing</w:t>
+      </w:r>
+      <w:proofErr w:type="spellEnd"/>
+      <w:r>
+        <w:t xml:space="preserve"> mappings are</w:t>
       </w:r>
       <w:r>
         <w:rPr>
@@ -497,7 +792,15 @@
         <w:t>–</w:t>
       </w:r>
       <w:r>
-        <w:t>at the same time currently one of the annoyances in the architecture. When master data changes on TracTrac's side, our domain objects currently aren't properly updated because they are immutable, and replacing them would not be an easy task.</w:t>
+        <w:t xml:space="preserve">at the same time currently one of the annoyances in the architecture. When master data changes on </w:t>
+      </w:r>
+      <w:proofErr w:type="spellStart"/>
+      <w:r>
+        <w:t>TracTrac's</w:t>
+      </w:r>
+      <w:proofErr w:type="spellEnd"/>
+      <w:r>
+        <w:t xml:space="preserve"> side, our domain objects currently aren't properly updated because they are immutable, and replacing them would not be an easy task.</w:t>
       </w:r>
       <w:r>
         <w:t xml:space="preserve"> See also </w:t>
@@ -516,7 +819,39 @@
     </w:p>
     <w:p>
       <w:r>
-        <w:t>TTCM has a notion of "events" which can differ from what our domain model calls an "event." With TracTrac it is possible to track multiple sailing events and regattas within a single TracTrac event. However, in our domain model, a sailing event such as "Kieler Woche 2012" is a single event.</w:t>
+        <w:t xml:space="preserve">TTCM has a notion of "events" which can differ from what our domain model calls an "event." With </w:t>
+      </w:r>
+      <w:proofErr w:type="spellStart"/>
+      <w:r>
+        <w:t>TracTrac</w:t>
+      </w:r>
+      <w:proofErr w:type="spellEnd"/>
+      <w:r>
+        <w:t xml:space="preserve"> it is possible to track multiple sailing events and regattas within a single </w:t>
+      </w:r>
+      <w:proofErr w:type="spellStart"/>
+      <w:r>
+        <w:t>TracTrac</w:t>
+      </w:r>
+      <w:proofErr w:type="spellEnd"/>
+      <w:r>
+        <w:t xml:space="preserve"> event. However, in our domain model, a sailing event such as "</w:t>
+      </w:r>
+      <w:proofErr w:type="spellStart"/>
+      <w:r>
+        <w:t>Kieler</w:t>
+      </w:r>
+      <w:proofErr w:type="spellEnd"/>
+      <w:r>
+        <w:t xml:space="preserve"> </w:t>
+      </w:r>
+      <w:proofErr w:type="spellStart"/>
+      <w:r>
+        <w:t>Woche</w:t>
+      </w:r>
+      <w:proofErr w:type="spellEnd"/>
+      <w:r>
+        <w:t xml:space="preserve"> 2012" is a single event.</w:t>
       </w:r>
     </w:p>
     <w:p>
@@ -541,12 +876,14 @@
       <w:r>
         <w:t xml:space="preserve">A particular aspect in the connector's design to re-consider is the life cycle of the </w:t>
       </w:r>
+      <w:proofErr w:type="spellStart"/>
       <w:r>
         <w:rPr>
           <w:i/>
         </w:rPr>
         <w:t>RaceDefinition</w:t>
       </w:r>
+      <w:proofErr w:type="spellEnd"/>
       <w:r>
         <w:t xml:space="preserve"> objects. They are currently only created </w:t>
       </w:r>
@@ -559,12 +896,14 @@
       <w:r>
         <w:t xml:space="preserve"> the race course definition has been received. All callers required to access the </w:t>
       </w:r>
+      <w:proofErr w:type="spellStart"/>
       <w:r>
         <w:rPr>
           <w:i/>
         </w:rPr>
         <w:t>RaceDefinition</w:t>
       </w:r>
+      <w:proofErr w:type="spellEnd"/>
       <w:r>
         <w:t xml:space="preserve"> object are currently suspended until the course layout has been successfully received. If for some reasons this process times out</w:t>
       </w:r>
@@ -573,20 +912,43 @@
       <w:pPr>
         <w:pStyle w:val="Heading3"/>
       </w:pPr>
-      <w:r>
-        <w:t>SwissTiming Connector</w:t>
-      </w:r>
-    </w:p>
-    <w:p>
-      <w:r>
-        <w:t xml:space="preserve">Other than in the case of TracTrac, the SwissTiming </w:t>
-      </w:r>
+      <w:proofErr w:type="spellStart"/>
+      <w:r>
+        <w:t>SwissTiming</w:t>
+      </w:r>
+      <w:proofErr w:type="spellEnd"/>
+      <w:r>
+        <w:t xml:space="preserve"> Connector</w:t>
+      </w:r>
+    </w:p>
+    <w:p>
+      <w:r>
+        <w:t xml:space="preserve">Other than in the case of </w:t>
+      </w:r>
+      <w:proofErr w:type="spellStart"/>
+      <w:r>
+        <w:t>TracTrac</w:t>
+      </w:r>
+      <w:proofErr w:type="spellEnd"/>
+      <w:r>
+        <w:t xml:space="preserve">, the </w:t>
+      </w:r>
+      <w:proofErr w:type="spellStart"/>
+      <w:r>
+        <w:t>SwissTiming</w:t>
+      </w:r>
+      <w:proofErr w:type="spellEnd"/>
+      <w:r>
+        <w:t xml:space="preserve"> </w:t>
+      </w:r>
+      <w:proofErr w:type="spellStart"/>
       <w:r>
         <w:rPr>
           <w:i/>
         </w:rPr>
         <w:t>SailMaster</w:t>
       </w:r>
+      <w:proofErr w:type="spellEnd"/>
       <w:r>
         <w:t xml:space="preserve"> </w:t>
       </w:r>
@@ -594,22 +956,45 @@
         <w:t>system</w:t>
       </w:r>
       <w:r>
-        <w:t xml:space="preserve"> broadcasts packets containing position and mark rounding information to a pre-determined set of hosts. There is no API to obtain old, stored data. Packets missed during live transmission are lost, except for a tricky, unconfirmed and yet untested process of receiving database dumps from SwissTiming at a later point.</w:t>
-      </w:r>
-    </w:p>
-    <w:p>
-      <w:r>
-        <w:t>Therefore, we have decided to implement a database buffer for the SwissTiming connector in such a way that a very simple, hence robust Java process is solely responsible for receiving, forwarding and durably storing the information packets broadcast by SwissTiming</w:t>
-      </w:r>
+        <w:t xml:space="preserve"> broadcasts packets containing position and mark rounding information to a pre-determined set of hosts. There is no API to obtain old, stored data. Packets missed during live transmission are lost, except for a tricky, unconfirmed and yet untested process of receiving database dumps from </w:t>
+      </w:r>
+      <w:proofErr w:type="spellStart"/>
+      <w:r>
+        <w:t>SwissTiming</w:t>
+      </w:r>
+      <w:proofErr w:type="spellEnd"/>
+      <w:r>
+        <w:t xml:space="preserve"> at a later point.</w:t>
+      </w:r>
+    </w:p>
+    <w:p>
+      <w:r>
+        <w:t xml:space="preserve">Therefore, we have decided to implement a database buffer for the </w:t>
+      </w:r>
+      <w:proofErr w:type="spellStart"/>
+      <w:r>
+        <w:t>SwissTiming</w:t>
+      </w:r>
+      <w:proofErr w:type="spellEnd"/>
+      <w:r>
+        <w:t xml:space="preserve"> connector in such a way that a very simple, hence robust Java process is solely responsible for receiving, forwarding and durably storing the information packets broadcast by </w:t>
+      </w:r>
+      <w:proofErr w:type="spellStart"/>
+      <w:r>
+        <w:t>SwissTiming</w:t>
+      </w:r>
+      <w:proofErr w:type="spellEnd"/>
       <w:r>
         <w:t xml:space="preserve"> (see class </w:t>
       </w:r>
+      <w:proofErr w:type="spellStart"/>
       <w:r>
         <w:rPr>
           <w:i/>
         </w:rPr>
         <w:t>StoreAndForward</w:t>
       </w:r>
+      <w:proofErr w:type="spellEnd"/>
       <w:r>
         <w:t>)</w:t>
       </w:r>
@@ -619,36 +1004,134 @@
     </w:p>
     <w:p>
       <w:r>
-        <w:t>It may be worth noting that SwissTiming SailMaster systems can operate in one of two modes. Either they offer inbound connections on an IP address and port. In this case, requests can also be sent to the SailMaster instance, e.g., to find out the set of races currently managed by that instance. Or the SailMaster system runs behind a multiplexer which collects messages from several SailMaster systems and broadcasts them to a previously determined set of IP addresses and ports. In this case, no requests can be sent to any of these SailMaster systems because the multiplexer couldn't identify the individual SailMaster instance to which to forward the request. For this reason, the connector distinguishes between these two modes and won't try to send requests if the SailMaster system runs behind a multiplexer.</w:t>
+        <w:t xml:space="preserve">It may be worth noting that </w:t>
+      </w:r>
+      <w:proofErr w:type="spellStart"/>
+      <w:r>
+        <w:t>SwissTiming</w:t>
+      </w:r>
+      <w:proofErr w:type="spellEnd"/>
+      <w:r>
+        <w:t xml:space="preserve"> </w:t>
+      </w:r>
+      <w:proofErr w:type="spellStart"/>
+      <w:r>
+        <w:t>SailMaster</w:t>
+      </w:r>
+      <w:proofErr w:type="spellEnd"/>
+      <w:r>
+        <w:t xml:space="preserve"> systems can operate in one of two modes. Either they offer inbound connections on an IP address and port. In this case, requests can also be sent to the </w:t>
+      </w:r>
+      <w:proofErr w:type="spellStart"/>
+      <w:r>
+        <w:t>SailMaster</w:t>
+      </w:r>
+      <w:proofErr w:type="spellEnd"/>
+      <w:r>
+        <w:t xml:space="preserve"> instance, e.g., to find out the set of races currently managed by that instance. Or the </w:t>
+      </w:r>
+      <w:proofErr w:type="spellStart"/>
+      <w:r>
+        <w:t>SailMaster</w:t>
+      </w:r>
+      <w:proofErr w:type="spellEnd"/>
+      <w:r>
+        <w:t xml:space="preserve"> system runs behind a multiplexer which collects messages from several </w:t>
+      </w:r>
+      <w:proofErr w:type="spellStart"/>
+      <w:r>
+        <w:t>SailMaster</w:t>
+      </w:r>
+      <w:proofErr w:type="spellEnd"/>
+      <w:r>
+        <w:t xml:space="preserve"> systems and broadcasts them to a previously determined set of IP addresses and ports. In this case, no requests can be sent to any of these </w:t>
+      </w:r>
+      <w:proofErr w:type="spellStart"/>
+      <w:r>
+        <w:t>SailMaster</w:t>
+      </w:r>
+      <w:proofErr w:type="spellEnd"/>
+      <w:r>
+        <w:t xml:space="preserve"> systems because the multiplexer couldn't identify the individual </w:t>
+      </w:r>
+      <w:proofErr w:type="spellStart"/>
+      <w:r>
+        <w:t>SailMaster</w:t>
+      </w:r>
+      <w:proofErr w:type="spellEnd"/>
+      <w:r>
+        <w:t xml:space="preserve"> instance to which to forward the request. For this reason, the connector distinguishes between these two modes and won't try to send requests if the </w:t>
+      </w:r>
+      <w:proofErr w:type="spellStart"/>
+      <w:r>
+        <w:t>SailMaster</w:t>
+      </w:r>
+      <w:proofErr w:type="spellEnd"/>
+      <w:r>
+        <w:t xml:space="preserve"> system runs behind a multiplexer.</w:t>
       </w:r>
     </w:p>
     <w:p>
       <w:r>
         <w:t xml:space="preserve">The current implementation offers methods on the </w:t>
       </w:r>
+      <w:proofErr w:type="spellStart"/>
       <w:r>
         <w:rPr>
           <w:i/>
         </w:rPr>
         <w:t>SailMasterConnector</w:t>
       </w:r>
+      <w:proofErr w:type="spellEnd"/>
       <w:r>
         <w:t xml:space="preserve"> interface</w:t>
       </w:r>
       <w:r>
-        <w:t xml:space="preserve">, allowing clients to send requests to a SailMaster instance capable of handling them. However, the connector doesn't currently use any of those, except for the </w:t>
-      </w:r>
-      <w:r>
-        <w:rPr>
-          <w:i/>
-        </w:rPr>
-        <w:t>getRaces()</w:t>
+        <w:t xml:space="preserve">, allowing clients to send requests to a </w:t>
+      </w:r>
+      <w:proofErr w:type="spellStart"/>
+      <w:r>
+        <w:t>SailMaster</w:t>
+      </w:r>
+      <w:proofErr w:type="spellEnd"/>
+      <w:r>
+        <w:t xml:space="preserve"> instance capable of handling them. However, the connector doesn't currently use any of those, except for the </w:t>
+      </w:r>
+      <w:proofErr w:type="spellStart"/>
+      <w:proofErr w:type="gramStart"/>
+      <w:r>
+        <w:rPr>
+          <w:i/>
+        </w:rPr>
+        <w:t>getRaces</w:t>
+      </w:r>
+      <w:proofErr w:type="spellEnd"/>
+      <w:r>
+        <w:rPr>
+          <w:i/>
+        </w:rPr>
+        <w:t>(</w:t>
+      </w:r>
+      <w:proofErr w:type="gramEnd"/>
+      <w:r>
+        <w:rPr>
+          <w:i/>
+        </w:rPr>
+        <w:t>)</w:t>
       </w:r>
       <w:r>
         <w:t xml:space="preserve"> call</w:t>
       </w:r>
       <w:r>
-        <w:t xml:space="preserve"> which is used if available to determine the set of races managed by the SailMaster instance.</w:t>
+        <w:t xml:space="preserve"> which is used if available to determine the set of races managed by the </w:t>
+      </w:r>
+      <w:proofErr w:type="spellStart"/>
+      <w:r>
+        <w:t>SailMaster</w:t>
+      </w:r>
+      <w:proofErr w:type="spellEnd"/>
+      <w:r>
+        <w:t xml:space="preserve"> instance.</w:t>
       </w:r>
       <w:r>
         <w:t xml:space="preserve"> Future versions should consider obtaining more information by explicit requests if possible.</w:t>
@@ -664,7 +1147,15 @@
     </w:p>
     <w:p>
       <w:r>
-        <w:t xml:space="preserve">We like to receive wind data live from the race course(s). For this, we can install wind measurement devices on vessels such as the start vessel or RIBs following the field or dedicated solely to the task of wind measurement. Currently, we use devices that can be hooked up to a Panasonic Toughbook on which we run a software package called </w:t>
+        <w:t xml:space="preserve">We like to receive wind data live from the race course(s). For this, we can install wind measurement devices on vessels such as the start vessel or RIBs following the field or dedicated solely to the task of wind measurement. Currently, we use devices that can be hooked up to a Panasonic </w:t>
+      </w:r>
+      <w:proofErr w:type="spellStart"/>
+      <w:r>
+        <w:t>Toughbook</w:t>
+      </w:r>
+      <w:proofErr w:type="spellEnd"/>
+      <w:r>
+        <w:t xml:space="preserve"> on which we run a software package called </w:t>
       </w:r>
       <w:r>
         <w:rPr>
@@ -676,12 +1167,14 @@
         <w:t xml:space="preserve"> (see </w:t>
       </w:r>
       <w:hyperlink r:id="rId8" w:history="1">
+        <w:proofErr w:type="spellStart"/>
         <w:r>
           <w:rPr>
             <w:rStyle w:val="Hyperlink"/>
           </w:rPr>
           <w:t>http://www.tasmanbaynav.co.nz/</w:t>
         </w:r>
+        <w:proofErr w:type="spellEnd"/>
       </w:hyperlink>
       <w:r>
         <w:t>). This package is capable of receiving sensor data from a variety of different devices, including a Nexus on-board controller and various sensor devices connected directly to the laptop using, e.g., USB.</w:t>
@@ -695,17 +1188,27 @@
     </w:p>
     <w:p>
       <w:r>
-        <w:t xml:space="preserve">Expedition can be configured to transmit one or more of the values it received or inferred across a network connection. The data is prefixed with a so-called "boat ID" which can be configured in the Expedition software. We use Expedition's capability to send the sensor data through UDP to port 2012 on the sapsailing.com host. </w:t>
+        <w:t xml:space="preserve">Expedition can be configured to transmit one or more of the values it received or inferred across a network connection. The data is prefixed with a so-called "boat ID" which can be configured in the Expedition software. We use Expedition's capability to send the sensor data through UDP to port 2012 on the </w:t>
+      </w:r>
+      <w:proofErr w:type="spellStart"/>
+      <w:r>
+        <w:t>sapsailing.com</w:t>
+      </w:r>
+      <w:proofErr w:type="spellEnd"/>
+      <w:r>
+        <w:t xml:space="preserve"> host. </w:t>
       </w:r>
       <w:r>
         <w:t xml:space="preserve">We use a simple UDP mirroring process implemented in Java (see class </w:t>
       </w:r>
+      <w:proofErr w:type="spellStart"/>
       <w:r>
         <w:rPr>
           <w:i/>
         </w:rPr>
         <w:t>com.sap.sailing.expeditionconnector.UDPMirror</w:t>
       </w:r>
+      <w:proofErr w:type="spellEnd"/>
       <w:r>
         <w:t>) to forward the messages received to the various server instances, each listening on a different UDP port.</w:t>
       </w:r>
@@ -714,12 +1217,14 @@
       <w:r>
         <w:t xml:space="preserve">Those UDP messages are received and analyzed by an active instance of class </w:t>
       </w:r>
+      <w:proofErr w:type="spellStart"/>
       <w:r>
         <w:rPr>
           <w:i/>
         </w:rPr>
         <w:t>UDPExpeditionReceiver</w:t>
       </w:r>
+      <w:proofErr w:type="spellEnd"/>
       <w:r>
         <w:t>. Those that can be parsed successfully are used to record wind fixes in a tracked race with which the receiver is associated.</w:t>
       </w:r>
@@ -755,12 +1260,14 @@
       <w:r>
         <w:t xml:space="preserve"> Result importers implementing the </w:t>
       </w:r>
+      <w:proofErr w:type="spellStart"/>
       <w:r>
         <w:rPr>
           <w:i/>
         </w:rPr>
         <w:t>ScoreCorrectionProvider</w:t>
       </w:r>
+      <w:proofErr w:type="spellEnd"/>
       <w:r>
         <w:t xml:space="preserve"> interface can register with the OSGi service registry and are dynamically discovered. Such a provider can tell </w:t>
       </w:r>
@@ -772,14 +1279,61 @@
       <w:r>
         <w:t xml:space="preserve">We currently have </w:t>
       </w:r>
+      <w:proofErr w:type="spellStart"/>
       <w:r>
         <w:rPr>
           <w:i/>
         </w:rPr>
         <w:t>ScoreCorrectionProvider</w:t>
       </w:r>
-      <w:r>
-        <w:t xml:space="preserve"> implementations for the 2011 and 2012 Kieler Woche result system (see bundle com.sap.sailing.kiworesultimport), for the french "FREG" system (see bundle com.sap.sailing.freg.resultimport) and for the Extreme Sailing Series (see bundle com.sap.sailing.ess40.resultimport). In their activators, these bundles register an instance of their score correction provider implementation with the OSGi service registry.</w:t>
+      <w:proofErr w:type="spellEnd"/>
+      <w:r>
+        <w:t xml:space="preserve"> implementations for the 2011 and 2012 </w:t>
+      </w:r>
+      <w:proofErr w:type="spellStart"/>
+      <w:r>
+        <w:t>Kieler</w:t>
+      </w:r>
+      <w:proofErr w:type="spellEnd"/>
+      <w:r>
+        <w:t xml:space="preserve"> </w:t>
+      </w:r>
+      <w:proofErr w:type="spellStart"/>
+      <w:r>
+        <w:t>Woche</w:t>
+      </w:r>
+      <w:proofErr w:type="spellEnd"/>
+      <w:r>
+        <w:t xml:space="preserve"> result system (see bundle </w:t>
+      </w:r>
+      <w:proofErr w:type="spellStart"/>
+      <w:r>
+        <w:t>com.sap.sailing.kiworesultimport</w:t>
+      </w:r>
+      <w:proofErr w:type="spellEnd"/>
+      <w:r>
+        <w:t xml:space="preserve">), for </w:t>
+      </w:r>
+      <w:proofErr w:type="gramStart"/>
+      <w:r>
+        <w:t xml:space="preserve">the </w:t>
+      </w:r>
+      <w:proofErr w:type="spellStart"/>
+      <w:r>
+        <w:t>french</w:t>
+      </w:r>
+      <w:proofErr w:type="spellEnd"/>
+      <w:proofErr w:type="gramEnd"/>
+      <w:r>
+        <w:t xml:space="preserve"> "FREG" system (see bundle </w:t>
+      </w:r>
+      <w:proofErr w:type="spellStart"/>
+      <w:r>
+        <w:t>com.sap.sailing.freg.resultimport</w:t>
+      </w:r>
+      <w:proofErr w:type="spellEnd"/>
+      <w:r>
+        <w:t>) and for the Extreme Sailing Series (see bundle com.sap.sailing.ess40.resultimport). In their activators, these bundles register an instance of their score correction provider implementation with the OSGi service registry.</w:t>
       </w:r>
       <w:r>
         <w:t xml:space="preserve"> This way, more importers can easily be added, potentially even at runtime, simply by deploying and starting another result importer bundle.</w:t>
@@ -789,8 +1343,21 @@
       <w:pPr>
         <w:pStyle w:val="Heading3"/>
       </w:pPr>
-      <w:r>
-        <w:t xml:space="preserve">Kieler Woche </w:t>
+      <w:proofErr w:type="spellStart"/>
+      <w:r>
+        <w:t>Kieler</w:t>
+      </w:r>
+      <w:proofErr w:type="spellEnd"/>
+      <w:r>
+        <w:t xml:space="preserve"> </w:t>
+      </w:r>
+      <w:proofErr w:type="spellStart"/>
+      <w:r>
+        <w:t>Woche</w:t>
+      </w:r>
+      <w:proofErr w:type="spellEnd"/>
+      <w:r>
+        <w:t xml:space="preserve"> </w:t>
       </w:r>
       <w:r>
         <w:t>Result Importer</w:t>
@@ -798,16 +1365,109 @@
     </w:p>
     <w:p>
       <w:r>
-        <w:t xml:space="preserve">There is no online access to the Kieler Woche regatta system. However, we were able to agree an FTP result export with the system provider, b+m. The export format is a ZIP file containing numerous XML and PDF files. The XML files are then analyzed and provide the contents for the score corrections. We created a dedicated account for the FTP export on sapsailing.com ("kiwo"). The FTP export ends up in </w:t>
+        <w:t xml:space="preserve">There is no online access to the </w:t>
+      </w:r>
+      <w:proofErr w:type="spellStart"/>
+      <w:r>
+        <w:t>Kieler</w:t>
+      </w:r>
+      <w:proofErr w:type="spellEnd"/>
+      <w:r>
+        <w:t xml:space="preserve"> </w:t>
+      </w:r>
+      <w:proofErr w:type="spellStart"/>
+      <w:r>
+        <w:t>Woche</w:t>
+      </w:r>
+      <w:proofErr w:type="spellEnd"/>
+      <w:r>
+        <w:t xml:space="preserve"> regatta system. However, we were able to agree an FTP result export with the system provider, </w:t>
+      </w:r>
+      <w:proofErr w:type="spellStart"/>
+      <w:r>
+        <w:t>b+m</w:t>
+      </w:r>
+      <w:proofErr w:type="spellEnd"/>
+      <w:r>
+        <w:t xml:space="preserve">. The export format is a ZIP file containing numerous XML and PDF files. The XML files are then analyzed and provide the contents for the score corrections. We created a dedicated account for the FTP export on </w:t>
+      </w:r>
+      <w:proofErr w:type="spellStart"/>
+      <w:r>
+        <w:t>sapsailing.com</w:t>
+      </w:r>
+      <w:proofErr w:type="spellEnd"/>
+      <w:r>
+        <w:t xml:space="preserve"> ("</w:t>
+      </w:r>
+      <w:proofErr w:type="spellStart"/>
+      <w:r>
+        <w:t>kiwo</w:t>
+      </w:r>
+      <w:proofErr w:type="spellEnd"/>
+      <w:r>
+        <w:t xml:space="preserve">"). The FTP export ends up in </w:t>
       </w:r>
       <w:r>
         <w:lastRenderedPageBreak/>
-        <w:t>/home/kiwo, and all server instance directories under /home/trac/servers/(dev|test|prod1|prod2) contain a link "kiworesults" pointing to /home/kiwo.</w:t>
-      </w:r>
-    </w:p>
-    <w:p>
-      <w:r>
-        <w:t>The score correction provider implementation scans the "./kiworesults" directory for the ZIP files and offers their contents through its API.</w:t>
+        <w:t>/home/</w:t>
+      </w:r>
+      <w:proofErr w:type="spellStart"/>
+      <w:r>
+        <w:t>kiwo</w:t>
+      </w:r>
+      <w:proofErr w:type="spellEnd"/>
+      <w:r>
+        <w:t>, and all server instance directories under /home/</w:t>
+      </w:r>
+      <w:proofErr w:type="spellStart"/>
+      <w:r>
+        <w:t>trac</w:t>
+      </w:r>
+      <w:proofErr w:type="spellEnd"/>
+      <w:r>
+        <w:t>/servers</w:t>
+      </w:r>
+      <w:proofErr w:type="gramStart"/>
+      <w:r>
+        <w:t>/(</w:t>
+      </w:r>
+      <w:proofErr w:type="gramEnd"/>
+      <w:r>
+        <w:t>dev|test|prod1|prod2) contain a link "</w:t>
+      </w:r>
+      <w:proofErr w:type="spellStart"/>
+      <w:r>
+        <w:t>kiworesults</w:t>
+      </w:r>
+      <w:proofErr w:type="spellEnd"/>
+      <w:r>
+        <w:t>" pointing to /home/</w:t>
+      </w:r>
+      <w:proofErr w:type="spellStart"/>
+      <w:r>
+        <w:t>kiwo</w:t>
+      </w:r>
+      <w:proofErr w:type="spellEnd"/>
+      <w:r>
+        <w:t>.</w:t>
+      </w:r>
+    </w:p>
+    <w:p>
+      <w:r>
+        <w:t>The score correction provider implementation scans the "</w:t>
+      </w:r>
+      <w:proofErr w:type="gramStart"/>
+      <w:r>
+        <w:t>./</w:t>
+      </w:r>
+      <w:proofErr w:type="spellStart"/>
+      <w:proofErr w:type="gramEnd"/>
+      <w:r>
+        <w:t>kiworesults</w:t>
+      </w:r>
+      <w:proofErr w:type="spellEnd"/>
+      <w:r>
+        <w:t>" directory for the ZIP files and offers their contents through its API.</w:t>
       </w:r>
     </w:p>
     <w:p>
@@ -823,7 +1483,15 @@
         <w:t xml:space="preserve">At the </w:t>
       </w:r>
       <w:r>
-        <w:t>505 Worlds in La Rochelle we were faced with an HTML export format. Unfortunately, there was no stable URL scheme from which to obtain the HTML documents exported from the regatta management system. Therefore, we decided to leave the URL configuration to the administrator of our solution and added a tab "FREG URLs" to the AdminConsole.</w:t>
+        <w:t xml:space="preserve">505 Worlds in La Rochelle we were faced with an HTML export format. Unfortunately, there was no stable URL scheme from which to obtain the HTML documents exported from the regatta management system. Therefore, we decided to leave the URL configuration to the administrator of our solution and added a tab "FREG URLs" to the </w:t>
+      </w:r>
+      <w:proofErr w:type="spellStart"/>
+      <w:r>
+        <w:t>AdminConsole</w:t>
+      </w:r>
+      <w:proofErr w:type="spellEnd"/>
+      <w:r>
+        <w:t>.</w:t>
       </w:r>
       <w:r>
         <w:t xml:space="preserve"> The documents reachable through the URLs added to this page will be scanned by the FREG score correction provider.</w:t>
@@ -839,10 +1507,42 @@
     </w:p>
     <w:p>
       <w:r>
-        <w:t xml:space="preserve">The Extreme Sailing Series currently manages their results through sailracer.org. </w:t>
-      </w:r>
-      <w:r>
-        <w:t>The series has their own iPad app to capture the finish line passings. This app produces a CSV file managed on the series' web server before it is converted and uploaded to the sailracer.org server. We get access to the CSV files and a document listing the CSV files available for the series. Those then feed into the score correction provider.</w:t>
+        <w:t xml:space="preserve">The Extreme Sailing Series currently manages their results through </w:t>
+      </w:r>
+      <w:proofErr w:type="spellStart"/>
+      <w:r>
+        <w:t>sailracer.org</w:t>
+      </w:r>
+      <w:proofErr w:type="spellEnd"/>
+      <w:r>
+        <w:t xml:space="preserve">. </w:t>
+      </w:r>
+      <w:r>
+        <w:t xml:space="preserve">The series has their own </w:t>
+      </w:r>
+      <w:proofErr w:type="spellStart"/>
+      <w:r>
+        <w:t>iPad</w:t>
+      </w:r>
+      <w:proofErr w:type="spellEnd"/>
+      <w:r>
+        <w:t xml:space="preserve"> app to capture the finish line </w:t>
+      </w:r>
+      <w:proofErr w:type="spellStart"/>
+      <w:r>
+        <w:t>passings</w:t>
+      </w:r>
+      <w:proofErr w:type="spellEnd"/>
+      <w:r>
+        <w:t xml:space="preserve">. This app produces a CSV file managed on the series' web server before it is converted and uploaded to the </w:t>
+      </w:r>
+      <w:proofErr w:type="spellStart"/>
+      <w:r>
+        <w:t>sailracer.org</w:t>
+      </w:r>
+      <w:proofErr w:type="spellEnd"/>
+      <w:r>
+        <w:t xml:space="preserve"> server. We get access to the CSV files and a document listing the CSV files available for the series. Those then feed into the score correction provider.</w:t>
       </w:r>
     </w:p>
     <w:p>
@@ -925,12 +1625,14 @@
       <w:r>
         <w:t xml:space="preserve">. There are also interfaces describing more general concepts not necessarily specific to sailing, such as </w:t>
       </w:r>
+      <w:proofErr w:type="spellStart"/>
       <w:r>
         <w:rPr>
           <w:i/>
         </w:rPr>
         <w:t>GPSTrack</w:t>
       </w:r>
+      <w:proofErr w:type="spellEnd"/>
       <w:r>
         <w:t xml:space="preserve">, </w:t>
       </w:r>
@@ -957,12 +1659,14 @@
       <w:r>
         <w:t xml:space="preserve">Instances of classes implementing these domain interfaces are generally created using a </w:t>
       </w:r>
+      <w:proofErr w:type="spellStart"/>
       <w:r>
         <w:rPr>
           <w:i/>
         </w:rPr>
         <w:t>DomainFactory</w:t>
       </w:r>
+      <w:proofErr w:type="spellEnd"/>
       <w:r>
         <w:t xml:space="preserve"> instance. However, in some special cases constructors of domain classes implementing the domain interfaces may also be invoked directly.</w:t>
       </w:r>
@@ -971,33 +1675,39 @@
       <w:r>
         <w:t xml:space="preserve">We have tried to split the domain interfaces into such describing "master data" and others describing "transactional data." The master data interfaces can be found largely in the </w:t>
       </w:r>
+      <w:proofErr w:type="spellStart"/>
       <w:r>
         <w:rPr>
           <w:i/>
         </w:rPr>
         <w:t>com.sap.sailing.domain</w:t>
       </w:r>
+      <w:proofErr w:type="spellEnd"/>
       <w:r>
         <w:t xml:space="preserve"> and </w:t>
       </w:r>
+      <w:proofErr w:type="spellStart"/>
       <w:r>
         <w:rPr>
           <w:i/>
         </w:rPr>
         <w:t>com.sap.sailing.domain.common</w:t>
       </w:r>
+      <w:proofErr w:type="spellEnd"/>
       <w:r>
         <w:t xml:space="preserve"> packages.</w:t>
       </w:r>
       <w:r>
         <w:t xml:space="preserve"> "Transactional" data is largely obtained through tracking devices which is why most of those interfaces are found in the </w:t>
       </w:r>
+      <w:proofErr w:type="spellStart"/>
       <w:r>
         <w:rPr>
           <w:i/>
         </w:rPr>
         <w:t>com.sap.sailing.domain.tracking</w:t>
       </w:r>
+      <w:proofErr w:type="spellEnd"/>
       <w:r>
         <w:t xml:space="preserve"> package.</w:t>
       </w:r>
@@ -1007,21 +1717,25 @@
       <w:r>
         <w:t xml:space="preserve">For some of the master data domain interfaces, we have corresponding "Tracked..." counterparts that capture tracking data that pertains to the respective master data object. For example, </w:t>
       </w:r>
+      <w:proofErr w:type="spellStart"/>
       <w:r>
         <w:rPr>
           <w:i/>
         </w:rPr>
         <w:t>TrackedRace</w:t>
       </w:r>
+      <w:proofErr w:type="spellEnd"/>
       <w:r>
         <w:t xml:space="preserve"> describes the tracking data for a race. It has </w:t>
       </w:r>
+      <w:proofErr w:type="spellStart"/>
       <w:r>
         <w:rPr>
           <w:i/>
         </w:rPr>
         <w:t>TrackedLeg</w:t>
       </w:r>
+      <w:proofErr w:type="spellEnd"/>
       <w:r>
         <w:t xml:space="preserve"> as one of its constituents, corresponding to the </w:t>
       </w:r>
@@ -1081,21 +1795,25 @@
       <w:r>
         <w:t xml:space="preserve">For example, </w:t>
       </w:r>
+      <w:proofErr w:type="spellStart"/>
       <w:r>
         <w:rPr>
           <w:i/>
         </w:rPr>
         <w:t>DynamicTrackedRace</w:t>
       </w:r>
+      <w:proofErr w:type="spellEnd"/>
       <w:r>
         <w:t xml:space="preserve"> is the modifiable counterpart to </w:t>
       </w:r>
+      <w:proofErr w:type="spellStart"/>
       <w:r>
         <w:rPr>
           <w:i/>
         </w:rPr>
         <w:t>TrackedRace</w:t>
       </w:r>
+      <w:proofErr w:type="spellEnd"/>
       <w:r>
         <w:t xml:space="preserve"> which offers only reading operations.</w:t>
       </w:r>
@@ -1128,7 +1846,15 @@
         </w:r>
       </w:fldSimple>
       <w:r>
-        <w:t>) typically keep mappings that allow the connector to retrieve and use an existing domain object instead of creating new ones. The challenge with these mappings is to avoid memory leaks. Currently, the existing mappings only maintain domain objects that have a small memory footprint. We need a good strategy for releasing objects from these mappings. Ideally, the life cycle of the objects in such caches should be coupled to the life cycle of other domain objects. For example, a competitor object may be released if all races and regattas and leaderboards possibly using this competitor have been garbage collected.</w:t>
+        <w:t xml:space="preserve">) typically keep mappings that allow the connector to retrieve and use an existing domain object instead of creating new ones. The challenge with these mappings is to avoid memory leaks. Currently, the existing mappings only maintain domain objects that have a small memory footprint. We need a good strategy for releasing objects from these mappings. Ideally, the life cycle of the objects in such caches should be coupled to the life cycle of other domain objects. For example, a competitor object may be released if all races and regattas and </w:t>
+      </w:r>
+      <w:proofErr w:type="spellStart"/>
+      <w:r>
+        <w:t>leaderboards</w:t>
+      </w:r>
+      <w:proofErr w:type="spellEnd"/>
+      <w:r>
+        <w:t xml:space="preserve"> possibly using this competitor have been garbage collected.</w:t>
       </w:r>
     </w:p>
     <w:p>
@@ -1158,7 +1884,15 @@
         <w:t xml:space="preserve">adds a rather unpredictable latency. </w:t>
       </w:r>
       <w:r>
-        <w:t>In the worst case, the sensor's transmission unit fails, and the data can only be imported into the server once the sensor is back on shore. With this in mind, the server's view of reality is partial and lagging, and history may be re-written at any point in time if a sensor decides t</w:t>
+        <w:t xml:space="preserve">In the worst case, the sensor's transmission unit fails, and the data can only be imported into the server once the sensor is back on shore. With this in mind, the server's view of reality is partial and </w:t>
+      </w:r>
+      <w:proofErr w:type="gramStart"/>
+      <w:r>
+        <w:t>lagging,</w:t>
+      </w:r>
+      <w:proofErr w:type="gramEnd"/>
+      <w:r>
+        <w:t xml:space="preserve"> and history may be re-written at any point in time if a sensor decides t</w:t>
       </w:r>
       <w:r>
         <w:t>o deliver its data later than most other sensors. There is no precise synchronization across the set of sensors used at an event. At best, there is a pre-configured maximum delay at which trackers make an effort to deliver their data. However, this may also fail, for example, if trackers lack network connectivity when they would actually be due to send their data.</w:t>
@@ -1176,7 +1910,23 @@
         <w:t>These circumstances sugges</w:t>
       </w:r>
       <w:r>
-        <w:t>t an architecture which basically records the sensor facts and dynamically aggregates all derived information on the fly. This is how we started. The more complex the rules for deriving interesting figures from the sensor data grew, the more computational resources the on-the-fly aggregation required. In particular, three algorithms turned out to be quite expensive to carry out: maneuver analysis based on the recursive Douglas-Peucker algorithm; wind estimation based on the boat tracks, assuming that boats on different tacks use roughly the same beat angle to the wind; and the average cross-track error which computes a projection of each boat's position to the wind direction.</w:t>
+        <w:t xml:space="preserve">t an architecture which basically records the sensor facts and dynamically aggregates all derived information on the fly. This is how we started. </w:t>
+      </w:r>
+      <w:proofErr w:type="gramStart"/>
+      <w:r>
+        <w:t>The more complex the rules for deriving interesting figures from the sensor data grew, the more computational resources the on-the-fly aggregation required.</w:t>
+      </w:r>
+      <w:proofErr w:type="gramEnd"/>
+      <w:r>
+        <w:t xml:space="preserve"> In particular, three algorithms turned out to be quite expensive to carry out: maneuver analysis based on the recursive Douglas-</w:t>
+      </w:r>
+      <w:proofErr w:type="spellStart"/>
+      <w:r>
+        <w:t>Peucker</w:t>
+      </w:r>
+      <w:proofErr w:type="spellEnd"/>
+      <w:r>
+        <w:t xml:space="preserve"> algorithm; wind estimation based on the boat tracks, assuming that boats on different tacks use roughly the same beat angle to the wind; and the average cross-track error which computes a projection of each boat's position to the wind direction.</w:t>
       </w:r>
       <w:r>
         <w:t xml:space="preserve"> In addition to those, aggregations of distances traveled incur lots of duplicate work if done na</w:t>
@@ -1215,21 +1965,25 @@
       <w:r>
         <w:t xml:space="preserve">Based on the performance implications explained above, we decided to carefully introduce caching where it was absolutely necessary. We added a cache for the results of the maneuver analysis (see </w:t>
       </w:r>
+      <w:proofErr w:type="spellStart"/>
       <w:r>
         <w:rPr>
           <w:i/>
         </w:rPr>
         <w:t>TrackedRaceImpl.maneuverCache</w:t>
       </w:r>
+      <w:proofErr w:type="spellEnd"/>
       <w:r>
         <w:t xml:space="preserve">). Another cache exists for the wind estimations derived from the boats' GPS tracks (see </w:t>
       </w:r>
+      <w:proofErr w:type="spellStart"/>
       <w:r>
         <w:rPr>
           <w:i/>
         </w:rPr>
         <w:t>TrackBasedEstimationWindTrackImpl.cache</w:t>
       </w:r>
+      <w:proofErr w:type="spellEnd"/>
       <w:r>
         <w:t xml:space="preserve">). </w:t>
       </w:r>
@@ -1239,42 +1993,50 @@
       <w:r>
         <w:t xml:space="preserve">the average cross track error (XTE, see </w:t>
       </w:r>
+      <w:proofErr w:type="spellStart"/>
       <w:r>
         <w:rPr>
           <w:i/>
         </w:rPr>
         <w:t>TrackedRaceImpl.crossTrackErrorCache</w:t>
       </w:r>
+      <w:proofErr w:type="spellEnd"/>
       <w:r>
         <w:t xml:space="preserve">) and for the distances traveled (see </w:t>
       </w:r>
+      <w:proofErr w:type="spellStart"/>
       <w:r>
         <w:rPr>
           <w:i/>
         </w:rPr>
         <w:t>GPSFixTrackImpl.distanceCache</w:t>
       </w:r>
+      <w:proofErr w:type="spellEnd"/>
       <w:r>
         <w:t xml:space="preserve">) as well as for the maximum speeds (see </w:t>
       </w:r>
+      <w:proofErr w:type="spellStart"/>
       <w:r>
         <w:rPr>
           <w:i/>
         </w:rPr>
         <w:t>GPSFixTrackImpl.maxSpeedCache</w:t>
       </w:r>
+      <w:proofErr w:type="spellEnd"/>
       <w:r>
         <w:t>).</w:t>
       </w:r>
       <w:r>
         <w:t xml:space="preserve"> Another trivial cache in </w:t>
       </w:r>
+      <w:proofErr w:type="spellStart"/>
       <w:r>
         <w:rPr>
           <w:i/>
         </w:rPr>
         <w:t>TrackedRaceImpl.directionFromStartToNextMarkCache</w:t>
       </w:r>
+      <w:proofErr w:type="spellEnd"/>
       <w:r>
         <w:t xml:space="preserve"> is used to speed up the query for the direction of the first leg which is </w:t>
       </w:r>
@@ -1289,17 +2051,24 @@
       <w:pPr>
         <w:spacing w:before="240"/>
       </w:pPr>
+      <w:proofErr w:type="gramStart"/>
       <w:r>
         <w:t xml:space="preserve">While those caches speed up requests on </w:t>
       </w:r>
+      <w:proofErr w:type="spellStart"/>
       <w:r>
         <w:rPr>
           <w:i/>
         </w:rPr>
         <w:t>TrackedRace</w:t>
       </w:r>
-      <w:r>
-        <w:t xml:space="preserve">, even larger performance gains can be achieved by caching the higher-level aggregates requested by many clients. In particular, many clients request the same leader board in live mode. Then, having the server determine what the "live" time is instead of using the client's clock, and just returning the latest contents for the leader board requested from a cache has increased the application's scalability significantly. The leaderboard caching is implemented </w:t>
+      <w:proofErr w:type="spellEnd"/>
+      <w:r>
+        <w:t>, even larger performance gains can be achieved by caching the higher-level aggregates requested by many clients.</w:t>
+      </w:r>
+      <w:proofErr w:type="gramEnd"/>
+      <w:r>
+        <w:t xml:space="preserve"> In particular, many clients request the same leader board in live mode. Then, having the server determine what the "live" time is instead of using the client's clock, and just returning the latest contents for the leader board requested from a cache has increased the application's scalability significantly. The leaderboard caching is implemented </w:t>
       </w:r>
       <w:r>
         <w:t>in the class</w:t>
@@ -1310,21 +2079,25 @@
       <w:r>
         <w:t xml:space="preserve"> </w:t>
       </w:r>
+      <w:proofErr w:type="spellStart"/>
       <w:r>
         <w:rPr>
           <w:i/>
         </w:rPr>
         <w:t>LeaderboardDTOCache</w:t>
       </w:r>
+      <w:proofErr w:type="spellEnd"/>
       <w:r>
         <w:t xml:space="preserve"> and </w:t>
       </w:r>
+      <w:proofErr w:type="spellStart"/>
       <w:r>
         <w:rPr>
           <w:i/>
         </w:rPr>
         <w:t>LiveLeaderboardUpdater</w:t>
       </w:r>
+      <w:proofErr w:type="spellEnd"/>
       <w:r>
         <w:t>.</w:t>
       </w:r>
@@ -1400,21 +2173,25 @@
       <w:r>
         <w:t xml:space="preserve"> A useful observer pattern is offered by </w:t>
       </w:r>
+      <w:proofErr w:type="spellStart"/>
       <w:r>
         <w:rPr>
           <w:i/>
         </w:rPr>
         <w:t>TrackedRace</w:t>
       </w:r>
+      <w:proofErr w:type="spellEnd"/>
       <w:r>
         <w:t xml:space="preserve"> which offers the registration of </w:t>
       </w:r>
+      <w:proofErr w:type="spellStart"/>
       <w:r>
         <w:rPr>
           <w:i/>
         </w:rPr>
         <w:t>RaceChangeListener</w:t>
       </w:r>
+      <w:proofErr w:type="spellEnd"/>
       <w:r>
         <w:t xml:space="preserve"> objects as observers.</w:t>
       </w:r>
@@ -1424,39 +2201,47 @@
       <w:r>
         <w:t xml:space="preserve">uch patterns in place, e.g., the </w:t>
       </w:r>
+      <w:proofErr w:type="spellStart"/>
       <w:r>
         <w:rPr>
           <w:i/>
         </w:rPr>
         <w:t>RaceColumnListener</w:t>
       </w:r>
+      <w:proofErr w:type="spellEnd"/>
       <w:r>
         <w:t xml:space="preserve">, </w:t>
       </w:r>
+      <w:proofErr w:type="spellStart"/>
       <w:r>
         <w:rPr>
           <w:i/>
         </w:rPr>
         <w:t>CourseListener</w:t>
       </w:r>
+      <w:proofErr w:type="spellEnd"/>
       <w:r>
         <w:t xml:space="preserve">, </w:t>
       </w:r>
+      <w:proofErr w:type="spellStart"/>
       <w:r>
         <w:rPr>
           <w:i/>
         </w:rPr>
         <w:t>RaceListener</w:t>
       </w:r>
+      <w:proofErr w:type="spellEnd"/>
       <w:r>
         <w:t xml:space="preserve"> and </w:t>
       </w:r>
+      <w:proofErr w:type="spellStart"/>
       <w:r>
         <w:rPr>
           <w:i/>
         </w:rPr>
         <w:t>RegattaListener</w:t>
       </w:r>
+      <w:proofErr w:type="spellEnd"/>
       <w:r>
         <w:t>.</w:t>
       </w:r>
@@ -1468,21 +2253,33 @@
       <w:r>
         <w:t xml:space="preserve"> Especially in live mode, we pro-actively keep the </w:t>
       </w:r>
+      <w:proofErr w:type="spellStart"/>
       <w:r>
         <w:rPr>
           <w:i/>
         </w:rPr>
         <w:t>LiveLeaderboardUpdater</w:t>
       </w:r>
-      <w:r>
-        <w:t xml:space="preserve"> running as long as there are requests for live leaderboards received. Using a timeout (see </w:t>
-      </w:r>
+      <w:proofErr w:type="spellEnd"/>
+      <w:r>
+        <w:t xml:space="preserve"> running as long as there are requests for live </w:t>
+      </w:r>
+      <w:proofErr w:type="spellStart"/>
+      <w:r>
+        <w:t>leaderboards</w:t>
+      </w:r>
+      <w:proofErr w:type="spellEnd"/>
+      <w:r>
+        <w:t xml:space="preserve"> received. Using a timeout (see </w:t>
+      </w:r>
+      <w:proofErr w:type="spellStart"/>
       <w:r>
         <w:rPr>
           <w:i/>
         </w:rPr>
         <w:t>LiveLeaderboardUpdater.UPDATE_TIMEOUT_IN_MILLIS</w:t>
       </w:r>
+      <w:proofErr w:type="spellEnd"/>
       <w:r>
         <w:t>) the updater stops re-calculating cache contents if for that time no request has been received.</w:t>
       </w:r>
@@ -1518,10 +2315,23 @@
         <w:t>If a cache can be used by clients not worrying too much about slight staleness of data, cache updates can be performed in background threads, and cache contents that we know already are outdated can be continued to be served until the re-calculation has completed.</w:t>
       </w:r>
     </w:p>
-    <w:p/>
-    <w:p>
-      <w:r>
-        <w:t>TODO talk about FutureTask, Executor, waiting for latest results vs. using a SmartFutureCache and updating in the background, using a whiteboard pattern</w:t>
+    <w:p>
+      <w:r>
+        <w:t xml:space="preserve">The </w:t>
+      </w:r>
+      <w:proofErr w:type="spellStart"/>
+      <w:r>
+        <w:rPr>
+          <w:i/>
+        </w:rPr>
+        <w:t>SmartFutureCache</w:t>
+      </w:r>
+      <w:proofErr w:type="spellEnd"/>
+      <w:r>
+        <w:t xml:space="preserve"> class serves as a base for implementing caches that can </w:t>
+      </w:r>
+      <w:r>
+        <w:t>be updated by a background task. Values in those caches are only updated, never removed. Clients can choose whether they want to wait for the latest ongoing calculation or if they just want to get the last value available (which may be a bit stale).</w:t>
       </w:r>
     </w:p>
     <w:p>
@@ -1543,8 +2353,13 @@
       </w:pPr>
       <w:r>
         <w:lastRenderedPageBreak/>
-        <w:t>Approaches to Locking: "synchronized" vs. ReentrantReadWriteLock</w:t>
-      </w:r>
+        <w:t xml:space="preserve">Approaches to Locking: "synchronized" vs. </w:t>
+      </w:r>
+      <w:proofErr w:type="spellStart"/>
+      <w:r>
+        <w:t>ReentrantReadWriteLock</w:t>
+      </w:r>
+      <w:proofErr w:type="spellEnd"/>
     </w:p>
     <w:p>
       <w:pPr>
@@ -1556,7 +2371,15 @@
     </w:p>
     <w:p>
       <w:r>
-        <w:t>TODO talk about the issues to track down a deadlock spanning across the read and write locks of a ReentrantReadWriteLock which is not supported by the JVM very well.</w:t>
+        <w:t xml:space="preserve">TODO talk about the issues to track down a deadlock spanning across the read and write locks of a </w:t>
+      </w:r>
+      <w:proofErr w:type="spellStart"/>
+      <w:r>
+        <w:t>ReentrantReadWriteLock</w:t>
+      </w:r>
+      <w:proofErr w:type="spellEnd"/>
+      <w:r>
+        <w:t xml:space="preserve"> which is not supported by the JVM very well.</w:t>
       </w:r>
     </w:p>
     <w:p>
@@ -1617,7 +2440,23 @@
         <w:pStyle w:val="Heading2"/>
       </w:pPr>
       <w:r>
-        <w:t>Interplay of GWT Client, SailingService, RacingEventService and Replication</w:t>
+        <w:t xml:space="preserve">Interplay of GWT Client, </w:t>
+      </w:r>
+      <w:proofErr w:type="spellStart"/>
+      <w:r>
+        <w:t>SailingService</w:t>
+      </w:r>
+      <w:proofErr w:type="spellEnd"/>
+      <w:r>
+        <w:t xml:space="preserve">, </w:t>
+      </w:r>
+      <w:proofErr w:type="spellStart"/>
+      <w:r>
+        <w:t>RacingEventService</w:t>
+      </w:r>
+      <w:proofErr w:type="spellEnd"/>
+      <w:r>
+        <w:t xml:space="preserve"> and Replication</w:t>
       </w:r>
     </w:p>
     <w:p>
@@ -1633,23 +2472,46 @@
         <w:pStyle w:val="Heading2"/>
       </w:pPr>
       <w:bookmarkStart w:id="2" w:name="_Ref337555686"/>
-      <w:r>
-        <w:t>Git and Our Branches</w:t>
+      <w:proofErr w:type="spellStart"/>
+      <w:r>
+        <w:t>Git</w:t>
+      </w:r>
+      <w:proofErr w:type="spellEnd"/>
+      <w:r>
+        <w:t xml:space="preserve"> and Our Branches</w:t>
       </w:r>
       <w:bookmarkEnd w:id="2"/>
     </w:p>
     <w:p>
       <w:r>
-        <w:t xml:space="preserve">Our main Git repository lives at </w:t>
-      </w:r>
+        <w:t xml:space="preserve">Our main </w:t>
+      </w:r>
+      <w:proofErr w:type="spellStart"/>
+      <w:r>
+        <w:t>Git</w:t>
+      </w:r>
+      <w:proofErr w:type="spellEnd"/>
+      <w:r>
+        <w:t xml:space="preserve"> repository lives at </w:t>
+      </w:r>
+      <w:proofErr w:type="spellStart"/>
       <w:r>
         <w:rPr>
           <w:i/>
         </w:rPr>
         <w:t>ssh://&lt;user&gt;@sapsailing.com/home/trac/git</w:t>
       </w:r>
-      <w:r>
-        <w:t xml:space="preserve">. For those working in the SAP corporate network and therefore unable to access the external sapsailing.com server using SSH, the repository contents are replicated on an hourly basis into </w:t>
+      <w:proofErr w:type="spellEnd"/>
+      <w:r>
+        <w:t xml:space="preserve">. For those working in the SAP corporate network and therefore unable to access the external </w:t>
+      </w:r>
+      <w:proofErr w:type="spellStart"/>
+      <w:r>
+        <w:t>sapsailing.com</w:t>
+      </w:r>
+      <w:proofErr w:type="spellEnd"/>
+      <w:r>
+        <w:t xml:space="preserve"> server using SSH, the repository contents are replicated on an hourly basis into </w:t>
       </w:r>
       <w:r>
         <w:rPr>
@@ -1672,12 +2534,14 @@
       <w:r>
         <w:t xml:space="preserve"> where </w:t>
       </w:r>
+      <w:proofErr w:type="spellStart"/>
       <w:r>
         <w:rPr>
           <w:i/>
         </w:rPr>
         <w:t>dxxxxxx</w:t>
       </w:r>
+      <w:proofErr w:type="spellEnd"/>
       <w:r>
         <w:t xml:space="preserve"> obviously is to be replaced by your D- or I- or C-user. </w:t>
       </w:r>
@@ -1696,7 +2560,15 @@
         </w:r>
       </w:hyperlink>
       <w:r>
-        <w:t xml:space="preserve"> to be able to access this Git repository.</w:t>
+        <w:t xml:space="preserve"> to be able to access this </w:t>
+      </w:r>
+      <w:proofErr w:type="spellStart"/>
+      <w:r>
+        <w:t>Git</w:t>
+      </w:r>
+      <w:proofErr w:type="spellEnd"/>
+      <w:r>
+        <w:t xml:space="preserve"> repository.</w:t>
       </w:r>
     </w:p>
     <w:p>
@@ -1722,13 +2594,35 @@
         <w:t>master</w:t>
       </w:r>
       <w:r>
-        <w:t xml:space="preserve"> branch is never deployed onto the sapsailing.com server and hence has no corresponding </w:t>
-      </w:r>
-      <w:r>
-        <w:rPr>
-          <w:i/>
-        </w:rPr>
-        <w:t>/home/trac/servers/</w:t>
+        <w:t xml:space="preserve"> branch is never deployed onto the </w:t>
+      </w:r>
+      <w:proofErr w:type="spellStart"/>
+      <w:r>
+        <w:t>sapsailing.com</w:t>
+      </w:r>
+      <w:proofErr w:type="spellEnd"/>
+      <w:r>
+        <w:t xml:space="preserve"> server and hence has no corresponding </w:t>
+      </w:r>
+      <w:r>
+        <w:rPr>
+          <w:i/>
+        </w:rPr>
+        <w:t>/home/</w:t>
+      </w:r>
+      <w:proofErr w:type="spellStart"/>
+      <w:r>
+        <w:rPr>
+          <w:i/>
+        </w:rPr>
+        <w:t>trac</w:t>
+      </w:r>
+      <w:proofErr w:type="spellEnd"/>
+      <w:r>
+        <w:rPr>
+          <w:i/>
+        </w:rPr>
+        <w:t>/servers/</w:t>
       </w:r>
       <w:r>
         <w:t xml:space="preserve"> subdirectory.</w:t>
@@ -1745,7 +2639,15 @@
         <w:t>master</w:t>
       </w:r>
       <w:r>
-        <w:t xml:space="preserve"> branch and related JUnit tests or manual UI tests have succeeded locally, it is permissible to merge the </w:t>
+        <w:t xml:space="preserve"> branch and related </w:t>
+      </w:r>
+      <w:proofErr w:type="spellStart"/>
+      <w:r>
+        <w:t>JUnit</w:t>
+      </w:r>
+      <w:proofErr w:type="spellEnd"/>
+      <w:r>
+        <w:t xml:space="preserve"> tests or manual UI tests have succeeded locally, it is permissible to merge the </w:t>
       </w:r>
       <w:r>
         <w:rPr>
@@ -1763,7 +2665,15 @@
         <w:t>dev</w:t>
       </w:r>
       <w:r>
-        <w:t xml:space="preserve"> branch and run a central build on sapsailing.com. </w:t>
+        <w:t xml:space="preserve"> branch and run a central build on </w:t>
+      </w:r>
+      <w:proofErr w:type="spellStart"/>
+      <w:r>
+        <w:t>sapsailing.com</w:t>
+      </w:r>
+      <w:proofErr w:type="spellEnd"/>
+      <w:r>
+        <w:t xml:space="preserve">. </w:t>
       </w:r>
       <w:r>
         <w:t xml:space="preserve">The </w:t>
@@ -1891,7 +2801,15 @@
         <w:t>). The branches differ largely in the configurations used for the servers, particularly the port assignments for the Jetty web server, the UDP ports used for listening for Expedition wind messages, and the queue names used for th</w:t>
       </w:r>
       <w:r>
-        <w:t xml:space="preserve">e replication based on RabbitMQ (see also </w:t>
+        <w:t xml:space="preserve">e replication based on </w:t>
+      </w:r>
+      <w:proofErr w:type="spellStart"/>
+      <w:r>
+        <w:t>RabbitMQ</w:t>
+      </w:r>
+      <w:proofErr w:type="spellEnd"/>
+      <w:r>
+        <w:t xml:space="preserve"> (see also </w:t>
       </w:r>
       <w:fldSimple w:instr=" REF _Ref337557370 \h  \* MERGEFORMAT ">
         <w:r>
@@ -1939,8 +2857,16 @@
         <w:rPr>
           <w:i/>
         </w:rPr>
-        <w:t>.classpath</w:t>
-      </w:r>
+        <w:t>.</w:t>
+      </w:r>
+      <w:proofErr w:type="spellStart"/>
+      <w:r>
+        <w:rPr>
+          <w:i/>
+        </w:rPr>
+        <w:t>classpath</w:t>
+      </w:r>
+      <w:proofErr w:type="spellEnd"/>
       <w:r>
         <w:t xml:space="preserve"> files which are specific to Eclipse) as well as the GWT plug-in which </w:t>
       </w:r>
@@ -1963,8 +2889,13 @@
       <w:r>
         <w:t xml:space="preserve">PDE, </w:t>
       </w:r>
-      <w:r>
-        <w:t xml:space="preserve">Git, GWT (use </w:t>
+      <w:proofErr w:type="spellStart"/>
+      <w:r>
+        <w:t>Git</w:t>
+      </w:r>
+      <w:proofErr w:type="spellEnd"/>
+      <w:r>
+        <w:t xml:space="preserve">, GWT (use </w:t>
       </w:r>
       <w:hyperlink r:id="rId10" w:history="1">
         <w:r>
@@ -2003,7 +2934,15 @@
         <w:t>java/</w:t>
       </w:r>
       <w:r>
-        <w:t xml:space="preserve"> from Git, it is required to set the target platform in Eclipse (</w:t>
+        <w:t xml:space="preserve"> from </w:t>
+      </w:r>
+      <w:proofErr w:type="spellStart"/>
+      <w:r>
+        <w:t>Git</w:t>
+      </w:r>
+      <w:proofErr w:type="spellEnd"/>
+      <w:r>
+        <w:t>, it is required to set the target platform in Eclipse (</w:t>
       </w:r>
       <w:r>
         <w:rPr>
@@ -2023,11 +2962,19 @@
       <w:r>
         <w:t xml:space="preserve"> --&gt; </w:t>
       </w:r>
-      <w:r>
-        <w:rPr>
-          <w:i/>
-        </w:rPr>
-        <w:t>Plugin Development</w:t>
+      <w:proofErr w:type="spellStart"/>
+      <w:r>
+        <w:rPr>
+          <w:i/>
+        </w:rPr>
+        <w:t>Plugin</w:t>
+      </w:r>
+      <w:proofErr w:type="spellEnd"/>
+      <w:r>
+        <w:rPr>
+          <w:i/>
+        </w:rPr>
+        <w:t xml:space="preserve"> Development</w:t>
       </w:r>
       <w:r>
         <w:t xml:space="preserve"> --&gt; </w:t>
@@ -2044,19 +2991,29 @@
       <w:r>
         <w:t xml:space="preserve">The project </w:t>
       </w:r>
+      <w:proofErr w:type="spellStart"/>
       <w:r>
         <w:rPr>
           <w:i/>
         </w:rPr>
         <w:t>com.sap.sailing.targetplatform</w:t>
       </w:r>
+      <w:proofErr w:type="spellEnd"/>
       <w:r>
         <w:t xml:space="preserve"> contains "Race Analysis Target (IDE)" as target platform definition. It uses a number of p2 update sites and defines the OSGi bundles that constitute the target platform for the application. If this is not set in Eclipse, the local build environment assumes that the developer wants to implement Eclipse plug-ins and offers the entire set of Eclipse plug-ins and only those as the target platform which doesn't make any sense for our application.</w:t>
       </w:r>
     </w:p>
     <w:p>
       <w:r>
-        <w:t>Major parts of our target platform are hosted on sapsailing.com as a p2 repository which makes it possible to have only one central target platform configuration used by everyone. The target platform can be re-built</w:t>
+        <w:t xml:space="preserve">Major parts of our target platform are hosted on </w:t>
+      </w:r>
+      <w:proofErr w:type="spellStart"/>
+      <w:r>
+        <w:t>sapsailing.com</w:t>
+      </w:r>
+      <w:proofErr w:type="spellEnd"/>
+      <w:r>
+        <w:t xml:space="preserve"> as a p2 repository which makes it possible to have only one central target platform configuration used by everyone. The target platform can be re-built</w:t>
       </w:r>
       <w:r>
         <w:t>, e.g., after adding another bundle to it,</w:t>
@@ -2064,11 +3021,19 @@
       <w:r>
         <w:t xml:space="preserve"> using the script in </w:t>
       </w:r>
-      <w:r>
-        <w:rPr>
-          <w:i/>
-        </w:rPr>
-        <w:t>com.sap.sailing.targetplatform/scripts</w:t>
+      <w:proofErr w:type="spellStart"/>
+      <w:r>
+        <w:rPr>
+          <w:i/>
+        </w:rPr>
+        <w:t>com.sap.sailing.targetplatform</w:t>
+      </w:r>
+      <w:proofErr w:type="spellEnd"/>
+      <w:r>
+        <w:rPr>
+          <w:i/>
+        </w:rPr>
+        <w:t>/scripts</w:t>
       </w:r>
       <w:r>
         <w:t xml:space="preserve">. It then needs to be installed again to the </w:t>
@@ -2077,7 +3042,21 @@
         <w:rPr>
           <w:i/>
         </w:rPr>
-        <w:t>/home/trac/p2-repositories</w:t>
+        <w:t>/home/</w:t>
+      </w:r>
+      <w:proofErr w:type="spellStart"/>
+      <w:r>
+        <w:rPr>
+          <w:i/>
+        </w:rPr>
+        <w:t>trac</w:t>
+      </w:r>
+      <w:proofErr w:type="spellEnd"/>
+      <w:r>
+        <w:rPr>
+          <w:i/>
+        </w:rPr>
+        <w:t>/p2-repositories</w:t>
       </w:r>
       <w:r>
         <w:t xml:space="preserve"> directory from where it is exposed as </w:t>
@@ -2107,17 +3086,27 @@
     </w:p>
     <w:p>
       <w:r>
-        <w:t xml:space="preserve">We use Maven to build our software and run our JUnit tests. </w:t>
+        <w:t xml:space="preserve">We use Maven to build our software and run our </w:t>
+      </w:r>
+      <w:proofErr w:type="spellStart"/>
+      <w:r>
+        <w:t>JUnit</w:t>
+      </w:r>
+      <w:proofErr w:type="spellEnd"/>
+      <w:r>
+        <w:t xml:space="preserve"> tests. </w:t>
       </w:r>
       <w:r>
         <w:t xml:space="preserve">The global </w:t>
       </w:r>
+      <w:proofErr w:type="spellStart"/>
       <w:r>
         <w:rPr>
           <w:i/>
         </w:rPr>
         <w:t>setting.xml</w:t>
       </w:r>
+      <w:proofErr w:type="spellEnd"/>
       <w:r>
         <w:t xml:space="preserve"> file to install in everyone's </w:t>
       </w:r>
@@ -2128,7 +3117,15 @@
         <w:t>~/.m2</w:t>
       </w:r>
       <w:r>
-        <w:t xml:space="preserve"> directory is checked into the top-level Git folder. The checked-in copy assumes the developer is using Maven inside the SAP corporate network. If not, uncomment the </w:t>
+        <w:t xml:space="preserve"> directory is checked into the top-level </w:t>
+      </w:r>
+      <w:proofErr w:type="spellStart"/>
+      <w:r>
+        <w:t>Git</w:t>
+      </w:r>
+      <w:proofErr w:type="spellEnd"/>
+      <w:r>
+        <w:t xml:space="preserve"> folder. The checked-in copy assumes the developer is using Maven inside the SAP corporate network. If not, uncomment the </w:t>
       </w:r>
       <w:r>
         <w:rPr>
@@ -2139,6 +3136,7 @@
       <w:r>
         <w:t xml:space="preserve"> tag in the </w:t>
       </w:r>
+      <w:proofErr w:type="spellStart"/>
       <w:r>
         <w:rPr>
           <w:i/>
@@ -2146,20 +3144,39 @@
         <w:lastRenderedPageBreak/>
         <w:t>settings.xml</w:t>
       </w:r>
+      <w:proofErr w:type="spellEnd"/>
       <w:r>
         <w:t xml:space="preserve"> file.</w:t>
       </w:r>
       <w:r>
         <w:t xml:space="preserve"> See also section </w:t>
       </w:r>
-      <w:fldSimple w:instr=" REF _Ref337555686 \h  \* MERGEFORMAT ">
-        <w:r>
-          <w:rPr>
-            <w:i/>
-          </w:rPr>
-          <w:t>Git and Our Branches</w:t>
-        </w:r>
-      </w:fldSimple>
+      <w:r>
+        <w:fldChar w:fldCharType="begin"/>
+      </w:r>
+      <w:r>
+        <w:instrText xml:space="preserve"> REF _Ref337555686 \h  \* MERGEFORMAT </w:instrText>
+      </w:r>
+      <w:r>
+        <w:fldChar w:fldCharType="separate"/>
+      </w:r>
+      <w:proofErr w:type="spellStart"/>
+      <w:r>
+        <w:rPr>
+          <w:i/>
+        </w:rPr>
+        <w:t>Git</w:t>
+      </w:r>
+      <w:proofErr w:type="spellEnd"/>
+      <w:r>
+        <w:rPr>
+          <w:i/>
+        </w:rPr>
+        <w:t xml:space="preserve"> and Our Branches</w:t>
+      </w:r>
+      <w:r>
+        <w:fldChar w:fldCharType="end"/>
+      </w:r>
       <w:r>
         <w:t xml:space="preserve"> for details on which branch is configured to work in which network setup.</w:t>
       </w:r>
@@ -2168,21 +3185,33 @@
       <w:r>
         <w:t xml:space="preserve">We have a top-level Maven </w:t>
       </w:r>
+      <w:proofErr w:type="spellStart"/>
       <w:r>
         <w:rPr>
           <w:i/>
         </w:rPr>
         <w:t>pom.xml</w:t>
       </w:r>
-      <w:r>
-        <w:t xml:space="preserve"> configuration file in the root folder of our Git workspace. It delegates to the </w:t>
-      </w:r>
+      <w:proofErr w:type="spellEnd"/>
+      <w:r>
+        <w:t xml:space="preserve"> configuration file in the root folder of our </w:t>
+      </w:r>
+      <w:proofErr w:type="spellStart"/>
+      <w:r>
+        <w:t>Git</w:t>
+      </w:r>
+      <w:proofErr w:type="spellEnd"/>
+      <w:r>
+        <w:t xml:space="preserve"> workspace. It delegates to the </w:t>
+      </w:r>
+      <w:proofErr w:type="spellStart"/>
       <w:r>
         <w:rPr>
           <w:i/>
         </w:rPr>
         <w:t>pom.xml</w:t>
       </w:r>
+      <w:proofErr w:type="spellEnd"/>
       <w:r>
         <w:t xml:space="preserve"> file in the </w:t>
       </w:r>
@@ -2193,26 +3222,38 @@
         <w:t>java/</w:t>
       </w:r>
       <w:r>
-        <w:t xml:space="preserve"> folder where all the bundle projects are defined. We rely on the Tycho Maven plug-in to build our OSGi bundles, also known as the "manifest-first approach." The key idea is to mainly develop using Eclipse means, including its OSGi manifest editing capabilities, and keep the Maven infrastructure as simple as possible, deriving component dependencies from the OSGi manifests.</w:t>
+        <w:t xml:space="preserve"> folder where all the bundle projects are defined. We rely on the </w:t>
+      </w:r>
+      <w:proofErr w:type="spellStart"/>
+      <w:r>
+        <w:t>Tycho</w:t>
+      </w:r>
+      <w:proofErr w:type="spellEnd"/>
+      <w:r>
+        <w:t xml:space="preserve"> Maven plug-in to build our OSGi bundles, also known as the "manifest-first approach." The key idea is to mainly develop using Eclipse means, including its OSGi manifest editing capabilities, and keep the Maven infrastructure as simple as possible, deriving component dependencies from the OSGi manifests.</w:t>
       </w:r>
       <w:r>
         <w:t xml:space="preserve"> See the various </w:t>
       </w:r>
+      <w:proofErr w:type="spellStart"/>
       <w:r>
         <w:rPr>
           <w:i/>
         </w:rPr>
         <w:t>pom.xml</w:t>
       </w:r>
+      <w:proofErr w:type="spellEnd"/>
       <w:r>
         <w:t xml:space="preserve"> files in the projects to see the project-specific settings. By and large, a </w:t>
       </w:r>
+      <w:proofErr w:type="spellStart"/>
       <w:r>
         <w:rPr>
           <w:i/>
         </w:rPr>
         <w:t>pom.xml</w:t>
       </w:r>
+      <w:proofErr w:type="spellEnd"/>
       <w:r>
         <w:t xml:space="preserve"> file for a bundle needs to have the bundle name and version defined (we currently have most bundles at version 1.0.0.qualifier in the manifest or 1.0.0.SNAPSHOT in Maven), and whether the bundle is a test or non-test bundle, expressed as the </w:t>
       </w:r>
@@ -2229,30 +3270,76 @@
         <w:rPr>
           <w:i/>
         </w:rPr>
-        <w:t>eclipse-plugin</w:t>
-      </w:r>
+        <w:t>eclipse-</w:t>
+      </w:r>
+      <w:proofErr w:type="spellStart"/>
+      <w:r>
+        <w:rPr>
+          <w:i/>
+        </w:rPr>
+        <w:t>plugin</w:t>
+      </w:r>
+      <w:proofErr w:type="spellEnd"/>
       <w:r>
         <w:t xml:space="preserve"> or </w:t>
       </w:r>
-      <w:r>
-        <w:rPr>
-          <w:i/>
-        </w:rPr>
-        <w:t>ecplise-test-plugin</w:t>
-      </w:r>
+      <w:proofErr w:type="spellStart"/>
+      <w:r>
+        <w:rPr>
+          <w:i/>
+        </w:rPr>
+        <w:t>ecplise</w:t>
+      </w:r>
+      <w:proofErr w:type="spellEnd"/>
+      <w:r>
+        <w:rPr>
+          <w:i/>
+        </w:rPr>
+        <w:t>-test-</w:t>
+      </w:r>
+      <w:proofErr w:type="spellStart"/>
+      <w:r>
+        <w:rPr>
+          <w:i/>
+        </w:rPr>
+        <w:t>plugin</w:t>
+      </w:r>
+      <w:proofErr w:type="spellEnd"/>
       <w:r>
         <w:t>.</w:t>
       </w:r>
     </w:p>
     <w:p>
       <w:r>
-        <w:t xml:space="preserve">Test plugins automatically have their tests executed during a Maven build unless the command-line option </w:t>
-      </w:r>
-      <w:r>
-        <w:rPr>
-          <w:i/>
-        </w:rPr>
-        <w:t>-Dmaven.test.skip=true</w:t>
+        <w:t xml:space="preserve">Test </w:t>
+      </w:r>
+      <w:proofErr w:type="spellStart"/>
+      <w:r>
+        <w:t>plugins</w:t>
+      </w:r>
+      <w:proofErr w:type="spellEnd"/>
+      <w:r>
+        <w:t xml:space="preserve"> automatically have their tests executed during a Maven build unless the command-line option </w:t>
+      </w:r>
+      <w:r>
+        <w:rPr>
+          <w:i/>
+        </w:rPr>
+        <w:t>-</w:t>
+      </w:r>
+      <w:proofErr w:type="spellStart"/>
+      <w:r>
+        <w:rPr>
+          <w:i/>
+        </w:rPr>
+        <w:t>Dmaven.test.skip</w:t>
+      </w:r>
+      <w:proofErr w:type="spellEnd"/>
+      <w:r>
+        <w:rPr>
+          <w:i/>
+        </w:rPr>
+        <w:t>=true</w:t>
       </w:r>
       <w:r>
         <w:t xml:space="preserve"> argument is specified.</w:t>
@@ -2264,8 +3351,16 @@
         <w:rPr>
           <w:i/>
         </w:rPr>
-        <w:t>-fae</w:t>
-      </w:r>
+        <w:t>-</w:t>
+      </w:r>
+      <w:proofErr w:type="spellStart"/>
+      <w:r>
+        <w:rPr>
+          <w:i/>
+        </w:rPr>
+        <w:t>fae</w:t>
+      </w:r>
+      <w:proofErr w:type="spellEnd"/>
       <w:r>
         <w:t xml:space="preserve"> option which asks Maven to continue until the end, even if errors or failures occurred</w:t>
       </w:r>
@@ -2281,7 +3376,35 @@
         <w:rPr>
           <w:i/>
         </w:rPr>
-        <w:t>java/com.sap.sailing.gwt.ui/com.sap.sailing.*</w:t>
+        <w:t>java/</w:t>
+      </w:r>
+      <w:proofErr w:type="spellStart"/>
+      <w:r>
+        <w:rPr>
+          <w:i/>
+        </w:rPr>
+        <w:t>com.sap.sailing.gwt.ui</w:t>
+      </w:r>
+      <w:proofErr w:type="spellEnd"/>
+      <w:r>
+        <w:rPr>
+          <w:i/>
+        </w:rPr>
+        <w:t>/</w:t>
+      </w:r>
+      <w:proofErr w:type="spellStart"/>
+      <w:r>
+        <w:rPr>
+          <w:i/>
+        </w:rPr>
+        <w:t>com.sap.sailing</w:t>
+      </w:r>
+      <w:proofErr w:type="spellEnd"/>
+      <w:r>
+        <w:rPr>
+          <w:i/>
+        </w:rPr>
+        <w:t>.*</w:t>
       </w:r>
       <w:r>
         <w:t xml:space="preserve"> folders (basically, all GWT compiler output) before launching the Maven build. A good command line for the Maven build from the </w:t>
@@ -2300,11 +3423,91 @@
       <w:r>
         <w:t xml:space="preserve">    </w:t>
       </w:r>
-      <w:r>
-        <w:rPr>
-          <w:i/>
-        </w:rPr>
-        <w:t>rm -rf com.sap.sailing.gwt.ui/com.sap.sailing.*; mvn -fae clean install 2&gt;&amp;1 | tee log</w:t>
+      <w:proofErr w:type="spellStart"/>
+      <w:proofErr w:type="gramStart"/>
+      <w:r>
+        <w:rPr>
+          <w:i/>
+        </w:rPr>
+        <w:t>rm</w:t>
+      </w:r>
+      <w:proofErr w:type="spellEnd"/>
+      <w:proofErr w:type="gramEnd"/>
+      <w:r>
+        <w:rPr>
+          <w:i/>
+        </w:rPr>
+        <w:t xml:space="preserve"> -</w:t>
+      </w:r>
+      <w:proofErr w:type="spellStart"/>
+      <w:r>
+        <w:rPr>
+          <w:i/>
+        </w:rPr>
+        <w:t>rf</w:t>
+      </w:r>
+      <w:proofErr w:type="spellEnd"/>
+      <w:r>
+        <w:rPr>
+          <w:i/>
+        </w:rPr>
+        <w:t xml:space="preserve"> </w:t>
+      </w:r>
+      <w:proofErr w:type="spellStart"/>
+      <w:r>
+        <w:rPr>
+          <w:i/>
+        </w:rPr>
+        <w:t>com.sap.sailing.gwt.ui</w:t>
+      </w:r>
+      <w:proofErr w:type="spellEnd"/>
+      <w:r>
+        <w:rPr>
+          <w:i/>
+        </w:rPr>
+        <w:t>/</w:t>
+      </w:r>
+      <w:proofErr w:type="spellStart"/>
+      <w:r>
+        <w:rPr>
+          <w:i/>
+        </w:rPr>
+        <w:t>com.sap.sailing</w:t>
+      </w:r>
+      <w:proofErr w:type="spellEnd"/>
+      <w:r>
+        <w:rPr>
+          <w:i/>
+        </w:rPr>
+        <w:t xml:space="preserve">.*; </w:t>
+      </w:r>
+      <w:proofErr w:type="spellStart"/>
+      <w:r>
+        <w:rPr>
+          <w:i/>
+        </w:rPr>
+        <w:t>mvn</w:t>
+      </w:r>
+      <w:proofErr w:type="spellEnd"/>
+      <w:r>
+        <w:rPr>
+          <w:i/>
+        </w:rPr>
+        <w:t xml:space="preserve"> -</w:t>
+      </w:r>
+      <w:proofErr w:type="spellStart"/>
+      <w:r>
+        <w:rPr>
+          <w:i/>
+        </w:rPr>
+        <w:t>fae</w:t>
+      </w:r>
+      <w:proofErr w:type="spellEnd"/>
+      <w:r>
+        <w:rPr>
+          <w:i/>
+        </w:rPr>
+        <w:t xml:space="preserve"> clean install 2&gt;&amp;1 | tee log</w:t>
       </w:r>
     </w:p>
     <w:p>
@@ -2344,12 +3547,14 @@
       <w:r>
         <w:t xml:space="preserve">Adding a </w:t>
       </w:r>
+      <w:proofErr w:type="spellStart"/>
       <w:r>
         <w:rPr>
           <w:i/>
         </w:rPr>
         <w:t>ScoreCorrectionProvider</w:t>
       </w:r>
+      <w:proofErr w:type="spellEnd"/>
     </w:p>
     <w:p>
       <w:pPr>
@@ -2428,7 +3633,15 @@
         <w:footnoteRef/>
       </w:r>
       <w:r>
-        <w:t xml:space="preserve"> We currently see intermittent failures in the replication and swisstimingadapter test suites. It's always worth a look, but if those are the only tests failing, it is still acceptable to promote the branch to the next level. We're working on stabilizing these two test suites to ensure they always succeed if the software is correct.</w:t>
+        <w:t xml:space="preserve"> We currently see intermittent failures in the replication and </w:t>
+      </w:r>
+      <w:proofErr w:type="spellStart"/>
+      <w:r>
+        <w:t>swisstimingadapter</w:t>
+      </w:r>
+      <w:proofErr w:type="spellEnd"/>
+      <w:r>
+        <w:t xml:space="preserve"> test suites. It's always worth a look, but if those are the only tests failing, it is still acceptable to promote the branch to the next level. We're working on stabilizing these two test suites to ensure they always succeed if the software is correct.</w:t>
       </w:r>
     </w:p>
   </w:footnote>

</xml_diff>

<commit_message>
continued on the architecture document
</commit_message>
<xml_diff>
--- a/doc/SAPSailingAnalyticsArchitecture.docx
+++ b/doc/SAPSailingAnalyticsArchitecture.docx
@@ -805,7 +805,7 @@
       <w:r>
         <w:t xml:space="preserve"> See also </w:t>
       </w:r>
-      <w:hyperlink r:id="rId7" w:history="1">
+      <w:hyperlink r:id="rId8" w:history="1">
         <w:r>
           <w:rPr>
             <w:rStyle w:val="Hyperlink"/>
@@ -912,6 +912,7 @@
       <w:pPr>
         <w:pStyle w:val="Heading3"/>
       </w:pPr>
+      <w:bookmarkStart w:id="1" w:name="_Ref340156703"/>
       <w:proofErr w:type="spellStart"/>
       <w:r>
         <w:t>SwissTiming</w:t>
@@ -920,6 +921,7 @@
       <w:r>
         <w:t xml:space="preserve"> Connector</w:t>
       </w:r>
+      <w:bookmarkEnd w:id="1"/>
     </w:p>
     <w:p>
       <w:r>
@@ -1166,7 +1168,7 @@
       <w:r>
         <w:t xml:space="preserve"> (see </w:t>
       </w:r>
-      <w:hyperlink r:id="rId8" w:history="1">
+      <w:hyperlink r:id="rId9" w:history="1">
         <w:proofErr w:type="spellStart"/>
         <w:r>
           <w:rPr>
@@ -1952,6 +1954,119 @@
     </w:p>
     <w:p>
       <w:pPr>
+        <w:spacing w:line="480" w:lineRule="auto"/>
+      </w:pPr>
+      <w:r>
+        <w:t>The role of the database in all of this is currently largely for recovery purposes only. It stores the administrative information such as which leader boards have been defined, the structure of regattas, explicit score corrections, and the association of tracked races with leaderboard columns, to name a few. Additionally, it stores the wind measurements because those would be hard to recover when the server needs a re-start. For the GPS tracking data, however, we currently try to recover them from the tracking provider where possible.</w:t>
+      </w:r>
+    </w:p>
+    <w:p>
+      <w:pPr>
+        <w:spacing w:line="480" w:lineRule="auto"/>
+      </w:pPr>
+      <w:r>
+        <w:t xml:space="preserve">While this works well for the </w:t>
+      </w:r>
+      <w:proofErr w:type="spellStart"/>
+      <w:r>
+        <w:t>TracTrac</w:t>
+      </w:r>
+      <w:proofErr w:type="spellEnd"/>
+      <w:r>
+        <w:t xml:space="preserve"> connector, in case of the </w:t>
+      </w:r>
+      <w:proofErr w:type="spellStart"/>
+      <w:r>
+        <w:t>SwissTiming</w:t>
+      </w:r>
+      <w:proofErr w:type="spellEnd"/>
+      <w:r>
+        <w:t xml:space="preserve"> connector this is not possible at all. </w:t>
+      </w:r>
+      <w:r>
+        <w:t xml:space="preserve">Therefore, we developed an additional component (see also </w:t>
+      </w:r>
+      <w:r>
+        <w:rPr>
+          <w:i/>
+        </w:rPr>
+        <w:fldChar w:fldCharType="begin"/>
+      </w:r>
+      <w:r>
+        <w:rPr>
+          <w:i/>
+        </w:rPr>
+        <w:instrText xml:space="preserve"> REF _Ref340156703 \h </w:instrText>
+      </w:r>
+      <w:r>
+        <w:rPr>
+          <w:i/>
+        </w:rPr>
+      </w:r>
+      <w:r>
+        <w:rPr>
+          <w:i/>
+        </w:rPr>
+        <w:instrText xml:space="preserve"> \* MERGEFORMAT </w:instrText>
+      </w:r>
+      <w:r>
+        <w:rPr>
+          <w:i/>
+        </w:rPr>
+        <w:fldChar w:fldCharType="separate"/>
+      </w:r>
+      <w:proofErr w:type="spellStart"/>
+      <w:r>
+        <w:rPr>
+          <w:i/>
+        </w:rPr>
+        <w:t>SwissTiming</w:t>
+      </w:r>
+      <w:proofErr w:type="spellEnd"/>
+      <w:r>
+        <w:rPr>
+          <w:i/>
+        </w:rPr>
+        <w:t xml:space="preserve"> Connector</w:t>
+      </w:r>
+      <w:r>
+        <w:rPr>
+          <w:i/>
+        </w:rPr>
+        <w:fldChar w:fldCharType="end"/>
+      </w:r>
+      <w:r>
+        <w:t xml:space="preserve">) that can record the </w:t>
+      </w:r>
+      <w:proofErr w:type="spellStart"/>
+      <w:r>
+        <w:t>SwissTiming</w:t>
+      </w:r>
+      <w:proofErr w:type="spellEnd"/>
+      <w:r>
+        <w:t xml:space="preserve"> messages received in the database so they can be retrieved from there after a server restart.</w:t>
+      </w:r>
+    </w:p>
+    <w:p>
+      <w:pPr>
+        <w:spacing w:line="480" w:lineRule="auto"/>
+      </w:pPr>
+      <w:r>
+        <w:lastRenderedPageBreak/>
+        <w:t>One key consequence of this architecture is that if two server instances share a common database then usually the second instance doesn't see the first instances writes to the database before the second instance is restarted and recovers from the joint database</w:t>
+      </w:r>
+      <w:r>
+        <w:rPr>
+          <w:rStyle w:val="FootnoteReference"/>
+        </w:rPr>
+        <w:footnoteReference w:id="1"/>
+      </w:r>
+      <w:r>
+        <w:t>.</w:t>
+      </w:r>
+    </w:p>
+    <w:p>
+      <w:pPr>
         <w:pStyle w:val="Heading2"/>
       </w:pPr>
       <w:r>
@@ -2107,7 +2222,13 @@
         <w:pStyle w:val="Heading2"/>
       </w:pPr>
       <w:r>
-        <w:t>Implementation Pattern for Caches</w:t>
+        <w:t>Implementation Pattern</w:t>
+      </w:r>
+      <w:r>
+        <w:t>s</w:t>
+      </w:r>
+      <w:r>
+        <w:t xml:space="preserve"> for Caches</w:t>
       </w:r>
     </w:p>
     <w:p>
@@ -2132,7 +2253,6 @@
         </w:numPr>
       </w:pPr>
       <w:r>
-        <w:lastRenderedPageBreak/>
         <w:t>When do which parts of the cache need to be invalidated?</w:t>
       </w:r>
     </w:p>
@@ -2182,7 +2302,11 @@
       </w:r>
       <w:proofErr w:type="spellEnd"/>
       <w:r>
-        <w:t xml:space="preserve"> which offers the registration of </w:t>
+        <w:t xml:space="preserve"> which offers the </w:t>
+      </w:r>
+      <w:r>
+        <w:lastRenderedPageBreak/>
+        <w:t xml:space="preserve">registration of </w:t>
       </w:r>
       <w:proofErr w:type="spellStart"/>
       <w:r>
@@ -2339,139 +2463,367 @@
         <w:pStyle w:val="Heading2"/>
       </w:pPr>
       <w:r>
-        <w:t>Issues with Caching</w:t>
-      </w:r>
-    </w:p>
-    <w:p>
-      <w:r>
-        <w:t>TODO talk about the problem of keeping the computation and cache invalidation rules in sync</w:t>
+        <w:t xml:space="preserve">Approaches to Locking: "synchronized" vs. </w:t>
+      </w:r>
+      <w:proofErr w:type="spellStart"/>
+      <w:r>
+        <w:t>ReentrantReadWriteLock</w:t>
+      </w:r>
+      <w:proofErr w:type="spellEnd"/>
+    </w:p>
+    <w:p>
+      <w:r>
+        <w:t xml:space="preserve">User requests, receiving sensor events and updating caches all happen concurrently, using many threads. </w:t>
+      </w:r>
+      <w:r>
+        <w:t xml:space="preserve">Additionally, some user requests are split into many tasks, each of which can be assigned to a separate thread. </w:t>
+      </w:r>
+      <w:r>
+        <w:t>It is instrumental that no inconsistencies occur due to this high level of concurrency.</w:t>
+      </w:r>
+      <w:r>
+        <w:t xml:space="preserve"> The usual approaches t</w:t>
+      </w:r>
+      <w:r>
+        <w:t>o locking have to be considered;</w:t>
+      </w:r>
+      <w:r>
+        <w:t xml:space="preserve"> only that the architecture of the SAP Sailing Analytics is not primarily </w:t>
+      </w:r>
+      <w:r>
+        <w:t xml:space="preserve">one </w:t>
+      </w:r>
+      <w:r>
+        <w:t>using a database with support for transactions, but an in-memory architecture with competing reads and updates.</w:t>
+      </w:r>
+    </w:p>
+    <w:p>
+      <w:r>
+        <w:t>We started out by using the Java built-in object monitors ("</w:t>
+      </w:r>
+      <w:r>
+        <w:rPr>
+          <w:i/>
+        </w:rPr>
+        <w:t>synchronized</w:t>
+      </w:r>
+      <w:r>
+        <w:t>") to protect code regions from concurrent access of readers and writers or multiple readers.</w:t>
+      </w:r>
+      <w:r>
+        <w:t xml:space="preserve"> Being a basic language construct, the tool support for </w:t>
+      </w:r>
+      <w:r>
+        <w:rPr>
+          <w:i/>
+        </w:rPr>
+        <w:t>synchronized</w:t>
+      </w:r>
+      <w:r>
+        <w:t xml:space="preserve"> is great. The Eclipse debugger can visualize deadlocks right away, once they occur (and they did of course occur).</w:t>
+      </w:r>
+    </w:p>
+    <w:p>
+      <w:r>
+        <w:t xml:space="preserve">There are two well-known problems with using </w:t>
+      </w:r>
+      <w:r>
+        <w:rPr>
+          <w:i/>
+        </w:rPr>
+        <w:t>synchronized</w:t>
+      </w:r>
+      <w:r>
+        <w:t xml:space="preserve"> as an approach to locking:</w:t>
+      </w:r>
+    </w:p>
+    <w:p>
+      <w:pPr>
+        <w:pStyle w:val="ListParagraph"/>
+        <w:numPr>
+          <w:ilvl w:val="0"/>
+          <w:numId w:val="2"/>
+        </w:numPr>
+      </w:pPr>
+      <w:r>
+        <w:lastRenderedPageBreak/>
+        <w:t>L</w:t>
+      </w:r>
+      <w:r>
+        <w:t>ocking is bound to the lexical code structure</w:t>
+      </w:r>
+      <w:r>
+        <w:t>.</w:t>
+      </w:r>
+      <w:r>
+        <w:tab/>
+      </w:r>
+      <w:r>
+        <w:br/>
+        <w:t xml:space="preserve">Code regions using </w:t>
+      </w:r>
+      <w:r>
+        <w:rPr>
+          <w:i/>
+        </w:rPr>
+        <w:t>synchronized</w:t>
+      </w:r>
+      <w:r>
+        <w:t xml:space="preserve"> have to be specified as a block of Java code. While this ensures that locks are properly released once the execution leaves this block of code, it makes hand-over-hand locking impossible, and it makes locking a variable set of objects before executing some block of code impossible.</w:t>
+      </w:r>
+    </w:p>
+    <w:p>
+      <w:pPr>
+        <w:pStyle w:val="ListParagraph"/>
+        <w:numPr>
+          <w:ilvl w:val="0"/>
+          <w:numId w:val="2"/>
+        </w:numPr>
+      </w:pPr>
+      <w:r>
+        <w:t>I</w:t>
+      </w:r>
+      <w:r>
+        <w:t>t is not possible to distinguish between readers and writers so that multiple readers could read concurrently</w:t>
+      </w:r>
+      <w:r>
+        <w:t>.</w:t>
+      </w:r>
+      <w:r>
+        <w:tab/>
+      </w:r>
+      <w:r>
+        <w:br/>
+        <w:t>This fact reduces the amount of concurrency possible to only one concurrent reader per lock object. For some situations this is just not sufficient.</w:t>
+      </w:r>
+    </w:p>
+    <w:p>
+      <w:r>
+        <w:t xml:space="preserve">To increase the amount of concurrency across multiple readers, we decided to use </w:t>
+      </w:r>
+      <w:proofErr w:type="spellStart"/>
+      <w:r>
+        <w:rPr>
+          <w:i/>
+        </w:rPr>
+        <w:t>ReentrantReadWriteLock</w:t>
+      </w:r>
+      <w:proofErr w:type="spellEnd"/>
+      <w:r>
+        <w:t xml:space="preserve"> instead of </w:t>
+      </w:r>
+      <w:r>
+        <w:rPr>
+          <w:i/>
+        </w:rPr>
+        <w:t>synchronized</w:t>
+      </w:r>
+      <w:r>
+        <w:t xml:space="preserve"> where we had identified bottlenecks. This helped to increase concurrency a lot. However, we had to sacrifice two things that were so convenient with </w:t>
+      </w:r>
+      <w:proofErr w:type="spellStart"/>
+      <w:r>
+        <w:rPr>
+          <w:i/>
+        </w:rPr>
+        <w:t>sycnhronized</w:t>
+      </w:r>
+      <w:proofErr w:type="spellEnd"/>
+      <w:r>
+        <w:t>, namely the tool support (tools don't understand deadlocks between readers and writers which hold technically distinct primitive locks) and the implicit correctness of releasing the lock again.</w:t>
+      </w:r>
+      <w:r>
+        <w:t xml:space="preserve"> The latter boils down to establishing a discipline of always releasing each lock obtained in a </w:t>
+      </w:r>
+      <w:r>
+        <w:rPr>
+          <w:i/>
+        </w:rPr>
+        <w:t>finally</w:t>
+      </w:r>
+      <w:r>
+        <w:t xml:space="preserve"> clause. Although no longer enforced by the lexical structure, it isn't too difficult to execute this discipline.</w:t>
+      </w:r>
+    </w:p>
+    <w:p>
+      <w:r>
+        <w:t xml:space="preserve">The lack of tool support, particularly for deadlock detection, hurts worse. Some deadlocks that occurred with the use of </w:t>
+      </w:r>
+      <w:proofErr w:type="spellStart"/>
+      <w:r>
+        <w:rPr>
+          <w:i/>
+        </w:rPr>
+        <w:t>ReentrantReadWriteLock</w:t>
+      </w:r>
+      <w:proofErr w:type="spellEnd"/>
+      <w:r>
+        <w:t xml:space="preserve"> were obvious and easy to find. Others, however, were very hard to find, particularly if they happened in a Java VM that was not running in debug mode and hence didn't allow attaching an external tool that would have helped in identifying the various call stacks and lock ownership relationships.</w:t>
+      </w:r>
+    </w:p>
+    <w:p>
+      <w:r>
+        <w:t>To alleviate this problem, we at least introduced excessive tracing in case a lock cannot be obtained for some period of time.</w:t>
+      </w:r>
+      <w:r>
+        <w:t xml:space="preserve"> The trace output contains all reader and the writer thread (if any) including their full stack traces.</w:t>
+      </w:r>
+      <w:r>
+        <w:t xml:space="preserve"> This has already helped identify one further deadlock which occurred since the introduction of the traces.</w:t>
+      </w:r>
+    </w:p>
+    <w:p>
+      <w:r>
+        <w:t xml:space="preserve">Generally, one of the most important locks in the system is that of a </w:t>
+      </w:r>
+      <w:r>
+        <w:rPr>
+          <w:i/>
+        </w:rPr>
+        <w:t>Course</w:t>
+      </w:r>
+      <w:r>
+        <w:t xml:space="preserve"> object. When a course changes, e.g., by the addition or removal of waypoints, many dependent data structures will need to be updated. Therefore, in turn, operating on those data structures requires the caller to hold the </w:t>
+      </w:r>
+      <w:r>
+        <w:rPr>
+          <w:i/>
+        </w:rPr>
+        <w:t>Course</w:t>
+      </w:r>
+      <w:r>
+        <w:t>'s read lock. This will hold back a course update until no re</w:t>
+      </w:r>
+      <w:r>
+        <w:t>ader is working with the course or any derivatives.</w:t>
       </w:r>
     </w:p>
     <w:p>
       <w:pPr>
         <w:pStyle w:val="Heading2"/>
       </w:pPr>
+      <w:bookmarkStart w:id="2" w:name="_Ref337557370"/>
+      <w:r>
+        <w:t>Scale-Out through Replication</w:t>
+      </w:r>
+      <w:bookmarkEnd w:id="2"/>
+    </w:p>
+    <w:p>
+      <w:r>
+        <w:t xml:space="preserve">Scalability becomes an issue as the number of concurrent </w:t>
+      </w:r>
+      <w:proofErr w:type="gramStart"/>
+      <w:r>
+        <w:t>users</w:t>
+      </w:r>
+      <w:proofErr w:type="gramEnd"/>
+      <w:r>
+        <w:t xml:space="preserve"> increases and the requirements regarding availability grow. We </w:t>
+      </w:r>
+      <w:r>
+        <w:t xml:space="preserve">think that replicating </w:t>
+      </w:r>
+      <w:r>
+        <w:t>a server instance so that the replica can respond to client requests will help towards both goals: handle more concurrent users and increase availability.</w:t>
+      </w:r>
+    </w:p>
+    <w:p>
+      <w:pPr>
+        <w:pStyle w:val="Heading3"/>
+      </w:pPr>
+      <w:r>
+        <w:t>Master/Replica Distinction</w:t>
+      </w:r>
+    </w:p>
+    <w:p>
+      <w:r>
+        <w:t xml:space="preserve">There are various ways to implement server replication. Among the easiest is a landscape that distinguishes a "master" from a "replica" side. </w:t>
+      </w:r>
+      <w:r>
+        <w:t xml:space="preserve">In such a set-up, changes are injected into the master first, </w:t>
+      </w:r>
+    </w:p>
+    <w:p>
+      <w:pPr>
+        <w:pStyle w:val="Heading3"/>
+      </w:pPr>
       <w:r>
         <w:lastRenderedPageBreak/>
-        <w:t xml:space="preserve">Approaches to Locking: "synchronized" vs. </w:t>
-      </w:r>
-      <w:proofErr w:type="spellStart"/>
-      <w:r>
-        <w:t>ReentrantReadWriteLock</w:t>
-      </w:r>
-      <w:proofErr w:type="spellEnd"/>
+        <w:t>Operational Transformation</w:t>
+      </w:r>
     </w:p>
     <w:p>
       <w:pPr>
         <w:pStyle w:val="Heading3"/>
       </w:pPr>
       <w:r>
-        <w:t>The Need for Tracing</w:t>
-      </w:r>
-    </w:p>
-    <w:p>
-      <w:r>
-        <w:t xml:space="preserve">TODO talk about the issues to track down a deadlock spanning across the read and write locks of a </w:t>
-      </w:r>
-      <w:proofErr w:type="spellStart"/>
-      <w:r>
-        <w:t>ReentrantReadWriteLock</w:t>
-      </w:r>
-      <w:proofErr w:type="spellEnd"/>
-      <w:r>
-        <w:t xml:space="preserve"> which is not supported by the JVM very well.</w:t>
+        <w:t>Operations, Services, and Events</w:t>
+      </w:r>
+    </w:p>
+    <w:p>
+      <w:r>
+        <w:t>TODO explain how some operations are issued from the outside through service interfaces, and some emerge from events such as receiving sensor data. What's accidental, what's historic, how should it be?</w:t>
+      </w:r>
+    </w:p>
+    <w:p>
+      <w:pPr>
+        <w:pStyle w:val="Heading3"/>
+      </w:pPr>
+      <w:r>
+        <w:t>Replication and the Database</w:t>
+      </w:r>
+    </w:p>
+    <w:p>
+      <w:pPr>
+        <w:pStyle w:val="Heading3"/>
+      </w:pPr>
+      <w:r>
+        <w:t>O</w:t>
+      </w:r>
+      <w:r>
+        <w:t>pen I</w:t>
+      </w:r>
+      <w:r>
+        <w:t>ssues</w:t>
       </w:r>
     </w:p>
     <w:p>
       <w:pPr>
         <w:pStyle w:val="Heading2"/>
       </w:pPr>
-      <w:bookmarkStart w:id="1" w:name="_Ref337557370"/>
-      <w:r>
-        <w:t>Scale-Out through Replication</w:t>
-      </w:r>
-      <w:bookmarkEnd w:id="1"/>
-    </w:p>
-    <w:p>
-      <w:pPr>
-        <w:pStyle w:val="Heading3"/>
-      </w:pPr>
-      <w:r>
-        <w:t>Master/Replica Distinction</w:t>
-      </w:r>
-    </w:p>
-    <w:p>
-      <w:pPr>
-        <w:pStyle w:val="Heading3"/>
-      </w:pPr>
-      <w:r>
-        <w:t>Operational Transformation</w:t>
-      </w:r>
-    </w:p>
-    <w:p>
-      <w:pPr>
-        <w:pStyle w:val="Heading3"/>
-      </w:pPr>
-      <w:r>
-        <w:t>Operations, Services, and Events</w:t>
-      </w:r>
-    </w:p>
-    <w:p>
-      <w:r>
-        <w:t>TODO explain how some operations are issued from the outside through service interfaces, and some emerge from events such as receiving sensor data. What's accidental, what's historic, how should it be?</w:t>
-      </w:r>
-    </w:p>
-    <w:p>
-      <w:pPr>
-        <w:pStyle w:val="Heading3"/>
-      </w:pPr>
-      <w:r>
-        <w:t>O</w:t>
-      </w:r>
-      <w:r>
-        <w:t>pen I</w:t>
-      </w:r>
-      <w:r>
-        <w:t>ssues</w:t>
+      <w:r>
+        <w:t xml:space="preserve">Interplay of GWT Client, </w:t>
+      </w:r>
+      <w:proofErr w:type="spellStart"/>
+      <w:r>
+        <w:t>SailingService</w:t>
+      </w:r>
+      <w:proofErr w:type="spellEnd"/>
+      <w:r>
+        <w:t xml:space="preserve">, </w:t>
+      </w:r>
+      <w:proofErr w:type="spellStart"/>
+      <w:r>
+        <w:t>RacingEventService</w:t>
+      </w:r>
+      <w:proofErr w:type="spellEnd"/>
+      <w:r>
+        <w:t xml:space="preserve"> and Replication</w:t>
+      </w:r>
+    </w:p>
+    <w:p>
+      <w:pPr>
+        <w:pStyle w:val="Heading1"/>
+      </w:pPr>
+      <w:r>
+        <w:t>Development Environment</w:t>
       </w:r>
     </w:p>
     <w:p>
       <w:pPr>
         <w:pStyle w:val="Heading2"/>
       </w:pPr>
-      <w:r>
-        <w:t xml:space="preserve">Interplay of GWT Client, </w:t>
-      </w:r>
-      <w:proofErr w:type="spellStart"/>
-      <w:r>
-        <w:t>SailingService</w:t>
-      </w:r>
-      <w:proofErr w:type="spellEnd"/>
-      <w:r>
-        <w:t xml:space="preserve">, </w:t>
-      </w:r>
-      <w:proofErr w:type="spellStart"/>
-      <w:r>
-        <w:t>RacingEventService</w:t>
-      </w:r>
-      <w:proofErr w:type="spellEnd"/>
-      <w:r>
-        <w:t xml:space="preserve"> and Replication</w:t>
-      </w:r>
-    </w:p>
-    <w:p>
-      <w:pPr>
-        <w:pStyle w:val="Heading1"/>
-      </w:pPr>
-      <w:r>
-        <w:t>Development Environment</w:t>
-      </w:r>
-    </w:p>
-    <w:p>
-      <w:pPr>
-        <w:pStyle w:val="Heading2"/>
-      </w:pPr>
-      <w:bookmarkStart w:id="2" w:name="_Ref337555686"/>
+      <w:bookmarkStart w:id="3" w:name="_Ref337555686"/>
       <w:proofErr w:type="spellStart"/>
       <w:r>
         <w:t>Git</w:t>
@@ -2480,7 +2832,7 @@
       <w:r>
         <w:t xml:space="preserve"> and Our Branches</w:t>
       </w:r>
-      <w:bookmarkEnd w:id="2"/>
+      <w:bookmarkEnd w:id="3"/>
     </w:p>
     <w:p>
       <w:r>
@@ -2551,7 +2903,7 @@
       <w:r>
         <w:t xml:space="preserve">have an account at </w:t>
       </w:r>
-      <w:hyperlink r:id="rId9" w:history="1">
+      <w:hyperlink r:id="rId10" w:history="1">
         <w:r>
           <w:rPr>
             <w:rStyle w:val="Hyperlink"/>
@@ -2699,106 +3051,106 @@
         <w:rPr>
           <w:rStyle w:val="FootnoteReference"/>
         </w:rPr>
-        <w:footnoteReference w:id="1"/>
-      </w:r>
-      <w:r>
-        <w:t xml:space="preserve">, the branch can be installed and the corresponding server instance can be restarted. The branch can then also be promoted to the </w:t>
+        <w:footnoteReference w:id="2"/>
+      </w:r>
+      <w:r>
+        <w:t>, the branch can be installed and the corresponding server instance can be restarted. The branch can then also be promoted to the next level (</w:t>
+      </w:r>
+      <w:r>
+        <w:rPr>
+          <w:i/>
+        </w:rPr>
+        <w:t>dev</w:t>
+      </w:r>
+      <w:r>
+        <w:t>--&gt;</w:t>
+      </w:r>
+      <w:r>
+        <w:rPr>
+          <w:i/>
+        </w:rPr>
+        <w:t>test</w:t>
+      </w:r>
+      <w:r>
+        <w:t>--&gt;</w:t>
+      </w:r>
+      <w:r>
+        <w:rPr>
+          <w:i/>
+        </w:rPr>
+        <w:t>prod1</w:t>
+      </w:r>
+      <w:r>
+        <w:t>/</w:t>
+      </w:r>
+      <w:r>
+        <w:rPr>
+          <w:i/>
+        </w:rPr>
+        <w:t>prod2</w:t>
+      </w:r>
+      <w:r>
+        <w:t xml:space="preserve">). Note, that currently re-starting a server instance may require re-loading the races that were previously loaded, particularly for the </w:t>
+      </w:r>
+      <w:r>
+        <w:rPr>
+          <w:i/>
+        </w:rPr>
+        <w:t>prod1</w:t>
+      </w:r>
+      <w:r>
+        <w:t xml:space="preserve"> and </w:t>
+      </w:r>
+      <w:r>
+        <w:rPr>
+          <w:i/>
+        </w:rPr>
+        <w:t>prod2</w:t>
+      </w:r>
+      <w:r>
+        <w:t xml:space="preserve"> instances, because several externally-announced URLs point to them.</w:t>
+      </w:r>
+    </w:p>
+    <w:p>
+      <w:r>
+        <w:t xml:space="preserve">We typically promote the changes to the next branch by also merging the current </w:t>
+      </w:r>
+      <w:r>
+        <w:rPr>
+          <w:i/>
+        </w:rPr>
+        <w:t>master</w:t>
+      </w:r>
+      <w:r>
+        <w:t xml:space="preserve"> branch into the next-"higher" branch. This should lead to equivalent results compared to merging the "previous" branch (e.g., </w:t>
+      </w:r>
+      <w:r>
+        <w:rPr>
+          <w:i/>
+        </w:rPr>
+        <w:t>dev</w:t>
+      </w:r>
+      <w:r>
+        <w:t xml:space="preserve">) </w:t>
+      </w:r>
+      <w:r>
+        <w:t>into</w:t>
+      </w:r>
+      <w:r>
+        <w:t xml:space="preserve"> the "next" branch (e.g., </w:t>
+      </w:r>
+      <w:r>
+        <w:rPr>
+          <w:i/>
+        </w:rPr>
+        <w:t>test</w:t>
+      </w:r>
+      <w:r>
+        <w:t xml:space="preserve">). The branches differ largely in the configurations used for the servers, particularly the port assignments for the Jetty web server, the UDP ports used for listening for </w:t>
       </w:r>
       <w:r>
         <w:lastRenderedPageBreak/>
-        <w:t>next level (</w:t>
-      </w:r>
-      <w:r>
-        <w:rPr>
-          <w:i/>
-        </w:rPr>
-        <w:t>dev</w:t>
-      </w:r>
-      <w:r>
-        <w:t>--&gt;</w:t>
-      </w:r>
-      <w:r>
-        <w:rPr>
-          <w:i/>
-        </w:rPr>
-        <w:t>test</w:t>
-      </w:r>
-      <w:r>
-        <w:t>--&gt;</w:t>
-      </w:r>
-      <w:r>
-        <w:rPr>
-          <w:i/>
-        </w:rPr>
-        <w:t>prod1</w:t>
-      </w:r>
-      <w:r>
-        <w:t>/</w:t>
-      </w:r>
-      <w:r>
-        <w:rPr>
-          <w:i/>
-        </w:rPr>
-        <w:t>prod2</w:t>
-      </w:r>
-      <w:r>
-        <w:t xml:space="preserve">). Note, that currently re-starting a server instance may require re-loading the races that were previously loaded, particularly for the </w:t>
-      </w:r>
-      <w:r>
-        <w:rPr>
-          <w:i/>
-        </w:rPr>
-        <w:t>prod1</w:t>
-      </w:r>
-      <w:r>
-        <w:t xml:space="preserve"> and </w:t>
-      </w:r>
-      <w:r>
-        <w:rPr>
-          <w:i/>
-        </w:rPr>
-        <w:t>prod2</w:t>
-      </w:r>
-      <w:r>
-        <w:t xml:space="preserve"> instances, because several externally-announced URLs point to them.</w:t>
-      </w:r>
-    </w:p>
-    <w:p>
-      <w:r>
-        <w:t xml:space="preserve">We typically promote the changes to the next branch by also merging the current </w:t>
-      </w:r>
-      <w:r>
-        <w:rPr>
-          <w:i/>
-        </w:rPr>
-        <w:t>master</w:t>
-      </w:r>
-      <w:r>
-        <w:t xml:space="preserve"> branch into the next-"higher" branch. This should lead to equivalent results compared to merging the "previous" branch (e.g., </w:t>
-      </w:r>
-      <w:r>
-        <w:rPr>
-          <w:i/>
-        </w:rPr>
-        <w:t>dev</w:t>
-      </w:r>
-      <w:r>
-        <w:t xml:space="preserve">) </w:t>
-      </w:r>
-      <w:r>
-        <w:t>into</w:t>
-      </w:r>
-      <w:r>
-        <w:t xml:space="preserve"> the "next" branch (e.g., </w:t>
-      </w:r>
-      <w:r>
-        <w:rPr>
-          <w:i/>
-        </w:rPr>
-        <w:t>test</w:t>
-      </w:r>
-      <w:r>
-        <w:t>). The branches differ largely in the configurations used for the servers, particularly the port assignments for the Jetty web server, the UDP ports used for listening for Expedition wind messages, and the queue names used for th</w:t>
+        <w:t>Expedition wind messages, and the queue names used for th</w:t>
       </w:r>
       <w:r>
         <w:t xml:space="preserve">e replication based on </w:t>
@@ -2897,7 +3249,7 @@
       <w:r>
         <w:t xml:space="preserve">, GWT (use </w:t>
       </w:r>
-      <w:hyperlink r:id="rId10" w:history="1">
+      <w:hyperlink r:id="rId11" w:history="1">
         <w:r>
           <w:rPr>
             <w:rStyle w:val="Hyperlink"/>
@@ -3061,7 +3413,7 @@
       <w:r>
         <w:t xml:space="preserve"> directory from where it is exposed as </w:t>
       </w:r>
-      <w:hyperlink r:id="rId11" w:history="1">
+      <w:hyperlink r:id="rId12" w:history="1">
         <w:r>
           <w:rPr>
             <w:rStyle w:val="Hyperlink"/>
@@ -3141,110 +3493,113 @@
         <w:rPr>
           <w:i/>
         </w:rPr>
+        <w:t>settings.xml</w:t>
+      </w:r>
+      <w:proofErr w:type="spellEnd"/>
+      <w:r>
+        <w:t xml:space="preserve"> file.</w:t>
+      </w:r>
+      <w:r>
+        <w:t xml:space="preserve"> See also section </w:t>
+      </w:r>
+      <w:r>
+        <w:fldChar w:fldCharType="begin"/>
+      </w:r>
+      <w:r>
+        <w:instrText xml:space="preserve"> REF _Ref337555686 \h  \* MERGEFORMAT </w:instrText>
+      </w:r>
+      <w:r>
+        <w:fldChar w:fldCharType="separate"/>
+      </w:r>
+      <w:proofErr w:type="spellStart"/>
+      <w:r>
+        <w:rPr>
+          <w:i/>
+        </w:rPr>
+        <w:t>Git</w:t>
+      </w:r>
+      <w:proofErr w:type="spellEnd"/>
+      <w:r>
+        <w:rPr>
+          <w:i/>
+        </w:rPr>
+        <w:t xml:space="preserve"> and Our Branches</w:t>
+      </w:r>
+      <w:r>
+        <w:fldChar w:fldCharType="end"/>
+      </w:r>
+      <w:r>
+        <w:t xml:space="preserve"> for details on which branch is configured to work in which network setup.</w:t>
+      </w:r>
+    </w:p>
+    <w:p>
+      <w:r>
+        <w:t xml:space="preserve">We have a top-level Maven </w:t>
+      </w:r>
+      <w:proofErr w:type="spellStart"/>
+      <w:r>
+        <w:rPr>
+          <w:i/>
+        </w:rPr>
+        <w:t>pom.xml</w:t>
+      </w:r>
+      <w:proofErr w:type="spellEnd"/>
+      <w:r>
+        <w:t xml:space="preserve"> configuration file in the root folder of our </w:t>
+      </w:r>
+      <w:proofErr w:type="spellStart"/>
+      <w:r>
+        <w:t>Git</w:t>
+      </w:r>
+      <w:proofErr w:type="spellEnd"/>
+      <w:r>
+        <w:t xml:space="preserve"> workspace. It delegates to the </w:t>
+      </w:r>
+      <w:proofErr w:type="spellStart"/>
+      <w:r>
+        <w:rPr>
+          <w:i/>
+        </w:rPr>
+        <w:t>pom.xml</w:t>
+      </w:r>
+      <w:proofErr w:type="spellEnd"/>
+      <w:r>
+        <w:t xml:space="preserve"> file in the </w:t>
+      </w:r>
+      <w:r>
+        <w:rPr>
+          <w:i/>
+        </w:rPr>
+        <w:t>java/</w:t>
+      </w:r>
+      <w:r>
+        <w:t xml:space="preserve"> folder where all the bundle projects are defined. We rely on the </w:t>
+      </w:r>
+      <w:proofErr w:type="spellStart"/>
+      <w:r>
+        <w:t>Tycho</w:t>
+      </w:r>
+      <w:proofErr w:type="spellEnd"/>
+      <w:r>
+        <w:t xml:space="preserve"> Maven plug-in to build our OSGi bundles, also known as the "manifest-first approach." The key idea is to mainly develop using Eclipse means, including its OSGi manifest editing capabilities, and keep the Maven infrastructure as simple as possible, deriving component dependencies from the OSGi manifests.</w:t>
+      </w:r>
+      <w:r>
+        <w:t xml:space="preserve"> See the various </w:t>
+      </w:r>
+      <w:proofErr w:type="spellStart"/>
+      <w:r>
+        <w:rPr>
+          <w:i/>
+        </w:rPr>
+        <w:t>pom.xml</w:t>
+      </w:r>
+      <w:proofErr w:type="spellEnd"/>
+      <w:r>
+        <w:t xml:space="preserve"> files in the projects to see the project-specific settings. By and large, </w:t>
+      </w:r>
+      <w:r>
         <w:lastRenderedPageBreak/>
-        <w:t>settings.xml</w:t>
-      </w:r>
-      <w:proofErr w:type="spellEnd"/>
-      <w:r>
-        <w:t xml:space="preserve"> file.</w:t>
-      </w:r>
-      <w:r>
-        <w:t xml:space="preserve"> See also section </w:t>
-      </w:r>
-      <w:r>
-        <w:fldChar w:fldCharType="begin"/>
-      </w:r>
-      <w:r>
-        <w:instrText xml:space="preserve"> REF _Ref337555686 \h  \* MERGEFORMAT </w:instrText>
-      </w:r>
-      <w:r>
-        <w:fldChar w:fldCharType="separate"/>
-      </w:r>
-      <w:proofErr w:type="spellStart"/>
-      <w:r>
-        <w:rPr>
-          <w:i/>
-        </w:rPr>
-        <w:t>Git</w:t>
-      </w:r>
-      <w:proofErr w:type="spellEnd"/>
-      <w:r>
-        <w:rPr>
-          <w:i/>
-        </w:rPr>
-        <w:t xml:space="preserve"> and Our Branches</w:t>
-      </w:r>
-      <w:r>
-        <w:fldChar w:fldCharType="end"/>
-      </w:r>
-      <w:r>
-        <w:t xml:space="preserve"> for details on which branch is configured to work in which network setup.</w:t>
-      </w:r>
-    </w:p>
-    <w:p>
-      <w:r>
-        <w:t xml:space="preserve">We have a top-level Maven </w:t>
-      </w:r>
-      <w:proofErr w:type="spellStart"/>
-      <w:r>
-        <w:rPr>
-          <w:i/>
-        </w:rPr>
-        <w:t>pom.xml</w:t>
-      </w:r>
-      <w:proofErr w:type="spellEnd"/>
-      <w:r>
-        <w:t xml:space="preserve"> configuration file in the root folder of our </w:t>
-      </w:r>
-      <w:proofErr w:type="spellStart"/>
-      <w:r>
-        <w:t>Git</w:t>
-      </w:r>
-      <w:proofErr w:type="spellEnd"/>
-      <w:r>
-        <w:t xml:space="preserve"> workspace. It delegates to the </w:t>
-      </w:r>
-      <w:proofErr w:type="spellStart"/>
-      <w:r>
-        <w:rPr>
-          <w:i/>
-        </w:rPr>
-        <w:t>pom.xml</w:t>
-      </w:r>
-      <w:proofErr w:type="spellEnd"/>
-      <w:r>
-        <w:t xml:space="preserve"> file in the </w:t>
-      </w:r>
-      <w:r>
-        <w:rPr>
-          <w:i/>
-        </w:rPr>
-        <w:t>java/</w:t>
-      </w:r>
-      <w:r>
-        <w:t xml:space="preserve"> folder where all the bundle projects are defined. We rely on the </w:t>
-      </w:r>
-      <w:proofErr w:type="spellStart"/>
-      <w:r>
-        <w:t>Tycho</w:t>
-      </w:r>
-      <w:proofErr w:type="spellEnd"/>
-      <w:r>
-        <w:t xml:space="preserve"> Maven plug-in to build our OSGi bundles, also known as the "manifest-first approach." The key idea is to mainly develop using Eclipse means, including its OSGi manifest editing capabilities, and keep the Maven infrastructure as simple as possible, deriving component dependencies from the OSGi manifests.</w:t>
-      </w:r>
-      <w:r>
-        <w:t xml:space="preserve"> See the various </w:t>
-      </w:r>
-      <w:proofErr w:type="spellStart"/>
-      <w:r>
-        <w:rPr>
-          <w:i/>
-        </w:rPr>
-        <w:t>pom.xml</w:t>
-      </w:r>
-      <w:proofErr w:type="spellEnd"/>
-      <w:r>
-        <w:t xml:space="preserve"> files in the projects to see the project-specific settings. By and large, a </w:t>
+        <w:t xml:space="preserve">a </w:t>
       </w:r>
       <w:proofErr w:type="spellStart"/>
       <w:r>
@@ -3622,6 +3977,52 @@
     </w:p>
   </w:footnote>
   <w:footnote w:id="1">
+    <w:p>
+      <w:pPr>
+        <w:pStyle w:val="FootnoteText"/>
+      </w:pPr>
+      <w:r>
+        <w:rPr>
+          <w:rStyle w:val="FootnoteReference"/>
+        </w:rPr>
+        <w:footnoteRef/>
+      </w:r>
+      <w:r>
+        <w:t xml:space="preserve"> Exception: the </w:t>
+      </w:r>
+      <w:proofErr w:type="spellStart"/>
+      <w:r>
+        <w:t>SwissTiming</w:t>
+      </w:r>
+      <w:proofErr w:type="spellEnd"/>
+      <w:r>
+        <w:t xml:space="preserve"> message store is queried by the </w:t>
+      </w:r>
+      <w:proofErr w:type="spellStart"/>
+      <w:r>
+        <w:rPr>
+          <w:i/>
+        </w:rPr>
+        <w:t>StoreAndForward</w:t>
+      </w:r>
+      <w:proofErr w:type="spellEnd"/>
+      <w:r>
+        <w:t xml:space="preserve"> component when the connector asks for race data. But then again, the </w:t>
+      </w:r>
+      <w:proofErr w:type="spellStart"/>
+      <w:r>
+        <w:rPr>
+          <w:i/>
+        </w:rPr>
+        <w:t>StoreAndForward</w:t>
+      </w:r>
+      <w:proofErr w:type="spellEnd"/>
+      <w:r>
+        <w:t xml:space="preserve"> component usually runs in a separate VM.</w:t>
+      </w:r>
+    </w:p>
+  </w:footnote>
+  <w:footnote w:id="2">
     <w:p>
       <w:pPr>
         <w:pStyle w:val="FootnoteText"/>
@@ -3763,8 +4164,124 @@
       </w:rPr>
     </w:lvl>
   </w:abstractNum>
+  <w:abstractNum w:abstractNumId="1">
+    <w:nsid w:val="533A2E15"/>
+    <w:multiLevelType w:val="hybridMultilevel"/>
+    <w:tmpl w:val="2B6C5DF8"/>
+    <w:lvl w:ilvl="0" w:tplc="04090001">
+      <w:start w:val="1"/>
+      <w:numFmt w:val="bullet"/>
+      <w:lvlText w:val=""/>
+      <w:lvlJc w:val="left"/>
+      <w:pPr>
+        <w:ind w:left="1080" w:hanging="360"/>
+      </w:pPr>
+      <w:rPr>
+        <w:rFonts w:ascii="Symbol" w:hAnsi="Symbol" w:hint="default"/>
+      </w:rPr>
+    </w:lvl>
+    <w:lvl w:ilvl="1" w:tplc="04090003" w:tentative="1">
+      <w:start w:val="1"/>
+      <w:numFmt w:val="bullet"/>
+      <w:lvlText w:val="o"/>
+      <w:lvlJc w:val="left"/>
+      <w:pPr>
+        <w:ind w:left="1800" w:hanging="360"/>
+      </w:pPr>
+      <w:rPr>
+        <w:rFonts w:ascii="Courier New" w:hAnsi="Courier New" w:cs="Courier New" w:hint="default"/>
+      </w:rPr>
+    </w:lvl>
+    <w:lvl w:ilvl="2" w:tplc="04090005" w:tentative="1">
+      <w:start w:val="1"/>
+      <w:numFmt w:val="bullet"/>
+      <w:lvlText w:val=""/>
+      <w:lvlJc w:val="left"/>
+      <w:pPr>
+        <w:ind w:left="2520" w:hanging="360"/>
+      </w:pPr>
+      <w:rPr>
+        <w:rFonts w:ascii="Wingdings" w:hAnsi="Wingdings" w:hint="default"/>
+      </w:rPr>
+    </w:lvl>
+    <w:lvl w:ilvl="3" w:tplc="04090001" w:tentative="1">
+      <w:start w:val="1"/>
+      <w:numFmt w:val="bullet"/>
+      <w:lvlText w:val=""/>
+      <w:lvlJc w:val="left"/>
+      <w:pPr>
+        <w:ind w:left="3240" w:hanging="360"/>
+      </w:pPr>
+      <w:rPr>
+        <w:rFonts w:ascii="Symbol" w:hAnsi="Symbol" w:hint="default"/>
+      </w:rPr>
+    </w:lvl>
+    <w:lvl w:ilvl="4" w:tplc="04090003" w:tentative="1">
+      <w:start w:val="1"/>
+      <w:numFmt w:val="bullet"/>
+      <w:lvlText w:val="o"/>
+      <w:lvlJc w:val="left"/>
+      <w:pPr>
+        <w:ind w:left="3960" w:hanging="360"/>
+      </w:pPr>
+      <w:rPr>
+        <w:rFonts w:ascii="Courier New" w:hAnsi="Courier New" w:cs="Courier New" w:hint="default"/>
+      </w:rPr>
+    </w:lvl>
+    <w:lvl w:ilvl="5" w:tplc="04090005" w:tentative="1">
+      <w:start w:val="1"/>
+      <w:numFmt w:val="bullet"/>
+      <w:lvlText w:val=""/>
+      <w:lvlJc w:val="left"/>
+      <w:pPr>
+        <w:ind w:left="4680" w:hanging="360"/>
+      </w:pPr>
+      <w:rPr>
+        <w:rFonts w:ascii="Wingdings" w:hAnsi="Wingdings" w:hint="default"/>
+      </w:rPr>
+    </w:lvl>
+    <w:lvl w:ilvl="6" w:tplc="04090001" w:tentative="1">
+      <w:start w:val="1"/>
+      <w:numFmt w:val="bullet"/>
+      <w:lvlText w:val=""/>
+      <w:lvlJc w:val="left"/>
+      <w:pPr>
+        <w:ind w:left="5400" w:hanging="360"/>
+      </w:pPr>
+      <w:rPr>
+        <w:rFonts w:ascii="Symbol" w:hAnsi="Symbol" w:hint="default"/>
+      </w:rPr>
+    </w:lvl>
+    <w:lvl w:ilvl="7" w:tplc="04090003" w:tentative="1">
+      <w:start w:val="1"/>
+      <w:numFmt w:val="bullet"/>
+      <w:lvlText w:val="o"/>
+      <w:lvlJc w:val="left"/>
+      <w:pPr>
+        <w:ind w:left="6120" w:hanging="360"/>
+      </w:pPr>
+      <w:rPr>
+        <w:rFonts w:ascii="Courier New" w:hAnsi="Courier New" w:cs="Courier New" w:hint="default"/>
+      </w:rPr>
+    </w:lvl>
+    <w:lvl w:ilvl="8" w:tplc="04090005" w:tentative="1">
+      <w:start w:val="1"/>
+      <w:numFmt w:val="bullet"/>
+      <w:lvlText w:val=""/>
+      <w:lvlJc w:val="left"/>
+      <w:pPr>
+        <w:ind w:left="6840" w:hanging="360"/>
+      </w:pPr>
+      <w:rPr>
+        <w:rFonts w:ascii="Wingdings" w:hAnsi="Wingdings" w:hint="default"/>
+      </w:rPr>
+    </w:lvl>
+  </w:abstractNum>
   <w:num w:numId="1">
     <w:abstractNumId w:val="0"/>
+  </w:num>
+  <w:num w:numId="2">
+    <w:abstractNumId w:val="1"/>
   </w:num>
 </w:numbering>
 </file>
@@ -4460,4 +4977,16 @@
   <a:objectDefaults/>
   <a:extraClrSchemeLst/>
 </a:theme>
+</file>
+
+<file path=customXml/item1.xml><?xml version="1.0" encoding="utf-8"?>
+<b:Sources xmlns:b="http://schemas.openxmlformats.org/officeDocument/2006/bibliography" xmlns="http://schemas.openxmlformats.org/officeDocument/2006/bibliography" SelectedStyle="\APA.XSL" StyleName="APA"/>
+</file>
+
+<file path=customXml/itemProps1.xml><?xml version="1.0" encoding="utf-8"?>
+<ds:datastoreItem xmlns:ds="http://schemas.openxmlformats.org/officeDocument/2006/customXml" ds:itemID="{C87B5BA2-018D-4EEB-8689-915694AD77AF}">
+  <ds:schemaRefs>
+    <ds:schemaRef ds:uri="http://schemas.openxmlformats.org/officeDocument/2006/bibliography"/>
+  </ds:schemaRefs>
+</ds:datastoreItem>
 </file>
</xml_diff>

<commit_message>
first shot at maneuver loss analysis
</commit_message>
<xml_diff>
--- a/doc/SAPSailingAnalyticsArchitecture.docx
+++ b/doc/SAPSailingAnalyticsArchitecture.docx
@@ -3058,6 +3058,324 @@
       </w:r>
     </w:p>
     <w:p>
+      <w:r>
+        <w:t>It is a</w:t>
+      </w:r>
+      <w:r>
+        <w:t xml:space="preserve"> typical request </w:t>
+      </w:r>
+      <w:r>
+        <w:t>to have a new column with a new key figure added to the leaderboard structure. A number of things need to be considered to implement this.</w:t>
+      </w:r>
+    </w:p>
+    <w:p>
+      <w:pPr>
+        <w:pStyle w:val="Heading3"/>
+      </w:pPr>
+      <w:r>
+        <w:t>Extending LeaderboardDTO Contents</w:t>
+      </w:r>
+    </w:p>
+    <w:p>
+      <w:r>
+        <w:t xml:space="preserve">The content to be displayed by the </w:t>
+      </w:r>
+      <w:r>
+        <w:rPr>
+          <w:i/>
+        </w:rPr>
+        <w:t>LeaderboardPanel</w:t>
+      </w:r>
+      <w:r>
+        <w:t xml:space="preserve"> user interface component is transmitted from the server to the client using a </w:t>
+      </w:r>
+      <w:r>
+        <w:rPr>
+          <w:i/>
+        </w:rPr>
+        <w:t>LeaderboardDTO</w:t>
+      </w:r>
+      <w:r>
+        <w:t xml:space="preserve"> object. The class describes overall measures and data for the entire leaderboard, has overviews for each race as well as all detail figures for all legs. For example, the </w:t>
+      </w:r>
+      <w:r>
+        <w:rPr>
+          <w:i/>
+        </w:rPr>
+        <w:t>LeaderboardDTO</w:t>
+      </w:r>
+      <w:r>
+        <w:t xml:space="preserve"> object contains </w:t>
+      </w:r>
+      <w:r>
+        <w:rPr>
+          <w:i/>
+        </w:rPr>
+        <w:t>LeaderboardRowDTO</w:t>
+      </w:r>
+      <w:r>
+        <w:t xml:space="preserve"> objects, one for each competitor. Each such row object, in turn, contains </w:t>
+      </w:r>
+      <w:r>
+        <w:rPr>
+          <w:i/>
+        </w:rPr>
+        <w:t>LeaderboardEntryDTO</w:t>
+      </w:r>
+      <w:r>
+        <w:t xml:space="preserve">s, one for each race column in the leaderboard. Those contain aggregates for the respective race/competitor as well as a list of </w:t>
+      </w:r>
+      <w:r>
+        <w:rPr>
+          <w:i/>
+        </w:rPr>
+        <w:t>LegEntryDTO</w:t>
+      </w:r>
+      <w:r>
+        <w:t>s describing key figures for the competitors performance in each leg of the race.</w:t>
+      </w:r>
+    </w:p>
+    <w:p>
+      <w:r>
+        <w:t xml:space="preserve">Depending on the level (overall, race, leg) at which to add a column, a corresponding field may need to be added to one of </w:t>
+      </w:r>
+      <w:r>
+        <w:rPr>
+          <w:i/>
+        </w:rPr>
+        <w:t>LeaderboardDTO</w:t>
+      </w:r>
+      <w:r>
+        <w:t xml:space="preserve">, </w:t>
+      </w:r>
+      <w:r>
+        <w:rPr>
+          <w:i/>
+        </w:rPr>
+        <w:t>LeaderboardRowDTO</w:t>
+      </w:r>
+      <w:r>
+        <w:t xml:space="preserve">, </w:t>
+      </w:r>
+      <w:r>
+        <w:rPr>
+          <w:i/>
+        </w:rPr>
+        <w:t>LeaderboardEntryDTO</w:t>
+      </w:r>
+      <w:r>
+        <w:t xml:space="preserve"> or </w:t>
+      </w:r>
+      <w:r>
+        <w:rPr>
+          <w:i/>
+        </w:rPr>
+        <w:t>LegEntryDTO</w:t>
+      </w:r>
+      <w:r>
+        <w:t xml:space="preserve">. </w:t>
+      </w:r>
+      <w:r>
+        <w:t xml:space="preserve">It may, however, at times also be possible to derive a new value from other values already fully contained in the </w:t>
+      </w:r>
+      <w:r>
+        <w:rPr>
+          <w:i/>
+        </w:rPr>
+        <w:t>LeaderboardDTO</w:t>
+      </w:r>
+      <w:r>
+        <w:t xml:space="preserve"> object.</w:t>
+      </w:r>
+      <w:r>
+        <w:t xml:space="preserve"> In such a case, no change is required to the </w:t>
+      </w:r>
+      <w:r>
+        <w:rPr>
+          <w:i/>
+        </w:rPr>
+        <w:t>LeaderboardDTO</w:t>
+      </w:r>
+      <w:r>
+        <w:t xml:space="preserve"> type hierarchy.</w:t>
+      </w:r>
+    </w:p>
+    <w:p>
+      <w:pPr>
+        <w:pStyle w:val="Heading3"/>
+      </w:pPr>
+      <w:r>
+        <w:t>Filling LeaderboardDTO Extensions</w:t>
+      </w:r>
+    </w:p>
+    <w:p>
+      <w:r>
+        <w:t xml:space="preserve">The </w:t>
+      </w:r>
+      <w:r>
+        <w:rPr>
+          <w:i/>
+        </w:rPr>
+        <w:t>LeaderboardDTO</w:t>
+      </w:r>
+      <w:r>
+        <w:t xml:space="preserve"> objects are constructed in </w:t>
+      </w:r>
+      <w:r>
+        <w:rPr>
+          <w:i/>
+        </w:rPr>
+        <w:t>SailingServiceImpl.computeLeaderboardByName</w:t>
+      </w:r>
+      <w:r>
+        <w:t xml:space="preserve"> and its </w:t>
+      </w:r>
+      <w:r>
+        <w:t xml:space="preserve">outbound </w:t>
+      </w:r>
+      <w:r>
+        <w:t>call hierarchy.</w:t>
+      </w:r>
+      <w:r>
+        <w:t xml:space="preserve"> Looking at the existing code, it should become clear how to extend this. Usually, if really new measures are to be introduced, a corresponding extension to </w:t>
+      </w:r>
+      <w:r>
+        <w:rPr>
+          <w:i/>
+        </w:rPr>
+        <w:t>TrackedRace</w:t>
+      </w:r>
+      <w:r>
+        <w:t xml:space="preserve"> and its key implementation class </w:t>
+      </w:r>
+      <w:r>
+        <w:rPr>
+          <w:i/>
+        </w:rPr>
+        <w:t>TrackedRaceImpl</w:t>
+      </w:r>
+      <w:r>
+        <w:t xml:space="preserve"> </w:t>
+      </w:r>
+      <w:r>
+        <w:t>becomes</w:t>
+      </w:r>
+      <w:r>
+        <w:t xml:space="preserve"> necessary where the new measures are computed, based on the raw tracking data and the various domain APIs available there.</w:t>
+      </w:r>
+    </w:p>
+    <w:p>
+      <w:r>
+        <w:t xml:space="preserve">When a new measure is introduced such that </w:t>
+      </w:r>
+      <w:r>
+        <w:rPr>
+          <w:i/>
+        </w:rPr>
+        <w:t>computeLeaderboardByName</w:t>
+      </w:r>
+      <w:r>
+        <w:t xml:space="preserve"> needs to access data which may change over time, it is important to make sure that the leaderboard caches in </w:t>
+      </w:r>
+      <w:r>
+        <w:rPr>
+          <w:i/>
+        </w:rPr>
+        <w:t>LiveLeaderboardUpdater and LeaderboardDTOCache</w:t>
+      </w:r>
+      <w:r>
+        <w:t xml:space="preserve"> are invalidated accordingly if the data </w:t>
+      </w:r>
+      <w:r>
+        <w:t>used by the computations introduced changes.</w:t>
+      </w:r>
+      <w:r>
+        <w:t xml:space="preserve"> For example, if the new figure depends on the structure of the leaderboard, the cache needs to be invalidated when the leaderboard's column layout changes. </w:t>
+      </w:r>
+      <w:r>
+        <w:lastRenderedPageBreak/>
+        <w:t>Fortunately, in this case, such an observer pattern already exists for the leaderboard caches and can be used to understand how such a pattern needs to be implemented.</w:t>
+      </w:r>
+    </w:p>
+    <w:p>
+      <w:pPr>
+        <w:pStyle w:val="Heading3"/>
+      </w:pPr>
+      <w:r>
+        <w:t xml:space="preserve">Adding the </w:t>
+      </w:r>
+      <w:r>
+        <w:t>Column Type</w:t>
+      </w:r>
+    </w:p>
+    <w:p>
+      <w:r>
+        <w:t xml:space="preserve">The </w:t>
+      </w:r>
+      <w:r>
+        <w:rPr>
+          <w:i/>
+        </w:rPr>
+        <w:t>Leaderboard</w:t>
+      </w:r>
+      <w:r>
+        <w:rPr>
+          <w:i/>
+        </w:rPr>
+        <w:t>Panel</w:t>
+      </w:r>
+      <w:r>
+        <w:t xml:space="preserve"> and its dependent components is the user interface component used to display the leaderboard. </w:t>
+      </w:r>
+      <w:r>
+        <w:t xml:space="preserve">The underlying GWT component used to render the leaderboard is a </w:t>
+      </w:r>
+      <w:r>
+        <w:rPr>
+          <w:i/>
+        </w:rPr>
+        <w:t>CellTable</w:t>
+      </w:r>
+      <w:r>
+        <w:t xml:space="preserve"> with </w:t>
+      </w:r>
+      <w:r>
+        <w:rPr>
+          <w:i/>
+        </w:rPr>
+        <w:t>Column</w:t>
+      </w:r>
+      <w:r>
+        <w:t xml:space="preserve"> implementations for the various different column types. In a little "micro-framework" we support expandable columns (those with a "+" button in the header allowing the user to expand more details for that column), columns with CSS styles that travel with the column as the column moves to the right or the left in the table, as well as sortable columns. A special column base class exists to represent </w:t>
+      </w:r>
+      <w:r>
+        <w:rPr>
+          <w:i/>
+        </w:rPr>
+        <w:t>Double</w:t>
+      </w:r>
+      <w:r>
+        <w:t xml:space="preserve"> values. This column type displays a colored bar, symbolizing the relative value's magnitude, compared to the other values in the column.</w:t>
+      </w:r>
+    </w:p>
+    <w:p/>
+    <w:p>
+      <w:pPr>
+        <w:pStyle w:val="Heading3"/>
+      </w:pPr>
+      <w:r>
+        <w:t>Extending DetailType</w:t>
+      </w:r>
+    </w:p>
+    <w:p>
+      <w:pPr>
+        <w:pStyle w:val="Heading3"/>
+      </w:pPr>
+      <w:r>
+        <w:t>Adding to List of Available Columns</w:t>
+      </w:r>
+    </w:p>
+    <w:p>
       <w:pPr>
         <w:pStyle w:val="Heading2"/>
       </w:pPr>
@@ -3069,6 +3387,49 @@
           <w:i/>
         </w:rPr>
         <w:t>ScoreCorrectionProvider</w:t>
+      </w:r>
+    </w:p>
+    <w:p>
+      <w:pPr>
+        <w:pStyle w:val="Heading2"/>
+      </w:pPr>
+      <w:r>
+        <w:t xml:space="preserve">Adding a </w:t>
+      </w:r>
+      <w:r>
+        <w:t>Maintainable Property on a Leaderboard</w:t>
+      </w:r>
+    </w:p>
+    <w:p>
+      <w:pPr>
+        <w:pStyle w:val="Heading3"/>
+      </w:pPr>
+      <w:r>
+        <w:t>Domain Model</w:t>
+      </w:r>
+    </w:p>
+    <w:p>
+      <w:pPr>
+        <w:pStyle w:val="Heading3"/>
+      </w:pPr>
+      <w:r>
+        <w:t>User Interface</w:t>
+      </w:r>
+    </w:p>
+    <w:p>
+      <w:pPr>
+        <w:pStyle w:val="Heading3"/>
+      </w:pPr>
+      <w:r>
+        <w:t>Persistence Layer</w:t>
+      </w:r>
+    </w:p>
+    <w:p>
+      <w:pPr>
+        <w:pStyle w:val="Heading3"/>
+      </w:pPr>
+      <w:r>
+        <w:t>Replication</w:t>
       </w:r>
     </w:p>
     <w:p>
@@ -3686,7 +4047,6 @@
   <w:style w:type="character" w:default="1" w:styleId="DefaultParagraphFont">
     <w:name w:val="Default Paragraph Font"/>
     <w:uiPriority w:val="1"/>
-    <w:semiHidden/>
     <w:unhideWhenUsed/>
   </w:style>
   <w:style w:type="table" w:default="1" w:styleId="TableNormal">
@@ -4124,7 +4484,7 @@
 </file>
 
 <file path=customXml/itemProps1.xml><?xml version="1.0" encoding="utf-8"?>
-<ds:datastoreItem xmlns:ds="http://schemas.openxmlformats.org/officeDocument/2006/customXml" ds:itemID="{30EAA70F-1155-474A-9F3D-9B08BC563073}">
+<ds:datastoreItem xmlns:ds="http://schemas.openxmlformats.org/officeDocument/2006/customXml" ds:itemID="{C676CAB1-72F0-4BAD-9216-D965D49B6E4F}">
   <ds:schemaRefs>
     <ds:schemaRef ds:uri="http://schemas.openxmlformats.org/officeDocument/2006/bibliography"/>
   </ds:schemaRefs>

</xml_diff>

<commit_message>
completed first version of a description how to add a leaderboard column
</commit_message>
<xml_diff>
--- a/doc/SAPSailingAnalyticsArchitecture.docx
+++ b/doc/SAPSailingAnalyticsArchitecture.docx
@@ -76,7 +76,23 @@
     </w:p>
     <w:p>
       <w:r>
-        <w:t>The solution was first shown at Kieler Woche 2011. At the time, it was capable of displaying a single leaderboard that showed a number of tracked races in numerical form, offering columns for overall rank, race rank, rank at a mark, and values for average speed, distance traveled, gap to leader in seconds, velocity made good (VMG), estimated time of arrival at the next mark and current speed over ground. It was prototypical in many regards but regardless was considered an improvement for the commentary.</w:t>
+        <w:t xml:space="preserve">The solution was first shown at </w:t>
+      </w:r>
+      <w:proofErr w:type="spellStart"/>
+      <w:r>
+        <w:t>Kieler</w:t>
+      </w:r>
+      <w:proofErr w:type="spellEnd"/>
+      <w:r>
+        <w:t xml:space="preserve"> </w:t>
+      </w:r>
+      <w:proofErr w:type="spellStart"/>
+      <w:r>
+        <w:t>Woche</w:t>
+      </w:r>
+      <w:proofErr w:type="spellEnd"/>
+      <w:r>
+        <w:t xml:space="preserve"> 2011. At the time, it was capable of displaying a single leaderboard that showed a number of tracked races in numerical form, offering columns for overall rank, race rank, rank at a mark, and values for average speed, distance traveled, gap to leader in seconds, velocity made good (VMG), estimated time of arrival at the next mark and current speed over ground. It was prototypical in many regards but regardless was considered an improvement for the commentary.</w:t>
       </w:r>
       <w:r>
         <w:t xml:space="preserve"> The sailors liked it too because for the first time they could see numerical evidence of their choices of speed over distance.</w:t>
@@ -84,16 +100,53 @@
     </w:p>
     <w:p>
       <w:r>
-        <w:t>After Kieler Woche 2011, the architecture changed. We removed the Python engine and used the Google Web Toolkit instead to render the Web UI directly in the Java process. A first new live leaderboard with this approach was shown at the IDM Travem</w:t>
+        <w:t xml:space="preserve">After </w:t>
+      </w:r>
+      <w:proofErr w:type="spellStart"/>
+      <w:r>
+        <w:t>Kieler</w:t>
+      </w:r>
+      <w:proofErr w:type="spellEnd"/>
+      <w:r>
+        <w:t xml:space="preserve"> </w:t>
+      </w:r>
+      <w:proofErr w:type="spellStart"/>
+      <w:r>
+        <w:t>Woche</w:t>
+      </w:r>
+      <w:proofErr w:type="spellEnd"/>
+      <w:r>
+        <w:t xml:space="preserve"> 2011, the architecture changed. We removed the Python engine and used the Google Web Toolkit instead to render the Web UI directly in the Java process. A first new live leaderboard with this approach was shown at the IDM </w:t>
+      </w:r>
+      <w:proofErr w:type="spellStart"/>
+      <w:r>
+        <w:t>Travem</w:t>
       </w:r>
       <w:r>
         <w:t>ünde</w:t>
       </w:r>
-      <w:r>
-        <w:t xml:space="preserve"> 2011 and later at the MdM Hamburg 2011 events.</w:t>
-      </w:r>
-      <w:r>
-        <w:t xml:space="preserve"> Over time, the solution learned to manage multiple leaderboards, combining historic race analysis with live tracking. </w:t>
+      <w:proofErr w:type="spellEnd"/>
+      <w:r>
+        <w:t xml:space="preserve"> 2011 and later at the </w:t>
+      </w:r>
+      <w:proofErr w:type="spellStart"/>
+      <w:r>
+        <w:t>MdM</w:t>
+      </w:r>
+      <w:proofErr w:type="spellEnd"/>
+      <w:r>
+        <w:t xml:space="preserve"> Hamburg 2011 events.</w:t>
+      </w:r>
+      <w:r>
+        <w:t xml:space="preserve"> Over time, the solution learned to manage multiple </w:t>
+      </w:r>
+      <w:proofErr w:type="spellStart"/>
+      <w:r>
+        <w:t>leaderboards</w:t>
+      </w:r>
+      <w:proofErr w:type="spellEnd"/>
+      <w:r>
+        <w:t xml:space="preserve">, combining historic race analysis with live tracking. </w:t>
       </w:r>
       <w:r>
         <w:t>Particularly the accumulation of historic race data will require changes in the architecture in the near future to support this use case better.</w:t>
@@ -136,7 +189,15 @@
     </w:p>
     <w:p>
       <w:r>
-        <w:t>In 2012, a mobile application to support the race committees in their functions has been developed using largely the same architecture. Although the server for this app currently runs in a separate process, it uses largely the same code base, versioning repository and build process. We plan to integrate it with the SAP Sailing Analytics soon. A first loose coupling will allow users of the mobile app to send wind data entered on a mobile device into the SAP Sailing Analytics back-end where it augments the wind-based calculations.</w:t>
+        <w:t xml:space="preserve">In 2012, a mobile application to support the race committees in their functions has been developed using largely the same architecture. Although the server for this app currently runs in a separate process, it uses largely the same code base, versioning repository and </w:t>
+      </w:r>
+      <w:proofErr w:type="gramStart"/>
+      <w:r>
+        <w:t>build</w:t>
+      </w:r>
+      <w:proofErr w:type="gramEnd"/>
+      <w:r>
+        <w:t xml:space="preserve"> process. We plan to integrate it with the SAP Sailing Analytics soon. A first loose coupling will allow users of the mobile app to send wind data entered on a mobile device into the SAP Sailing Analytics back-end where it augments the wind-based calculations.</w:t>
       </w:r>
       <w:r>
         <w:t xml:space="preserve"> Later, we plan to integrate the m</w:t>
@@ -195,7 +256,15 @@
         <w:t>A Web Bundle's main extension</w:t>
       </w:r>
       <w:r>
-        <w:t xml:space="preserve"> compared to a regular OSGi bundle is the presence of a web.xml descriptor </w:t>
+        <w:t xml:space="preserve"> compared to a regular OSGi bundle is the presence of a </w:t>
+      </w:r>
+      <w:proofErr w:type="spellStart"/>
+      <w:r>
+        <w:t>web.xml</w:t>
+      </w:r>
+      <w:proofErr w:type="spellEnd"/>
+      <w:r>
+        <w:t xml:space="preserve"> descriptor </w:t>
       </w:r>
       <w:r>
         <w:t>in the WEB-INF top-level folder where servlets and static content can be declared and mapped to URLs</w:t>
@@ -206,12 +275,70 @@
     </w:p>
     <w:p>
       <w:r>
-        <w:t>Our current server deployment uses a 64bit Java7 Hotspot virtual machine and runs on a 64bit Linux CentOS distribution. We have a single host (sapsailing.com) which runs a number of Java VMs, some to offer the application in different development stages (dev, test, prod, ...), some to perform specific tasks such as replicating UDP wind data to the various server processes, or a process to store data received from the SwissTiming connector durably while forwarding that data to a server VM requesting it.</w:t>
-      </w:r>
-    </w:p>
-    <w:p>
-      <w:r>
-        <w:t>The various processes run in "screen" sessions to which, once connected to sapsailing.com with an ssh client, users can gain access using the "screen -rd" command. We consider replacing "screen" by "tmux" which is much more flexible and powerful and reported to be less buggy. This will allow us to launch the processes required in tmux sessions automatically after an operating system reboot.</w:t>
+        <w:t xml:space="preserve">Our current server deployment uses a 64bit Java7 Hotspot virtual machine and runs on a 64bit Linux </w:t>
+      </w:r>
+      <w:proofErr w:type="spellStart"/>
+      <w:r>
+        <w:t>CentOS</w:t>
+      </w:r>
+      <w:proofErr w:type="spellEnd"/>
+      <w:r>
+        <w:t xml:space="preserve"> distribution. We have a single host (</w:t>
+      </w:r>
+      <w:proofErr w:type="spellStart"/>
+      <w:r>
+        <w:t>sapsailing.com</w:t>
+      </w:r>
+      <w:proofErr w:type="spellEnd"/>
+      <w:r>
+        <w:t xml:space="preserve">) which runs a number of Java VMs, some to offer the application in different development stages (dev, test, prod, ...), some to perform specific tasks such as replicating UDP wind data to the various server processes, or a process to store data received from the </w:t>
+      </w:r>
+      <w:proofErr w:type="spellStart"/>
+      <w:r>
+        <w:t>SwissTiming</w:t>
+      </w:r>
+      <w:proofErr w:type="spellEnd"/>
+      <w:r>
+        <w:t xml:space="preserve"> connector durably while forwarding that data to a server VM requesting it.</w:t>
+      </w:r>
+    </w:p>
+    <w:p>
+      <w:r>
+        <w:t xml:space="preserve">The various processes run in "screen" sessions to which, once connected to </w:t>
+      </w:r>
+      <w:proofErr w:type="spellStart"/>
+      <w:r>
+        <w:t>sapsailing.com</w:t>
+      </w:r>
+      <w:proofErr w:type="spellEnd"/>
+      <w:r>
+        <w:t xml:space="preserve"> with an </w:t>
+      </w:r>
+      <w:proofErr w:type="spellStart"/>
+      <w:proofErr w:type="gramStart"/>
+      <w:r>
+        <w:t>ssh</w:t>
+      </w:r>
+      <w:proofErr w:type="spellEnd"/>
+      <w:proofErr w:type="gramEnd"/>
+      <w:r>
+        <w:t xml:space="preserve"> client, users can gain access using the "screen -rd" command. We consider replacing "screen" by "</w:t>
+      </w:r>
+      <w:proofErr w:type="spellStart"/>
+      <w:r>
+        <w:t>tmux</w:t>
+      </w:r>
+      <w:proofErr w:type="spellEnd"/>
+      <w:r>
+        <w:t xml:space="preserve">" which is much more flexible and powerful and reported to be less buggy. This will allow us to launch the processes required in </w:t>
+      </w:r>
+      <w:proofErr w:type="spellStart"/>
+      <w:r>
+        <w:t>tmux</w:t>
+      </w:r>
+      <w:proofErr w:type="spellEnd"/>
+      <w:r>
+        <w:t xml:space="preserve"> sessions automatically after an operating system reboot.</w:t>
       </w:r>
     </w:p>
     <w:p>
@@ -223,7 +350,21 @@
         <w:rPr>
           <w:i/>
         </w:rPr>
-        <w:t>/home/trac/servers/</w:t>
+        <w:t>/home/</w:t>
+      </w:r>
+      <w:proofErr w:type="spellStart"/>
+      <w:r>
+        <w:rPr>
+          <w:i/>
+        </w:rPr>
+        <w:t>trac</w:t>
+      </w:r>
+      <w:proofErr w:type="spellEnd"/>
+      <w:r>
+        <w:rPr>
+          <w:i/>
+        </w:rPr>
+        <w:t>/servers/</w:t>
       </w:r>
       <w:r>
         <w:t xml:space="preserve"> per deployable branch (</w:t>
@@ -262,7 +403,15 @@
         <w:t>prod2</w:t>
       </w:r>
       <w:r>
-        <w:t xml:space="preserve">). In those directories we have copies of the "install" script from the git's </w:t>
+        <w:t xml:space="preserve">). In those directories we have copies of the "install" script from the </w:t>
+      </w:r>
+      <w:proofErr w:type="spellStart"/>
+      <w:r>
+        <w:t>git's</w:t>
+      </w:r>
+      <w:proofErr w:type="spellEnd"/>
+      <w:r>
+        <w:t xml:space="preserve"> </w:t>
       </w:r>
       <w:r>
         <w:rPr>
@@ -298,8 +447,30 @@
         <w:rPr>
           <w:i/>
         </w:rPr>
-        <w:t>/home/trac/git</w:t>
-      </w:r>
+        <w:t>/home/</w:t>
+      </w:r>
+      <w:proofErr w:type="spellStart"/>
+      <w:r>
+        <w:rPr>
+          <w:i/>
+        </w:rPr>
+        <w:t>trac</w:t>
+      </w:r>
+      <w:proofErr w:type="spellEnd"/>
+      <w:r>
+        <w:rPr>
+          <w:i/>
+        </w:rPr>
+        <w:t>/</w:t>
+      </w:r>
+      <w:proofErr w:type="spellStart"/>
+      <w:r>
+        <w:rPr>
+          <w:i/>
+        </w:rPr>
+        <w:t>git</w:t>
+      </w:r>
+      <w:proofErr w:type="spellEnd"/>
       <w:r>
         <w:t>.</w:t>
       </w:r>
@@ -314,7 +485,15 @@
     </w:p>
     <w:p>
       <w:r>
-        <w:t>By and large, we use a database to recover from a server restart. Once started, most data managed by the application is kept in main memory. We currently use MongoDB as our database. Different DB instances belong to different server instances</w:t>
+        <w:t xml:space="preserve">By and large, we use a database to recover from a server restart. Once started, most data managed by the application is kept in main memory. We currently use </w:t>
+      </w:r>
+      <w:proofErr w:type="spellStart"/>
+      <w:r>
+        <w:t>MongoDB</w:t>
+      </w:r>
+      <w:proofErr w:type="spellEnd"/>
+      <w:r>
+        <w:t xml:space="preserve"> as our database. Different DB instances belong to different server instances</w:t>
       </w:r>
       <w:r>
         <w:t>. This</w:t>
@@ -357,7 +536,15 @@
         <w:t xml:space="preserve">The </w:t>
       </w:r>
       <w:r>
-        <w:t xml:space="preserve">GWT application communicates with the server using GWT RPC which, in the back-end, is implemented as a so-called RemoteServiceServlet </w:t>
+        <w:t xml:space="preserve">GWT application communicates with the server using GWT RPC which, in the back-end, is implemented as a so-called </w:t>
+      </w:r>
+      <w:proofErr w:type="spellStart"/>
+      <w:r>
+        <w:t>RemoteServiceServlet</w:t>
+      </w:r>
+      <w:proofErr w:type="spellEnd"/>
+      <w:r>
+        <w:t xml:space="preserve"> </w:t>
       </w:r>
       <w:r>
         <w:t>which</w:t>
@@ -372,7 +559,15 @@
         <w:t>exposed by m</w:t>
       </w:r>
       <w:r>
-        <w:t>eans of an OSGi web bundle. This servlet accesses the core application through an OSGi service (RacingEventService) which is hooked up in the OSGi service registry.</w:t>
+        <w:t>eans of an OSGi web bundle. This servlet accesses the core application through an OSGi service (</w:t>
+      </w:r>
+      <w:proofErr w:type="spellStart"/>
+      <w:r>
+        <w:t>RacingEventService</w:t>
+      </w:r>
+      <w:proofErr w:type="spellEnd"/>
+      <w:r>
+        <w:t>) which is hooked up in the OSGi service registry.</w:t>
       </w:r>
     </w:p>
     <w:p>
@@ -401,7 +596,15 @@
     </w:p>
     <w:p>
       <w:r>
-        <w:t>To receive GPS and wind data in near real time, some network programming becomes necessary. Depending on the technology and provider used, a combination of HTTP, TCP and UDP connections is required to obtain live data. Particularly the UDP connectivity was the reason why deploying our solution to SAP NetWeaver Cloud was and still is difficult.</w:t>
+        <w:t xml:space="preserve">To receive GPS and wind data in near real time, some network programming becomes necessary. Depending on the technology and provider used, a combination of HTTP, TCP and UDP connections is required to obtain live data. Particularly the UDP connectivity was the reason why deploying our solution to SAP </w:t>
+      </w:r>
+      <w:proofErr w:type="spellStart"/>
+      <w:r>
+        <w:t>NetWeaver</w:t>
+      </w:r>
+      <w:proofErr w:type="spellEnd"/>
+      <w:r>
+        <w:t xml:space="preserve"> Cloud was and still is difficult.</w:t>
       </w:r>
     </w:p>
     <w:p>
@@ -429,24 +632,74 @@
       <w:pPr>
         <w:pStyle w:val="Heading3"/>
       </w:pPr>
-      <w:r>
-        <w:t>TracTrac Connector</w:t>
-      </w:r>
-    </w:p>
-    <w:p>
-      <w:r>
-        <w:t xml:space="preserve">TracTrac offers a Java client to ease the connection to their back-end systems. This client is provided as a JAR file and is referred to as the "TracTrac Client Module" (TTCM). </w:t>
-      </w:r>
-      <w:r>
-        <w:t>The client offers convenient access to both, historic ("stored") data and live data which is pushed to the client.</w:t>
-      </w:r>
-    </w:p>
-    <w:p>
-      <w:r>
-        <w:t xml:space="preserve">The TracTrac system serves JSON documents, one per event, which provides an overview of the races tracked by the system. </w:t>
-      </w:r>
-      <w:r>
-        <w:t>This list is visualized in the TracTrac tab of the AdminConsole when the "List Races" button is pressed</w:t>
+      <w:proofErr w:type="spellStart"/>
+      <w:r>
+        <w:t>TracTrac</w:t>
+      </w:r>
+      <w:proofErr w:type="spellEnd"/>
+      <w:r>
+        <w:t xml:space="preserve"> Connector</w:t>
+      </w:r>
+    </w:p>
+    <w:p>
+      <w:proofErr w:type="spellStart"/>
+      <w:r>
+        <w:t>TracTrac</w:t>
+      </w:r>
+      <w:proofErr w:type="spellEnd"/>
+      <w:r>
+        <w:t xml:space="preserve"> offers a Java client to ease the connection to their back-end systems. This client is provided as a JAR file and is referred to as the "</w:t>
+      </w:r>
+      <w:proofErr w:type="spellStart"/>
+      <w:r>
+        <w:t>TracTrac</w:t>
+      </w:r>
+      <w:proofErr w:type="spellEnd"/>
+      <w:r>
+        <w:t xml:space="preserve"> Client Module" (TTCM). </w:t>
+      </w:r>
+      <w:r>
+        <w:t xml:space="preserve">The client offers convenient access to both, historic ("stored") data and live data which </w:t>
+      </w:r>
+      <w:proofErr w:type="gramStart"/>
+      <w:r>
+        <w:t>is</w:t>
+      </w:r>
+      <w:proofErr w:type="gramEnd"/>
+      <w:r>
+        <w:t xml:space="preserve"> pushed to the client.</w:t>
+      </w:r>
+    </w:p>
+    <w:p>
+      <w:r>
+        <w:t xml:space="preserve">The </w:t>
+      </w:r>
+      <w:proofErr w:type="spellStart"/>
+      <w:r>
+        <w:t>TracTrac</w:t>
+      </w:r>
+      <w:proofErr w:type="spellEnd"/>
+      <w:r>
+        <w:t xml:space="preserve"> system serves JSON documents, one per event, which provides an overview of the races tracked by the system. </w:t>
+      </w:r>
+      <w:r>
+        <w:t xml:space="preserve">This list is visualized in the </w:t>
+      </w:r>
+      <w:proofErr w:type="spellStart"/>
+      <w:r>
+        <w:t>TracTrac</w:t>
+      </w:r>
+      <w:proofErr w:type="spellEnd"/>
+      <w:r>
+        <w:t xml:space="preserve"> tab of the </w:t>
+      </w:r>
+      <w:proofErr w:type="spellStart"/>
+      <w:r>
+        <w:t>AdminConsole</w:t>
+      </w:r>
+      <w:proofErr w:type="spellEnd"/>
+      <w:r>
+        <w:t xml:space="preserve"> when the "List Races" button is pressed</w:t>
       </w:r>
       <w:r>
         <w:t xml:space="preserve"> after having entered a correct JSON URL</w:t>
@@ -465,21 +718,63 @@
     </w:p>
     <w:p>
       <w:r>
-        <w:t>It is worth noting that the TracTrac architecture can lead to out-of-order delivery of messages. For example, if a tracker loses network connectivity for some time, it will send the GPS fixes recorded during the outage once it re-connects. Those fixes can affect past analyses such as the wind estimation. Also, mark rounding times can change over time. Whenever the TracTrac server computes an improved mark rounding time, it will push the update to all registered TTCM clients, possibly updating previous mark rounding time estimations. Since such updates have a major impact on many calculations, it was one of the key reasons we originally decided to store only the facts and calculate all derived figures from those facts on the fly.</w:t>
-      </w:r>
-    </w:p>
-    <w:p>
-      <w:r>
-        <w:t xml:space="preserve">We map the TracTrac domain concepts to our domain concepts in an adapter we call the </w:t>
-      </w:r>
+        <w:t xml:space="preserve">It is worth noting that the </w:t>
+      </w:r>
+      <w:proofErr w:type="spellStart"/>
+      <w:r>
+        <w:t>TracTrac</w:t>
+      </w:r>
+      <w:proofErr w:type="spellEnd"/>
+      <w:r>
+        <w:t xml:space="preserve"> architecture can lead to out-of-order delivery of messages. For example, if a tracker loses network connectivity for some time, it will send the GPS fixes recorded during the outage once it re-connects. Those fixes can affect past analyses such as the wind estimation. Also, mark rounding times can change over time. Whenever the </w:t>
+      </w:r>
+      <w:proofErr w:type="spellStart"/>
+      <w:r>
+        <w:t>TracTrac</w:t>
+      </w:r>
+      <w:proofErr w:type="spellEnd"/>
+      <w:r>
+        <w:t xml:space="preserve"> server computes an improved mark rounding time, it will push the update to all registered TTCM clients, possibly updating previous mark rounding time estimations. Since such updates have a major impact on many calculations, it was one of the key reasons we originally decided to store only the facts and calculate all derived figures from those facts on the fly.</w:t>
+      </w:r>
+    </w:p>
+    <w:p>
+      <w:r>
+        <w:t xml:space="preserve">We map the </w:t>
+      </w:r>
+      <w:proofErr w:type="spellStart"/>
+      <w:r>
+        <w:t>TracTrac</w:t>
+      </w:r>
+      <w:proofErr w:type="spellEnd"/>
+      <w:r>
+        <w:t xml:space="preserve"> domain concepts to our domain concepts in an adapter we call the </w:t>
+      </w:r>
+      <w:proofErr w:type="spellStart"/>
       <w:r>
         <w:rPr>
           <w:i/>
         </w:rPr>
         <w:t>DomainFactory</w:t>
       </w:r>
-      <w:r>
-        <w:t>. It keeps track of the mappings performed so as to not create duplicate domain objects in our application for the same TracTrac competitor, buoy, waypoint or race. These canonicalizing mappings are</w:t>
+      <w:proofErr w:type="spellEnd"/>
+      <w:r>
+        <w:t xml:space="preserve">. It keeps track of the mappings performed so as to not create duplicate domain objects in our application for the same </w:t>
+      </w:r>
+      <w:proofErr w:type="spellStart"/>
+      <w:r>
+        <w:t>TracTrac</w:t>
+      </w:r>
+      <w:proofErr w:type="spellEnd"/>
+      <w:r>
+        <w:t xml:space="preserve"> competitor, buoy, waypoint or race. These </w:t>
+      </w:r>
+      <w:proofErr w:type="spellStart"/>
+      <w:r>
+        <w:t>canonicalizing</w:t>
+      </w:r>
+      <w:proofErr w:type="spellEnd"/>
+      <w:r>
+        <w:t xml:space="preserve"> mappings are</w:t>
       </w:r>
       <w:r>
         <w:rPr>
@@ -497,7 +792,15 @@
         <w:t>–</w:t>
       </w:r>
       <w:r>
-        <w:t>at the same time currently one of the annoyances in the architecture. When master data changes on TracTrac's side, our domain objects currently aren't properly updated because they are immutable, and replacing them would not be an easy task.</w:t>
+        <w:t xml:space="preserve">at the same time currently one of the annoyances in the architecture. When master data changes on </w:t>
+      </w:r>
+      <w:proofErr w:type="spellStart"/>
+      <w:r>
+        <w:t>TracTrac's</w:t>
+      </w:r>
+      <w:proofErr w:type="spellEnd"/>
+      <w:r>
+        <w:t xml:space="preserve"> side, our domain objects currently aren't properly updated because they are immutable, and replacing them would not be an easy task.</w:t>
       </w:r>
       <w:r>
         <w:t xml:space="preserve"> See also </w:t>
@@ -516,7 +819,39 @@
     </w:p>
     <w:p>
       <w:r>
-        <w:t>TTCM has a notion of "events" which can differ from what our domain model calls an "event." With TracTrac it is possible to track multiple sailing events and regattas within a single TracTrac event. However, in our domain model, a sailing event such as "Kieler Woche 2012" is a single event.</w:t>
+        <w:t xml:space="preserve">TTCM has a notion of "events" which can differ from what our domain model calls an "event." With </w:t>
+      </w:r>
+      <w:proofErr w:type="spellStart"/>
+      <w:r>
+        <w:t>TracTrac</w:t>
+      </w:r>
+      <w:proofErr w:type="spellEnd"/>
+      <w:r>
+        <w:t xml:space="preserve"> it is possible to track multiple sailing events and regattas within a single </w:t>
+      </w:r>
+      <w:proofErr w:type="spellStart"/>
+      <w:r>
+        <w:t>TracTrac</w:t>
+      </w:r>
+      <w:proofErr w:type="spellEnd"/>
+      <w:r>
+        <w:t xml:space="preserve"> event. However, in our domain model, a sailing event such as "</w:t>
+      </w:r>
+      <w:proofErr w:type="spellStart"/>
+      <w:r>
+        <w:t>Kieler</w:t>
+      </w:r>
+      <w:proofErr w:type="spellEnd"/>
+      <w:r>
+        <w:t xml:space="preserve"> </w:t>
+      </w:r>
+      <w:proofErr w:type="spellStart"/>
+      <w:r>
+        <w:t>Woche</w:t>
+      </w:r>
+      <w:proofErr w:type="spellEnd"/>
+      <w:r>
+        <w:t xml:space="preserve"> 2012" is a single event.</w:t>
       </w:r>
     </w:p>
     <w:p>
@@ -541,12 +876,14 @@
       <w:r>
         <w:t xml:space="preserve">A particular aspect in the connector's design to re-consider is the life cycle of the </w:t>
       </w:r>
+      <w:proofErr w:type="spellStart"/>
       <w:r>
         <w:rPr>
           <w:i/>
         </w:rPr>
         <w:t>RaceDefinition</w:t>
       </w:r>
+      <w:proofErr w:type="spellEnd"/>
       <w:r>
         <w:t xml:space="preserve"> objects. They are currently only created </w:t>
       </w:r>
@@ -559,12 +896,14 @@
       <w:r>
         <w:t xml:space="preserve"> the race course definition has been received. All callers required to access the </w:t>
       </w:r>
+      <w:proofErr w:type="spellStart"/>
       <w:r>
         <w:rPr>
           <w:i/>
         </w:rPr>
         <w:t>RaceDefinition</w:t>
       </w:r>
+      <w:proofErr w:type="spellEnd"/>
       <w:r>
         <w:t xml:space="preserve"> object are currently suspended until the course layout has been successfully received. If for some reasons this process times out</w:t>
       </w:r>
@@ -574,21 +913,44 @@
         <w:pStyle w:val="Heading3"/>
       </w:pPr>
       <w:bookmarkStart w:id="1" w:name="_Ref340156703"/>
-      <w:r>
-        <w:t>SwissTiming Connector</w:t>
+      <w:proofErr w:type="spellStart"/>
+      <w:r>
+        <w:t>SwissTiming</w:t>
+      </w:r>
+      <w:proofErr w:type="spellEnd"/>
+      <w:r>
+        <w:t xml:space="preserve"> Connector</w:t>
       </w:r>
       <w:bookmarkEnd w:id="1"/>
     </w:p>
     <w:p>
       <w:r>
-        <w:t xml:space="preserve">Other than in the case of TracTrac, the SwissTiming </w:t>
-      </w:r>
+        <w:t xml:space="preserve">Other than in the case of </w:t>
+      </w:r>
+      <w:proofErr w:type="spellStart"/>
+      <w:r>
+        <w:t>TracTrac</w:t>
+      </w:r>
+      <w:proofErr w:type="spellEnd"/>
+      <w:r>
+        <w:t xml:space="preserve">, the </w:t>
+      </w:r>
+      <w:proofErr w:type="spellStart"/>
+      <w:r>
+        <w:t>SwissTiming</w:t>
+      </w:r>
+      <w:proofErr w:type="spellEnd"/>
+      <w:r>
+        <w:t xml:space="preserve"> </w:t>
+      </w:r>
+      <w:proofErr w:type="spellStart"/>
       <w:r>
         <w:rPr>
           <w:i/>
         </w:rPr>
         <w:t>SailMaster</w:t>
       </w:r>
+      <w:proofErr w:type="spellEnd"/>
       <w:r>
         <w:t xml:space="preserve"> </w:t>
       </w:r>
@@ -596,22 +958,45 @@
         <w:t>system</w:t>
       </w:r>
       <w:r>
-        <w:t xml:space="preserve"> broadcasts packets containing position and mark rounding information to a pre-determined set of hosts. There is no API to obtain old, stored data. Packets missed during live transmission are lost, except for a tricky, unconfirmed and yet untested process of receiving database dumps from SwissTiming at a later point.</w:t>
-      </w:r>
-    </w:p>
-    <w:p>
-      <w:r>
-        <w:t>Therefore, we have decided to implement a database buffer for the SwissTiming connector in such a way that a very simple, hence robust Java process is solely responsible for receiving, forwarding and durably storing the information packets broadcast by SwissTiming</w:t>
-      </w:r>
+        <w:t xml:space="preserve"> broadcasts packets containing position and mark rounding information to a pre-determined set of hosts. There is no API to obtain old, stored data. Packets missed during live transmission are lost, except for a tricky, unconfirmed and yet untested process of receiving database dumps from </w:t>
+      </w:r>
+      <w:proofErr w:type="spellStart"/>
+      <w:r>
+        <w:t>SwissTiming</w:t>
+      </w:r>
+      <w:proofErr w:type="spellEnd"/>
+      <w:r>
+        <w:t xml:space="preserve"> at a later point.</w:t>
+      </w:r>
+    </w:p>
+    <w:p>
+      <w:r>
+        <w:t xml:space="preserve">Therefore, we have decided to implement a database buffer for the </w:t>
+      </w:r>
+      <w:proofErr w:type="spellStart"/>
+      <w:r>
+        <w:t>SwissTiming</w:t>
+      </w:r>
+      <w:proofErr w:type="spellEnd"/>
+      <w:r>
+        <w:t xml:space="preserve"> connector in such a way that a very simple, hence robust Java process is solely responsible for receiving, forwarding and durably storing the information packets broadcast by </w:t>
+      </w:r>
+      <w:proofErr w:type="spellStart"/>
+      <w:r>
+        <w:t>SwissTiming</w:t>
+      </w:r>
+      <w:proofErr w:type="spellEnd"/>
       <w:r>
         <w:t xml:space="preserve"> (see class </w:t>
       </w:r>
+      <w:proofErr w:type="spellStart"/>
       <w:r>
         <w:rPr>
           <w:i/>
         </w:rPr>
         <w:t>StoreAndForward</w:t>
       </w:r>
+      <w:proofErr w:type="spellEnd"/>
       <w:r>
         <w:t>)</w:t>
       </w:r>
@@ -621,36 +1006,134 @@
     </w:p>
     <w:p>
       <w:r>
-        <w:t>It may be worth noting that SwissTiming SailMaster systems can operate in one of two modes. Either they offer inbound connections on an IP address and port. In this case, requests can also be sent to the SailMaster instance, e.g., to find out the set of races currently managed by that instance. Or the SailMaster system runs behind a multiplexer which collects messages from several SailMaster systems and broadcasts them to a previously determined set of IP addresses and ports. In this case, no requests can be sent to any of these SailMaster systems because the multiplexer couldn't identify the individual SailMaster instance to which to forward the request. For this reason, the connector distinguishes between these two modes and won't try to send requests if the SailMaster system runs behind a multiplexer.</w:t>
+        <w:t xml:space="preserve">It may be worth noting that </w:t>
+      </w:r>
+      <w:proofErr w:type="spellStart"/>
+      <w:r>
+        <w:t>SwissTiming</w:t>
+      </w:r>
+      <w:proofErr w:type="spellEnd"/>
+      <w:r>
+        <w:t xml:space="preserve"> </w:t>
+      </w:r>
+      <w:proofErr w:type="spellStart"/>
+      <w:r>
+        <w:t>SailMaster</w:t>
+      </w:r>
+      <w:proofErr w:type="spellEnd"/>
+      <w:r>
+        <w:t xml:space="preserve"> systems can operate in one of two modes. Either they offer inbound connections on an IP address and port. In this case, requests can also be sent to the </w:t>
+      </w:r>
+      <w:proofErr w:type="spellStart"/>
+      <w:r>
+        <w:t>SailMaster</w:t>
+      </w:r>
+      <w:proofErr w:type="spellEnd"/>
+      <w:r>
+        <w:t xml:space="preserve"> instance, e.g., to find out the set of races currently managed by that instance. Or the </w:t>
+      </w:r>
+      <w:proofErr w:type="spellStart"/>
+      <w:r>
+        <w:t>SailMaster</w:t>
+      </w:r>
+      <w:proofErr w:type="spellEnd"/>
+      <w:r>
+        <w:t xml:space="preserve"> system runs behind a multiplexer which collects messages from several </w:t>
+      </w:r>
+      <w:proofErr w:type="spellStart"/>
+      <w:r>
+        <w:t>SailMaster</w:t>
+      </w:r>
+      <w:proofErr w:type="spellEnd"/>
+      <w:r>
+        <w:t xml:space="preserve"> systems and broadcasts them to a previously determined set of IP addresses and ports. In this case, no requests can be sent to any of these </w:t>
+      </w:r>
+      <w:proofErr w:type="spellStart"/>
+      <w:r>
+        <w:t>SailMaster</w:t>
+      </w:r>
+      <w:proofErr w:type="spellEnd"/>
+      <w:r>
+        <w:t xml:space="preserve"> systems because the multiplexer couldn't identify the individual </w:t>
+      </w:r>
+      <w:proofErr w:type="spellStart"/>
+      <w:r>
+        <w:t>SailMaster</w:t>
+      </w:r>
+      <w:proofErr w:type="spellEnd"/>
+      <w:r>
+        <w:t xml:space="preserve"> instance to which to forward the request. For this reason, the connector distinguishes between these two modes and won't try to send requests if the </w:t>
+      </w:r>
+      <w:proofErr w:type="spellStart"/>
+      <w:r>
+        <w:t>SailMaster</w:t>
+      </w:r>
+      <w:proofErr w:type="spellEnd"/>
+      <w:r>
+        <w:t xml:space="preserve"> system runs behind a multiplexer.</w:t>
       </w:r>
     </w:p>
     <w:p>
       <w:r>
         <w:t xml:space="preserve">The current implementation offers methods on the </w:t>
       </w:r>
+      <w:proofErr w:type="spellStart"/>
       <w:r>
         <w:rPr>
           <w:i/>
         </w:rPr>
         <w:t>SailMasterConnector</w:t>
       </w:r>
+      <w:proofErr w:type="spellEnd"/>
       <w:r>
         <w:t xml:space="preserve"> interface</w:t>
       </w:r>
       <w:r>
-        <w:t xml:space="preserve">, allowing clients to send requests to a SailMaster instance capable of handling them. However, the connector doesn't currently use any of those, except for the </w:t>
-      </w:r>
-      <w:r>
-        <w:rPr>
-          <w:i/>
-        </w:rPr>
-        <w:t>getRaces()</w:t>
+        <w:t xml:space="preserve">, allowing clients to send requests to a </w:t>
+      </w:r>
+      <w:proofErr w:type="spellStart"/>
+      <w:r>
+        <w:t>SailMaster</w:t>
+      </w:r>
+      <w:proofErr w:type="spellEnd"/>
+      <w:r>
+        <w:t xml:space="preserve"> instance capable of handling them. However, the connector doesn't currently use any of those, except for the </w:t>
+      </w:r>
+      <w:proofErr w:type="spellStart"/>
+      <w:proofErr w:type="gramStart"/>
+      <w:r>
+        <w:rPr>
+          <w:i/>
+        </w:rPr>
+        <w:t>getRaces</w:t>
+      </w:r>
+      <w:proofErr w:type="spellEnd"/>
+      <w:r>
+        <w:rPr>
+          <w:i/>
+        </w:rPr>
+        <w:t>(</w:t>
+      </w:r>
+      <w:proofErr w:type="gramEnd"/>
+      <w:r>
+        <w:rPr>
+          <w:i/>
+        </w:rPr>
+        <w:t>)</w:t>
       </w:r>
       <w:r>
         <w:t xml:space="preserve"> call</w:t>
       </w:r>
       <w:r>
-        <w:t xml:space="preserve"> which is used if available to determine the set of races managed by the SailMaster instance.</w:t>
+        <w:t xml:space="preserve"> which is used if available to determine the set of races managed by the </w:t>
+      </w:r>
+      <w:proofErr w:type="spellStart"/>
+      <w:r>
+        <w:t>SailMaster</w:t>
+      </w:r>
+      <w:proofErr w:type="spellEnd"/>
+      <w:r>
+        <w:t xml:space="preserve"> instance.</w:t>
       </w:r>
       <w:r>
         <w:t xml:space="preserve"> Future versions should consider obtaining more information by explicit requests if possible.</w:t>
@@ -666,7 +1149,15 @@
     </w:p>
     <w:p>
       <w:r>
-        <w:t xml:space="preserve">We like to receive wind data live from the race course(s). For this, we can install wind measurement devices on vessels such as the start vessel or RIBs following the field or dedicated solely to the task of wind measurement. Currently, we use devices that can be hooked up to a Panasonic Toughbook on which we run a software package called </w:t>
+        <w:t xml:space="preserve">We like to receive wind data live from the race course(s). For this, we can install wind measurement devices on vessels such as the start vessel or RIBs following the field or dedicated solely to the task of wind measurement. Currently, we use devices that can be hooked up to a Panasonic </w:t>
+      </w:r>
+      <w:proofErr w:type="spellStart"/>
+      <w:r>
+        <w:t>Toughbook</w:t>
+      </w:r>
+      <w:proofErr w:type="spellEnd"/>
+      <w:r>
+        <w:t xml:space="preserve"> on which we run a software package called </w:t>
       </w:r>
       <w:r>
         <w:rPr>
@@ -678,12 +1169,14 @@
         <w:t xml:space="preserve"> (see </w:t>
       </w:r>
       <w:hyperlink r:id="rId9" w:history="1">
+        <w:proofErr w:type="spellStart"/>
         <w:r>
           <w:rPr>
             <w:rStyle w:val="Hyperlink"/>
           </w:rPr>
           <w:t>http://www.tasmanbaynav.co.nz/</w:t>
         </w:r>
+        <w:proofErr w:type="spellEnd"/>
       </w:hyperlink>
       <w:r>
         <w:t>). This package is capable of receiving sensor data from a variety of different devices, including a Nexus on-board controller and various sensor devices connected directly to the laptop using, e.g., USB.</w:t>
@@ -697,17 +1190,27 @@
     </w:p>
     <w:p>
       <w:r>
-        <w:t xml:space="preserve">Expedition can be configured to transmit one or more of the values it received or inferred across a network connection. The data is prefixed with a so-called "boat ID" which can be configured in the Expedition software. We use Expedition's capability to send the sensor data through UDP to port 2012 on the sapsailing.com host. </w:t>
+        <w:t xml:space="preserve">Expedition can be configured to transmit one or more of the values it received or inferred across a network connection. The data is prefixed with a so-called "boat ID" which can be configured in the Expedition software. We use Expedition's capability to send the sensor data through UDP to port 2012 on the </w:t>
+      </w:r>
+      <w:proofErr w:type="spellStart"/>
+      <w:r>
+        <w:t>sapsailing.com</w:t>
+      </w:r>
+      <w:proofErr w:type="spellEnd"/>
+      <w:r>
+        <w:t xml:space="preserve"> host. </w:t>
       </w:r>
       <w:r>
         <w:t xml:space="preserve">We use a simple UDP mirroring process implemented in Java (see class </w:t>
       </w:r>
+      <w:proofErr w:type="spellStart"/>
       <w:r>
         <w:rPr>
           <w:i/>
         </w:rPr>
         <w:t>com.sap.sailing.expeditionconnector.UDPMirror</w:t>
       </w:r>
+      <w:proofErr w:type="spellEnd"/>
       <w:r>
         <w:t>) to forward the messages received to the various server instances, each listening on a different UDP port.</w:t>
       </w:r>
@@ -716,12 +1219,14 @@
       <w:r>
         <w:t xml:space="preserve">Those UDP messages are received and analyzed by an active instance of class </w:t>
       </w:r>
+      <w:proofErr w:type="spellStart"/>
       <w:r>
         <w:rPr>
           <w:i/>
         </w:rPr>
         <w:t>UDPExpeditionReceiver</w:t>
       </w:r>
+      <w:proofErr w:type="spellEnd"/>
       <w:r>
         <w:t>. Those that can be parsed successfully are used to record wind fixes in a tracked race with which the receiver is associated.</w:t>
       </w:r>
@@ -757,12 +1262,14 @@
       <w:r>
         <w:t xml:space="preserve"> Result importers implementing the </w:t>
       </w:r>
+      <w:proofErr w:type="spellStart"/>
       <w:r>
         <w:rPr>
           <w:i/>
         </w:rPr>
         <w:t>ScoreCorrectionProvider</w:t>
       </w:r>
+      <w:proofErr w:type="spellEnd"/>
       <w:r>
         <w:t xml:space="preserve"> interface can register with the OSGi service registry and are dynamically discovered. Such a provider can tell </w:t>
       </w:r>
@@ -774,14 +1281,61 @@
       <w:r>
         <w:t xml:space="preserve">We currently have </w:t>
       </w:r>
+      <w:proofErr w:type="spellStart"/>
       <w:r>
         <w:rPr>
           <w:i/>
         </w:rPr>
         <w:t>ScoreCorrectionProvider</w:t>
       </w:r>
-      <w:r>
-        <w:t xml:space="preserve"> implementations for the 2011 and 2012 Kieler Woche result system (see bundle com.sap.sailing.kiworesultimport), for the french "FREG" system (see bundle com.sap.sailing.freg.resultimport) and for the Extreme Sailing Series (see bundle com.sap.sailing.ess40.resultimport). In their activators, these bundles register an instance of their score correction provider implementation with the OSGi service registry.</w:t>
+      <w:proofErr w:type="spellEnd"/>
+      <w:r>
+        <w:t xml:space="preserve"> implementations for the 2011 and 2012 </w:t>
+      </w:r>
+      <w:proofErr w:type="spellStart"/>
+      <w:r>
+        <w:t>Kieler</w:t>
+      </w:r>
+      <w:proofErr w:type="spellEnd"/>
+      <w:r>
+        <w:t xml:space="preserve"> </w:t>
+      </w:r>
+      <w:proofErr w:type="spellStart"/>
+      <w:r>
+        <w:t>Woche</w:t>
+      </w:r>
+      <w:proofErr w:type="spellEnd"/>
+      <w:r>
+        <w:t xml:space="preserve"> result system (see bundle </w:t>
+      </w:r>
+      <w:proofErr w:type="spellStart"/>
+      <w:r>
+        <w:t>com.sap.sailing.kiworesultimport</w:t>
+      </w:r>
+      <w:proofErr w:type="spellEnd"/>
+      <w:r>
+        <w:t xml:space="preserve">), for </w:t>
+      </w:r>
+      <w:proofErr w:type="gramStart"/>
+      <w:r>
+        <w:t xml:space="preserve">the </w:t>
+      </w:r>
+      <w:proofErr w:type="spellStart"/>
+      <w:r>
+        <w:t>french</w:t>
+      </w:r>
+      <w:proofErr w:type="spellEnd"/>
+      <w:proofErr w:type="gramEnd"/>
+      <w:r>
+        <w:t xml:space="preserve"> "FREG" system (see bundle </w:t>
+      </w:r>
+      <w:proofErr w:type="spellStart"/>
+      <w:r>
+        <w:t>com.sap.sailing.freg.resultimport</w:t>
+      </w:r>
+      <w:proofErr w:type="spellEnd"/>
+      <w:r>
+        <w:t>) and for the Extreme Sailing Series (see bundle com.sap.sailing.ess40.resultimport). In their activators, these bundles register an instance of their score correction provider implementation with the OSGi service registry.</w:t>
       </w:r>
       <w:r>
         <w:t xml:space="preserve"> This way, more importers can easily be added, potentially even at runtime, simply by deploying and starting another result importer bundle.</w:t>
@@ -791,8 +1345,21 @@
       <w:pPr>
         <w:pStyle w:val="Heading3"/>
       </w:pPr>
-      <w:r>
-        <w:t xml:space="preserve">Kieler Woche </w:t>
+      <w:proofErr w:type="spellStart"/>
+      <w:r>
+        <w:t>Kieler</w:t>
+      </w:r>
+      <w:proofErr w:type="spellEnd"/>
+      <w:r>
+        <w:t xml:space="preserve"> </w:t>
+      </w:r>
+      <w:proofErr w:type="spellStart"/>
+      <w:r>
+        <w:t>Woche</w:t>
+      </w:r>
+      <w:proofErr w:type="spellEnd"/>
+      <w:r>
+        <w:t xml:space="preserve"> </w:t>
       </w:r>
       <w:r>
         <w:t>Result Importer</w:t>
@@ -800,16 +1367,109 @@
     </w:p>
     <w:p>
       <w:r>
-        <w:t xml:space="preserve">There is no online access to the Kieler Woche regatta system. However, we were able to agree an FTP result export with the system provider, b+m. The export format is a ZIP file containing numerous XML and PDF files. The XML files are then analyzed and provide the contents for the score corrections. We created a dedicated account for the FTP export on sapsailing.com ("kiwo"). The FTP export ends up in </w:t>
+        <w:t xml:space="preserve">There is no online access to the </w:t>
+      </w:r>
+      <w:proofErr w:type="spellStart"/>
+      <w:r>
+        <w:t>Kieler</w:t>
+      </w:r>
+      <w:proofErr w:type="spellEnd"/>
+      <w:r>
+        <w:t xml:space="preserve"> </w:t>
+      </w:r>
+      <w:proofErr w:type="spellStart"/>
+      <w:r>
+        <w:t>Woche</w:t>
+      </w:r>
+      <w:proofErr w:type="spellEnd"/>
+      <w:r>
+        <w:t xml:space="preserve"> regatta system. However, we were able to agree an FTP result export with the system provider, </w:t>
+      </w:r>
+      <w:proofErr w:type="spellStart"/>
+      <w:r>
+        <w:t>b+m</w:t>
+      </w:r>
+      <w:proofErr w:type="spellEnd"/>
+      <w:r>
+        <w:t xml:space="preserve">. The export format is a ZIP file containing numerous XML and PDF files. The XML files are then analyzed and provide the contents for the score corrections. We created a dedicated account for the FTP export on </w:t>
+      </w:r>
+      <w:proofErr w:type="spellStart"/>
+      <w:r>
+        <w:t>sapsailing.com</w:t>
+      </w:r>
+      <w:proofErr w:type="spellEnd"/>
+      <w:r>
+        <w:t xml:space="preserve"> ("</w:t>
+      </w:r>
+      <w:proofErr w:type="spellStart"/>
+      <w:r>
+        <w:t>kiwo</w:t>
+      </w:r>
+      <w:proofErr w:type="spellEnd"/>
+      <w:r>
+        <w:t xml:space="preserve">"). The FTP export ends up in </w:t>
       </w:r>
       <w:r>
         <w:lastRenderedPageBreak/>
-        <w:t>/home/kiwo, and all server instance directories under /home/trac/servers/(dev|test|prod1|prod2) contain a link "kiworesults" pointing to /home/kiwo.</w:t>
-      </w:r>
-    </w:p>
-    <w:p>
-      <w:r>
-        <w:t>The score correction provider implementation scans the "./kiworesults" directory for the ZIP files and offers their contents through its API.</w:t>
+        <w:t>/home/</w:t>
+      </w:r>
+      <w:proofErr w:type="spellStart"/>
+      <w:r>
+        <w:t>kiwo</w:t>
+      </w:r>
+      <w:proofErr w:type="spellEnd"/>
+      <w:r>
+        <w:t>, and all server instance directories under /home/</w:t>
+      </w:r>
+      <w:proofErr w:type="spellStart"/>
+      <w:r>
+        <w:t>trac</w:t>
+      </w:r>
+      <w:proofErr w:type="spellEnd"/>
+      <w:r>
+        <w:t>/servers</w:t>
+      </w:r>
+      <w:proofErr w:type="gramStart"/>
+      <w:r>
+        <w:t>/(</w:t>
+      </w:r>
+      <w:proofErr w:type="gramEnd"/>
+      <w:r>
+        <w:t>dev|test|prod1|prod2) contain a link "</w:t>
+      </w:r>
+      <w:proofErr w:type="spellStart"/>
+      <w:r>
+        <w:t>kiworesults</w:t>
+      </w:r>
+      <w:proofErr w:type="spellEnd"/>
+      <w:r>
+        <w:t>" pointing to /home/</w:t>
+      </w:r>
+      <w:proofErr w:type="spellStart"/>
+      <w:r>
+        <w:t>kiwo</w:t>
+      </w:r>
+      <w:proofErr w:type="spellEnd"/>
+      <w:r>
+        <w:t>.</w:t>
+      </w:r>
+    </w:p>
+    <w:p>
+      <w:r>
+        <w:t>The score correction provider implementation scans the "</w:t>
+      </w:r>
+      <w:proofErr w:type="gramStart"/>
+      <w:r>
+        <w:t>./</w:t>
+      </w:r>
+      <w:proofErr w:type="spellStart"/>
+      <w:proofErr w:type="gramEnd"/>
+      <w:r>
+        <w:t>kiworesults</w:t>
+      </w:r>
+      <w:proofErr w:type="spellEnd"/>
+      <w:r>
+        <w:t>" directory for the ZIP files and offers their contents through its API.</w:t>
       </w:r>
     </w:p>
     <w:p>
@@ -825,7 +1485,15 @@
         <w:t xml:space="preserve">At the </w:t>
       </w:r>
       <w:r>
-        <w:t>505 Worlds in La Rochelle we were faced with an HTML export format. Unfortunately, there was no stable URL scheme from which to obtain the HTML documents exported from the regatta management system. Therefore, we decided to leave the URL configuration to the administrator of our solution and added a tab "FREG URLs" to the AdminConsole.</w:t>
+        <w:t xml:space="preserve">505 Worlds in La Rochelle we were faced with an HTML export format. Unfortunately, there was no stable URL scheme from which to obtain the HTML documents exported from the regatta management system. Therefore, we decided to leave the URL configuration to the administrator of our solution and added a tab "FREG URLs" to the </w:t>
+      </w:r>
+      <w:proofErr w:type="spellStart"/>
+      <w:r>
+        <w:t>AdminConsole</w:t>
+      </w:r>
+      <w:proofErr w:type="spellEnd"/>
+      <w:r>
+        <w:t>.</w:t>
       </w:r>
       <w:r>
         <w:t xml:space="preserve"> The documents reachable through the URLs added to this page will be scanned by the FREG score correction provider.</w:t>
@@ -841,10 +1509,42 @@
     </w:p>
     <w:p>
       <w:r>
-        <w:t xml:space="preserve">The Extreme Sailing Series currently manages their results through sailracer.org. </w:t>
-      </w:r>
-      <w:r>
-        <w:t>The series has their own iPad app to capture the finish line passings. This app produces a CSV file managed on the series' web server before it is converted and uploaded to the sailracer.org server. We get access to the CSV files and a document listing the CSV files available for the series. Those then feed into the score correction provider.</w:t>
+        <w:t xml:space="preserve">The Extreme Sailing Series currently manages their results through </w:t>
+      </w:r>
+      <w:proofErr w:type="spellStart"/>
+      <w:r>
+        <w:t>sailracer.org</w:t>
+      </w:r>
+      <w:proofErr w:type="spellEnd"/>
+      <w:r>
+        <w:t xml:space="preserve">. </w:t>
+      </w:r>
+      <w:r>
+        <w:t xml:space="preserve">The series has their own </w:t>
+      </w:r>
+      <w:proofErr w:type="spellStart"/>
+      <w:r>
+        <w:t>iPad</w:t>
+      </w:r>
+      <w:proofErr w:type="spellEnd"/>
+      <w:r>
+        <w:t xml:space="preserve"> app to capture the finish line </w:t>
+      </w:r>
+      <w:proofErr w:type="spellStart"/>
+      <w:r>
+        <w:t>passings</w:t>
+      </w:r>
+      <w:proofErr w:type="spellEnd"/>
+      <w:r>
+        <w:t xml:space="preserve">. This app produces a CSV file managed on the series' web server before it is converted and uploaded to the </w:t>
+      </w:r>
+      <w:proofErr w:type="spellStart"/>
+      <w:r>
+        <w:t>sailracer.org</w:t>
+      </w:r>
+      <w:proofErr w:type="spellEnd"/>
+      <w:r>
+        <w:t xml:space="preserve"> server. We get access to the CSV files and a document listing the CSV files available for the series. Those then feed into the score correction provider.</w:t>
       </w:r>
     </w:p>
     <w:p>
@@ -927,12 +1627,14 @@
       <w:r>
         <w:t xml:space="preserve">. There are also interfaces describing more general concepts not necessarily specific to sailing, such as </w:t>
       </w:r>
+      <w:proofErr w:type="spellStart"/>
       <w:r>
         <w:rPr>
           <w:i/>
         </w:rPr>
         <w:t>GPSTrack</w:t>
       </w:r>
+      <w:proofErr w:type="spellEnd"/>
       <w:r>
         <w:t xml:space="preserve">, </w:t>
       </w:r>
@@ -959,12 +1661,14 @@
       <w:r>
         <w:t xml:space="preserve">Instances of classes implementing these domain interfaces are generally created using a </w:t>
       </w:r>
+      <w:proofErr w:type="spellStart"/>
       <w:r>
         <w:rPr>
           <w:i/>
         </w:rPr>
         <w:t>DomainFactory</w:t>
       </w:r>
+      <w:proofErr w:type="spellEnd"/>
       <w:r>
         <w:t xml:space="preserve"> instance. However, in some special cases constructors of domain classes implementing the domain interfaces may also be invoked directly.</w:t>
       </w:r>
@@ -973,33 +1677,39 @@
       <w:r>
         <w:t xml:space="preserve">We have tried to split the domain interfaces into such describing "master data" and others describing "transactional data." The master data interfaces can be found largely in the </w:t>
       </w:r>
+      <w:proofErr w:type="spellStart"/>
       <w:r>
         <w:rPr>
           <w:i/>
         </w:rPr>
         <w:t>com.sap.sailing.domain</w:t>
       </w:r>
+      <w:proofErr w:type="spellEnd"/>
       <w:r>
         <w:t xml:space="preserve"> and </w:t>
       </w:r>
+      <w:proofErr w:type="spellStart"/>
       <w:r>
         <w:rPr>
           <w:i/>
         </w:rPr>
         <w:t>com.sap.sailing.domain.common</w:t>
       </w:r>
+      <w:proofErr w:type="spellEnd"/>
       <w:r>
         <w:t xml:space="preserve"> packages.</w:t>
       </w:r>
       <w:r>
         <w:t xml:space="preserve"> "Transactional" data is largely obtained through tracking devices which is why most of those interfaces are found in the </w:t>
       </w:r>
+      <w:proofErr w:type="spellStart"/>
       <w:r>
         <w:rPr>
           <w:i/>
         </w:rPr>
         <w:t>com.sap.sailing.domain.tracking</w:t>
       </w:r>
+      <w:proofErr w:type="spellEnd"/>
       <w:r>
         <w:t xml:space="preserve"> package.</w:t>
       </w:r>
@@ -1009,21 +1719,25 @@
       <w:r>
         <w:t xml:space="preserve">For some of the master data domain interfaces, we have corresponding "Tracked..." counterparts that capture tracking data that pertains to the respective master data object. For example, </w:t>
       </w:r>
+      <w:proofErr w:type="spellStart"/>
       <w:r>
         <w:rPr>
           <w:i/>
         </w:rPr>
         <w:t>TrackedRace</w:t>
       </w:r>
+      <w:proofErr w:type="spellEnd"/>
       <w:r>
         <w:t xml:space="preserve"> describes the tracking data for a race. It has </w:t>
       </w:r>
+      <w:proofErr w:type="spellStart"/>
       <w:r>
         <w:rPr>
           <w:i/>
         </w:rPr>
         <w:t>TrackedLeg</w:t>
       </w:r>
+      <w:proofErr w:type="spellEnd"/>
       <w:r>
         <w:t xml:space="preserve"> as one of its constituents, corresponding to the </w:t>
       </w:r>
@@ -1083,21 +1797,25 @@
       <w:r>
         <w:t xml:space="preserve">For example, </w:t>
       </w:r>
+      <w:proofErr w:type="spellStart"/>
       <w:r>
         <w:rPr>
           <w:i/>
         </w:rPr>
         <w:t>DynamicTrackedRace</w:t>
       </w:r>
+      <w:proofErr w:type="spellEnd"/>
       <w:r>
         <w:t xml:space="preserve"> is the modifiable counterpart to </w:t>
       </w:r>
+      <w:proofErr w:type="spellStart"/>
       <w:r>
         <w:rPr>
           <w:i/>
         </w:rPr>
         <w:t>TrackedRace</w:t>
       </w:r>
+      <w:proofErr w:type="spellEnd"/>
       <w:r>
         <w:t xml:space="preserve"> which offers only reading operations.</w:t>
       </w:r>
@@ -1130,7 +1848,15 @@
         </w:r>
       </w:fldSimple>
       <w:r>
-        <w:t>) typically keep mappings that allow the connector to retrieve and use an existing domain object instead of creating new ones. The challenge with these mappings is to avoid memory leaks. Currently, the existing mappings only maintain domain objects that have a small memory footprint. We need a good strategy for releasing objects from these mappings. Ideally, the life cycle of the objects in such caches should be coupled to the life cycle of other domain objects. For example, a competitor object may be released if all races and regattas and leaderboards possibly using this competitor have been garbage collected.</w:t>
+        <w:t xml:space="preserve">) typically keep mappings that allow the connector to retrieve and use an existing domain object instead of creating new ones. The challenge with these mappings is to avoid memory leaks. Currently, the existing mappings only maintain domain objects that have a small memory footprint. We need a good strategy for releasing objects from these mappings. Ideally, the life cycle of the objects in such caches should be coupled to the life cycle of other domain objects. For example, a competitor object may be released if all races and regattas and </w:t>
+      </w:r>
+      <w:proofErr w:type="spellStart"/>
+      <w:r>
+        <w:t>leaderboards</w:t>
+      </w:r>
+      <w:proofErr w:type="spellEnd"/>
+      <w:r>
+        <w:t xml:space="preserve"> possibly using this competitor have been garbage collected.</w:t>
       </w:r>
     </w:p>
     <w:p>
@@ -1160,7 +1886,15 @@
         <w:t xml:space="preserve">adds a rather unpredictable latency. </w:t>
       </w:r>
       <w:r>
-        <w:t>In the worst case, the sensor's transmission unit fails, and the data can only be imported into the server once the sensor is back on shore. With this in mind, the server's view of reality is partial and lagging, and history may be re-written at any point in time if a sensor decides t</w:t>
+        <w:t xml:space="preserve">In the worst case, the sensor's transmission unit fails, and the data can only be imported into the server once the sensor is back on shore. With this in mind, the server's view of reality is partial and </w:t>
+      </w:r>
+      <w:proofErr w:type="gramStart"/>
+      <w:r>
+        <w:t>lagging,</w:t>
+      </w:r>
+      <w:proofErr w:type="gramEnd"/>
+      <w:r>
+        <w:t xml:space="preserve"> and history may be re-written at any point in time if a sensor decides t</w:t>
       </w:r>
       <w:r>
         <w:t>o deliver its data later than most other sensors. There is no precise synchronization across the set of sensors used at an event. At best, there is a pre-configured maximum delay at which trackers make an effort to deliver their data. However, this may also fail, for example, if trackers lack network connectivity when they would actually be due to send their data.</w:t>
@@ -1178,7 +1912,23 @@
         <w:t>These circumstances sugges</w:t>
       </w:r>
       <w:r>
-        <w:t>t an architecture which basically records the sensor facts and dynamically aggregates all derived information on the fly. This is how we started. The more complex the rules for deriving interesting figures from the sensor data grew, the more computational resources the on-the-fly aggregation required. In particular, three algorithms turned out to be quite expensive to carry out: maneuver analysis based on the recursive Douglas-Peucker algorithm; wind estimation based on the boat tracks, assuming that boats on different tacks use roughly the same beat angle to the wind; and the average cross-track error which computes a projection of each boat's position to the wind direction.</w:t>
+        <w:t xml:space="preserve">t an architecture which basically records the sensor facts and dynamically aggregates all derived information on the fly. This is how we started. </w:t>
+      </w:r>
+      <w:proofErr w:type="gramStart"/>
+      <w:r>
+        <w:t>The more complex the rules for deriving interesting figures from the sensor data grew, the more computational resources the on-the-fly aggregation required.</w:t>
+      </w:r>
+      <w:proofErr w:type="gramEnd"/>
+      <w:r>
+        <w:t xml:space="preserve"> In particular, three algorithms turned out to be quite expensive to carry out: maneuver analysis based on the recursive Douglas-</w:t>
+      </w:r>
+      <w:proofErr w:type="spellStart"/>
+      <w:r>
+        <w:t>Peucker</w:t>
+      </w:r>
+      <w:proofErr w:type="spellEnd"/>
+      <w:r>
+        <w:t xml:space="preserve"> algorithm; wind estimation based on the boat tracks, assuming that boats on different tacks use roughly the same beat angle to the wind; and the average cross-track error which computes a projection of each boat's position to the wind direction.</w:t>
       </w:r>
       <w:r>
         <w:t xml:space="preserve"> In addition to those, aggregations of distances traveled incur lots of duplicate work if done na</w:t>
@@ -1215,21 +1965,63 @@
         <w:spacing w:line="480" w:lineRule="auto"/>
       </w:pPr>
       <w:r>
-        <w:t xml:space="preserve">While this works well for the TracTrac connector, in case of the SwissTiming connector this is not possible at all. </w:t>
+        <w:t xml:space="preserve">While this works well for the </w:t>
+      </w:r>
+      <w:proofErr w:type="spellStart"/>
+      <w:r>
+        <w:t>TracTrac</w:t>
+      </w:r>
+      <w:proofErr w:type="spellEnd"/>
+      <w:r>
+        <w:t xml:space="preserve"> connector, in case of the </w:t>
+      </w:r>
+      <w:proofErr w:type="spellStart"/>
+      <w:r>
+        <w:t>SwissTiming</w:t>
+      </w:r>
+      <w:proofErr w:type="spellEnd"/>
+      <w:r>
+        <w:t xml:space="preserve"> connector this is not possible at all. </w:t>
       </w:r>
       <w:r>
         <w:t xml:space="preserve">Therefore, we developed an additional component (see also </w:t>
       </w:r>
-      <w:fldSimple w:instr=" REF _Ref340156703 \h  \* MERGEFORMAT ">
-        <w:r>
-          <w:rPr>
-            <w:i/>
-          </w:rPr>
-          <w:t>SwissTiming Connector</w:t>
-        </w:r>
-      </w:fldSimple>
-      <w:r>
-        <w:t>) that can record the SwissTiming messages received in the database so they can be retrieved from there after a server restart.</w:t>
+      <w:r>
+        <w:fldChar w:fldCharType="begin"/>
+      </w:r>
+      <w:r>
+        <w:instrText xml:space="preserve"> REF _Ref340156703 \h  \* MERGEFORMAT </w:instrText>
+      </w:r>
+      <w:r>
+        <w:fldChar w:fldCharType="separate"/>
+      </w:r>
+      <w:proofErr w:type="spellStart"/>
+      <w:r>
+        <w:rPr>
+          <w:i/>
+        </w:rPr>
+        <w:t>SwissTiming</w:t>
+      </w:r>
+      <w:proofErr w:type="spellEnd"/>
+      <w:r>
+        <w:rPr>
+          <w:i/>
+        </w:rPr>
+        <w:t xml:space="preserve"> Connector</w:t>
+      </w:r>
+      <w:r>
+        <w:fldChar w:fldCharType="end"/>
+      </w:r>
+      <w:r>
+        <w:t xml:space="preserve">) that can record the </w:t>
+      </w:r>
+      <w:proofErr w:type="spellStart"/>
+      <w:r>
+        <w:t>SwissTiming</w:t>
+      </w:r>
+      <w:proofErr w:type="spellEnd"/>
+      <w:r>
+        <w:t xml:space="preserve"> messages received in the database so they can be retrieved from there after a server restart.</w:t>
       </w:r>
     </w:p>
     <w:p>
@@ -1265,21 +2057,25 @@
       <w:r>
         <w:t xml:space="preserve">Based on the performance implications explained above, we decided to carefully introduce caching where it was absolutely necessary. We added a cache for the results of the maneuver analysis (see </w:t>
       </w:r>
+      <w:proofErr w:type="spellStart"/>
       <w:r>
         <w:rPr>
           <w:i/>
         </w:rPr>
         <w:t>TrackedRaceImpl.maneuverCache</w:t>
       </w:r>
+      <w:proofErr w:type="spellEnd"/>
       <w:r>
         <w:t xml:space="preserve">). Another cache exists for the wind estimations derived from the boats' GPS tracks (see </w:t>
       </w:r>
+      <w:proofErr w:type="spellStart"/>
       <w:r>
         <w:rPr>
           <w:i/>
         </w:rPr>
         <w:t>TrackBasedEstimationWindTrackImpl.cache</w:t>
       </w:r>
+      <w:proofErr w:type="spellEnd"/>
       <w:r>
         <w:t xml:space="preserve">). </w:t>
       </w:r>
@@ -1289,42 +2085,50 @@
       <w:r>
         <w:t xml:space="preserve">the average cross track error (XTE, see </w:t>
       </w:r>
+      <w:proofErr w:type="spellStart"/>
       <w:r>
         <w:rPr>
           <w:i/>
         </w:rPr>
         <w:t>TrackedRaceImpl.crossTrackErrorCache</w:t>
       </w:r>
+      <w:proofErr w:type="spellEnd"/>
       <w:r>
         <w:t xml:space="preserve">) and for the distances traveled (see </w:t>
       </w:r>
+      <w:proofErr w:type="spellStart"/>
       <w:r>
         <w:rPr>
           <w:i/>
         </w:rPr>
         <w:t>GPSFixTrackImpl.distanceCache</w:t>
       </w:r>
+      <w:proofErr w:type="spellEnd"/>
       <w:r>
         <w:t xml:space="preserve">) as well as for the maximum speeds (see </w:t>
       </w:r>
+      <w:proofErr w:type="spellStart"/>
       <w:r>
         <w:rPr>
           <w:i/>
         </w:rPr>
         <w:t>GPSFixTrackImpl.maxSpeedCache</w:t>
       </w:r>
+      <w:proofErr w:type="spellEnd"/>
       <w:r>
         <w:t>).</w:t>
       </w:r>
       <w:r>
         <w:t xml:space="preserve"> Another trivial cache in </w:t>
       </w:r>
+      <w:proofErr w:type="spellStart"/>
       <w:r>
         <w:rPr>
           <w:i/>
         </w:rPr>
         <w:t>TrackedRaceImpl.directionFromStartToNextMarkCache</w:t>
       </w:r>
+      <w:proofErr w:type="spellEnd"/>
       <w:r>
         <w:t xml:space="preserve"> is used to speed up the query for the direction of the first leg which is </w:t>
       </w:r>
@@ -1339,17 +2143,24 @@
       <w:pPr>
         <w:spacing w:before="240"/>
       </w:pPr>
+      <w:proofErr w:type="gramStart"/>
       <w:r>
         <w:t xml:space="preserve">While those caches speed up requests on </w:t>
       </w:r>
+      <w:proofErr w:type="spellStart"/>
       <w:r>
         <w:rPr>
           <w:i/>
         </w:rPr>
         <w:t>TrackedRace</w:t>
       </w:r>
-      <w:r>
-        <w:t xml:space="preserve">, even larger performance gains can be achieved by caching the higher-level aggregates requested by many clients. In particular, many clients request the same leader board in live mode. Then, having the server determine what the "live" time is instead of using the client's clock, and just returning the latest contents for the leader board requested from a cache has increased the application's scalability significantly. The leaderboard caching is implemented </w:t>
+      <w:proofErr w:type="spellEnd"/>
+      <w:r>
+        <w:t>, even larger performance gains can be achieved by caching the higher-level aggregates requested by many clients.</w:t>
+      </w:r>
+      <w:proofErr w:type="gramEnd"/>
+      <w:r>
+        <w:t xml:space="preserve"> In particular, many clients request the same leader board in live mode. Then, having the server determine what the "live" time is instead of using the client's clock, and just returning the latest contents for the leader board requested from a cache has increased the application's scalability significantly. The leaderboard caching is implemented </w:t>
       </w:r>
       <w:r>
         <w:t>in the class</w:t>
@@ -1360,21 +2171,25 @@
       <w:r>
         <w:t xml:space="preserve"> </w:t>
       </w:r>
+      <w:proofErr w:type="spellStart"/>
       <w:r>
         <w:rPr>
           <w:i/>
         </w:rPr>
         <w:t>LeaderboardDTOCache</w:t>
       </w:r>
+      <w:proofErr w:type="spellEnd"/>
       <w:r>
         <w:t xml:space="preserve"> and </w:t>
       </w:r>
+      <w:proofErr w:type="spellStart"/>
       <w:r>
         <w:rPr>
           <w:i/>
         </w:rPr>
         <w:t>LiveLeaderboardUpdater</w:t>
       </w:r>
+      <w:proofErr w:type="spellEnd"/>
       <w:r>
         <w:t>.</w:t>
       </w:r>
@@ -1455,12 +2270,14 @@
       <w:r>
         <w:t xml:space="preserve"> A useful observer pattern is offered by </w:t>
       </w:r>
+      <w:proofErr w:type="spellStart"/>
       <w:r>
         <w:rPr>
           <w:i/>
         </w:rPr>
         <w:t>TrackedRace</w:t>
       </w:r>
+      <w:proofErr w:type="spellEnd"/>
       <w:r>
         <w:t xml:space="preserve"> which offers the </w:t>
       </w:r>
@@ -1468,12 +2285,14 @@
         <w:lastRenderedPageBreak/>
         <w:t xml:space="preserve">registration of </w:t>
       </w:r>
+      <w:proofErr w:type="spellStart"/>
       <w:r>
         <w:rPr>
           <w:i/>
         </w:rPr>
         <w:t>RaceChangeListener</w:t>
       </w:r>
+      <w:proofErr w:type="spellEnd"/>
       <w:r>
         <w:t xml:space="preserve"> objects as observers.</w:t>
       </w:r>
@@ -1483,39 +2302,47 @@
       <w:r>
         <w:t xml:space="preserve">uch patterns in place, e.g., the </w:t>
       </w:r>
+      <w:proofErr w:type="spellStart"/>
       <w:r>
         <w:rPr>
           <w:i/>
         </w:rPr>
         <w:t>RaceColumnListener</w:t>
       </w:r>
+      <w:proofErr w:type="spellEnd"/>
       <w:r>
         <w:t xml:space="preserve">, </w:t>
       </w:r>
+      <w:proofErr w:type="spellStart"/>
       <w:r>
         <w:rPr>
           <w:i/>
         </w:rPr>
         <w:t>CourseListener</w:t>
       </w:r>
+      <w:proofErr w:type="spellEnd"/>
       <w:r>
         <w:t xml:space="preserve">, </w:t>
       </w:r>
+      <w:proofErr w:type="spellStart"/>
       <w:r>
         <w:rPr>
           <w:i/>
         </w:rPr>
         <w:t>RaceListener</w:t>
       </w:r>
+      <w:proofErr w:type="spellEnd"/>
       <w:r>
         <w:t xml:space="preserve"> and </w:t>
       </w:r>
+      <w:proofErr w:type="spellStart"/>
       <w:r>
         <w:rPr>
           <w:i/>
         </w:rPr>
         <w:t>RegattaListener</w:t>
       </w:r>
+      <w:proofErr w:type="spellEnd"/>
       <w:r>
         <w:t>.</w:t>
       </w:r>
@@ -1527,21 +2354,33 @@
       <w:r>
         <w:t xml:space="preserve"> Especially in live mode, we pro-actively keep the </w:t>
       </w:r>
+      <w:proofErr w:type="spellStart"/>
       <w:r>
         <w:rPr>
           <w:i/>
         </w:rPr>
         <w:t>LiveLeaderboardUpdater</w:t>
       </w:r>
-      <w:r>
-        <w:t xml:space="preserve"> running as long as there are requests for live leaderboards received. Using a timeout (see </w:t>
-      </w:r>
+      <w:proofErr w:type="spellEnd"/>
+      <w:r>
+        <w:t xml:space="preserve"> running as long as there are requests for live </w:t>
+      </w:r>
+      <w:proofErr w:type="spellStart"/>
+      <w:r>
+        <w:t>leaderboards</w:t>
+      </w:r>
+      <w:proofErr w:type="spellEnd"/>
+      <w:r>
+        <w:t xml:space="preserve"> received. Using a timeout (see </w:t>
+      </w:r>
+      <w:proofErr w:type="spellStart"/>
       <w:r>
         <w:rPr>
           <w:i/>
         </w:rPr>
         <w:t>LiveLeaderboardUpdater.UPDATE_TIMEOUT_IN_MILLIS</w:t>
       </w:r>
+      <w:proofErr w:type="spellEnd"/>
       <w:r>
         <w:t>) the updater stops re-calculating cache contents if for that time no request has been received.</w:t>
       </w:r>
@@ -1581,12 +2420,14 @@
       <w:r>
         <w:t xml:space="preserve">The </w:t>
       </w:r>
+      <w:proofErr w:type="spellStart"/>
       <w:r>
         <w:rPr>
           <w:i/>
         </w:rPr>
         <w:t>SmartFutureCache</w:t>
       </w:r>
+      <w:proofErr w:type="spellEnd"/>
       <w:r>
         <w:t xml:space="preserve"> class serves as a base for implementing caches that can </w:t>
       </w:r>
@@ -1599,8 +2440,13 @@
         <w:pStyle w:val="Heading2"/>
       </w:pPr>
       <w:r>
-        <w:t>Approaches to Locking: "synchronized" vs. ReentrantReadWriteLock</w:t>
-      </w:r>
+        <w:t xml:space="preserve">Approaches to Locking: "synchronized" vs. </w:t>
+      </w:r>
+      <w:proofErr w:type="spellStart"/>
+      <w:r>
+        <w:t>ReentrantReadWriteLock</w:t>
+      </w:r>
+      <w:proofErr w:type="spellEnd"/>
     </w:p>
     <w:p>
       <w:r>
@@ -1732,12 +2578,14 @@
       <w:r>
         <w:t xml:space="preserve">To increase the amount of concurrency across multiple readers, we decided to use </w:t>
       </w:r>
+      <w:proofErr w:type="spellStart"/>
       <w:r>
         <w:rPr>
           <w:i/>
         </w:rPr>
         <w:t>ReentrantReadWriteLock</w:t>
       </w:r>
+      <w:proofErr w:type="spellEnd"/>
       <w:r>
         <w:t xml:space="preserve"> instead of </w:t>
       </w:r>
@@ -1750,12 +2598,14 @@
       <w:r>
         <w:t xml:space="preserve"> where we had identified bottlenecks. This helped to increase concurrency a lot. However, we had to sacrifice two things that were so convenient with </w:t>
       </w:r>
+      <w:proofErr w:type="spellStart"/>
       <w:r>
         <w:rPr>
           <w:i/>
         </w:rPr>
         <w:t>sycnhronized</w:t>
       </w:r>
+      <w:proofErr w:type="spellEnd"/>
       <w:r>
         <w:t>, namely the tool support (tools don't understand deadlocks between readers and writers which hold technically distinct primitive locks) and the implicit correctness of releasing the lock again.</w:t>
       </w:r>
@@ -1776,12 +2626,14 @@
       <w:r>
         <w:t xml:space="preserve">The lack of tool support, particularly for deadlock detection, hurts worse. Some deadlocks that occurred with the use of </w:t>
       </w:r>
+      <w:proofErr w:type="spellStart"/>
       <w:r>
         <w:rPr>
           <w:i/>
         </w:rPr>
         <w:t>ReentrantReadWriteLock</w:t>
       </w:r>
+      <w:proofErr w:type="spellEnd"/>
       <w:r>
         <w:t xml:space="preserve"> were obvious and easy to find. Others, however, were very hard to find, particularly if they happened in a Java VM that was not running in debug mode and hence didn't allow attaching an external tool that would have helped in identifying the various call stacks and lock ownership relationships.</w:t>
       </w:r>
@@ -1835,7 +2687,15 @@
     </w:p>
     <w:p>
       <w:r>
-        <w:t xml:space="preserve">Scalability becomes an issue as the number of concurrent users increases and the requirements regarding availability grow. We </w:t>
+        <w:t xml:space="preserve">Scalability becomes an issue as the number of concurrent </w:t>
+      </w:r>
+      <w:proofErr w:type="gramStart"/>
+      <w:r>
+        <w:t>users</w:t>
+      </w:r>
+      <w:proofErr w:type="gramEnd"/>
+      <w:r>
+        <w:t xml:space="preserve"> increases and the requirements regarding availability grow. We </w:t>
       </w:r>
       <w:r>
         <w:t xml:space="preserve">think that replicating </w:t>
@@ -1911,12 +2771,14 @@
       <w:r>
         <w:t xml:space="preserve">The code base already contains an OT implementation (see package </w:t>
       </w:r>
+      <w:proofErr w:type="spellStart"/>
       <w:r>
         <w:rPr>
           <w:i/>
         </w:rPr>
         <w:t>com.sap.sailing.server.operationaltransformation</w:t>
       </w:r>
+      <w:proofErr w:type="spellEnd"/>
       <w:r>
         <w:t>). The operations used for replication are prepared to interact with this framework, but the implementation of the transformation rules are largely not yet implemented except for a few tests in the area of leaderboard-related operations.</w:t>
       </w:r>
@@ -1936,12 +2798,14 @@
       <w:r>
         <w:t xml:space="preserve">The operations used for replicating changes are so far all located in the package </w:t>
       </w:r>
+      <w:proofErr w:type="spellStart"/>
       <w:r>
         <w:rPr>
           <w:i/>
         </w:rPr>
         <w:t>com.sap.sailing.server.operationaltransformation</w:t>
       </w:r>
+      <w:proofErr w:type="spellEnd"/>
       <w:r>
         <w:t xml:space="preserve">. </w:t>
       </w:r>
@@ -1970,32 +2834,44 @@
       <w:r>
         <w:t xml:space="preserve">class </w:t>
       </w:r>
+      <w:proofErr w:type="spellStart"/>
       <w:r>
         <w:rPr>
           <w:i/>
         </w:rPr>
         <w:t>SailingServiceImpl</w:t>
       </w:r>
+      <w:proofErr w:type="spellEnd"/>
       <w:r>
         <w:t xml:space="preserve"> </w:t>
       </w:r>
       <w:r>
         <w:t xml:space="preserve">which handles incoming GWT servlet requests constructs an operation object and applies it to the </w:t>
       </w:r>
+      <w:proofErr w:type="spellStart"/>
       <w:r>
         <w:rPr>
           <w:i/>
         </w:rPr>
         <w:t>RacingEventService</w:t>
       </w:r>
+      <w:proofErr w:type="spellEnd"/>
       <w:r>
         <w:t xml:space="preserve"> directly by calling </w:t>
       </w:r>
-      <w:r>
-        <w:rPr>
-          <w:i/>
-        </w:rPr>
-        <w:t>getService().apply(operation)</w:t>
+      <w:proofErr w:type="spellStart"/>
+      <w:r>
+        <w:rPr>
+          <w:i/>
+        </w:rPr>
+        <w:t>getService</w:t>
+      </w:r>
+      <w:proofErr w:type="spellEnd"/>
+      <w:r>
+        <w:rPr>
+          <w:i/>
+        </w:rPr>
+        <w:t>().apply(operation)</w:t>
       </w:r>
       <w:r>
         <w:t xml:space="preserve">. </w:t>
@@ -2003,12 +2879,14 @@
       <w:r>
         <w:t xml:space="preserve">This way of using operations should probably better be encapsulated and hidden behind the </w:t>
       </w:r>
+      <w:proofErr w:type="spellStart"/>
       <w:r>
         <w:rPr>
           <w:i/>
         </w:rPr>
         <w:t>RacingEventService</w:t>
       </w:r>
+      <w:proofErr w:type="spellEnd"/>
       <w:r>
         <w:t xml:space="preserve"> interfaces, as we have done for many operations already, as described in the following section.</w:t>
       </w:r>
@@ -2017,8 +2895,13 @@
       <w:pPr>
         <w:pStyle w:val="Heading4"/>
       </w:pPr>
-      <w:r>
-        <w:t xml:space="preserve">RacingEventService Constructing and </w:t>
+      <w:proofErr w:type="spellStart"/>
+      <w:r>
+        <w:t>RacingEventService</w:t>
+      </w:r>
+      <w:proofErr w:type="spellEnd"/>
+      <w:r>
+        <w:t xml:space="preserve"> Constructing and </w:t>
       </w:r>
       <w:r>
         <w:t>Replicating</w:t>
@@ -2031,24 +2914,28 @@
       <w:r>
         <w:t xml:space="preserve">Several </w:t>
       </w:r>
+      <w:proofErr w:type="spellStart"/>
       <w:r>
         <w:rPr>
           <w:i/>
         </w:rPr>
         <w:t>RacingEventService</w:t>
       </w:r>
+      <w:proofErr w:type="spellEnd"/>
       <w:r>
         <w:t xml:space="preserve"> methods that are relevant for replication </w:t>
       </w:r>
       <w:r>
         <w:t xml:space="preserve">do their job and afterwards produce an operation object submitted to the replicator. The receiving replica applies the operation to its own </w:t>
       </w:r>
+      <w:proofErr w:type="spellStart"/>
       <w:r>
         <w:rPr>
           <w:i/>
         </w:rPr>
         <w:t>RacingEventService</w:t>
       </w:r>
+      <w:proofErr w:type="spellEnd"/>
       <w:r>
         <w:t>. Most of these operations are implemented such that they call the same method that produced the operation on the master.</w:t>
       </w:r>
@@ -2063,30 +2950,36 @@
       <w:r>
         <w:t xml:space="preserve">It would probably be better to consolidate the two ways in which explicit requests use the replication architecture. It would be nice if the same operation implementation was used on the master and the replica side to carry out the actual change on the </w:t>
       </w:r>
+      <w:proofErr w:type="spellStart"/>
       <w:r>
         <w:rPr>
           <w:i/>
         </w:rPr>
         <w:t>RacingEventService</w:t>
       </w:r>
+      <w:proofErr w:type="spellEnd"/>
       <w:r>
         <w:t xml:space="preserve"> instance. Ideally, the </w:t>
       </w:r>
+      <w:proofErr w:type="spellStart"/>
       <w:r>
         <w:rPr>
           <w:i/>
         </w:rPr>
         <w:t>RacingEventService</w:t>
       </w:r>
+      <w:proofErr w:type="spellEnd"/>
       <w:r>
         <w:t xml:space="preserve"> would offer dedicated methods, not for external use but for use by the operation implementations. Those dedicated methods then wouldn't have to worry about replication. Methods exposed by </w:t>
       </w:r>
+      <w:proofErr w:type="spellStart"/>
       <w:r>
         <w:rPr>
           <w:i/>
         </w:rPr>
         <w:t>RacingEventService</w:t>
       </w:r>
+      <w:proofErr w:type="spellEnd"/>
       <w:r>
         <w:t xml:space="preserve"> should then guarantee replication by producing the operation locally, applying it (which uses the dedicated, non-exposed methods) and replicating it. The receiving replica would then again just apply the operation, with no further replication being implicitly triggered.</w:t>
       </w:r>
@@ -2095,32 +2988,42 @@
       <w:pPr>
         <w:pStyle w:val="Heading4"/>
       </w:pPr>
-      <w:r>
-        <w:t>RacingEventService Constructing and Applying an Operation Triggered by an Event</w:t>
+      <w:proofErr w:type="spellStart"/>
+      <w:r>
+        <w:t>RacingEventService</w:t>
+      </w:r>
+      <w:proofErr w:type="spellEnd"/>
+      <w:r>
+        <w:t xml:space="preserve"> Constructing and Applying an Operation Triggered by an Event</w:t>
       </w:r>
     </w:p>
     <w:p>
       <w:r>
         <w:t xml:space="preserve">The system receives event notifications that lead to a state change requiring replication. For example, when a GPS fix arrives from a boat tracker, the fix needs to be recorded locally and has to be propagated to all replicas. This currently happens by letting the </w:t>
       </w:r>
+      <w:proofErr w:type="spellStart"/>
       <w:r>
         <w:rPr>
           <w:i/>
         </w:rPr>
         <w:t>RacingEventService</w:t>
       </w:r>
+      <w:proofErr w:type="spellEnd"/>
       <w:r>
         <w:t xml:space="preserve"> observe the data structures that change due to such events, for example, the GPS and wind tracks. The </w:t>
       </w:r>
+      <w:proofErr w:type="spellStart"/>
       <w:r>
         <w:rPr>
           <w:i/>
         </w:rPr>
         <w:t>RacingEventService</w:t>
       </w:r>
+      <w:proofErr w:type="spellEnd"/>
       <w:r>
         <w:t xml:space="preserve"> maintains a </w:t>
       </w:r>
+      <w:proofErr w:type="spellStart"/>
       <w:r>
         <w:rPr>
           <w:i/>
@@ -2128,15 +3031,18 @@
         <w:lastRenderedPageBreak/>
         <w:t>RaceChangeListener</w:t>
       </w:r>
+      <w:proofErr w:type="spellEnd"/>
       <w:r>
         <w:t xml:space="preserve"> for each tracked race. Whenever a change worth replicating occurs on any of these races, the </w:t>
       </w:r>
+      <w:proofErr w:type="spellStart"/>
       <w:r>
         <w:rPr>
           <w:i/>
         </w:rPr>
         <w:t>RacingEventService</w:t>
       </w:r>
+      <w:proofErr w:type="spellEnd"/>
       <w:r>
         <w:t xml:space="preserve"> forms an operation and passes it to the replicator.</w:t>
       </w:r>
@@ -2148,12 +3054,14 @@
       <w:r>
         <w:t xml:space="preserve">to replication, we may even want to go as far as having these types of low-level, fine-granular changes be funneled through the </w:t>
       </w:r>
+      <w:proofErr w:type="spellStart"/>
       <w:r>
         <w:rPr>
           <w:i/>
         </w:rPr>
         <w:t>RacingEventService</w:t>
       </w:r>
+      <w:proofErr w:type="spellEnd"/>
       <w:r>
         <w:t xml:space="preserve"> interface in a consistent way, such that the service doesn't need to listen to low-level data structures for replication purposes anymore but instead can use the explicit calls to exposed methods to assemble an operation which, when applied locally, updates the respective data structures and can be replicated consistently.</w:t>
       </w:r>
@@ -2170,12 +3078,14 @@
       <w:r>
         <w:t xml:space="preserve">So far we have tested the replication only with replicas that maintain their own database. This database, however, is not read from after the node has been defined to be a replica. When becoming a replica, a </w:t>
       </w:r>
+      <w:proofErr w:type="spellStart"/>
       <w:r>
         <w:rPr>
           <w:i/>
         </w:rPr>
         <w:t>RacingEventService</w:t>
       </w:r>
+      <w:proofErr w:type="spellEnd"/>
       <w:r>
         <w:t xml:space="preserve"> clears all its internal state and requests an initial load of data from </w:t>
       </w:r>
@@ -2187,12 +3097,14 @@
       <w:r>
         <w:t xml:space="preserve">When operations arriving at the replica are executed, many of them call features of the </w:t>
       </w:r>
+      <w:proofErr w:type="spellStart"/>
       <w:r>
         <w:rPr>
           <w:i/>
         </w:rPr>
         <w:t>RacingEventService</w:t>
       </w:r>
+      <w:proofErr w:type="spellEnd"/>
       <w:r>
         <w:t xml:space="preserve"> which also update the replica's local database.</w:t>
       </w:r>
@@ -2234,7 +3146,15 @@
     </w:p>
     <w:p>
       <w:r>
-        <w:t>When a master with one or more active replicas dies (gets stopped, crashes, ...), the replicas will still be able to handle client requests. However, the replicas won't receive further updates from the master anymore.</w:t>
+        <w:t xml:space="preserve">When a master with one or more active replicas dies (gets stopped, </w:t>
+      </w:r>
+      <w:proofErr w:type="gramStart"/>
+      <w:r>
+        <w:t>crashes, ...)</w:t>
+      </w:r>
+      <w:proofErr w:type="gramEnd"/>
+      <w:r>
+        <w:t>, the replicas will still be able to handle client requests. However, the replicas won't receive further updates from the master anymore.</w:t>
       </w:r>
     </w:p>
     <w:p>
@@ -2244,8 +3164,17 @@
     </w:p>
     <w:p>
       <w:r>
-        <w:t xml:space="preserve">When a master starts, it has forgotten about its replicas (which is something we may consider to change in the future). Therefore, the replicator is not configured to listen to operations emitted by the </w:t>
-      </w:r>
+        <w:t xml:space="preserve">When a master starts, it has forgotten about </w:t>
+      </w:r>
+      <w:proofErr w:type="gramStart"/>
+      <w:r>
+        <w:t>its replicas (which is</w:t>
+      </w:r>
+      <w:proofErr w:type="gramEnd"/>
+      <w:r>
+        <w:t xml:space="preserve"> something we may consider to change in the future). Therefore, the replicator is not configured to listen to operations emitted by the </w:t>
+      </w:r>
+      <w:proofErr w:type="spellStart"/>
       <w:r>
         <w:rPr>
           <w:i/>
@@ -2253,6 +3182,7 @@
         <w:lastRenderedPageBreak/>
         <w:t>RacingEventService</w:t>
       </w:r>
+      <w:proofErr w:type="spellEnd"/>
       <w:r>
         <w:t xml:space="preserve"> yet. Only once a replica is explicitly added again to the master will the master start to emit the operations again to the message queuing system which then distributes them to the replicas again.</w:t>
       </w:r>
@@ -2299,7 +3229,15 @@
     </w:p>
     <w:p>
       <w:r>
-        <w:t>Therefore, a heartbeat mechanism performed by the clients to check for the master's liveness can also be used by the master to see which clients are still alive.</w:t>
+        <w:t xml:space="preserve">Therefore, a heartbeat mechanism performed by the clients to check for the master's </w:t>
+      </w:r>
+      <w:proofErr w:type="spellStart"/>
+      <w:r>
+        <w:t>liveness</w:t>
+      </w:r>
+      <w:proofErr w:type="spellEnd"/>
+      <w:r>
+        <w:t xml:space="preserve"> can also be used by the master to see which clients are still alive.</w:t>
       </w:r>
     </w:p>
     <w:p>
@@ -2356,23 +3294,46 @@
         <w:pStyle w:val="Heading2"/>
       </w:pPr>
       <w:bookmarkStart w:id="3" w:name="_Ref337555686"/>
-      <w:r>
-        <w:t>Git and Our Branches</w:t>
+      <w:proofErr w:type="spellStart"/>
+      <w:r>
+        <w:t>Git</w:t>
+      </w:r>
+      <w:proofErr w:type="spellEnd"/>
+      <w:r>
+        <w:t xml:space="preserve"> and Our Branches</w:t>
       </w:r>
       <w:bookmarkEnd w:id="3"/>
     </w:p>
     <w:p>
       <w:r>
-        <w:t xml:space="preserve">Our main Git repository lives at </w:t>
-      </w:r>
+        <w:t xml:space="preserve">Our main </w:t>
+      </w:r>
+      <w:proofErr w:type="spellStart"/>
+      <w:r>
+        <w:t>Git</w:t>
+      </w:r>
+      <w:proofErr w:type="spellEnd"/>
+      <w:r>
+        <w:t xml:space="preserve"> repository lives at </w:t>
+      </w:r>
+      <w:proofErr w:type="spellStart"/>
       <w:r>
         <w:rPr>
           <w:i/>
         </w:rPr>
         <w:t>ssh://&lt;user&gt;@sapsailing.com/home/trac/git</w:t>
       </w:r>
-      <w:r>
-        <w:t xml:space="preserve">. For those working in the SAP corporate network and therefore unable to access the external sapsailing.com server using SSH, the repository contents are replicated on an hourly basis into </w:t>
+      <w:proofErr w:type="spellEnd"/>
+      <w:r>
+        <w:t xml:space="preserve">. For those working in the SAP corporate network and therefore unable to access the external </w:t>
+      </w:r>
+      <w:proofErr w:type="spellStart"/>
+      <w:r>
+        <w:t>sapsailing.com</w:t>
+      </w:r>
+      <w:proofErr w:type="spellEnd"/>
+      <w:r>
+        <w:t xml:space="preserve"> server using SSH, the repository contents are replicated on an hourly basis into </w:t>
       </w:r>
       <w:r>
         <w:rPr>
@@ -2395,12 +3356,14 @@
       <w:r>
         <w:t xml:space="preserve"> where </w:t>
       </w:r>
+      <w:proofErr w:type="spellStart"/>
       <w:r>
         <w:rPr>
           <w:i/>
         </w:rPr>
         <w:t>dxxxxxx</w:t>
       </w:r>
+      <w:proofErr w:type="spellEnd"/>
       <w:r>
         <w:t xml:space="preserve"> obviously is to be replaced by your D- or I- or C-user. </w:t>
       </w:r>
@@ -2419,7 +3382,15 @@
         </w:r>
       </w:hyperlink>
       <w:r>
-        <w:t xml:space="preserve"> to be able to access this Git repository.</w:t>
+        <w:t xml:space="preserve"> to be able to access this </w:t>
+      </w:r>
+      <w:proofErr w:type="spellStart"/>
+      <w:r>
+        <w:t>Git</w:t>
+      </w:r>
+      <w:proofErr w:type="spellEnd"/>
+      <w:r>
+        <w:t xml:space="preserve"> repository.</w:t>
       </w:r>
     </w:p>
     <w:p>
@@ -2445,13 +3416,35 @@
         <w:t>master</w:t>
       </w:r>
       <w:r>
-        <w:t xml:space="preserve"> branch is never deployed onto the sapsailing.com server and hence has no corresponding </w:t>
-      </w:r>
-      <w:r>
-        <w:rPr>
-          <w:i/>
-        </w:rPr>
-        <w:t>/home/trac/servers/</w:t>
+        <w:t xml:space="preserve"> branch is never deployed onto the </w:t>
+      </w:r>
+      <w:proofErr w:type="spellStart"/>
+      <w:r>
+        <w:t>sapsailing.com</w:t>
+      </w:r>
+      <w:proofErr w:type="spellEnd"/>
+      <w:r>
+        <w:t xml:space="preserve"> server and hence has no corresponding </w:t>
+      </w:r>
+      <w:r>
+        <w:rPr>
+          <w:i/>
+        </w:rPr>
+        <w:t>/home/</w:t>
+      </w:r>
+      <w:proofErr w:type="spellStart"/>
+      <w:r>
+        <w:rPr>
+          <w:i/>
+        </w:rPr>
+        <w:t>trac</w:t>
+      </w:r>
+      <w:proofErr w:type="spellEnd"/>
+      <w:r>
+        <w:rPr>
+          <w:i/>
+        </w:rPr>
+        <w:t>/servers/</w:t>
       </w:r>
       <w:r>
         <w:t xml:space="preserve"> subdirectory.</w:t>
@@ -2468,7 +3461,15 @@
         <w:t>master</w:t>
       </w:r>
       <w:r>
-        <w:t xml:space="preserve"> branch and related JUnit tests or manual UI tests have succeeded locally, it is permissible to merge the </w:t>
+        <w:t xml:space="preserve"> branch and related </w:t>
+      </w:r>
+      <w:proofErr w:type="spellStart"/>
+      <w:r>
+        <w:t>JUnit</w:t>
+      </w:r>
+      <w:proofErr w:type="spellEnd"/>
+      <w:r>
+        <w:t xml:space="preserve"> tests or manual UI tests have succeeded locally, it is permissible to merge the </w:t>
       </w:r>
       <w:r>
         <w:rPr>
@@ -2486,7 +3487,15 @@
         <w:t>dev</w:t>
       </w:r>
       <w:r>
-        <w:t xml:space="preserve"> branch and run a central build on sapsailing.com. </w:t>
+        <w:t xml:space="preserve"> branch and run a central build on </w:t>
+      </w:r>
+      <w:proofErr w:type="spellStart"/>
+      <w:r>
+        <w:t>sapsailing.com</w:t>
+      </w:r>
+      <w:proofErr w:type="spellEnd"/>
+      <w:r>
+        <w:t xml:space="preserve">. </w:t>
       </w:r>
       <w:r>
         <w:t xml:space="preserve">The </w:t>
@@ -2610,7 +3619,15 @@
         <w:t>). The branches differ largely in the configurations used for the servers, particularly the port assignments for the Jetty web server, the UDP ports used for listening for Expedition wind messages, and the queue names used for th</w:t>
       </w:r>
       <w:r>
-        <w:t xml:space="preserve">e replication based on RabbitMQ (see also </w:t>
+        <w:t xml:space="preserve">e replication based on </w:t>
+      </w:r>
+      <w:proofErr w:type="spellStart"/>
+      <w:r>
+        <w:t>RabbitMQ</w:t>
+      </w:r>
+      <w:proofErr w:type="spellEnd"/>
+      <w:r>
+        <w:t xml:space="preserve"> (see also </w:t>
       </w:r>
       <w:fldSimple w:instr=" REF _Ref337557370 \h  \* MERGEFORMAT ">
         <w:r>
@@ -2658,8 +3675,16 @@
         <w:rPr>
           <w:i/>
         </w:rPr>
-        <w:t>.classpath</w:t>
-      </w:r>
+        <w:t>.</w:t>
+      </w:r>
+      <w:proofErr w:type="spellStart"/>
+      <w:r>
+        <w:rPr>
+          <w:i/>
+        </w:rPr>
+        <w:t>classpath</w:t>
+      </w:r>
+      <w:proofErr w:type="spellEnd"/>
       <w:r>
         <w:t xml:space="preserve"> files which are specific to Eclipse) as well as the GWT plug-in which </w:t>
       </w:r>
@@ -2683,8 +3708,13 @@
       <w:r>
         <w:t xml:space="preserve">PDE, </w:t>
       </w:r>
-      <w:r>
-        <w:t xml:space="preserve">Git, GWT (use </w:t>
+      <w:proofErr w:type="spellStart"/>
+      <w:r>
+        <w:t>Git</w:t>
+      </w:r>
+      <w:proofErr w:type="spellEnd"/>
+      <w:r>
+        <w:t xml:space="preserve">, GWT (use </w:t>
       </w:r>
       <w:hyperlink r:id="rId11" w:history="1">
         <w:r>
@@ -2723,7 +3753,15 @@
         <w:t>java/</w:t>
       </w:r>
       <w:r>
-        <w:t xml:space="preserve"> from Git, it is required to set the target platform in Eclipse (</w:t>
+        <w:t xml:space="preserve"> from </w:t>
+      </w:r>
+      <w:proofErr w:type="spellStart"/>
+      <w:r>
+        <w:t>Git</w:t>
+      </w:r>
+      <w:proofErr w:type="spellEnd"/>
+      <w:r>
+        <w:t>, it is required to set the target platform in Eclipse (</w:t>
       </w:r>
       <w:r>
         <w:rPr>
@@ -2743,11 +3781,19 @@
       <w:r>
         <w:t xml:space="preserve"> --&gt; </w:t>
       </w:r>
-      <w:r>
-        <w:rPr>
-          <w:i/>
-        </w:rPr>
-        <w:t>Plugin Development</w:t>
+      <w:proofErr w:type="spellStart"/>
+      <w:r>
+        <w:rPr>
+          <w:i/>
+        </w:rPr>
+        <w:t>Plugin</w:t>
+      </w:r>
+      <w:proofErr w:type="spellEnd"/>
+      <w:r>
+        <w:rPr>
+          <w:i/>
+        </w:rPr>
+        <w:t xml:space="preserve"> Development</w:t>
       </w:r>
       <w:r>
         <w:t xml:space="preserve"> --&gt; </w:t>
@@ -2764,19 +3810,29 @@
       <w:r>
         <w:t xml:space="preserve">The project </w:t>
       </w:r>
+      <w:proofErr w:type="spellStart"/>
       <w:r>
         <w:rPr>
           <w:i/>
         </w:rPr>
         <w:t>com.sap.sailing.targetplatform</w:t>
       </w:r>
+      <w:proofErr w:type="spellEnd"/>
       <w:r>
         <w:t xml:space="preserve"> contains "Race Analysis Target (IDE)" as target platform definition. It uses a number of p2 update sites and defines the OSGi bundles that constitute the target platform for the application. If this is not set in Eclipse, the local build environment assumes that the developer wants to implement Eclipse plug-ins and offers the entire set of Eclipse plug-ins and only those as the target platform which doesn't make any sense for our application.</w:t>
       </w:r>
     </w:p>
     <w:p>
       <w:r>
-        <w:t>Major parts of our target platform are hosted on sapsailing.com as a p2 repository which makes it possible to have only one central target platform configuration used by everyone. The target platform can be re-built</w:t>
+        <w:t xml:space="preserve">Major parts of our target platform are hosted on </w:t>
+      </w:r>
+      <w:proofErr w:type="spellStart"/>
+      <w:r>
+        <w:t>sapsailing.com</w:t>
+      </w:r>
+      <w:proofErr w:type="spellEnd"/>
+      <w:r>
+        <w:t xml:space="preserve"> as a p2 repository which makes it possible to have only one central target platform configuration used by everyone. The target platform can be re-built</w:t>
       </w:r>
       <w:r>
         <w:t>, e.g., after adding another bundle to it,</w:t>
@@ -2784,11 +3840,19 @@
       <w:r>
         <w:t xml:space="preserve"> using the script in </w:t>
       </w:r>
-      <w:r>
-        <w:rPr>
-          <w:i/>
-        </w:rPr>
-        <w:t>com.sap.sailing.targetplatform/scripts</w:t>
+      <w:proofErr w:type="spellStart"/>
+      <w:r>
+        <w:rPr>
+          <w:i/>
+        </w:rPr>
+        <w:t>com.sap.sailing.targetplatform</w:t>
+      </w:r>
+      <w:proofErr w:type="spellEnd"/>
+      <w:r>
+        <w:rPr>
+          <w:i/>
+        </w:rPr>
+        <w:t>/scripts</w:t>
       </w:r>
       <w:r>
         <w:t xml:space="preserve">. It then needs to be installed again to the </w:t>
@@ -2797,7 +3861,21 @@
         <w:rPr>
           <w:i/>
         </w:rPr>
-        <w:t>/home/trac/p2-repositories</w:t>
+        <w:t>/home/</w:t>
+      </w:r>
+      <w:proofErr w:type="spellStart"/>
+      <w:r>
+        <w:rPr>
+          <w:i/>
+        </w:rPr>
+        <w:t>trac</w:t>
+      </w:r>
+      <w:proofErr w:type="spellEnd"/>
+      <w:r>
+        <w:rPr>
+          <w:i/>
+        </w:rPr>
+        <w:t>/p2-repositories</w:t>
       </w:r>
       <w:r>
         <w:t xml:space="preserve"> directory from where it is exposed as </w:t>
@@ -2827,17 +3905,27 @@
     </w:p>
     <w:p>
       <w:r>
-        <w:t xml:space="preserve">We use Maven to build our software and run our JUnit tests. </w:t>
+        <w:t xml:space="preserve">We use Maven to build our software and run our </w:t>
+      </w:r>
+      <w:proofErr w:type="spellStart"/>
+      <w:r>
+        <w:t>JUnit</w:t>
+      </w:r>
+      <w:proofErr w:type="spellEnd"/>
+      <w:r>
+        <w:t xml:space="preserve"> tests. </w:t>
       </w:r>
       <w:r>
         <w:t xml:space="preserve">The global </w:t>
       </w:r>
+      <w:proofErr w:type="spellStart"/>
       <w:r>
         <w:rPr>
           <w:i/>
         </w:rPr>
         <w:t>setting.xml</w:t>
       </w:r>
+      <w:proofErr w:type="spellEnd"/>
       <w:r>
         <w:t xml:space="preserve"> file to install in everyone's </w:t>
       </w:r>
@@ -2848,7 +3936,15 @@
         <w:t>~/.m2</w:t>
       </w:r>
       <w:r>
-        <w:t xml:space="preserve"> directory is checked into the top-level Git folder. The checked-in copy assumes the developer is using Maven inside the SAP corporate network. If not, uncomment the </w:t>
+        <w:t xml:space="preserve"> directory is checked into the top-level </w:t>
+      </w:r>
+      <w:proofErr w:type="spellStart"/>
+      <w:r>
+        <w:t>Git</w:t>
+      </w:r>
+      <w:proofErr w:type="spellEnd"/>
+      <w:r>
+        <w:t xml:space="preserve"> folder. The checked-in copy assumes the developer is using Maven inside the SAP corporate network. If not, uncomment the </w:t>
       </w:r>
       <w:r>
         <w:rPr>
@@ -2859,536 +3955,1240 @@
       <w:r>
         <w:t xml:space="preserve"> tag in the </w:t>
       </w:r>
+      <w:proofErr w:type="spellStart"/>
       <w:r>
         <w:rPr>
           <w:i/>
         </w:rPr>
         <w:t>settings.xml</w:t>
       </w:r>
+      <w:proofErr w:type="spellEnd"/>
       <w:r>
         <w:t xml:space="preserve"> file.</w:t>
       </w:r>
       <w:r>
         <w:t xml:space="preserve"> See also section </w:t>
       </w:r>
-      <w:fldSimple w:instr=" REF _Ref337555686 \h  \* MERGEFORMAT ">
+      <w:r>
+        <w:fldChar w:fldCharType="begin"/>
+      </w:r>
+      <w:r>
+        <w:instrText xml:space="preserve"> REF _Ref337555686 \h  \* MERGEFORMAT </w:instrText>
+      </w:r>
+      <w:r>
+        <w:fldChar w:fldCharType="separate"/>
+      </w:r>
+      <w:proofErr w:type="spellStart"/>
+      <w:r>
+        <w:rPr>
+          <w:i/>
+        </w:rPr>
+        <w:t>Git</w:t>
+      </w:r>
+      <w:proofErr w:type="spellEnd"/>
+      <w:r>
+        <w:rPr>
+          <w:i/>
+        </w:rPr>
+        <w:t xml:space="preserve"> and Our Branches</w:t>
+      </w:r>
+      <w:r>
+        <w:fldChar w:fldCharType="end"/>
+      </w:r>
+      <w:r>
+        <w:t xml:space="preserve"> for details on which branch is configured to work in which network setup.</w:t>
+      </w:r>
+    </w:p>
+    <w:p>
+      <w:r>
+        <w:t xml:space="preserve">We have a top-level Maven </w:t>
+      </w:r>
+      <w:proofErr w:type="spellStart"/>
+      <w:r>
+        <w:rPr>
+          <w:i/>
+        </w:rPr>
+        <w:t>pom.xml</w:t>
+      </w:r>
+      <w:proofErr w:type="spellEnd"/>
+      <w:r>
+        <w:t xml:space="preserve"> configuration file in the root folder of our </w:t>
+      </w:r>
+      <w:proofErr w:type="spellStart"/>
+      <w:r>
+        <w:t>Git</w:t>
+      </w:r>
+      <w:proofErr w:type="spellEnd"/>
+      <w:r>
+        <w:t xml:space="preserve"> workspace. It delegates to the </w:t>
+      </w:r>
+      <w:proofErr w:type="spellStart"/>
+      <w:r>
+        <w:rPr>
+          <w:i/>
+        </w:rPr>
+        <w:t>pom.xml</w:t>
+      </w:r>
+      <w:proofErr w:type="spellEnd"/>
+      <w:r>
+        <w:t xml:space="preserve"> file in the </w:t>
+      </w:r>
+      <w:r>
+        <w:rPr>
+          <w:i/>
+        </w:rPr>
+        <w:t>java/</w:t>
+      </w:r>
+      <w:r>
+        <w:t xml:space="preserve"> folder where all the bundle projects are defined. We rely on the </w:t>
+      </w:r>
+      <w:proofErr w:type="spellStart"/>
+      <w:r>
+        <w:t>Tycho</w:t>
+      </w:r>
+      <w:proofErr w:type="spellEnd"/>
+      <w:r>
+        <w:t xml:space="preserve"> Maven plug-in to build our OSGi bundles, also known as the "manifest-first approach." The key idea is to mainly develop using Eclipse means, including its OSGi manifest editing capabilities, and keep the Maven infrastructure as simple as possible, deriving component dependencies from the OSGi manifests.</w:t>
+      </w:r>
+      <w:r>
+        <w:t xml:space="preserve"> See the various </w:t>
+      </w:r>
+      <w:proofErr w:type="spellStart"/>
+      <w:r>
+        <w:rPr>
+          <w:i/>
+        </w:rPr>
+        <w:t>pom.xml</w:t>
+      </w:r>
+      <w:proofErr w:type="spellEnd"/>
+      <w:r>
+        <w:t xml:space="preserve"> files in the projects to see the project-specific settings. By and large, a </w:t>
+      </w:r>
+      <w:proofErr w:type="spellStart"/>
+      <w:r>
+        <w:rPr>
+          <w:i/>
+        </w:rPr>
+        <w:t>pom.xml</w:t>
+      </w:r>
+      <w:proofErr w:type="spellEnd"/>
+      <w:r>
+        <w:t xml:space="preserve"> file for a bundle needs to have the bundle name and version defined (we currently have most bundles at version 1.0.0.qualifier in the manifest or 1.0.0.SNAPSHOT in Maven), and whether the bundle is a test or non-test bundle, expressed as the </w:t>
+      </w:r>
+      <w:r>
+        <w:rPr>
+          <w:i/>
+        </w:rPr>
+        <w:t>packaging</w:t>
+      </w:r>
+      <w:r>
+        <w:t xml:space="preserve"> type which here can be one of </w:t>
+      </w:r>
+      <w:r>
+        <w:rPr>
+          <w:i/>
+        </w:rPr>
+        <w:t>eclipse-</w:t>
+      </w:r>
+      <w:proofErr w:type="spellStart"/>
+      <w:r>
+        <w:rPr>
+          <w:i/>
+        </w:rPr>
+        <w:t>plugin</w:t>
+      </w:r>
+      <w:proofErr w:type="spellEnd"/>
+      <w:r>
+        <w:t xml:space="preserve"> or </w:t>
+      </w:r>
+      <w:proofErr w:type="spellStart"/>
+      <w:r>
+        <w:rPr>
+          <w:i/>
+        </w:rPr>
+        <w:t>ecplise</w:t>
+      </w:r>
+      <w:proofErr w:type="spellEnd"/>
+      <w:r>
+        <w:rPr>
+          <w:i/>
+        </w:rPr>
+        <w:t>-test-</w:t>
+      </w:r>
+      <w:proofErr w:type="spellStart"/>
+      <w:r>
+        <w:rPr>
+          <w:i/>
+        </w:rPr>
+        <w:t>plugin</w:t>
+      </w:r>
+      <w:proofErr w:type="spellEnd"/>
+      <w:r>
+        <w:t>.</w:t>
+      </w:r>
+    </w:p>
+    <w:p>
+      <w:r>
+        <w:t xml:space="preserve">Test </w:t>
+      </w:r>
+      <w:proofErr w:type="spellStart"/>
+      <w:r>
+        <w:t>plugins</w:t>
+      </w:r>
+      <w:proofErr w:type="spellEnd"/>
+      <w:r>
+        <w:t xml:space="preserve"> automatically have their tests executed during a Maven build unless the command-line option </w:t>
+      </w:r>
+      <w:r>
+        <w:rPr>
+          <w:i/>
+        </w:rPr>
+        <w:t>-</w:t>
+      </w:r>
+      <w:proofErr w:type="spellStart"/>
+      <w:r>
+        <w:rPr>
+          <w:i/>
+        </w:rPr>
+        <w:t>Dmaven.test.skip</w:t>
+      </w:r>
+      <w:proofErr w:type="spellEnd"/>
+      <w:r>
+        <w:rPr>
+          <w:i/>
+        </w:rPr>
+        <w:t>=true</w:t>
+      </w:r>
+      <w:r>
+        <w:t xml:space="preserve"> argument is specified.</w:t>
+      </w:r>
+      <w:r>
+        <w:t xml:space="preserve"> It is generally a good idea to launch the Maven command using the </w:t>
+      </w:r>
+      <w:r>
+        <w:rPr>
+          <w:i/>
+        </w:rPr>
+        <w:t>-</w:t>
+      </w:r>
+      <w:proofErr w:type="spellStart"/>
+      <w:r>
+        <w:rPr>
+          <w:i/>
+        </w:rPr>
+        <w:t>fae</w:t>
+      </w:r>
+      <w:proofErr w:type="spellEnd"/>
+      <w:r>
+        <w:t xml:space="preserve"> option which asks Maven to continue until the end, even if errors or failures occurred</w:t>
+      </w:r>
+      <w:r>
+        <w:t xml:space="preserve"> on the way, failing at the end if any failures occurred. This can save numerous round trips and is useful in case of known and temporarily acceptable test failures.</w:t>
+      </w:r>
+    </w:p>
+    <w:p>
+      <w:r>
+        <w:lastRenderedPageBreak/>
+        <w:t xml:space="preserve">The Maven plug-in for the GWT compilation doesn't reliably perform a dependency check. It is therefore recommended to remove all contents of the </w:t>
+      </w:r>
+      <w:r>
+        <w:rPr>
+          <w:i/>
+        </w:rPr>
+        <w:t>java/</w:t>
+      </w:r>
+      <w:proofErr w:type="spellStart"/>
+      <w:r>
+        <w:rPr>
+          <w:i/>
+        </w:rPr>
+        <w:t>com.sap.sailing.gwt.ui</w:t>
+      </w:r>
+      <w:proofErr w:type="spellEnd"/>
+      <w:r>
+        <w:rPr>
+          <w:i/>
+        </w:rPr>
+        <w:t>/</w:t>
+      </w:r>
+      <w:proofErr w:type="spellStart"/>
+      <w:r>
+        <w:rPr>
+          <w:i/>
+        </w:rPr>
+        <w:t>com.sap.sailing</w:t>
+      </w:r>
+      <w:proofErr w:type="spellEnd"/>
+      <w:r>
+        <w:rPr>
+          <w:i/>
+        </w:rPr>
+        <w:t>.*</w:t>
+      </w:r>
+      <w:r>
+        <w:t xml:space="preserve"> folders (basically, all GWT compiler output) before launching the Maven build. A good command line for the Maven build from the </w:t>
+      </w:r>
+      <w:r>
+        <w:rPr>
+          <w:i/>
+        </w:rPr>
+        <w:t>java/</w:t>
+      </w:r>
+      <w:r>
+        <w:t xml:space="preserve"> subdirectory is this:</w:t>
+      </w:r>
+    </w:p>
+    <w:p>
+      <w:r>
+        <w:t xml:space="preserve">    </w:t>
+      </w:r>
+      <w:proofErr w:type="spellStart"/>
+      <w:proofErr w:type="gramStart"/>
+      <w:r>
+        <w:rPr>
+          <w:i/>
+        </w:rPr>
+        <w:t>rm</w:t>
+      </w:r>
+      <w:proofErr w:type="spellEnd"/>
+      <w:proofErr w:type="gramEnd"/>
+      <w:r>
+        <w:rPr>
+          <w:i/>
+        </w:rPr>
+        <w:t xml:space="preserve"> -</w:t>
+      </w:r>
+      <w:proofErr w:type="spellStart"/>
+      <w:r>
+        <w:rPr>
+          <w:i/>
+        </w:rPr>
+        <w:t>rf</w:t>
+      </w:r>
+      <w:proofErr w:type="spellEnd"/>
+      <w:r>
+        <w:rPr>
+          <w:i/>
+        </w:rPr>
+        <w:t xml:space="preserve"> </w:t>
+      </w:r>
+      <w:proofErr w:type="spellStart"/>
+      <w:r>
+        <w:rPr>
+          <w:i/>
+        </w:rPr>
+        <w:t>com.sap.sailing.gwt.ui</w:t>
+      </w:r>
+      <w:proofErr w:type="spellEnd"/>
+      <w:r>
+        <w:rPr>
+          <w:i/>
+        </w:rPr>
+        <w:t>/</w:t>
+      </w:r>
+      <w:proofErr w:type="spellStart"/>
+      <w:r>
+        <w:rPr>
+          <w:i/>
+        </w:rPr>
+        <w:t>com.sap.sailing</w:t>
+      </w:r>
+      <w:proofErr w:type="spellEnd"/>
+      <w:r>
+        <w:rPr>
+          <w:i/>
+        </w:rPr>
+        <w:t xml:space="preserve">.*; </w:t>
+      </w:r>
+      <w:proofErr w:type="spellStart"/>
+      <w:r>
+        <w:rPr>
+          <w:i/>
+        </w:rPr>
+        <w:t>mvn</w:t>
+      </w:r>
+      <w:proofErr w:type="spellEnd"/>
+      <w:r>
+        <w:rPr>
+          <w:i/>
+        </w:rPr>
+        <w:t xml:space="preserve"> -</w:t>
+      </w:r>
+      <w:proofErr w:type="spellStart"/>
+      <w:r>
+        <w:rPr>
+          <w:i/>
+        </w:rPr>
+        <w:t>fae</w:t>
+      </w:r>
+      <w:proofErr w:type="spellEnd"/>
+      <w:r>
+        <w:rPr>
+          <w:i/>
+        </w:rPr>
+        <w:t xml:space="preserve"> clean install 2&gt;&amp;1 | tee log</w:t>
+      </w:r>
+    </w:p>
+    <w:p>
+      <w:r>
+        <w:t xml:space="preserve">It also creates a </w:t>
+      </w:r>
+      <w:r>
+        <w:rPr>
+          <w:i/>
+        </w:rPr>
+        <w:t>log</w:t>
+      </w:r>
+      <w:r>
+        <w:t xml:space="preserve"> file with all error messages, just in case the screen buffer is not sufficient to hold all scrolling error messages.</w:t>
+      </w:r>
+    </w:p>
+    <w:p>
+      <w:pPr>
+        <w:pStyle w:val="Heading1"/>
+      </w:pPr>
+      <w:r>
+        <w:t>Typical Development Scenarios</w:t>
+      </w:r>
+    </w:p>
+    <w:p>
+      <w:pPr>
+        <w:pStyle w:val="Heading2"/>
+      </w:pPr>
+      <w:r>
+        <w:t>Adding a Column to the Leaderboard</w:t>
+      </w:r>
+    </w:p>
+    <w:p>
+      <w:r>
+        <w:t>It is a</w:t>
+      </w:r>
+      <w:r>
+        <w:t xml:space="preserve"> typical request </w:t>
+      </w:r>
+      <w:r>
+        <w:t>to have a new column with a new key figure added to the leaderboard structure. A number of things need to be considered to implement this.</w:t>
+      </w:r>
+    </w:p>
+    <w:p>
+      <w:pPr>
+        <w:pStyle w:val="Heading3"/>
+      </w:pPr>
+      <w:r>
+        <w:t xml:space="preserve">Extending </w:t>
+      </w:r>
+      <w:proofErr w:type="spellStart"/>
+      <w:r>
+        <w:t>LeaderboardDTO</w:t>
+      </w:r>
+      <w:proofErr w:type="spellEnd"/>
+      <w:r>
+        <w:t xml:space="preserve"> Contents</w:t>
+      </w:r>
+    </w:p>
+    <w:p>
+      <w:r>
+        <w:t xml:space="preserve">The content to be displayed by the </w:t>
+      </w:r>
+      <w:proofErr w:type="spellStart"/>
+      <w:r>
+        <w:rPr>
+          <w:i/>
+        </w:rPr>
+        <w:t>LeaderboardPanel</w:t>
+      </w:r>
+      <w:proofErr w:type="spellEnd"/>
+      <w:r>
+        <w:t xml:space="preserve"> user interface component is transmitted from the server to the client using a </w:t>
+      </w:r>
+      <w:proofErr w:type="spellStart"/>
+      <w:r>
+        <w:rPr>
+          <w:i/>
+        </w:rPr>
+        <w:t>LeaderboardDTO</w:t>
+      </w:r>
+      <w:proofErr w:type="spellEnd"/>
+      <w:r>
+        <w:t xml:space="preserve"> object. The class describes overall measures and data for the entire leaderboard, has overviews for each race as well as all detail figures for all legs. For example, the </w:t>
+      </w:r>
+      <w:proofErr w:type="spellStart"/>
+      <w:r>
+        <w:rPr>
+          <w:i/>
+        </w:rPr>
+        <w:t>LeaderboardDTO</w:t>
+      </w:r>
+      <w:proofErr w:type="spellEnd"/>
+      <w:r>
+        <w:t xml:space="preserve"> object contains </w:t>
+      </w:r>
+      <w:proofErr w:type="spellStart"/>
+      <w:r>
+        <w:rPr>
+          <w:i/>
+        </w:rPr>
+        <w:t>LeaderboardRowDTO</w:t>
+      </w:r>
+      <w:proofErr w:type="spellEnd"/>
+      <w:r>
+        <w:t xml:space="preserve"> objects, one for each competitor. Each such row object, in turn, contains </w:t>
+      </w:r>
+      <w:proofErr w:type="spellStart"/>
+      <w:r>
+        <w:rPr>
+          <w:i/>
+        </w:rPr>
+        <w:t>LeaderboardEntryDTO</w:t>
+      </w:r>
+      <w:r>
+        <w:t>s</w:t>
+      </w:r>
+      <w:proofErr w:type="spellEnd"/>
+      <w:r>
+        <w:t xml:space="preserve">, one for each race column in the leaderboard. Those contain aggregates for the respective race/competitor as well as a list of </w:t>
+      </w:r>
+      <w:proofErr w:type="spellStart"/>
+      <w:r>
+        <w:rPr>
+          <w:i/>
+        </w:rPr>
+        <w:t>LegEntryDTO</w:t>
+      </w:r>
+      <w:r>
+        <w:t>s</w:t>
+      </w:r>
+      <w:proofErr w:type="spellEnd"/>
+      <w:r>
+        <w:t xml:space="preserve"> describing key figures for the </w:t>
+      </w:r>
+      <w:proofErr w:type="gramStart"/>
+      <w:r>
+        <w:t>competitors</w:t>
+      </w:r>
+      <w:proofErr w:type="gramEnd"/>
+      <w:r>
+        <w:t xml:space="preserve"> performance in each leg of the race.</w:t>
+      </w:r>
+    </w:p>
+    <w:p>
+      <w:r>
+        <w:t xml:space="preserve">Depending on the level (overall, race, leg) at which to add a column, a corresponding field may need to be added to one of </w:t>
+      </w:r>
+      <w:proofErr w:type="spellStart"/>
+      <w:r>
+        <w:rPr>
+          <w:i/>
+        </w:rPr>
+        <w:t>LeaderboardDTO</w:t>
+      </w:r>
+      <w:proofErr w:type="spellEnd"/>
+      <w:r>
+        <w:t xml:space="preserve">, </w:t>
+      </w:r>
+      <w:proofErr w:type="spellStart"/>
+      <w:r>
+        <w:rPr>
+          <w:i/>
+        </w:rPr>
+        <w:t>LeaderboardRowDTO</w:t>
+      </w:r>
+      <w:proofErr w:type="spellEnd"/>
+      <w:r>
+        <w:t xml:space="preserve">, </w:t>
+      </w:r>
+      <w:proofErr w:type="spellStart"/>
+      <w:r>
+        <w:rPr>
+          <w:i/>
+        </w:rPr>
+        <w:t>LeaderboardEntryDTO</w:t>
+      </w:r>
+      <w:proofErr w:type="spellEnd"/>
+      <w:r>
+        <w:t xml:space="preserve"> or </w:t>
+      </w:r>
+      <w:proofErr w:type="spellStart"/>
+      <w:r>
+        <w:rPr>
+          <w:i/>
+        </w:rPr>
+        <w:t>LegEntryDTO</w:t>
+      </w:r>
+      <w:proofErr w:type="spellEnd"/>
+      <w:r>
+        <w:t xml:space="preserve">. </w:t>
+      </w:r>
+      <w:r>
+        <w:t xml:space="preserve">It may, however, at times also be possible to derive a new value from other values already fully contained in the </w:t>
+      </w:r>
+      <w:proofErr w:type="spellStart"/>
+      <w:r>
+        <w:rPr>
+          <w:i/>
+        </w:rPr>
+        <w:t>LeaderboardDTO</w:t>
+      </w:r>
+      <w:proofErr w:type="spellEnd"/>
+      <w:r>
+        <w:t xml:space="preserve"> object.</w:t>
+      </w:r>
+      <w:r>
+        <w:t xml:space="preserve"> In such a case, no change is required to the </w:t>
+      </w:r>
+      <w:proofErr w:type="spellStart"/>
+      <w:r>
+        <w:rPr>
+          <w:i/>
+        </w:rPr>
+        <w:t>LeaderboardDTO</w:t>
+      </w:r>
+      <w:proofErr w:type="spellEnd"/>
+      <w:r>
+        <w:t xml:space="preserve"> type hierarchy.</w:t>
+      </w:r>
+    </w:p>
+    <w:p>
+      <w:pPr>
+        <w:pStyle w:val="Heading3"/>
+      </w:pPr>
+      <w:r>
+        <w:t xml:space="preserve">Filling </w:t>
+      </w:r>
+      <w:proofErr w:type="spellStart"/>
+      <w:r>
+        <w:t>LeaderboardDTO</w:t>
+      </w:r>
+      <w:proofErr w:type="spellEnd"/>
+      <w:r>
+        <w:t xml:space="preserve"> Extensions</w:t>
+      </w:r>
+    </w:p>
+    <w:p>
+      <w:r>
+        <w:t xml:space="preserve">The </w:t>
+      </w:r>
+      <w:proofErr w:type="spellStart"/>
+      <w:r>
+        <w:rPr>
+          <w:i/>
+        </w:rPr>
+        <w:t>LeaderboardDTO</w:t>
+      </w:r>
+      <w:proofErr w:type="spellEnd"/>
+      <w:r>
+        <w:t xml:space="preserve"> objects are constructed in </w:t>
+      </w:r>
+      <w:proofErr w:type="spellStart"/>
+      <w:r>
+        <w:rPr>
+          <w:i/>
+        </w:rPr>
+        <w:t>SailingServiceImpl.computeLeaderboardByName</w:t>
+      </w:r>
+      <w:proofErr w:type="spellEnd"/>
+      <w:r>
+        <w:t xml:space="preserve"> and its </w:t>
+      </w:r>
+      <w:r>
+        <w:t xml:space="preserve">outbound </w:t>
+      </w:r>
+      <w:r>
+        <w:t>call hierarchy.</w:t>
+      </w:r>
+      <w:r>
+        <w:t xml:space="preserve"> Looking at the existing code, it should become clear how to extend this. Usually, if really new measures are to be introduced, a corresponding extension to </w:t>
+      </w:r>
+      <w:proofErr w:type="spellStart"/>
+      <w:r>
+        <w:rPr>
+          <w:i/>
+        </w:rPr>
+        <w:t>TrackedRace</w:t>
+      </w:r>
+      <w:proofErr w:type="spellEnd"/>
+      <w:r>
+        <w:t xml:space="preserve"> and its key implementation class </w:t>
+      </w:r>
+      <w:proofErr w:type="spellStart"/>
+      <w:r>
+        <w:rPr>
+          <w:i/>
+        </w:rPr>
+        <w:t>TrackedRaceImpl</w:t>
+      </w:r>
+      <w:proofErr w:type="spellEnd"/>
+      <w:r>
+        <w:t xml:space="preserve"> </w:t>
+      </w:r>
+      <w:r>
+        <w:t>becomes</w:t>
+      </w:r>
+      <w:r>
+        <w:t xml:space="preserve"> necessary where the new measures are computed, based on the raw tracking data and the various domain APIs available there.</w:t>
+      </w:r>
+    </w:p>
+    <w:p>
+      <w:r>
+        <w:t xml:space="preserve">When a new measure is introduced such that </w:t>
+      </w:r>
+      <w:proofErr w:type="spellStart"/>
+      <w:r>
+        <w:rPr>
+          <w:i/>
+        </w:rPr>
+        <w:t>computeLeaderboardByName</w:t>
+      </w:r>
+      <w:proofErr w:type="spellEnd"/>
+      <w:r>
+        <w:t xml:space="preserve"> needs to access data which may change over time, it is important to make sure that the leaderboard caches in </w:t>
+      </w:r>
+      <w:proofErr w:type="spellStart"/>
+      <w:r>
+        <w:rPr>
+          <w:i/>
+        </w:rPr>
+        <w:t>LiveLeaderboardUpdater</w:t>
+      </w:r>
+      <w:proofErr w:type="spellEnd"/>
+      <w:r>
+        <w:rPr>
+          <w:i/>
+        </w:rPr>
+        <w:t xml:space="preserve"> and </w:t>
+      </w:r>
+      <w:proofErr w:type="spellStart"/>
+      <w:r>
+        <w:rPr>
+          <w:i/>
+        </w:rPr>
+        <w:t>LeaderboardDTOCache</w:t>
+      </w:r>
+      <w:proofErr w:type="spellEnd"/>
+      <w:r>
+        <w:t xml:space="preserve"> are invalidated accordingly if the data </w:t>
+      </w:r>
+      <w:r>
+        <w:t>used by the computations introduced changes.</w:t>
+      </w:r>
+      <w:r>
+        <w:t xml:space="preserve"> For example, if the new figure depends on the structure of the leaderboard, the cache needs to be invalidated when the </w:t>
+      </w:r>
+      <w:proofErr w:type="spellStart"/>
+      <w:r>
+        <w:t>leaderboard's</w:t>
+      </w:r>
+      <w:proofErr w:type="spellEnd"/>
+      <w:r>
+        <w:t xml:space="preserve"> column layout changes. </w:t>
+      </w:r>
+      <w:r>
+        <w:lastRenderedPageBreak/>
+        <w:t>Fortunately, in this case, such an observer pattern already exists for the leaderboard caches and can be used to understand how such a pattern needs to be implemented.</w:t>
+      </w:r>
+    </w:p>
+    <w:p>
+      <w:pPr>
+        <w:pStyle w:val="Heading3"/>
+      </w:pPr>
+      <w:r>
+        <w:t xml:space="preserve">Adding the </w:t>
+      </w:r>
+      <w:r>
+        <w:t>Column Type</w:t>
+      </w:r>
+    </w:p>
+    <w:p>
+      <w:r>
+        <w:t xml:space="preserve">The </w:t>
+      </w:r>
+      <w:proofErr w:type="spellStart"/>
+      <w:r>
+        <w:rPr>
+          <w:i/>
+        </w:rPr>
+        <w:t>Leaderboard</w:t>
+      </w:r>
+      <w:r>
+        <w:rPr>
+          <w:i/>
+        </w:rPr>
+        <w:t>Panel</w:t>
+      </w:r>
+      <w:proofErr w:type="spellEnd"/>
+      <w:r>
+        <w:t xml:space="preserve"> and its dependent components </w:t>
+      </w:r>
+      <w:r>
+        <w:t>are</w:t>
+      </w:r>
+      <w:r>
+        <w:t xml:space="preserve"> the user interface component</w:t>
+      </w:r>
+      <w:r>
+        <w:t>s</w:t>
+      </w:r>
+      <w:r>
+        <w:t xml:space="preserve"> used to display the leaderboard. </w:t>
+      </w:r>
+      <w:r>
+        <w:t xml:space="preserve">The underlying GWT component used to render the leaderboard is a </w:t>
+      </w:r>
+      <w:proofErr w:type="spellStart"/>
+      <w:r>
+        <w:rPr>
+          <w:i/>
+        </w:rPr>
+        <w:t>CellTable</w:t>
+      </w:r>
+      <w:proofErr w:type="spellEnd"/>
+      <w:r>
+        <w:t xml:space="preserve"> with </w:t>
+      </w:r>
+      <w:r>
+        <w:rPr>
+          <w:i/>
+        </w:rPr>
+        <w:t>Column</w:t>
+      </w:r>
+      <w:r>
+        <w:t xml:space="preserve"> implementations for the various different column types. In a little "micro-framework" we support expandable columns (those with a "+" button in the header allowing the user to expand more details for that column), columns with CSS styles that travel with the column as the column moves to the right or the left in the table, as well as </w:t>
+      </w:r>
+      <w:proofErr w:type="spellStart"/>
+      <w:r>
+        <w:t>sortable</w:t>
+      </w:r>
+      <w:proofErr w:type="spellEnd"/>
+      <w:r>
+        <w:t xml:space="preserve"> columns. A special column base class exists to represent </w:t>
+      </w:r>
+      <w:r>
+        <w:rPr>
+          <w:i/>
+        </w:rPr>
+        <w:t>Double</w:t>
+      </w:r>
+      <w:r>
+        <w:t xml:space="preserve"> values. This column type displays a colored bar, symbolizing the relative value's magnitude, compared to the other values in the column.</w:t>
+      </w:r>
+    </w:p>
+    <w:p>
+      <w:r>
+        <w:t xml:space="preserve">A column class is implemented as a subclass of </w:t>
+      </w:r>
+      <w:proofErr w:type="spellStart"/>
+      <w:r>
+        <w:rPr>
+          <w:i/>
+        </w:rPr>
+        <w:t>SortableColumn</w:t>
+      </w:r>
+      <w:proofErr w:type="spellEnd"/>
+      <w:r>
+        <w:t xml:space="preserve">. </w:t>
+      </w:r>
+      <w:r>
+        <w:t xml:space="preserve">If the column is to display a numeric value where comparing between values makes sense, consider using a </w:t>
+      </w:r>
+      <w:proofErr w:type="spellStart"/>
+      <w:r>
+        <w:rPr>
+          <w:i/>
+        </w:rPr>
+        <w:t>FormattedDoubleLegDetailColumn</w:t>
+      </w:r>
+      <w:proofErr w:type="spellEnd"/>
+      <w:r>
+        <w:t xml:space="preserve"> which displays a bar in the value's background, indicating the value's magnitude.</w:t>
+      </w:r>
+      <w:r>
+        <w:t xml:space="preserve"> To make this column type widely applicable, its constructor accepts a </w:t>
+      </w:r>
+      <w:proofErr w:type="spellStart"/>
+      <w:r>
+        <w:rPr>
+          <w:i/>
+        </w:rPr>
+        <w:t>LegDetailField</w:t>
+      </w:r>
+      <w:proofErr w:type="spellEnd"/>
+      <w:r>
+        <w:t xml:space="preserve"> value which is responsible for computing or extracting the value to be displayed from a </w:t>
+      </w:r>
+      <w:proofErr w:type="spellStart"/>
+      <w:r>
+        <w:rPr>
+          <w:i/>
+        </w:rPr>
+        <w:t>LeaderboardRowDTO</w:t>
+      </w:r>
+      <w:proofErr w:type="spellEnd"/>
+      <w:r>
+        <w:t xml:space="preserve"> object.</w:t>
+      </w:r>
+    </w:p>
+    <w:p>
+      <w:r>
+        <w:t xml:space="preserve">A column which may itself have details should be implemented as a subclass of </w:t>
+      </w:r>
+      <w:proofErr w:type="spellStart"/>
+      <w:r>
+        <w:rPr>
+          <w:i/>
+        </w:rPr>
+        <w:t>ExpandableSortableColumn</w:t>
+      </w:r>
+      <w:proofErr w:type="spellEnd"/>
+      <w:r>
+        <w:t xml:space="preserve">, implementing the </w:t>
+      </w:r>
+      <w:proofErr w:type="spellStart"/>
+      <w:r>
+        <w:rPr>
+          <w:i/>
+        </w:rPr>
+        <w:t>getDetailColumnMap</w:t>
+      </w:r>
+      <w:proofErr w:type="spellEnd"/>
+      <w:r>
+        <w:t xml:space="preserve"> method to specify the detail columns, as explained later in </w:t>
+      </w:r>
+      <w:fldSimple w:instr=" REF _Ref341078256 \h  \* MERGEFORMAT ">
         <w:r>
           <w:rPr>
             <w:i/>
           </w:rPr>
-          <w:t>Git and Our Branches</w:t>
+          <w:t>Adding to Parent Column's Detail Column Map</w:t>
         </w:r>
       </w:fldSimple>
       <w:r>
-        <w:t xml:space="preserve"> for details on which branch is configured to work in which network setup.</w:t>
-      </w:r>
-    </w:p>
-    <w:p>
-      <w:r>
-        <w:t xml:space="preserve">We have a top-level Maven </w:t>
-      </w:r>
-      <w:r>
-        <w:rPr>
-          <w:i/>
-        </w:rPr>
-        <w:t>pom.xml</w:t>
-      </w:r>
-      <w:r>
-        <w:t xml:space="preserve"> configuration file in the root folder of our Git workspace. It delegates to the </w:t>
-      </w:r>
-      <w:r>
-        <w:rPr>
-          <w:i/>
-        </w:rPr>
-        <w:t>pom.xml</w:t>
-      </w:r>
-      <w:r>
-        <w:t xml:space="preserve"> file in the </w:t>
-      </w:r>
-      <w:r>
-        <w:rPr>
-          <w:i/>
-        </w:rPr>
-        <w:t>java/</w:t>
-      </w:r>
-      <w:r>
-        <w:t xml:space="preserve"> folder where all the bundle projects are defined. We rely on the Tycho Maven plug-in to build our OSGi bundles, also known as the "manifest-first approach." The key idea is to mainly develop using Eclipse means, including its OSGi manifest editing capabilities, and keep the Maven infrastructure as simple as possible, deriving component dependencies from the OSGi manifests.</w:t>
-      </w:r>
-      <w:r>
-        <w:t xml:space="preserve"> See the various </w:t>
-      </w:r>
-      <w:r>
-        <w:rPr>
-          <w:i/>
-        </w:rPr>
-        <w:t>pom.xml</w:t>
-      </w:r>
-      <w:r>
-        <w:t xml:space="preserve"> files in the projects to see the project-specific settings. By and large, a </w:t>
-      </w:r>
-      <w:r>
-        <w:rPr>
-          <w:i/>
-        </w:rPr>
-        <w:t>pom.xml</w:t>
-      </w:r>
-      <w:r>
-        <w:t xml:space="preserve"> file for a bundle needs to have the bundle name and version defined (we currently have most bundles at version 1.0.0.qualifier in the manifest or 1.0.0.SNAPSHOT in Maven), and whether the bundle is a test or non-test bundle, expressed as the </w:t>
-      </w:r>
-      <w:r>
-        <w:rPr>
-          <w:i/>
-        </w:rPr>
-        <w:t>packaging</w:t>
-      </w:r>
-      <w:r>
-        <w:t xml:space="preserve"> type which here can be one of </w:t>
-      </w:r>
-      <w:r>
-        <w:rPr>
-          <w:i/>
-        </w:rPr>
-        <w:t>eclipse-plugin</w:t>
-      </w:r>
-      <w:r>
-        <w:t xml:space="preserve"> or </w:t>
-      </w:r>
-      <w:r>
-        <w:rPr>
-          <w:i/>
-        </w:rPr>
-        <w:t>ecplise-test-plugin</w:t>
-      </w:r>
-      <w:r>
         <w:t>.</w:t>
       </w:r>
     </w:p>
     <w:p>
-      <w:r>
-        <w:t xml:space="preserve">Test plugins automatically have their tests executed during a Maven build unless the command-line option </w:t>
-      </w:r>
-      <w:r>
-        <w:rPr>
-          <w:i/>
-        </w:rPr>
-        <w:t>-Dmaven.test.skip=true</w:t>
-      </w:r>
-      <w:r>
-        <w:t xml:space="preserve"> argument is specified.</w:t>
-      </w:r>
-      <w:r>
-        <w:t xml:space="preserve"> It is generally a good idea to launch the Maven command using the </w:t>
-      </w:r>
-      <w:r>
-        <w:rPr>
-          <w:i/>
-        </w:rPr>
-        <w:t>-fae</w:t>
-      </w:r>
-      <w:r>
-        <w:t xml:space="preserve"> option which asks Maven to continue until the end, even if errors or failures occurred</w:t>
-      </w:r>
-      <w:r>
-        <w:t xml:space="preserve"> on the way, failing at the end if any failures occurred. This can save numerous round trips and is useful in case of known and temporarily acceptable test failures.</w:t>
-      </w:r>
-    </w:p>
-    <w:p>
+      <w:pPr>
+        <w:pStyle w:val="Heading3"/>
+      </w:pPr>
+      <w:r>
+        <w:t xml:space="preserve">Extending </w:t>
+      </w:r>
+      <w:proofErr w:type="spellStart"/>
+      <w:r>
+        <w:t>DetailType</w:t>
+      </w:r>
+      <w:proofErr w:type="spellEnd"/>
+    </w:p>
+    <w:p>
+      <w:r>
+        <w:t xml:space="preserve">The enumeration type </w:t>
+      </w:r>
+      <w:proofErr w:type="spellStart"/>
+      <w:r>
+        <w:rPr>
+          <w:i/>
+        </w:rPr>
+        <w:t>DetailType</w:t>
+      </w:r>
+      <w:proofErr w:type="spellEnd"/>
+      <w:r>
+        <w:t xml:space="preserve"> has a literal for each column type available. The literal describes the column's precision as a number of decimals (not used for non-numeric column types) and the default sorting order.</w:t>
+      </w:r>
+    </w:p>
+    <w:p>
+      <w:r>
+        <w:t xml:space="preserve">To make the new </w:t>
+      </w:r>
+      <w:proofErr w:type="spellStart"/>
+      <w:r>
+        <w:rPr>
+          <w:i/>
+        </w:rPr>
+        <w:t>DetailType</w:t>
+      </w:r>
+      <w:proofErr w:type="spellEnd"/>
+      <w:r>
+        <w:t xml:space="preserve"> literal displayable, </w:t>
+      </w:r>
+      <w:proofErr w:type="spellStart"/>
+      <w:r>
+        <w:rPr>
+          <w:i/>
+        </w:rPr>
+        <w:t>DetailTypeFormatter.format</w:t>
+      </w:r>
+      <w:proofErr w:type="spellEnd"/>
+      <w:r>
+        <w:t xml:space="preserve"> needs to be extended by a corresponding </w:t>
+      </w:r>
+      <w:r>
+        <w:rPr>
+          <w:i/>
+        </w:rPr>
+        <w:t>case</w:t>
+      </w:r>
+      <w:r>
+        <w:t xml:space="preserve"> clause so that it supports the new literal.</w:t>
+      </w:r>
+    </w:p>
+    <w:p>
+      <w:pPr>
+        <w:pStyle w:val="Heading3"/>
+      </w:pPr>
+      <w:r>
+        <w:t>Adding to List of Available Columns</w:t>
+      </w:r>
+    </w:p>
+    <w:p>
+      <w:r>
+        <w:t xml:space="preserve">Mostly for the presentation in the leaderboard settings panel, the lists of available column types are maintained in class-level methods on </w:t>
+      </w:r>
+      <w:proofErr w:type="spellStart"/>
+      <w:r>
+        <w:rPr>
+          <w:i/>
+        </w:rPr>
+        <w:t>LeaderboardPanel</w:t>
+      </w:r>
+      <w:proofErr w:type="spellEnd"/>
+      <w:r>
+        <w:t xml:space="preserve"> (</w:t>
+      </w:r>
+      <w:proofErr w:type="spellStart"/>
+      <w:r>
+        <w:rPr>
+          <w:i/>
+        </w:rPr>
+        <w:t>getAvailableRaceDetailColumnTypes</w:t>
+      </w:r>
+      <w:proofErr w:type="spellEnd"/>
+      <w:r>
+        <w:t xml:space="preserve"> and </w:t>
+      </w:r>
+      <w:proofErr w:type="spellStart"/>
+      <w:r>
+        <w:rPr>
+          <w:i/>
+        </w:rPr>
+        <w:t>getAvailableOverallDetailColumnTypes</w:t>
+      </w:r>
+      <w:proofErr w:type="spellEnd"/>
+      <w:r>
+        <w:t xml:space="preserve">) </w:t>
+      </w:r>
+      <w:proofErr w:type="spellStart"/>
+      <w:r>
+        <w:rPr>
+          <w:i/>
+        </w:rPr>
+        <w:t>ManeuverCountRaceColumn</w:t>
+      </w:r>
+      <w:proofErr w:type="spellEnd"/>
+      <w:r>
+        <w:t xml:space="preserve"> </w:t>
+      </w:r>
+      <w:r>
+        <w:t>(</w:t>
+      </w:r>
+      <w:proofErr w:type="spellStart"/>
+      <w:r>
+        <w:rPr>
+          <w:i/>
+        </w:rPr>
+        <w:t>getAvailableManeuverDetailColumnTypes</w:t>
+      </w:r>
+      <w:proofErr w:type="spellEnd"/>
+      <w:r>
+        <w:t xml:space="preserve">) </w:t>
+      </w:r>
+      <w:r>
+        <w:t xml:space="preserve">and </w:t>
+      </w:r>
+      <w:proofErr w:type="spellStart"/>
+      <w:r>
+        <w:rPr>
+          <w:i/>
+        </w:rPr>
+        <w:t>LegColumn</w:t>
+      </w:r>
+      <w:proofErr w:type="spellEnd"/>
+      <w:r>
+        <w:t xml:space="preserve"> (</w:t>
+      </w:r>
+      <w:proofErr w:type="spellStart"/>
+      <w:r>
+        <w:rPr>
+          <w:i/>
+        </w:rPr>
+        <w:t>getAvailableLegDetailColumnTypes</w:t>
+      </w:r>
+      <w:proofErr w:type="spellEnd"/>
+      <w:r>
+        <w:t xml:space="preserve">). </w:t>
+      </w:r>
+      <w:r>
+        <w:t xml:space="preserve">When adding a detail column to a parent column, the corresponding </w:t>
+      </w:r>
+      <w:proofErr w:type="spellStart"/>
+      <w:r>
+        <w:rPr>
+          <w:i/>
+        </w:rPr>
+        <w:t>getAvailable</w:t>
+      </w:r>
+      <w:proofErr w:type="spellEnd"/>
+      <w:r>
+        <w:rPr>
+          <w:i/>
+        </w:rPr>
+        <w:t>...</w:t>
+      </w:r>
+      <w:proofErr w:type="spellStart"/>
+      <w:r>
+        <w:rPr>
+          <w:i/>
+        </w:rPr>
+        <w:t>ColumnTypes</w:t>
+      </w:r>
+      <w:proofErr w:type="spellEnd"/>
+      <w:r>
+        <w:t xml:space="preserve"> method needs to be extended by returning the respective </w:t>
+      </w:r>
+      <w:proofErr w:type="spellStart"/>
+      <w:r>
+        <w:rPr>
+          <w:i/>
+        </w:rPr>
+        <w:t>DetailsType</w:t>
+      </w:r>
+      <w:proofErr w:type="spellEnd"/>
+      <w:r>
+        <w:t xml:space="preserve"> literal so the column is offered in the settings panel.</w:t>
+      </w:r>
+    </w:p>
+    <w:p>
+      <w:pPr>
+        <w:pStyle w:val="Heading3"/>
+      </w:pPr>
+      <w:bookmarkStart w:id="4" w:name="_Ref341078256"/>
+      <w:r>
+        <w:t>Adding to Parent Column's Detail Column Map</w:t>
+      </w:r>
+      <w:bookmarkEnd w:id="4"/>
+    </w:p>
+    <w:p>
+      <w:r>
+        <w:t xml:space="preserve">If the column added is supposed to be a detail of a parent column, the new column type needs to be returned by the parent column's </w:t>
+      </w:r>
+      <w:proofErr w:type="spellStart"/>
+      <w:r>
+        <w:rPr>
+          <w:i/>
+        </w:rPr>
+        <w:t>getDetailColumnMap</w:t>
+      </w:r>
+      <w:proofErr w:type="spellEnd"/>
+      <w:r>
+        <w:t xml:space="preserve"> method. Check the </w:t>
+      </w:r>
+      <w:proofErr w:type="spellStart"/>
+      <w:r>
+        <w:rPr>
+          <w:i/>
+        </w:rPr>
+        <w:t>LegColumn.getDetailColumnMap</w:t>
+      </w:r>
+      <w:proofErr w:type="spellEnd"/>
+      <w:r>
+        <w:t xml:space="preserve"> for details.</w:t>
+      </w:r>
+    </w:p>
+    <w:p>
+      <w:pPr>
+        <w:pStyle w:val="Heading3"/>
+      </w:pPr>
       <w:r>
         <w:lastRenderedPageBreak/>
-        <w:t xml:space="preserve">The Maven plug-in for the GWT compilation doesn't reliably perform a dependency check. It is therefore recommended to remove all contents of the </w:t>
-      </w:r>
-      <w:r>
-        <w:rPr>
-          <w:i/>
-        </w:rPr>
-        <w:t>java/com.sap.sailing.gwt.ui/com.sap.sailing.*</w:t>
-      </w:r>
-      <w:r>
-        <w:t xml:space="preserve"> folders (basically, all GWT compiler output) before launching the Maven build. A good command line for the Maven build from the </w:t>
-      </w:r>
-      <w:r>
-        <w:rPr>
-          <w:i/>
-        </w:rPr>
-        <w:t>java/</w:t>
-      </w:r>
-      <w:r>
-        <w:t xml:space="preserve"> subdirectory is this:</w:t>
-      </w:r>
-    </w:p>
-    <w:p>
-      <w:r>
-        <w:t xml:space="preserve">    </w:t>
-      </w:r>
-      <w:r>
-        <w:rPr>
-          <w:i/>
-        </w:rPr>
-        <w:t>rm -rf com.sap.sailing.gwt.ui/com.sap.sailing.*; mvn -fae clean install 2&gt;&amp;1 | tee log</w:t>
-      </w:r>
-    </w:p>
-    <w:p>
-      <w:r>
-        <w:t xml:space="preserve">It also creates a </w:t>
-      </w:r>
-      <w:r>
-        <w:rPr>
-          <w:i/>
-        </w:rPr>
-        <w:t>log</w:t>
-      </w:r>
-      <w:r>
-        <w:t xml:space="preserve"> file with all error messages, just in case the screen buffer is not sufficient to hold all scrolling error messages.</w:t>
-      </w:r>
-    </w:p>
-    <w:p>
-      <w:pPr>
-        <w:pStyle w:val="Heading1"/>
-      </w:pPr>
-      <w:r>
-        <w:t>Typical Development Scenarios</w:t>
+        <w:t>Discussion</w:t>
+      </w:r>
+    </w:p>
+    <w:p>
+      <w:r>
+        <w:t>The current approach to extending the leaderboard panel by another col</w:t>
+      </w:r>
+      <w:r>
+        <w:t>umn is unnecessarily laborious and contains a number of redundancies. In particular, adding the column to both, the detail column map and the list of "available columns" only used by the settings seems highly redundant.</w:t>
+      </w:r>
+      <w:r>
+        <w:t xml:space="preserve"> </w:t>
+      </w:r>
+      <w:r>
+        <w:t xml:space="preserve">When constructing a </w:t>
+      </w:r>
+      <w:proofErr w:type="spellStart"/>
+      <w:r>
+        <w:rPr>
+          <w:i/>
+        </w:rPr>
+        <w:t>FormattedDoubleLegDetailColumn</w:t>
+      </w:r>
+      <w:proofErr w:type="spellEnd"/>
+      <w:r>
+        <w:rPr>
+          <w:i/>
+        </w:rPr>
+        <w:t xml:space="preserve">, the </w:t>
+      </w:r>
+      <w:proofErr w:type="spellStart"/>
+      <w:r>
+        <w:rPr>
+          <w:i/>
+        </w:rPr>
+        <w:t>DetailType</w:t>
+      </w:r>
+      <w:proofErr w:type="spellEnd"/>
+      <w:r>
+        <w:t xml:space="preserve"> literal is used three times: once for the key of the detail column map, then for the precision and default sorting order.</w:t>
+      </w:r>
+      <w:r>
+        <w:t xml:space="preserve"> This should be simplified.</w:t>
+      </w:r>
+    </w:p>
+    <w:p>
+      <w:r>
+        <w:t xml:space="preserve">Generally, there are too many special cases necessitating specific handling. Instead, it would be much better to have a homogeneous hierarchy of column types which automatically leads to the necessary results in </w:t>
+      </w:r>
+      <w:proofErr w:type="spellStart"/>
+      <w:r>
+        <w:rPr>
+          <w:i/>
+        </w:rPr>
+        <w:t>getDetailColumnMap</w:t>
+      </w:r>
+      <w:proofErr w:type="spellEnd"/>
+      <w:r>
+        <w:t xml:space="preserve"> and the settings dialogs.</w:t>
       </w:r>
     </w:p>
     <w:p>
       <w:pPr>
         <w:pStyle w:val="Heading2"/>
-      </w:pPr>
-      <w:r>
-        <w:t>Adding a Column to the Leaderboard</w:t>
-      </w:r>
-    </w:p>
-    <w:p>
-      <w:r>
-        <w:t>It is a</w:t>
-      </w:r>
-      <w:r>
-        <w:t xml:space="preserve"> typical request </w:t>
-      </w:r>
-      <w:r>
-        <w:t>to have a new column with a new key figure added to the leaderboard structure. A number of things need to be considered to implement this.</w:t>
-      </w:r>
-    </w:p>
-    <w:p>
-      <w:pPr>
-        <w:pStyle w:val="Heading3"/>
-      </w:pPr>
-      <w:r>
-        <w:t>Extending LeaderboardDTO Contents</w:t>
-      </w:r>
-    </w:p>
-    <w:p>
-      <w:r>
-        <w:t xml:space="preserve">The content to be displayed by the </w:t>
-      </w:r>
-      <w:r>
-        <w:rPr>
-          <w:i/>
-        </w:rPr>
-        <w:t>LeaderboardPanel</w:t>
-      </w:r>
-      <w:r>
-        <w:t xml:space="preserve"> user interface component is transmitted from the server to the client using a </w:t>
-      </w:r>
-      <w:r>
-        <w:rPr>
-          <w:i/>
-        </w:rPr>
-        <w:t>LeaderboardDTO</w:t>
-      </w:r>
-      <w:r>
-        <w:t xml:space="preserve"> object. The class describes overall measures and data for the entire leaderboard, has overviews for each race as well as all detail figures for all legs. For example, the </w:t>
-      </w:r>
-      <w:r>
-        <w:rPr>
-          <w:i/>
-        </w:rPr>
-        <w:t>LeaderboardDTO</w:t>
-      </w:r>
-      <w:r>
-        <w:t xml:space="preserve"> object contains </w:t>
-      </w:r>
-      <w:r>
-        <w:rPr>
-          <w:i/>
-        </w:rPr>
-        <w:t>LeaderboardRowDTO</w:t>
-      </w:r>
-      <w:r>
-        <w:t xml:space="preserve"> objects, one for each competitor. Each such row object, in turn, contains </w:t>
-      </w:r>
-      <w:r>
-        <w:rPr>
-          <w:i/>
-        </w:rPr>
-        <w:t>LeaderboardEntryDTO</w:t>
-      </w:r>
-      <w:r>
-        <w:t xml:space="preserve">s, one for each race column in the leaderboard. Those contain aggregates for the respective race/competitor as well as a list of </w:t>
-      </w:r>
-      <w:r>
-        <w:rPr>
-          <w:i/>
-        </w:rPr>
-        <w:t>LegEntryDTO</w:t>
-      </w:r>
-      <w:r>
-        <w:t>s describing key figures for the competitors performance in each leg of the race.</w:t>
-      </w:r>
-    </w:p>
-    <w:p>
-      <w:r>
-        <w:t xml:space="preserve">Depending on the level (overall, race, leg) at which to add a column, a corresponding field may need to be added to one of </w:t>
-      </w:r>
-      <w:r>
-        <w:rPr>
-          <w:i/>
-        </w:rPr>
-        <w:t>LeaderboardDTO</w:t>
-      </w:r>
-      <w:r>
-        <w:t xml:space="preserve">, </w:t>
-      </w:r>
-      <w:r>
-        <w:rPr>
-          <w:i/>
-        </w:rPr>
-        <w:t>LeaderboardRowDTO</w:t>
-      </w:r>
-      <w:r>
-        <w:t xml:space="preserve">, </w:t>
-      </w:r>
-      <w:r>
-        <w:rPr>
-          <w:i/>
-        </w:rPr>
-        <w:t>LeaderboardEntryDTO</w:t>
-      </w:r>
-      <w:r>
-        <w:t xml:space="preserve"> or </w:t>
-      </w:r>
-      <w:r>
-        <w:rPr>
-          <w:i/>
-        </w:rPr>
-        <w:t>LegEntryDTO</w:t>
-      </w:r>
-      <w:r>
-        <w:t xml:space="preserve">. </w:t>
-      </w:r>
-      <w:r>
-        <w:t xml:space="preserve">It may, however, at times also be possible to derive a new value from other values already fully contained in the </w:t>
-      </w:r>
-      <w:r>
-        <w:rPr>
-          <w:i/>
-        </w:rPr>
-        <w:t>LeaderboardDTO</w:t>
-      </w:r>
-      <w:r>
-        <w:t xml:space="preserve"> object.</w:t>
-      </w:r>
-      <w:r>
-        <w:t xml:space="preserve"> In such a case, no change is required to the </w:t>
-      </w:r>
-      <w:r>
-        <w:rPr>
-          <w:i/>
-        </w:rPr>
-        <w:t>LeaderboardDTO</w:t>
-      </w:r>
-      <w:r>
-        <w:t xml:space="preserve"> type hierarchy.</w:t>
-      </w:r>
-    </w:p>
-    <w:p>
-      <w:pPr>
-        <w:pStyle w:val="Heading3"/>
-      </w:pPr>
-      <w:r>
-        <w:t>Filling LeaderboardDTO Extensions</w:t>
-      </w:r>
-    </w:p>
-    <w:p>
-      <w:r>
-        <w:t xml:space="preserve">The </w:t>
-      </w:r>
-      <w:r>
-        <w:rPr>
-          <w:i/>
-        </w:rPr>
-        <w:t>LeaderboardDTO</w:t>
-      </w:r>
-      <w:r>
-        <w:t xml:space="preserve"> objects are constructed in </w:t>
-      </w:r>
-      <w:r>
-        <w:rPr>
-          <w:i/>
-        </w:rPr>
-        <w:t>SailingServiceImpl.computeLeaderboardByName</w:t>
-      </w:r>
-      <w:r>
-        <w:t xml:space="preserve"> and its </w:t>
-      </w:r>
-      <w:r>
-        <w:t xml:space="preserve">outbound </w:t>
-      </w:r>
-      <w:r>
-        <w:t>call hierarchy.</w:t>
-      </w:r>
-      <w:r>
-        <w:t xml:space="preserve"> Looking at the existing code, it should become clear how to extend this. Usually, if really new measures are to be introduced, a corresponding extension to </w:t>
-      </w:r>
-      <w:r>
-        <w:rPr>
-          <w:i/>
-        </w:rPr>
-        <w:t>TrackedRace</w:t>
-      </w:r>
-      <w:r>
-        <w:t xml:space="preserve"> and its key implementation class </w:t>
-      </w:r>
-      <w:r>
-        <w:rPr>
-          <w:i/>
-        </w:rPr>
-        <w:t>TrackedRaceImpl</w:t>
-      </w:r>
-      <w:r>
-        <w:t xml:space="preserve"> </w:t>
-      </w:r>
-      <w:r>
-        <w:t>becomes</w:t>
-      </w:r>
-      <w:r>
-        <w:t xml:space="preserve"> necessary where the new measures are computed, based on the raw tracking data and the various domain APIs available there.</w:t>
-      </w:r>
-    </w:p>
-    <w:p>
-      <w:r>
-        <w:t xml:space="preserve">When a new measure is introduced such that </w:t>
-      </w:r>
-      <w:r>
-        <w:rPr>
-          <w:i/>
-        </w:rPr>
-        <w:t>computeLeaderboardByName</w:t>
-      </w:r>
-      <w:r>
-        <w:t xml:space="preserve"> needs to access data which may change over time, it is important to make sure that the leaderboard caches in </w:t>
-      </w:r>
-      <w:r>
-        <w:rPr>
-          <w:i/>
-        </w:rPr>
-        <w:t>LiveLeaderboardUpdater and LeaderboardDTOCache</w:t>
-      </w:r>
-      <w:r>
-        <w:t xml:space="preserve"> are invalidated accordingly if the data </w:t>
-      </w:r>
-      <w:r>
-        <w:t>used by the computations introduced changes.</w:t>
-      </w:r>
-      <w:r>
-        <w:t xml:space="preserve"> For example, if the new figure depends on the structure of the leaderboard, the cache needs to be invalidated when the leaderboard's column layout changes. </w:t>
-      </w:r>
-      <w:r>
-        <w:lastRenderedPageBreak/>
-        <w:t>Fortunately, in this case, such an observer pattern already exists for the leaderboard caches and can be used to understand how such a pattern needs to be implemented.</w:t>
-      </w:r>
-    </w:p>
-    <w:p>
-      <w:pPr>
-        <w:pStyle w:val="Heading3"/>
-      </w:pPr>
-      <w:r>
-        <w:t xml:space="preserve">Adding the </w:t>
-      </w:r>
-      <w:r>
-        <w:t>Column Type</w:t>
-      </w:r>
-    </w:p>
-    <w:p>
-      <w:r>
-        <w:t xml:space="preserve">The </w:t>
-      </w:r>
-      <w:r>
-        <w:rPr>
-          <w:i/>
-        </w:rPr>
-        <w:t>Leaderboard</w:t>
-      </w:r>
-      <w:r>
-        <w:rPr>
-          <w:i/>
-        </w:rPr>
-        <w:t>Panel</w:t>
-      </w:r>
-      <w:r>
-        <w:t xml:space="preserve"> and its dependent components is the user interface component used to display the leaderboard. </w:t>
-      </w:r>
-      <w:r>
-        <w:t xml:space="preserve">The underlying GWT component used to render the leaderboard is a </w:t>
-      </w:r>
-      <w:r>
-        <w:rPr>
-          <w:i/>
-        </w:rPr>
-        <w:t>CellTable</w:t>
-      </w:r>
-      <w:r>
-        <w:t xml:space="preserve"> with </w:t>
-      </w:r>
-      <w:r>
-        <w:rPr>
-          <w:i/>
-        </w:rPr>
-        <w:t>Column</w:t>
-      </w:r>
-      <w:r>
-        <w:t xml:space="preserve"> implementations for the various different column types. In a little "micro-framework" we support expandable columns (those with a "+" button in the header allowing the user to expand more details for that column), columns with CSS styles that travel with the column as the column moves to the right or the left in the table, as well as sortable columns. A special column base class exists to represent </w:t>
-      </w:r>
-      <w:r>
-        <w:rPr>
-          <w:i/>
-        </w:rPr>
-        <w:t>Double</w:t>
-      </w:r>
-      <w:r>
-        <w:t xml:space="preserve"> values. This column type displays a colored bar, symbolizing the relative value's magnitude, compared to the other values in the column.</w:t>
-      </w:r>
+        <w:rPr>
+          <w:i/>
+        </w:rPr>
+      </w:pPr>
+      <w:r>
+        <w:t xml:space="preserve">Adding a </w:t>
+      </w:r>
+      <w:proofErr w:type="spellStart"/>
+      <w:r>
+        <w:rPr>
+          <w:i/>
+        </w:rPr>
+        <w:t>ScoreCorrectionProvider</w:t>
+      </w:r>
+      <w:proofErr w:type="spellEnd"/>
     </w:p>
     <w:p/>
-    <w:p>
-      <w:pPr>
-        <w:pStyle w:val="Heading3"/>
-      </w:pPr>
-      <w:r>
-        <w:t>Extending DetailType</w:t>
-      </w:r>
-    </w:p>
-    <w:p>
-      <w:pPr>
-        <w:pStyle w:val="Heading3"/>
-      </w:pPr>
-      <w:r>
-        <w:t>Adding to List of Available Columns</w:t>
-      </w:r>
-    </w:p>
-    <w:p>
-      <w:pPr>
-        <w:pStyle w:val="Heading2"/>
-      </w:pPr>
-      <w:r>
-        <w:t xml:space="preserve">Adding a </w:t>
-      </w:r>
-      <w:r>
-        <w:rPr>
-          <w:i/>
-        </w:rPr>
-        <w:t>ScoreCorrectionProvider</w:t>
-      </w:r>
-    </w:p>
     <w:p>
       <w:pPr>
         <w:pStyle w:val="Heading2"/>
@@ -3509,23 +5309,35 @@
         <w:footnoteRef/>
       </w:r>
       <w:r>
-        <w:t xml:space="preserve"> Exception: the SwissTiming message store is queried by the </w:t>
-      </w:r>
+        <w:t xml:space="preserve"> Exception: the </w:t>
+      </w:r>
+      <w:proofErr w:type="spellStart"/>
+      <w:r>
+        <w:t>SwissTiming</w:t>
+      </w:r>
+      <w:proofErr w:type="spellEnd"/>
+      <w:r>
+        <w:t xml:space="preserve"> message store is queried by the </w:t>
+      </w:r>
+      <w:proofErr w:type="spellStart"/>
       <w:r>
         <w:rPr>
           <w:i/>
         </w:rPr>
         <w:t>StoreAndForward</w:t>
       </w:r>
+      <w:proofErr w:type="spellEnd"/>
       <w:r>
         <w:t xml:space="preserve"> component when the connector asks for race data. But then again, the </w:t>
       </w:r>
+      <w:proofErr w:type="spellStart"/>
       <w:r>
         <w:rPr>
           <w:i/>
         </w:rPr>
         <w:t>StoreAndForward</w:t>
       </w:r>
+      <w:proofErr w:type="spellEnd"/>
       <w:r>
         <w:t xml:space="preserve"> component usually runs in a separate VM.</w:t>
       </w:r>
@@ -3543,7 +5355,15 @@
         <w:footnoteRef/>
       </w:r>
       <w:r>
-        <w:t xml:space="preserve"> We currently see intermittent failures in the replication and swisstimingadapter test suites. It's always worth a look, but if those are the only tests failing, it is still acceptable to promote the branch to the next level. We're working on stabilizing these two test suites to ensure they always succeed if the software is correct.</w:t>
+        <w:t xml:space="preserve"> We currently see intermittent failures in the replication and </w:t>
+      </w:r>
+      <w:proofErr w:type="spellStart"/>
+      <w:r>
+        <w:t>swisstimingadapter</w:t>
+      </w:r>
+      <w:proofErr w:type="spellEnd"/>
+      <w:r>
+        <w:t xml:space="preserve"> test suites. It's always worth a look, but if those are the only tests failing, it is still acceptable to promote the branch to the next level. We're working on stabilizing these two test suites to ensure they always succeed if the software is correct.</w:t>
       </w:r>
     </w:p>
   </w:footnote>
@@ -4047,6 +5867,7 @@
   <w:style w:type="character" w:default="1" w:styleId="DefaultParagraphFont">
     <w:name w:val="Default Paragraph Font"/>
     <w:uiPriority w:val="1"/>
+    <w:semiHidden/>
     <w:unhideWhenUsed/>
   </w:style>
   <w:style w:type="table" w:default="1" w:styleId="TableNormal">
@@ -4484,7 +6305,7 @@
 </file>
 
 <file path=customXml/itemProps1.xml><?xml version="1.0" encoding="utf-8"?>
-<ds:datastoreItem xmlns:ds="http://schemas.openxmlformats.org/officeDocument/2006/customXml" ds:itemID="{C676CAB1-72F0-4BAD-9216-D965D49B6E4F}">
+<ds:datastoreItem xmlns:ds="http://schemas.openxmlformats.org/officeDocument/2006/customXml" ds:itemID="{31BB9BA4-6937-4D81-8DC1-347E38B34827}">
   <ds:schemaRefs>
     <ds:schemaRef ds:uri="http://schemas.openxmlformats.org/officeDocument/2006/bibliography"/>
   </ds:schemaRefs>

</xml_diff>

<commit_message>
added a few words on how to add a ScoreCorrectionProvider to the system
</commit_message>
<xml_diff>
--- a/doc/SAPSailingAnalyticsArchitecture.docx
+++ b/doc/SAPSailingAnalyticsArchitecture.docx
@@ -5188,24 +5188,426 @@
       </w:r>
       <w:proofErr w:type="spellEnd"/>
     </w:p>
+    <w:p>
+      <w:r>
+        <w:t xml:space="preserve">External regatta management systems can usually provide the official scores through some electronic interface. These interfaces come with a </w:t>
+      </w:r>
+      <w:r>
+        <w:t xml:space="preserve">pull or push </w:t>
+      </w:r>
+      <w:r>
+        <w:t>transport protocol which may range from direct TCP, HTTP to an FTP file transfer, and a content format which can be anything from a simple CSV format to a complex XML document structure.</w:t>
+      </w:r>
+      <w:r>
+        <w:t xml:space="preserve"> </w:t>
+      </w:r>
+      <w:r>
+        <w:t>Using such interfaces results in the capability of importing the official scores as score corrections into our leader</w:t>
+      </w:r>
+      <w:r>
+        <w:t xml:space="preserve"> </w:t>
+      </w:r>
+      <w:r>
+        <w:t>boards, thus aligning the tracking results and the official results.</w:t>
+      </w:r>
+    </w:p>
+    <w:p>
+      <w:r>
+        <w:t xml:space="preserve">As regatta management systems vary vastly and from event to event, we use an open and flexible architecture for integrating with them. Key entry point is the </w:t>
+      </w:r>
+      <w:proofErr w:type="spellStart"/>
+      <w:r>
+        <w:rPr>
+          <w:i/>
+        </w:rPr>
+        <w:t>ScoreCorrectionProvider</w:t>
+      </w:r>
+      <w:proofErr w:type="spellEnd"/>
+      <w:r>
+        <w:t xml:space="preserve"> interface that needs to be implemented for </w:t>
+      </w:r>
+      <w:proofErr w:type="gramStart"/>
+      <w:r>
+        <w:t>an integration</w:t>
+      </w:r>
+      <w:proofErr w:type="gramEnd"/>
+      <w:r>
+        <w:t xml:space="preserve"> with a regatta management system.</w:t>
+      </w:r>
+      <w:r>
+        <w:t xml:space="preserve"> An instance of the resulting type then has to be added to the OSGi service registry. Usually, this happens in an OSGi bundle activator of a bundle dedicated to the result import from the regatta</w:t>
+      </w:r>
+      <w:r>
+        <w:t xml:space="preserve"> management system to integrate</w:t>
+      </w:r>
+      <w:r>
+        <w:t xml:space="preserve">. </w:t>
+      </w:r>
+      <w:r>
+        <w:t>Example:</w:t>
+      </w:r>
+    </w:p>
+    <w:p>
+      <w:pPr>
+        <w:autoSpaceDE w:val="0"/>
+        <w:autoSpaceDN w:val="0"/>
+        <w:adjustRightInd w:val="0"/>
+        <w:spacing w:after="0" w:line="240" w:lineRule="auto"/>
+        <w:rPr>
+          <w:rFonts w:ascii="Consolas" w:hAnsi="Consolas" w:cs="Consolas"/>
+          <w:sz w:val="20"/>
+          <w:szCs w:val="20"/>
+        </w:rPr>
+      </w:pPr>
+      <w:r>
+        <w:rPr>
+          <w:rFonts w:ascii="Consolas" w:hAnsi="Consolas" w:cs="Consolas"/>
+          <w:color w:val="000000"/>
+          <w:sz w:val="20"/>
+          <w:szCs w:val="20"/>
+        </w:rPr>
+        <w:t xml:space="preserve">        </w:t>
+      </w:r>
+      <w:proofErr w:type="spellStart"/>
+      <w:r>
+        <w:rPr>
+          <w:rFonts w:ascii="Consolas" w:hAnsi="Consolas" w:cs="Consolas"/>
+          <w:color w:val="000000"/>
+          <w:sz w:val="20"/>
+          <w:szCs w:val="20"/>
+        </w:rPr>
+        <w:t>Activator.</w:t>
+      </w:r>
+      <w:r>
+        <w:rPr>
+          <w:rFonts w:ascii="Consolas" w:hAnsi="Consolas" w:cs="Consolas"/>
+          <w:i/>
+          <w:iCs/>
+          <w:color w:val="0000C0"/>
+          <w:sz w:val="20"/>
+          <w:szCs w:val="20"/>
+        </w:rPr>
+        <w:t>context</w:t>
+      </w:r>
+      <w:proofErr w:type="spellEnd"/>
+      <w:r>
+        <w:rPr>
+          <w:rFonts w:ascii="Consolas" w:hAnsi="Consolas" w:cs="Consolas"/>
+          <w:color w:val="000000"/>
+          <w:sz w:val="20"/>
+          <w:szCs w:val="20"/>
+        </w:rPr>
+        <w:t xml:space="preserve"> = </w:t>
+      </w:r>
+      <w:proofErr w:type="spellStart"/>
+      <w:r>
+        <w:rPr>
+          <w:rFonts w:ascii="Consolas" w:hAnsi="Consolas" w:cs="Consolas"/>
+          <w:color w:val="000000"/>
+          <w:sz w:val="20"/>
+          <w:szCs w:val="20"/>
+        </w:rPr>
+        <w:t>bundleContext</w:t>
+      </w:r>
+      <w:proofErr w:type="spellEnd"/>
+      <w:r>
+        <w:rPr>
+          <w:rFonts w:ascii="Consolas" w:hAnsi="Consolas" w:cs="Consolas"/>
+          <w:color w:val="000000"/>
+          <w:sz w:val="20"/>
+          <w:szCs w:val="20"/>
+        </w:rPr>
+        <w:t>;</w:t>
+      </w:r>
+    </w:p>
+    <w:p>
+      <w:pPr>
+        <w:autoSpaceDE w:val="0"/>
+        <w:autoSpaceDN w:val="0"/>
+        <w:adjustRightInd w:val="0"/>
+        <w:spacing w:after="0" w:line="240" w:lineRule="auto"/>
+        <w:rPr>
+          <w:rFonts w:ascii="Consolas" w:hAnsi="Consolas" w:cs="Consolas"/>
+          <w:sz w:val="20"/>
+          <w:szCs w:val="20"/>
+        </w:rPr>
+      </w:pPr>
+      <w:r>
+        <w:rPr>
+          <w:rFonts w:ascii="Consolas" w:hAnsi="Consolas" w:cs="Consolas"/>
+          <w:color w:val="000000"/>
+          <w:sz w:val="20"/>
+          <w:szCs w:val="20"/>
+        </w:rPr>
+        <w:t xml:space="preserve">        </w:t>
+      </w:r>
+      <w:proofErr w:type="gramStart"/>
+      <w:r>
+        <w:rPr>
+          <w:rFonts w:ascii="Consolas" w:hAnsi="Consolas" w:cs="Consolas"/>
+          <w:b/>
+          <w:bCs/>
+          <w:color w:val="7F0055"/>
+          <w:sz w:val="20"/>
+          <w:szCs w:val="20"/>
+        </w:rPr>
+        <w:t>final</w:t>
+      </w:r>
+      <w:proofErr w:type="gramEnd"/>
+      <w:r>
+        <w:rPr>
+          <w:rFonts w:ascii="Consolas" w:hAnsi="Consolas" w:cs="Consolas"/>
+          <w:color w:val="000000"/>
+          <w:sz w:val="20"/>
+          <w:szCs w:val="20"/>
+        </w:rPr>
+        <w:t xml:space="preserve"> </w:t>
+      </w:r>
+      <w:proofErr w:type="spellStart"/>
+      <w:r>
+        <w:rPr>
+          <w:rFonts w:ascii="Consolas" w:hAnsi="Consolas" w:cs="Consolas"/>
+          <w:color w:val="000000"/>
+          <w:sz w:val="20"/>
+          <w:szCs w:val="20"/>
+        </w:rPr>
+        <w:t>ScoreCorrectionProviderImpl</w:t>
+      </w:r>
+      <w:proofErr w:type="spellEnd"/>
+      <w:r>
+        <w:rPr>
+          <w:rFonts w:ascii="Consolas" w:hAnsi="Consolas" w:cs="Consolas"/>
+          <w:color w:val="000000"/>
+          <w:sz w:val="20"/>
+          <w:szCs w:val="20"/>
+        </w:rPr>
+        <w:t xml:space="preserve"> service = </w:t>
+      </w:r>
+      <w:r>
+        <w:rPr>
+          <w:rFonts w:ascii="Consolas" w:hAnsi="Consolas" w:cs="Consolas"/>
+          <w:b/>
+          <w:bCs/>
+          <w:color w:val="7F0055"/>
+          <w:sz w:val="20"/>
+          <w:szCs w:val="20"/>
+        </w:rPr>
+        <w:t>new</w:t>
+      </w:r>
+      <w:r>
+        <w:rPr>
+          <w:rFonts w:ascii="Consolas" w:hAnsi="Consolas" w:cs="Consolas"/>
+          <w:color w:val="000000"/>
+          <w:sz w:val="20"/>
+          <w:szCs w:val="20"/>
+        </w:rPr>
+        <w:t xml:space="preserve"> </w:t>
+      </w:r>
+      <w:proofErr w:type="spellStart"/>
+      <w:r>
+        <w:rPr>
+          <w:rFonts w:ascii="Consolas" w:hAnsi="Consolas" w:cs="Consolas"/>
+          <w:color w:val="000000"/>
+          <w:sz w:val="20"/>
+          <w:szCs w:val="20"/>
+        </w:rPr>
+        <w:t>ScoreCorrectionProviderImpl</w:t>
+      </w:r>
+      <w:proofErr w:type="spellEnd"/>
+      <w:r>
+        <w:rPr>
+          <w:rFonts w:ascii="Consolas" w:hAnsi="Consolas" w:cs="Consolas"/>
+          <w:color w:val="000000"/>
+          <w:sz w:val="20"/>
+          <w:szCs w:val="20"/>
+        </w:rPr>
+        <w:t>();</w:t>
+      </w:r>
+    </w:p>
+    <w:p>
+      <w:pPr>
+        <w:autoSpaceDE w:val="0"/>
+        <w:autoSpaceDN w:val="0"/>
+        <w:adjustRightInd w:val="0"/>
+        <w:spacing w:after="0" w:line="240" w:lineRule="auto"/>
+        <w:rPr>
+          <w:rFonts w:ascii="Consolas" w:hAnsi="Consolas" w:cs="Consolas"/>
+          <w:sz w:val="20"/>
+          <w:szCs w:val="20"/>
+        </w:rPr>
+      </w:pPr>
+      <w:r>
+        <w:rPr>
+          <w:rFonts w:ascii="Consolas" w:hAnsi="Consolas" w:cs="Consolas"/>
+          <w:color w:val="000000"/>
+          <w:sz w:val="20"/>
+          <w:szCs w:val="20"/>
+        </w:rPr>
+        <w:t xml:space="preserve">        </w:t>
+      </w:r>
+      <w:proofErr w:type="spellStart"/>
+      <w:proofErr w:type="gramStart"/>
+      <w:r>
+        <w:rPr>
+          <w:rFonts w:ascii="Consolas" w:hAnsi="Consolas" w:cs="Consolas"/>
+          <w:i/>
+          <w:iCs/>
+          <w:color w:val="0000C0"/>
+          <w:sz w:val="20"/>
+          <w:szCs w:val="20"/>
+        </w:rPr>
+        <w:t>context</w:t>
+      </w:r>
+      <w:r>
+        <w:rPr>
+          <w:rFonts w:ascii="Consolas" w:hAnsi="Consolas" w:cs="Consolas"/>
+          <w:color w:val="000000"/>
+          <w:sz w:val="20"/>
+          <w:szCs w:val="20"/>
+        </w:rPr>
+        <w:t>.registerService</w:t>
+      </w:r>
+      <w:proofErr w:type="spellEnd"/>
+      <w:r>
+        <w:rPr>
+          <w:rFonts w:ascii="Consolas" w:hAnsi="Consolas" w:cs="Consolas"/>
+          <w:color w:val="000000"/>
+          <w:sz w:val="20"/>
+          <w:szCs w:val="20"/>
+        </w:rPr>
+        <w:t>(</w:t>
+      </w:r>
+      <w:proofErr w:type="spellStart"/>
+      <w:proofErr w:type="gramEnd"/>
+      <w:r>
+        <w:rPr>
+          <w:rFonts w:ascii="Consolas" w:hAnsi="Consolas" w:cs="Consolas"/>
+          <w:color w:val="000000"/>
+          <w:sz w:val="20"/>
+          <w:szCs w:val="20"/>
+          <w:highlight w:val="lightGray"/>
+        </w:rPr>
+        <w:t>ScoreCorrectionProvider</w:t>
+      </w:r>
+      <w:r>
+        <w:rPr>
+          <w:rFonts w:ascii="Consolas" w:hAnsi="Consolas" w:cs="Consolas"/>
+          <w:color w:val="000000"/>
+          <w:sz w:val="20"/>
+          <w:szCs w:val="20"/>
+        </w:rPr>
+        <w:t>.</w:t>
+      </w:r>
+      <w:r>
+        <w:rPr>
+          <w:rFonts w:ascii="Consolas" w:hAnsi="Consolas" w:cs="Consolas"/>
+          <w:b/>
+          <w:bCs/>
+          <w:color w:val="7F0055"/>
+          <w:sz w:val="20"/>
+          <w:szCs w:val="20"/>
+        </w:rPr>
+        <w:t>class</w:t>
+      </w:r>
+      <w:proofErr w:type="spellEnd"/>
+      <w:r>
+        <w:rPr>
+          <w:rFonts w:ascii="Consolas" w:hAnsi="Consolas" w:cs="Consolas"/>
+          <w:color w:val="000000"/>
+          <w:sz w:val="20"/>
+          <w:szCs w:val="20"/>
+        </w:rPr>
+        <w:t xml:space="preserve">, service, </w:t>
+      </w:r>
+      <w:r>
+        <w:rPr>
+          <w:rFonts w:ascii="Consolas" w:hAnsi="Consolas" w:cs="Consolas"/>
+          <w:color w:val="3F7F5F"/>
+          <w:sz w:val="20"/>
+          <w:szCs w:val="20"/>
+        </w:rPr>
+        <w:t>/* properties */</w:t>
+      </w:r>
+      <w:r>
+        <w:rPr>
+          <w:rFonts w:ascii="Consolas" w:hAnsi="Consolas" w:cs="Consolas"/>
+          <w:b/>
+          <w:bCs/>
+          <w:color w:val="7F0055"/>
+          <w:sz w:val="20"/>
+          <w:szCs w:val="20"/>
+        </w:rPr>
+        <w:t>null</w:t>
+      </w:r>
+      <w:r>
+        <w:rPr>
+          <w:rFonts w:ascii="Consolas" w:hAnsi="Consolas" w:cs="Consolas"/>
+          <w:color w:val="000000"/>
+          <w:sz w:val="20"/>
+          <w:szCs w:val="20"/>
+        </w:rPr>
+        <w:t>);</w:t>
+      </w:r>
+    </w:p>
+    <w:p>
+      <w:r>
+        <w:t xml:space="preserve">When the bundle has been activated successfully in the OSGi container, then when a user triggers a result import, the importer will be </w:t>
+      </w:r>
+      <w:r>
+        <w:t>asked for its results available so that the user can select them.</w:t>
+      </w:r>
+    </w:p>
+    <w:p>
+      <w:r>
+        <w:t xml:space="preserve">See the </w:t>
+      </w:r>
+      <w:proofErr w:type="spellStart"/>
+      <w:r>
+        <w:t>Javadocs</w:t>
+      </w:r>
+      <w:proofErr w:type="spellEnd"/>
+      <w:r>
+        <w:t xml:space="preserve"> and the existing implementations of the </w:t>
+      </w:r>
+      <w:proofErr w:type="spellStart"/>
+      <w:r>
+        <w:rPr>
+          <w:i/>
+        </w:rPr>
+        <w:t>ScoreCorrectionProvider</w:t>
+      </w:r>
+      <w:proofErr w:type="spellEnd"/>
+      <w:r>
+        <w:t xml:space="preserve"> interface for more details.</w:t>
+      </w:r>
+    </w:p>
+    <w:p>
+      <w:pPr>
+        <w:pStyle w:val="Heading2"/>
+      </w:pPr>
+      <w:r>
+        <w:t xml:space="preserve">Adding a </w:t>
+      </w:r>
+      <w:r>
+        <w:t>Maintainable Property on a Leaderboard</w:t>
+      </w:r>
+    </w:p>
     <w:p/>
     <w:p>
       <w:pPr>
-        <w:pStyle w:val="Heading2"/>
-      </w:pPr>
-      <w:r>
-        <w:t xml:space="preserve">Adding a </w:t>
-      </w:r>
-      <w:r>
-        <w:t>Maintainable Property on a Leaderboard</w:t>
-      </w:r>
-    </w:p>
-    <w:p>
-      <w:pPr>
         <w:pStyle w:val="Heading3"/>
       </w:pPr>
       <w:r>
+        <w:lastRenderedPageBreak/>
         <w:t>Domain Model</w:t>
+      </w:r>
+    </w:p>
+    <w:p>
+      <w:pPr>
+        <w:pStyle w:val="Heading3"/>
+      </w:pPr>
+      <w:r>
+        <w:t>Cache Invalidation</w:t>
       </w:r>
     </w:p>
     <w:p>
@@ -6305,7 +6707,7 @@
 </file>
 
 <file path=customXml/itemProps1.xml><?xml version="1.0" encoding="utf-8"?>
-<ds:datastoreItem xmlns:ds="http://schemas.openxmlformats.org/officeDocument/2006/customXml" ds:itemID="{31BB9BA4-6937-4D81-8DC1-347E38B34827}">
+<ds:datastoreItem xmlns:ds="http://schemas.openxmlformats.org/officeDocument/2006/customXml" ds:itemID="{AC53B69D-FA56-48F5-AECF-8767FB8B51EF}">
   <ds:schemaRefs>
     <ds:schemaRef ds:uri="http://schemas.openxmlformats.org/officeDocument/2006/bibliography"/>
   </ds:schemaRefs>

</xml_diff>

<commit_message>
first failing test case for bug 1054
</commit_message>
<xml_diff>
--- a/doc/SAPSailingAnalyticsArchitecture.docx
+++ b/doc/SAPSailingAnalyticsArchitecture.docx
@@ -4758,31 +4758,274 @@
         <w:t>Maintainable Property on a Leaderboard</w:t>
       </w:r>
     </w:p>
+    <w:p>
+      <w:r>
+        <w:t>Using the example of the already existing property "factor" on the leaderboard columns, this section explains what needs to be done to add such a property.</w:t>
+      </w:r>
+    </w:p>
+    <w:p>
+      <w:pPr>
+        <w:pStyle w:val="Heading3"/>
+      </w:pPr>
+      <w:r>
+        <w:t>Domain Model</w:t>
+      </w:r>
+    </w:p>
+    <w:p>
+      <w:r>
+        <w:t xml:space="preserve">The structure of a leaderboard with its attached entities such as score corrections, discarding rules and the leaderboard column details are formalized by the </w:t>
+      </w:r>
+      <w:r>
+        <w:rPr>
+          <w:i/>
+        </w:rPr>
+        <w:t>Leaderboard</w:t>
+      </w:r>
+      <w:r>
+        <w:t xml:space="preserve"> interface and what is reachable from there.</w:t>
+      </w:r>
+      <w:r>
+        <w:t xml:space="preserve"> To capture an extension, usually one or more of those interfaces and corresponding implementation classes </w:t>
+      </w:r>
+      <w:r>
+        <w:t>require extensions.</w:t>
+      </w:r>
+      <w:r>
+        <w:t xml:space="preserve"> For example, the </w:t>
+      </w:r>
+      <w:r>
+        <w:rPr>
+          <w:i/>
+        </w:rPr>
+        <w:t>factor</w:t>
+      </w:r>
+      <w:r>
+        <w:t xml:space="preserve"> property needed to be added to the </w:t>
+      </w:r>
+      <w:r>
+        <w:rPr>
+          <w:i/>
+        </w:rPr>
+        <w:t>RaceColumn</w:t>
+      </w:r>
+      <w:r>
+        <w:t xml:space="preserve"> interface</w:t>
+      </w:r>
+      <w:r>
+        <w:t xml:space="preserve"> in the form of the </w:t>
+      </w:r>
+      <w:r>
+        <w:rPr>
+          <w:i/>
+        </w:rPr>
+        <w:t>getFactor():double</w:t>
+      </w:r>
+      <w:r>
+        <w:t xml:space="preserve"> </w:t>
+      </w:r>
+      <w:r>
+        <w:t xml:space="preserve">and </w:t>
+      </w:r>
+      <w:r>
+        <w:rPr>
+          <w:i/>
+        </w:rPr>
+        <w:t>setFactor(double)</w:t>
+      </w:r>
+      <w:r>
+        <w:t xml:space="preserve"> </w:t>
+      </w:r>
+      <w:r>
+        <w:t>method</w:t>
+      </w:r>
+      <w:r>
+        <w:t>s</w:t>
+      </w:r>
+      <w:r>
+        <w:t xml:space="preserve">, implemented mainly by </w:t>
+      </w:r>
+      <w:r>
+        <w:rPr>
+          <w:i/>
+        </w:rPr>
+        <w:t>SimpleAbstractRaceColumn</w:t>
+      </w:r>
+      <w:r>
+        <w:t>.</w:t>
+      </w:r>
+    </w:p>
+    <w:p>
+      <w:pPr>
+        <w:pStyle w:val="Heading3"/>
+      </w:pPr>
+      <w:r>
+        <w:t>Cache Invalidation</w:t>
+      </w:r>
+    </w:p>
+    <w:p>
+      <w:r>
+        <w:t xml:space="preserve">Usually, a new property along the leaderboard data model has effects on the results of </w:t>
+      </w:r>
+      <w:r>
+        <w:rPr>
+          <w:i/>
+        </w:rPr>
+        <w:t>SailingServiceImpl.computeLeaderboardByName</w:t>
+      </w:r>
+      <w:r>
+        <w:t xml:space="preserve"> method which are cached. In this case, a cached leaderboard needs to be invalidated when the </w:t>
+      </w:r>
+      <w:r>
+        <w:t xml:space="preserve">new </w:t>
+      </w:r>
+      <w:r>
+        <w:t>property is updated.</w:t>
+      </w:r>
+      <w:r>
+        <w:t xml:space="preserve"> For this purpose, the cache needs to observe the object changed, directly or transitively. </w:t>
+      </w:r>
+      <w:r>
+        <w:t xml:space="preserve">The </w:t>
+      </w:r>
+      <w:r>
+        <w:rPr>
+          <w:i/>
+        </w:rPr>
+        <w:t>LeaderboardDTOCache</w:t>
+      </w:r>
+      <w:r>
+        <w:t xml:space="preserve"> class already maintains observer patterns using the </w:t>
+      </w:r>
+      <w:r>
+        <w:rPr>
+          <w:i/>
+        </w:rPr>
+        <w:t>ScoreCorrectionListener</w:t>
+      </w:r>
+      <w:r>
+        <w:t xml:space="preserve"> interface and the </w:t>
+      </w:r>
+      <w:r>
+        <w:rPr>
+          <w:i/>
+        </w:rPr>
+        <w:t>RaceColumnListener</w:t>
+      </w:r>
+      <w:r>
+        <w:t xml:space="preserve"> interface, observing each cached leaderboard's score corrections for changes, and listening for changes in the leaderboard's column structure and the column's attached races.</w:t>
+      </w:r>
+      <w:r>
+        <w:t xml:space="preserve"> Additionally, each tracked race </w:t>
+      </w:r>
+      <w:r>
+        <w:lastRenderedPageBreak/>
+        <w:t xml:space="preserve">associated with the leaderboard is observed already with a </w:t>
+      </w:r>
+      <w:r>
+        <w:rPr>
+          <w:i/>
+        </w:rPr>
+        <w:t>RaceChangeListener</w:t>
+      </w:r>
+      <w:r>
+        <w:t xml:space="preserve"> instance also managed by the </w:t>
+      </w:r>
+      <w:r>
+        <w:rPr>
+          <w:i/>
+        </w:rPr>
+        <w:t>LeaderboardDTOCache</w:t>
+      </w:r>
+      <w:r>
+        <w:t xml:space="preserve"> class.</w:t>
+      </w:r>
+    </w:p>
+    <w:p>
+      <w:r>
+        <w:t xml:space="preserve">It is therefore convenient if a change of the new property can be "funneled" into any of those existing observer relationships between the leaderboard and the </w:t>
+      </w:r>
+      <w:r>
+        <w:rPr>
+          <w:i/>
+        </w:rPr>
+        <w:t>LeaderboardDTOCache</w:t>
+      </w:r>
+      <w:r>
+        <w:t xml:space="preserve">. </w:t>
+      </w:r>
+      <w:r>
+        <w:t xml:space="preserve">In case of our example </w:t>
+      </w:r>
+      <w:r>
+        <w:rPr>
+          <w:i/>
+        </w:rPr>
+        <w:t>factor</w:t>
+      </w:r>
+      <w:r>
+        <w:t xml:space="preserve"> property the solution was adding a method </w:t>
+      </w:r>
+      <w:r>
+        <w:rPr>
+          <w:i/>
+        </w:rPr>
+        <w:t>factorChanged</w:t>
+      </w:r>
+      <w:r>
+        <w:t xml:space="preserve"> to the </w:t>
+      </w:r>
+      <w:r>
+        <w:rPr>
+          <w:i/>
+        </w:rPr>
+        <w:t>RaceColumnListener</w:t>
+      </w:r>
+      <w:r>
+        <w:t xml:space="preserve"> interface and letting </w:t>
+      </w:r>
+      <w:r>
+        <w:rPr>
+          <w:i/>
+        </w:rPr>
+        <w:t>LeaderboardDTOCache</w:t>
+      </w:r>
+      <w:r>
+        <w:t xml:space="preserve">'s </w:t>
+      </w:r>
+      <w:r>
+        <w:rPr>
+          <w:i/>
+        </w:rPr>
+        <w:t>RaceColumnListener</w:t>
+      </w:r>
+      <w:r>
+        <w:t xml:space="preserve"> implementation remove the leaderboard </w:t>
+      </w:r>
+      <w:r>
+        <w:t xml:space="preserve">from the cache </w:t>
+      </w:r>
+      <w:r>
+        <w:t xml:space="preserve">whose column </w:t>
+      </w:r>
+      <w:r>
+        <w:t>had its factor change</w:t>
+      </w:r>
+      <w:r>
+        <w:t>d</w:t>
+      </w:r>
+      <w:r>
+        <w:t>.</w:t>
+      </w:r>
+    </w:p>
+    <w:p>
+      <w:pPr>
+        <w:pStyle w:val="Heading3"/>
+      </w:pPr>
+      <w:r>
+        <w:t>User Interface</w:t>
+      </w:r>
+    </w:p>
     <w:p/>
-    <w:p>
-      <w:pPr>
-        <w:pStyle w:val="Heading3"/>
-      </w:pPr>
-      <w:r>
-        <w:t>Domain Model</w:t>
-      </w:r>
-    </w:p>
-    <w:p>
-      <w:pPr>
-        <w:pStyle w:val="Heading3"/>
-      </w:pPr>
-      <w:r>
-        <w:t>Cache Invalidation</w:t>
-      </w:r>
-    </w:p>
-    <w:p>
-      <w:pPr>
-        <w:pStyle w:val="Heading3"/>
-      </w:pPr>
-      <w:r>
-        <w:t>User Interface</w:t>
-      </w:r>
-    </w:p>
     <w:p>
       <w:pPr>
         <w:pStyle w:val="Heading3"/>
@@ -6315,7 +6558,7 @@
 </file>
 
 <file path=customXml/itemProps1.xml><?xml version="1.0" encoding="utf-8"?>
-<ds:datastoreItem xmlns:ds="http://schemas.openxmlformats.org/officeDocument/2006/customXml" ds:itemID="{CEE72568-9FE7-42A8-BAD8-C7FF1132670C}">
+<ds:datastoreItem xmlns:ds="http://schemas.openxmlformats.org/officeDocument/2006/customXml" ds:itemID="{F4DF20BE-0603-4667-8F3C-DE86EC64B53C}">
   <ds:schemaRefs>
     <ds:schemaRef ds:uri="http://schemas.openxmlformats.org/officeDocument/2006/bibliography"/>
   </ds:schemaRefs>

</xml_diff>

<commit_message>
updated documentation about running a build regarding profiles and settings.xml
</commit_message>
<xml_diff>
--- a/doc/SAPSailingAnalyticsArchitecture.docx
+++ b/doc/SAPSailingAnalyticsArchitecture.docx
@@ -1,6 +1,6 @@
 
 <file path=word/document.xml><?xml version="1.0" encoding="utf-8"?>
-<w:document xmlns:wpc="http://schemas.microsoft.com/office/word/2010/wordprocessingCanvas" xmlns:mo="http://schemas.microsoft.com/office/mac/office/2008/main" xmlns:mc="http://schemas.openxmlformats.org/markup-compatibility/2006" xmlns:mv="urn:schemas-microsoft-com:mac:vml" xmlns:o="urn:schemas-microsoft-com:office:office" xmlns:r="http://schemas.openxmlformats.org/officeDocument/2006/relationships" xmlns:m="http://schemas.openxmlformats.org/officeDocument/2006/math" xmlns:v="urn:schemas-microsoft-com:vml" xmlns:wp14="http://schemas.microsoft.com/office/word/2010/wordprocessingDrawing" xmlns:wp="http://schemas.openxmlformats.org/drawingml/2006/wordprocessingDrawing" xmlns:w10="urn:schemas-microsoft-com:office:word" xmlns:w="http://schemas.openxmlformats.org/wordprocessingml/2006/main" xmlns:w14="http://schemas.microsoft.com/office/word/2010/wordml" xmlns:wpg="http://schemas.microsoft.com/office/word/2010/wordprocessingGroup" xmlns:wpi="http://schemas.microsoft.com/office/word/2010/wordprocessingInk" xmlns:wne="http://schemas.microsoft.com/office/word/2006/wordml" xmlns:wps="http://schemas.microsoft.com/office/word/2010/wordprocessingShape" mc:Ignorable="w14 wp14">
+<w:document xmlns:ve="http://schemas.openxmlformats.org/markup-compatibility/2006" xmlns:o="urn:schemas-microsoft-com:office:office" xmlns:r="http://schemas.openxmlformats.org/officeDocument/2006/relationships" xmlns:m="http://schemas.openxmlformats.org/officeDocument/2006/math" xmlns:v="urn:schemas-microsoft-com:vml" xmlns:wp="http://schemas.openxmlformats.org/drawingml/2006/wordprocessingDrawing" xmlns:w10="urn:schemas-microsoft-com:office:word" xmlns:w="http://schemas.openxmlformats.org/wordprocessingml/2006/main" xmlns:wne="http://schemas.microsoft.com/office/word/2006/wordml">
   <w:body>
     <w:p>
       <w:pPr>
@@ -3954,7 +3954,7 @@
       <w:r>
         <w:t xml:space="preserve"> Also, it has to adhere to the rules for GWT's JRE emulation (see, e.g., </w:t>
       </w:r>
-      <w:hyperlink r:id="rId9" w:history="1">
+      <w:hyperlink r:id="rId8" w:history="1">
         <w:r>
           <w:rPr>
             <w:rStyle w:val="Hyperlink"/>
@@ -4122,7 +4122,7 @@
       <w:r>
         <w:t xml:space="preserve"> See also </w:t>
       </w:r>
-      <w:hyperlink r:id="rId10" w:history="1">
+      <w:hyperlink r:id="rId9" w:history="1">
         <w:r>
           <w:rPr>
             <w:rStyle w:val="Hyperlink"/>
@@ -4301,7 +4301,7 @@
       <w:r>
         <w:t xml:space="preserve"> (see </w:t>
       </w:r>
-      <w:hyperlink r:id="rId11" w:history="1">
+      <w:hyperlink r:id="rId10" w:history="1">
         <w:r>
           <w:rPr>
             <w:rStyle w:val="Hyperlink"/>
@@ -4463,30 +4463,20 @@
       <w:r>
         <w:t xml:space="preserve"> See also section </w:t>
       </w:r>
-      <w:r>
-        <w:fldChar w:fldCharType="begin"/>
-      </w:r>
-      <w:r>
-        <w:instrText xml:space="preserve"> REF _Ref341082980 \h  \* MERGEFORMAT </w:instrText>
-      </w:r>
-      <w:r>
-        <w:fldChar w:fldCharType="separate"/>
-      </w:r>
-      <w:r>
-        <w:rPr>
-          <w:i/>
-        </w:rPr>
-        <w:t xml:space="preserve">Adding a </w:t>
-      </w:r>
-      <w:r>
-        <w:rPr>
-          <w:i/>
-        </w:rPr>
-        <w:t>ScoreCorrectionProvider</w:t>
-      </w:r>
-      <w:r>
-        <w:fldChar w:fldCharType="end"/>
-      </w:r>
+      <w:fldSimple w:instr=" REF _Ref341082980 \h  \* MERGEFORMAT ">
+        <w:r>
+          <w:rPr>
+            <w:i/>
+          </w:rPr>
+          <w:t xml:space="preserve">Adding a </w:t>
+        </w:r>
+        <w:r>
+          <w:rPr>
+            <w:i/>
+          </w:rPr>
+          <w:t>ScoreCorrectionProvider</w:t>
+        </w:r>
+      </w:fldSimple>
       <w:r>
         <w:t>.</w:t>
       </w:r>
@@ -4828,24 +4818,14 @@
       <w:r>
         <w:t xml:space="preserve">), the connectors (see also </w:t>
       </w:r>
-      <w:r>
-        <w:fldChar w:fldCharType="begin"/>
-      </w:r>
-      <w:r>
-        <w:instrText xml:space="preserve"> REF _Ref337623703 \h  \* MERGEFORMAT </w:instrText>
-      </w:r>
-      <w:r>
-        <w:fldChar w:fldCharType="separate"/>
-      </w:r>
-      <w:r>
-        <w:rPr>
-          <w:i/>
-        </w:rPr>
-        <w:t>Tracking and Wind Sensor Connectors</w:t>
-      </w:r>
-      <w:r>
-        <w:fldChar w:fldCharType="end"/>
-      </w:r>
+      <w:fldSimple w:instr=" REF _Ref337623703 \h  \* MERGEFORMAT ">
+        <w:r>
+          <w:rPr>
+            <w:i/>
+          </w:rPr>
+          <w:t>Tracking and Wind Sensor Connectors</w:t>
+        </w:r>
+      </w:fldSimple>
       <w:r>
         <w:t>) typically keep mappings that allow the connector to retrieve and use an existing domain object instead of creating new ones. The challenge with these mappings is to avoid memory leaks. Currently, the existing mappings only maintain domain objects that have a small memory footprint. We need a good strategy for releasing objects from these mappings. Ideally, the life cycle of the objects in such caches should be coupled to the life cycle of other domain objects. For example, a competitor object may be released if all races and regattas and leaderboards possibly using this competitor have been garbage collected.</w:t>
       </w:r>
@@ -4933,24 +4913,14 @@
       <w:r>
         <w:t xml:space="preserve">Therefore, we developed an additional component (see also </w:t>
       </w:r>
-      <w:r>
-        <w:fldChar w:fldCharType="begin"/>
-      </w:r>
-      <w:r>
-        <w:instrText xml:space="preserve"> REF _Ref340156703 \h  \* MERGEFORMAT </w:instrText>
-      </w:r>
-      <w:r>
-        <w:fldChar w:fldCharType="separate"/>
-      </w:r>
-      <w:r>
-        <w:rPr>
-          <w:i/>
-        </w:rPr>
-        <w:t>SwissTiming Connector</w:t>
-      </w:r>
-      <w:r>
-        <w:fldChar w:fldCharType="end"/>
-      </w:r>
+      <w:fldSimple w:instr=" REF _Ref340156703 \h  \* MERGEFORMAT ">
+        <w:r>
+          <w:rPr>
+            <w:i/>
+          </w:rPr>
+          <w:t>SwissTiming Connector</w:t>
+        </w:r>
+      </w:fldSimple>
       <w:r>
         <w:t>) that can record the SwissTiming messages received in the database so they can be retrieved from there after a server restart.</w:t>
       </w:r>
@@ -4975,22 +4945,22 @@
       </w:pPr>
       <w:bookmarkStart w:id="18" w:name="_Toc219444774"/>
       <w:r>
+        <w:t>Caching where Necessary</w:t>
+      </w:r>
+      <w:bookmarkEnd w:id="18"/>
+    </w:p>
+    <w:p>
+      <w:pPr>
+        <w:spacing w:before="240"/>
+      </w:pPr>
+      <w:r>
+        <w:t xml:space="preserve">Based on the performance implications explained above, we decided to carefully introduce caching where it was absolutely necessary. We added a cache for the results of the maneuver analysis (see </w:t>
+      </w:r>
+      <w:r>
+        <w:rPr>
+          <w:i/>
+        </w:rPr>
         <w:lastRenderedPageBreak/>
-        <w:t>Caching where Necessary</w:t>
-      </w:r>
-      <w:bookmarkEnd w:id="18"/>
-    </w:p>
-    <w:p>
-      <w:pPr>
-        <w:spacing w:before="240"/>
-      </w:pPr>
-      <w:r>
-        <w:t xml:space="preserve">Based on the performance implications explained above, we decided to carefully introduce caching where it was absolutely necessary. We added a cache for the results of the maneuver analysis (see </w:t>
-      </w:r>
-      <w:r>
-        <w:rPr>
-          <w:i/>
-        </w:rPr>
         <w:t>TrackedRaceImpl.maneuverCache</w:t>
       </w:r>
       <w:r>
@@ -5266,33 +5236,30 @@
         <w:t>) the updater stops re-calculating cache contents if for that time no request has been received.</w:t>
       </w:r>
       <w:r>
-        <w:t xml:space="preserve"> Other cache </w:t>
-      </w:r>
+        <w:t xml:space="preserve"> Other cache contents</w:t>
+      </w:r>
+      <w:r>
+        <w:t xml:space="preserve">, such as </w:t>
+      </w:r>
+      <w:r>
+        <w:t xml:space="preserve">for </w:t>
+      </w:r>
+      <w:r>
+        <w:t xml:space="preserve">the cache for the direction from the start to the next mark, </w:t>
+      </w:r>
+      <w:r>
+        <w:t>are only re-calculated wh</w:t>
+      </w:r>
+      <w:r>
+        <w:t xml:space="preserve">en the next request is received because a single re-calculation doesn't take long, compared to the number of times it </w:t>
+      </w:r>
+      <w:r>
+        <w:t>can then be used from the cache and compared to the overall round-trip time of the request to which this single value contributes.</w:t>
+      </w:r>
+    </w:p>
+    <w:p>
       <w:r>
         <w:lastRenderedPageBreak/>
-        <w:t>contents</w:t>
-      </w:r>
-      <w:r>
-        <w:t xml:space="preserve">, such as </w:t>
-      </w:r>
-      <w:r>
-        <w:t xml:space="preserve">for </w:t>
-      </w:r>
-      <w:r>
-        <w:t xml:space="preserve">the cache for the direction from the start to the next mark, </w:t>
-      </w:r>
-      <w:r>
-        <w:t>are only re-calculated wh</w:t>
-      </w:r>
-      <w:r>
-        <w:t xml:space="preserve">en the next request is received because a single re-calculation doesn't take long, compared to the number of times it </w:t>
-      </w:r>
-      <w:r>
-        <w:t>can then be used from the cache and compared to the overall round-trip time of the request to which this single value contributes.</w:t>
-      </w:r>
-    </w:p>
-    <w:p>
-      <w:r>
         <w:t>For some values a client may be able to tolerate a certain lag relative to the latest data received. This also has to be evaluated against the background of the delay in the sensor data transmission, starting at the time point when the sensor picks up a value until the value has arrived in the SAP Sailing Analytics. If this delay is significantly longer than the time required to re-calculate a cache entry based on a new sensor value received, then it is not all that bad to keep pretending for a while that the last cached value is still the best we have until a short time later a cache update is performed, taking into account the new value.</w:t>
       </w:r>
     </w:p>
@@ -5450,38 +5417,36 @@
       </w:r>
       <w:r>
         <w:br/>
-      </w:r>
-      <w:r>
+        <w:t>This fact reduces the amount of concurrency possible to only one concurrent reader per lock object. For some situations this is just not sufficient.</w:t>
+      </w:r>
+    </w:p>
+    <w:p>
+      <w:r>
+        <w:t xml:space="preserve">To increase the amount of concurrency across multiple readers, we decided to use </w:t>
+      </w:r>
+      <w:r>
+        <w:rPr>
+          <w:i/>
+        </w:rPr>
+        <w:t>ReentrantReadWriteLock</w:t>
+      </w:r>
+      <w:r>
+        <w:t xml:space="preserve"> instead of </w:t>
+      </w:r>
+      <w:r>
+        <w:rPr>
+          <w:i/>
+        </w:rPr>
+        <w:t>synchronized</w:t>
+      </w:r>
+      <w:r>
+        <w:t xml:space="preserve"> where we had identified bottlenecks. This helped to increase concurrency a lot. However, we had to sacrifice two things that were so convenient with </w:t>
+      </w:r>
+      <w:r>
+        <w:rPr>
+          <w:i/>
+        </w:rPr>
         <w:lastRenderedPageBreak/>
-        <w:t>This fact reduces the amount of concurrency possible to only one concurrent reader per lock object. For some situations this is just not sufficient.</w:t>
-      </w:r>
-    </w:p>
-    <w:p>
-      <w:r>
-        <w:t xml:space="preserve">To increase the amount of concurrency across multiple readers, we decided to use </w:t>
-      </w:r>
-      <w:r>
-        <w:rPr>
-          <w:i/>
-        </w:rPr>
-        <w:t>ReentrantReadWriteLock</w:t>
-      </w:r>
-      <w:r>
-        <w:t xml:space="preserve"> instead of </w:t>
-      </w:r>
-      <w:r>
-        <w:rPr>
-          <w:i/>
-        </w:rPr>
-        <w:t>synchronized</w:t>
-      </w:r>
-      <w:r>
-        <w:t xml:space="preserve"> where we had identified bottlenecks. This helped to increase concurrency a lot. However, we had to sacrifice two things that were so convenient with </w:t>
-      </w:r>
-      <w:r>
-        <w:rPr>
-          <w:i/>
-        </w:rPr>
         <w:t>sycnhronized</w:t>
       </w:r>
       <w:r>
@@ -5636,61 +5601,88 @@
         <w:t xml:space="preserve">In such a set-up, changes are injected </w:t>
       </w:r>
       <w:r>
-        <w:t xml:space="preserve">into the master first, </w:t>
+        <w:t>into the master first, from where they a</w:t>
+      </w:r>
+      <w:r>
+        <w:t>re replicated to all replicas. No other changes are permitted on the replicas in this easy set-up, leading to eventual consistency once the flow of events on the master stops.</w:t>
+      </w:r>
+    </w:p>
+    <w:p>
+      <w:pPr>
+        <w:pStyle w:val="Heading3"/>
+      </w:pPr>
+      <w:bookmarkStart w:id="24" w:name="_Toc219444779"/>
+      <w:r>
+        <w:t>Operational Transformation</w:t>
+      </w:r>
+      <w:bookmarkEnd w:id="24"/>
+    </w:p>
+    <w:p>
+      <w:r>
+        <w:t xml:space="preserve">With a distinction between master and replica it also becomes possible to apply a technique called </w:t>
+      </w:r>
+      <w:r>
+        <w:rPr>
+          <w:i/>
+        </w:rPr>
+        <w:t>Operational Transformation</w:t>
+      </w:r>
+      <w:r>
+        <w:t xml:space="preserve"> (OT). It is an approach leading to eventual consistency between one master </w:t>
       </w:r>
       <w:r>
         <w:lastRenderedPageBreak/>
-        <w:t>from where they a</w:t>
-      </w:r>
-      <w:r>
-        <w:t>re replicated to all replicas. No other changes are permitted on the replicas in this easy set-up, leading to eventual consistency once the flow of events on the master stops.</w:t>
+        <w:t xml:space="preserve">and multiple replicas, supporting changes injected on </w:t>
+      </w:r>
+      <w:r>
+        <w:rPr>
+          <w:i/>
+        </w:rPr>
+        <w:t>both</w:t>
+      </w:r>
+      <w:r>
+        <w:t xml:space="preserve">, master </w:t>
+      </w:r>
+      <w:r>
+        <w:rPr>
+          <w:i/>
+        </w:rPr>
+        <w:t>and</w:t>
+      </w:r>
+      <w:r>
+        <w:t xml:space="preserve"> replicas. This may become an interesting option when discussing a dying master and the replicas negotiating a new master.</w:t>
+      </w:r>
+    </w:p>
+    <w:p>
+      <w:r>
+        <w:t xml:space="preserve">The code base already contains an OT implementation (see package </w:t>
+      </w:r>
+      <w:r>
+        <w:rPr>
+          <w:i/>
+        </w:rPr>
+        <w:t>com.sap.sailing.server.operationaltransformation</w:t>
+      </w:r>
+      <w:r>
+        <w:t>). The operations used for replication are prepared to interact with this framework, but the implementation of the transformation rules are largely not yet implemented except for a few tests in the area of leaderboard-related operations.</w:t>
       </w:r>
     </w:p>
     <w:p>
       <w:pPr>
         <w:pStyle w:val="Heading3"/>
       </w:pPr>
-      <w:bookmarkStart w:id="24" w:name="_Toc219444779"/>
-      <w:r>
-        <w:t>Operational Transformation</w:t>
-      </w:r>
-      <w:bookmarkEnd w:id="24"/>
-    </w:p>
-    <w:p>
-      <w:r>
-        <w:t xml:space="preserve">With a distinction between master and replica it also becomes possible to apply a technique called </w:t>
-      </w:r>
-      <w:r>
-        <w:rPr>
-          <w:i/>
-        </w:rPr>
-        <w:t>Operational Transformation</w:t>
-      </w:r>
-      <w:r>
-        <w:t xml:space="preserve"> (OT). It is an approach leading to eventual consistency between one master and multiple replicas, supporting changes injected on </w:t>
-      </w:r>
-      <w:r>
-        <w:rPr>
-          <w:i/>
-        </w:rPr>
-        <w:t>both</w:t>
-      </w:r>
-      <w:r>
-        <w:t xml:space="preserve">, master </w:t>
-      </w:r>
-      <w:r>
-        <w:rPr>
-          <w:i/>
-        </w:rPr>
-        <w:t>and</w:t>
-      </w:r>
-      <w:r>
-        <w:t xml:space="preserve"> replicas. This may become an interesting option when discussing a dying master and the replicas negotiating a new master.</w:t>
-      </w:r>
-    </w:p>
-    <w:p>
-      <w:r>
-        <w:t xml:space="preserve">The code base already contains an OT implementation (see package </w:t>
+      <w:bookmarkStart w:id="25" w:name="_Toc219444780"/>
+      <w:r>
+        <w:t xml:space="preserve">Implementation of </w:t>
+      </w:r>
+      <w:r>
+        <w:t>Operations, Services, and Events</w:t>
+      </w:r>
+      <w:bookmarkEnd w:id="25"/>
+    </w:p>
+    <w:p>
+      <w:r>
+        <w:t xml:space="preserve">The operations used for replicating changes are so far all located in the package </w:t>
       </w:r>
       <w:r>
         <w:rPr>
@@ -5699,37 +5691,289 @@
         <w:t>com.sap.sailing.server.operationaltransformation</w:t>
       </w:r>
       <w:r>
-        <w:t>). The operations used for replication are prepared to interact with this framework, but the implementation of the transformation rules are largely not yet implemented except for a few tests in the area of leaderboard-related operations.</w:t>
+        <w:t xml:space="preserve">. </w:t>
+      </w:r>
+      <w:r>
+        <w:t>There are three ways in which these operations are being used, two of which need urgent consolidation.</w:t>
+      </w:r>
+    </w:p>
+    <w:p>
+      <w:pPr>
+        <w:pStyle w:val="Heading4"/>
+      </w:pPr>
+      <w:r>
+        <w:t>GWT Service Constructing and Applying an Operation</w:t>
+      </w:r>
+    </w:p>
+    <w:p>
+      <w:r>
+        <w:t xml:space="preserve">In some cases, </w:t>
+      </w:r>
+      <w:r>
+        <w:t xml:space="preserve">an instance of </w:t>
+      </w:r>
+      <w:r>
+        <w:t xml:space="preserve">the </w:t>
+      </w:r>
+      <w:r>
+        <w:t xml:space="preserve">class </w:t>
+      </w:r>
+      <w:r>
+        <w:rPr>
+          <w:i/>
+        </w:rPr>
+        <w:t>SailingServiceImpl</w:t>
+      </w:r>
+      <w:r>
+        <w:t xml:space="preserve"> </w:t>
+      </w:r>
+      <w:r>
+        <w:t xml:space="preserve">which handles incoming GWT servlet requests constructs an operation object and applies it to the </w:t>
+      </w:r>
+      <w:r>
+        <w:rPr>
+          <w:i/>
+        </w:rPr>
+        <w:t>RacingEventService</w:t>
+      </w:r>
+      <w:r>
+        <w:t xml:space="preserve"> directly by calling </w:t>
+      </w:r>
+      <w:r>
+        <w:rPr>
+          <w:i/>
+        </w:rPr>
+        <w:t>getService().apply(operation)</w:t>
+      </w:r>
+      <w:r>
+        <w:t xml:space="preserve">. </w:t>
+      </w:r>
+      <w:r>
+        <w:t xml:space="preserve">This way of using operations should probably better be encapsulated and hidden behind the </w:t>
+      </w:r>
+      <w:r>
+        <w:rPr>
+          <w:i/>
+        </w:rPr>
+        <w:t>RacingEventService</w:t>
+      </w:r>
+      <w:r>
+        <w:t xml:space="preserve"> interfaces, as we have done for many operations already, as described in the following section.</w:t>
+      </w:r>
+    </w:p>
+    <w:p>
+      <w:pPr>
+        <w:pStyle w:val="Heading4"/>
+      </w:pPr>
+      <w:r>
+        <w:t xml:space="preserve">RacingEventService Constructing and </w:t>
+      </w:r>
+      <w:r>
+        <w:t>Replicating</w:t>
+      </w:r>
+      <w:r>
+        <w:t xml:space="preserve"> an Operation Triggered by a Client Request</w:t>
+      </w:r>
+    </w:p>
+    <w:p>
+      <w:r>
+        <w:t xml:space="preserve">Several </w:t>
+      </w:r>
+      <w:r>
+        <w:rPr>
+          <w:i/>
+        </w:rPr>
+        <w:t>RacingEventService</w:t>
+      </w:r>
+      <w:r>
+        <w:t xml:space="preserve"> methods that are relevant for replication </w:t>
+      </w:r>
+      <w:r>
+        <w:t xml:space="preserve">do their job and afterwards produce an operation object submitted to the replicator. The receiving replica applies the operation to its own </w:t>
+      </w:r>
+      <w:r>
+        <w:rPr>
+          <w:i/>
+        </w:rPr>
+        <w:t>RacingEventService</w:t>
+      </w:r>
+      <w:r>
+        <w:t>. Most of these operations are implemented such that they call the same method that produced the operation on the master.</w:t>
+      </w:r>
+      <w:r>
+        <w:t xml:space="preserve"> </w:t>
+      </w:r>
+      <w:r>
+        <w:t>While this again constructs an operation on the replica and submits it to the replica's own replicator, no transitive replication happens usually because a replica has no further replicas.</w:t>
+      </w:r>
+    </w:p>
+    <w:p>
+      <w:r>
+        <w:t xml:space="preserve">It would probably be better to consolidate the two ways in which explicit requests use the replication architecture. It would be nice if the same operation implementation was used on the master and the replica side to carry out the actual change on the </w:t>
+      </w:r>
+      <w:r>
+        <w:rPr>
+          <w:i/>
+        </w:rPr>
+        <w:t>RacingEventService</w:t>
+      </w:r>
+      <w:r>
+        <w:t xml:space="preserve"> instance. Ideally, the </w:t>
+      </w:r>
+      <w:r>
+        <w:rPr>
+          <w:i/>
+        </w:rPr>
+        <w:t>RacingEventService</w:t>
+      </w:r>
+      <w:r>
+        <w:t xml:space="preserve"> would offer dedicated methods, not for external use but for use by the operation implementations. Those dedicated methods then wouldn't have to worry about replication. Methods exposed by </w:t>
+      </w:r>
+      <w:r>
+        <w:rPr>
+          <w:i/>
+        </w:rPr>
+        <w:t>RacingEventService</w:t>
+      </w:r>
+      <w:r>
+        <w:t xml:space="preserve"> should then guarantee replication by producing the operation locally, applying it (which uses the dedicated, non-exposed methods) and replicating it. The receiving replica would then again just apply the operation, with no further replication being implicitly triggered.</w:t>
+      </w:r>
+    </w:p>
+    <w:p>
+      <w:pPr>
+        <w:pStyle w:val="Heading4"/>
+      </w:pPr>
+      <w:r>
+        <w:t>RacingEventService Constructing and Applying an Operation Triggered by an Event</w:t>
+      </w:r>
+    </w:p>
+    <w:p>
+      <w:r>
+        <w:t xml:space="preserve">The system receives event notifications that lead to a state change requiring replication. For example, when a GPS fix arrives from a boat tracker, the fix needs to be recorded locally and has to be propagated to all replicas. This currently happens by letting the </w:t>
+      </w:r>
+      <w:r>
+        <w:rPr>
+          <w:i/>
+        </w:rPr>
+        <w:t>RacingEventService</w:t>
+      </w:r>
+      <w:r>
+        <w:t xml:space="preserve"> observe the data structures that change due to such events, for example, the GPS and wind tracks. The </w:t>
+      </w:r>
+      <w:r>
+        <w:rPr>
+          <w:i/>
+        </w:rPr>
+        <w:t>RacingEventService</w:t>
+      </w:r>
+      <w:r>
+        <w:t xml:space="preserve"> maintains a </w:t>
+      </w:r>
+      <w:r>
+        <w:rPr>
+          <w:i/>
+        </w:rPr>
+        <w:t>RaceChangeListener</w:t>
+      </w:r>
+      <w:r>
+        <w:t xml:space="preserve"> for each tracked race. Whenever a change worth replicating occurs on any of these races, the </w:t>
+      </w:r>
+      <w:r>
+        <w:rPr>
+          <w:i/>
+        </w:rPr>
+        <w:t>RacingEventService</w:t>
+      </w:r>
+      <w:r>
+        <w:t xml:space="preserve"> forms an operation and passes it to the replicator.</w:t>
+      </w:r>
+    </w:p>
+    <w:p>
+      <w:r>
+        <w:lastRenderedPageBreak/>
+        <w:t xml:space="preserve">When thinking about the necessary consolidation of the different approaches </w:t>
+      </w:r>
+      <w:r>
+        <w:t xml:space="preserve">to replication, we may even want to go as far as having these types of low-level, fine-granular changes be funneled through the </w:t>
+      </w:r>
+      <w:r>
+        <w:rPr>
+          <w:i/>
+        </w:rPr>
+        <w:t>RacingEventService</w:t>
+      </w:r>
+      <w:r>
+        <w:t xml:space="preserve"> interface in a consistent way, such that the service doesn't need to listen to low-level data structures for replication purposes anymore but instead can use the explicit calls to exposed methods to assemble an operation which, when applied locally, updates the respective data structures and can be replicated consistently.</w:t>
       </w:r>
     </w:p>
     <w:p>
       <w:pPr>
         <w:pStyle w:val="Heading3"/>
       </w:pPr>
-      <w:bookmarkStart w:id="25" w:name="_Toc219444780"/>
-      <w:r>
-        <w:t xml:space="preserve">Implementation of </w:t>
-      </w:r>
-      <w:r>
-        <w:t>Operations, Services, and Events</w:t>
-      </w:r>
-      <w:bookmarkEnd w:id="25"/>
-    </w:p>
-    <w:p>
-      <w:r>
-        <w:t xml:space="preserve">The operations used for replicating changes are so far all located in the package </w:t>
-      </w:r>
-      <w:r>
-        <w:rPr>
-          <w:i/>
-        </w:rPr>
-        <w:t>com.sap.sailing.server.operationaltransformation</w:t>
-      </w:r>
-      <w:r>
-        <w:t xml:space="preserve">. </w:t>
-      </w:r>
-      <w:r>
-        <w:t>There are three ways in which these operations are being used, two of which need urgent consolidation.</w:t>
+      <w:bookmarkStart w:id="26" w:name="_Toc219444781"/>
+      <w:r>
+        <w:t>Replication and the Database</w:t>
+      </w:r>
+      <w:bookmarkEnd w:id="26"/>
+    </w:p>
+    <w:p>
+      <w:r>
+        <w:t xml:space="preserve">So far we have tested the replication only with replicas that maintain their own database. This database, however, is not read from after the node has been defined to be a replica. When becoming a replica, a </w:t>
+      </w:r>
+      <w:r>
+        <w:rPr>
+          <w:i/>
+        </w:rPr>
+        <w:t>RacingEventService</w:t>
+      </w:r>
+      <w:r>
+        <w:t xml:space="preserve"> clears all its internal state and requests an initial load of data from </w:t>
+      </w:r>
+      <w:r>
+        <w:t>its assigned master node.</w:t>
+      </w:r>
+    </w:p>
+    <w:p>
+      <w:r>
+        <w:t xml:space="preserve">When operations arriving at the replica are executed, many of them call features of the </w:t>
+      </w:r>
+      <w:r>
+        <w:rPr>
+          <w:i/>
+        </w:rPr>
+        <w:t>RacingEventService</w:t>
+      </w:r>
+      <w:r>
+        <w:t xml:space="preserve"> which also update the replica's local database.</w:t>
+      </w:r>
+      <w:r>
+        <w:t xml:space="preserve"> So far, we have not carried out any tests regarding the completeness or consistency of the resulting database image. Keep in mind that the replica may have started out as a system with its own particular database content. When receiving the initial load, this database content is not removed. Probably, a partial update and new inserts may result. Note also that the initial load does not at all update the replica's database. It is probably safe to assume that a replica's database will be in a questionable state that the replica should no longer rely on. It may serve as an accidental back-up in case the leaderboard score corrections have been lost on the master and happened to be replicated through an operation to the replica so that they updated the database there. But this is nothing planned or anything to rely on.</w:t>
+      </w:r>
+    </w:p>
+    <w:p>
+      <w:r>
+        <w:t>A larger discussion about this topic has to be started if we start to roll out replication into our production systems at a larger scale.</w:t>
+      </w:r>
+    </w:p>
+    <w:p>
+      <w:pPr>
+        <w:pStyle w:val="Heading3"/>
+      </w:pPr>
+      <w:bookmarkStart w:id="27" w:name="_Toc219444782"/>
+      <w:r>
+        <w:t>O</w:t>
+      </w:r>
+      <w:r>
+        <w:t>pen I</w:t>
+      </w:r>
+      <w:r>
+        <w:t>ssues</w:t>
+      </w:r>
+      <w:bookmarkEnd w:id="27"/>
+    </w:p>
+    <w:p>
+      <w:r>
+        <w:t>Besides the database issues on the replica which were discussed in the previous section, two more urgent issues exist with the current form of replication.</w:t>
       </w:r>
     </w:p>
     <w:p>
@@ -5737,33 +5981,22 @@
         <w:pStyle w:val="Heading4"/>
       </w:pPr>
       <w:r>
-        <w:t>GWT Service Constructing and Applying an Operation</w:t>
-      </w:r>
-    </w:p>
-    <w:p>
-      <w:r>
-        <w:t xml:space="preserve">In some cases, </w:t>
-      </w:r>
-      <w:r>
-        <w:t xml:space="preserve">an instance of </w:t>
-      </w:r>
-      <w:r>
-        <w:t xml:space="preserve">the </w:t>
-      </w:r>
-      <w:r>
-        <w:t xml:space="preserve">class </w:t>
-      </w:r>
-      <w:r>
-        <w:rPr>
-          <w:i/>
-        </w:rPr>
-        <w:t>SailingServiceImpl</w:t>
-      </w:r>
-      <w:r>
-        <w:t xml:space="preserve"> </w:t>
-      </w:r>
-      <w:r>
-        <w:t xml:space="preserve">which handles incoming GWT servlet requests constructs an operation object and applies it to the </w:t>
+        <w:t>Dead Master</w:t>
+      </w:r>
+    </w:p>
+    <w:p>
+      <w:r>
+        <w:t>When a master with one or more active replicas dies (gets stopped, crashes, ...), the replicas will still be able to handle client requests. However, the replicas won't receive further updates from the master anymore.</w:t>
+      </w:r>
+    </w:p>
+    <w:p>
+      <w:r>
+        <w:t>When the master is started again, we currently have to load the races into the master's main memory again. This currently works by means of the regular connectors to the tracking providers, as if a live race were being tracked. We currently don't have a persistent local copy of the tracking data received from the tracking providers.</w:t>
+      </w:r>
+    </w:p>
+    <w:p>
+      <w:r>
+        <w:t xml:space="preserve">When a master starts, it has forgotten about its replicas (which is something we may consider to change in the future). Therefore, the replicator is not configured to listen to operations emitted by the </w:t>
       </w:r>
       <w:r>
         <w:rPr>
@@ -5772,28 +6005,30 @@
         <w:t>RacingEventService</w:t>
       </w:r>
       <w:r>
-        <w:t xml:space="preserve"> directly by calling </w:t>
-      </w:r>
-      <w:r>
-        <w:rPr>
-          <w:i/>
-        </w:rPr>
-        <w:t>getService().apply(operation)</w:t>
-      </w:r>
-      <w:r>
-        <w:t xml:space="preserve">. </w:t>
-      </w:r>
-      <w:r>
-        <w:t xml:space="preserve">This way of using operations should probably better be encapsulated and hidden behind the </w:t>
-      </w:r>
-      <w:r>
-        <w:rPr>
-          <w:i/>
-        </w:rPr>
-        <w:t>RacingEventService</w:t>
-      </w:r>
-      <w:r>
-        <w:t xml:space="preserve"> interfaces, as we have done for many operations already, as described in the following section.</w:t>
+        <w:t xml:space="preserve"> yet. Only once a replica is explicitly added again to the master will the master start to </w:t>
+      </w:r>
+      <w:r>
+        <w:lastRenderedPageBreak/>
+        <w:t>emit the operations again to the message queuing system which then distributes them to the replicas again.</w:t>
+      </w:r>
+    </w:p>
+    <w:p>
+      <w:r>
+        <w:t xml:space="preserve">Therefore, when loading all tracking data again into the master, it depends on whether a replica was registered with the master again before starting the loading process. If not, the tracking data recorded between the master's death and the time when </w:t>
+      </w:r>
+      <w:r>
+        <w:t xml:space="preserve">one </w:t>
+      </w:r>
+      <w:r>
+        <w:t xml:space="preserve">replica is registered </w:t>
+      </w:r>
+      <w:r>
+        <w:t>is lost for the replicas unless they choose to do a full initial load again.</w:t>
+      </w:r>
+    </w:p>
+    <w:p>
+      <w:r>
+        <w:t>Solution approaches may include a persistent representation of the replication topology as well as a heartbeat check performed by the replicas to see if the master is still alive, including some sort of probing for the master's recovery, followed by an automatic re-registration for the operation stream.</w:t>
       </w:r>
     </w:p>
     <w:p>
@@ -5801,346 +6036,76 @@
         <w:pStyle w:val="Heading4"/>
       </w:pPr>
       <w:r>
-        <w:t xml:space="preserve">RacingEventService Constructing and </w:t>
-      </w:r>
-      <w:r>
-        <w:t>Replicating</w:t>
-      </w:r>
-      <w:r>
-        <w:t xml:space="preserve"> an Operation Triggered by a Client Request</w:t>
-      </w:r>
-    </w:p>
-    <w:p>
-      <w:r>
-        <w:t xml:space="preserve">Several </w:t>
-      </w:r>
-      <w:r>
-        <w:rPr>
-          <w:i/>
-        </w:rPr>
-        <w:t>RacingEventService</w:t>
-      </w:r>
-      <w:r>
-        <w:t xml:space="preserve"> methods that are relevant for replication </w:t>
-      </w:r>
-      <w:r>
-        <w:t xml:space="preserve">do their job and afterwards produce an operation object submitted to the replicator. The receiving replica applies the operation to its own </w:t>
-      </w:r>
-      <w:r>
-        <w:rPr>
-          <w:i/>
-        </w:rPr>
-        <w:t>RacingEventService</w:t>
-      </w:r>
-      <w:r>
-        <w:t>. Most of these operations are implemented such that they call the same method that produced the operation on the master.</w:t>
-      </w:r>
-      <w:r>
-        <w:t xml:space="preserve"> </w:t>
-      </w:r>
-      <w:r>
-        <w:t>While this again constructs an operation on the replica and submits it to the replica's own replicator, no transitive replication happens usually because a replica has no further replicas.</w:t>
-      </w:r>
-    </w:p>
-    <w:p>
-      <w:r>
-        <w:t xml:space="preserve">It would probably be better to consolidate the two ways in which explicit requests use the replication architecture. It would be nice if the same operation implementation was used on the master and the replica side to carry out the actual change on the </w:t>
-      </w:r>
-      <w:r>
-        <w:rPr>
-          <w:i/>
-        </w:rPr>
-        <w:t>RacingEventService</w:t>
-      </w:r>
-      <w:r>
-        <w:t xml:space="preserve"> instance. Ideally, the </w:t>
-      </w:r>
-      <w:r>
-        <w:rPr>
-          <w:i/>
-        </w:rPr>
-        <w:t>RacingEventService</w:t>
-      </w:r>
-      <w:r>
-        <w:t xml:space="preserve"> would offer dedicated methods, not for external use but for use by the operation implementations. Those dedicated methods then wouldn't have to worry about replication. Methods exposed by </w:t>
-      </w:r>
-      <w:r>
-        <w:rPr>
-          <w:i/>
-        </w:rPr>
-        <w:t>RacingEventService</w:t>
-      </w:r>
-      <w:r>
-        <w:t xml:space="preserve"> should then guarantee replication by producing the operation locally, applying it (which uses the dedicated, non-exposed methods) and replicating it. The receiving replica would then again just apply the operation, with no further replication being implicitly triggered.</w:t>
-      </w:r>
-    </w:p>
-    <w:p>
-      <w:pPr>
-        <w:pStyle w:val="Heading4"/>
-      </w:pPr>
+        <w:t>Dead Client</w:t>
+      </w:r>
+    </w:p>
+    <w:p>
+      <w:r>
+        <w:t xml:space="preserve">If a replica dies, the master won't know. </w:t>
+      </w:r>
+      <w:r>
+        <w:t>This is no problem as long as there are still replicas surviving. But if the last replica has died, the master will not stop pushing the operations into the message queuing system. The master loses track of which replicas are still actively registered.</w:t>
+      </w:r>
+    </w:p>
+    <w:p>
+      <w:r>
+        <w:t>We haven't yet measured the overhead of pushing the operations into the message queuing system, but it seems good to avoid it if it's not needed.</w:t>
+      </w:r>
+    </w:p>
+    <w:p>
+      <w:r>
+        <w:t>Therefore, a heartbeat mechanism performed by the clients to check for the master's liveness can also be used by the master to see which clients are still alive.</w:t>
+      </w:r>
+    </w:p>
+    <w:p>
+      <w:pPr>
+        <w:pStyle w:val="Heading2"/>
+      </w:pPr>
+      <w:bookmarkStart w:id="28" w:name="_Toc219444783"/>
+      <w:r>
+        <w:t xml:space="preserve">Preference for </w:t>
+      </w:r>
+      <w:r>
+        <w:t>Immutable Value Objects</w:t>
+      </w:r>
+      <w:bookmarkEnd w:id="28"/>
+    </w:p>
+    <w:p>
+      <w:r>
+        <w:t xml:space="preserve">It is a general pattern in the application to try to keep objects immutable where it reasonably makes sense. Offering a setter for a field is a huge and often underestimated commitment. It allows clients to modify the object more or less at all times if no locking precautions are taken. </w:t>
+      </w:r>
+      <w:r>
+        <w:t>Modifying an object also needs to be aligned with the replication concern, making sure that if the modification is relevant for the replicas, an operation needs to be implemented that carries this change on to the replicas consistently.</w:t>
+      </w:r>
+    </w:p>
+    <w:p>
+      <w:r>
+        <w:t>Object immutability has other advantages as well. The application is highly concurrent, using many concurrent threads. Setters always need to ensure that the object is still in a consistent state when the setter returns. If multiple setter calls are necessary to bring the object into a consistent state again, this needs to be hidden behind a common operation that carries out all necessary changes and takes the locking steps necessary to avoid concurrency issues.</w:t>
+      </w:r>
+    </w:p>
+    <w:p>
+      <w:r>
+        <w:t xml:space="preserve">A typical pitfall with mutable objects is to assume that an object is not visible to other threads when starting to modify it. Guaranteeing this is very hard. Mostly, it's not even the case, so other threads may be able to see an object that is under modification by one thread. </w:t>
+      </w:r>
+      <w:r>
+        <w:t>In such a situation it is impossible for one thread to rely on its changes to prevail because other threads may perform competing changes using the setter on this object at all times.</w:t>
+      </w:r>
+    </w:p>
+    <w:p>
+      <w:r>
+        <w:t>Therefore, if it is by any means possible, making all fields final and passing all values necessary to the constructor is to be preferred over offering setters.</w:t>
+      </w:r>
+      <w:r>
+        <w:t xml:space="preserve"> This lets the object pass around freely without the risk of race conditions and transactional inconsistencies.</w:t>
+      </w:r>
+    </w:p>
+    <w:p>
+      <w:pPr>
+        <w:pStyle w:val="Heading1"/>
+      </w:pPr>
+      <w:bookmarkStart w:id="29" w:name="_Toc219444784"/>
       <w:r>
         <w:lastRenderedPageBreak/>
-        <w:t>RacingEventService Constructing and Applying an Operation Triggered by an Event</w:t>
-      </w:r>
-    </w:p>
-    <w:p>
-      <w:r>
-        <w:t xml:space="preserve">The system receives event notifications that lead to a state change requiring replication. For example, when a GPS fix arrives from a boat tracker, the fix needs to be recorded locally and has to be propagated to all replicas. This currently happens by letting the </w:t>
-      </w:r>
-      <w:r>
-        <w:rPr>
-          <w:i/>
-        </w:rPr>
-        <w:t>RacingEventService</w:t>
-      </w:r>
-      <w:r>
-        <w:t xml:space="preserve"> observe the data structures that change due to such events, for example, the GPS and wind tracks. The </w:t>
-      </w:r>
-      <w:r>
-        <w:rPr>
-          <w:i/>
-        </w:rPr>
-        <w:t>RacingEventService</w:t>
-      </w:r>
-      <w:r>
-        <w:t xml:space="preserve"> maintains a </w:t>
-      </w:r>
-      <w:r>
-        <w:rPr>
-          <w:i/>
-        </w:rPr>
-        <w:t>RaceChangeListener</w:t>
-      </w:r>
-      <w:r>
-        <w:t xml:space="preserve"> for each tracked race. Whenever a change worth replicating occurs on any of these races, the </w:t>
-      </w:r>
-      <w:r>
-        <w:rPr>
-          <w:i/>
-        </w:rPr>
-        <w:t>RacingEventService</w:t>
-      </w:r>
-      <w:r>
-        <w:t xml:space="preserve"> forms an operation and passes it to the replicator.</w:t>
-      </w:r>
-    </w:p>
-    <w:p>
-      <w:r>
-        <w:t xml:space="preserve">When thinking about the necessary consolidation of the different approaches </w:t>
-      </w:r>
-      <w:r>
-        <w:t xml:space="preserve">to replication, we may even want to go as far as having these types of low-level, fine-granular changes be funneled through the </w:t>
-      </w:r>
-      <w:r>
-        <w:rPr>
-          <w:i/>
-        </w:rPr>
-        <w:t>RacingEventService</w:t>
-      </w:r>
-      <w:r>
-        <w:t xml:space="preserve"> interface in a consistent way, such that the service doesn't need to listen to low-level data structures for replication purposes anymore but instead can use the explicit calls to exposed methods to assemble an operation which, when applied locally, updates the respective data structures and can be replicated consistently.</w:t>
-      </w:r>
-    </w:p>
-    <w:p>
-      <w:pPr>
-        <w:pStyle w:val="Heading3"/>
-      </w:pPr>
-      <w:bookmarkStart w:id="26" w:name="_Toc219444781"/>
-      <w:r>
-        <w:t>Replication and the Database</w:t>
-      </w:r>
-      <w:bookmarkEnd w:id="26"/>
-    </w:p>
-    <w:p>
-      <w:r>
-        <w:t xml:space="preserve">So far we have tested the replication only with replicas that maintain their own database. This database, however, is not read from after the node has been defined to be a replica. When becoming a replica, a </w:t>
-      </w:r>
-      <w:r>
-        <w:rPr>
-          <w:i/>
-        </w:rPr>
-        <w:t>RacingEventService</w:t>
-      </w:r>
-      <w:r>
-        <w:t xml:space="preserve"> clears all its internal state and requests an initial load of data from </w:t>
-      </w:r>
-      <w:r>
-        <w:t>its assigned master node.</w:t>
-      </w:r>
-    </w:p>
-    <w:p>
-      <w:r>
-        <w:t xml:space="preserve">When operations arriving at the replica are executed, many of them call features of the </w:t>
-      </w:r>
-      <w:r>
-        <w:rPr>
-          <w:i/>
-        </w:rPr>
-        <w:t>RacingEventService</w:t>
-      </w:r>
-      <w:r>
-        <w:t xml:space="preserve"> which also update the replica's local database.</w:t>
-      </w:r>
-      <w:r>
-        <w:t xml:space="preserve"> So far, we have not carried out any tests regarding the completeness or consistency of the resulting database image. Keep in mind that the replica may have started out as a system with its own particular database content. When receiving the initial load, this database content is not removed. Probably, a partial update and new inserts may result. Note also that the initial load does not at all update the replica's database. It is probably safe to assume that a replica's database will be in a questionable state that the replica should no longer rely on. It may serve as an accidental back-up in case the leaderboard score corrections have been lost on the master and happened to be replicated through an operation to the replica so that they updated the database there. But this is nothing planned or anything to rely on.</w:t>
-      </w:r>
-    </w:p>
-    <w:p>
-      <w:r>
-        <w:t>A larger discussion about this topic has to be started if we start to roll out replication into our production systems at a larger scale.</w:t>
-      </w:r>
-    </w:p>
-    <w:p>
-      <w:pPr>
-        <w:pStyle w:val="Heading3"/>
-      </w:pPr>
-      <w:bookmarkStart w:id="27" w:name="_Toc219444782"/>
-      <w:r>
-        <w:t>O</w:t>
-      </w:r>
-      <w:r>
-        <w:t>pen I</w:t>
-      </w:r>
-      <w:r>
-        <w:t>ssues</w:t>
-      </w:r>
-      <w:bookmarkEnd w:id="27"/>
-    </w:p>
-    <w:p>
-      <w:r>
-        <w:t>Besides the database issues on the replica which were discussed in the previous section, two more urgent issues exist with the current form of replication.</w:t>
-      </w:r>
-    </w:p>
-    <w:p>
-      <w:pPr>
-        <w:pStyle w:val="Heading4"/>
-      </w:pPr>
-      <w:r>
-        <w:t>Dead Master</w:t>
-      </w:r>
-    </w:p>
-    <w:p>
-      <w:r>
-        <w:t>When a master with one or more active replicas dies (gets stopped, crashes, ...), the replicas will still be able to handle client requests. However, the replicas won't receive further updates from the master anymore.</w:t>
-      </w:r>
-    </w:p>
-    <w:p>
-      <w:r>
-        <w:lastRenderedPageBreak/>
-        <w:t>When the master is started again, we currently have to load the races into the master's main memory again. This currently works by means of the regular connectors to the tracking providers, as if a live race were being tracked. We currently don't have a persistent local copy of the tracking data received from the tracking providers.</w:t>
-      </w:r>
-    </w:p>
-    <w:p>
-      <w:r>
-        <w:t xml:space="preserve">When a master starts, it has forgotten about its replicas (which is something we may consider to change in the future). Therefore, the replicator is not configured to listen to operations emitted by the </w:t>
-      </w:r>
-      <w:r>
-        <w:rPr>
-          <w:i/>
-        </w:rPr>
-        <w:t>RacingEventService</w:t>
-      </w:r>
-      <w:r>
-        <w:t xml:space="preserve"> yet. Only once a replica is explicitly added again to the master will the master start to emit the operations again to the message queuing system which then distributes them to the replicas again.</w:t>
-      </w:r>
-    </w:p>
-    <w:p>
-      <w:r>
-        <w:t xml:space="preserve">Therefore, when loading all tracking data again into the master, it depends on whether a replica was registered with the master again before starting the loading process. If not, the tracking data recorded between the master's death and the time when </w:t>
-      </w:r>
-      <w:r>
-        <w:t xml:space="preserve">one </w:t>
-      </w:r>
-      <w:r>
-        <w:t xml:space="preserve">replica is registered </w:t>
-      </w:r>
-      <w:r>
-        <w:t>is lost for the replicas unless they choose to do a full initial load again.</w:t>
-      </w:r>
-    </w:p>
-    <w:p>
-      <w:r>
-        <w:t>Solution approaches may include a persistent representation of the replication topology as well as a heartbeat check performed by the replicas to see if the master is still alive, including some sort of probing for the master's recovery, followed by an automatic re-registration for the operation stream.</w:t>
-      </w:r>
-    </w:p>
-    <w:p>
-      <w:pPr>
-        <w:pStyle w:val="Heading4"/>
-      </w:pPr>
-      <w:r>
-        <w:t>Dead Client</w:t>
-      </w:r>
-    </w:p>
-    <w:p>
-      <w:r>
-        <w:t xml:space="preserve">If a replica dies, the master won't know. </w:t>
-      </w:r>
-      <w:r>
-        <w:t>This is no problem as long as there are still replicas surviving. But if the last replica has died, the master will not stop pushing the operations into the message queuing system. The master loses track of which replicas are still actively registered.</w:t>
-      </w:r>
-    </w:p>
-    <w:p>
-      <w:r>
-        <w:t>We haven't yet measured the overhead of pushing the operations into the message queuing system, but it seems good to avoid it if it's not needed.</w:t>
-      </w:r>
-    </w:p>
-    <w:p>
-      <w:r>
-        <w:t>Therefore, a heartbeat mechanism performed by the clients to check for the master's liveness can also be used by the master to see which clients are still alive.</w:t>
-      </w:r>
-    </w:p>
-    <w:p>
-      <w:pPr>
-        <w:pStyle w:val="Heading2"/>
-      </w:pPr>
-      <w:bookmarkStart w:id="28" w:name="_Toc219444783"/>
-      <w:r>
-        <w:t xml:space="preserve">Preference for </w:t>
-      </w:r>
-      <w:r>
-        <w:t>Immutable Value Objects</w:t>
-      </w:r>
-      <w:bookmarkEnd w:id="28"/>
-    </w:p>
-    <w:p>
-      <w:r>
-        <w:t xml:space="preserve">It is a general pattern in the application to try to keep objects immutable where it reasonably makes sense. Offering a setter for a field is a huge and often underestimated commitment. It allows clients to modify the object more or less at all times if no locking precautions are taken. </w:t>
-      </w:r>
-      <w:r>
-        <w:t>Modifying an object also needs to be aligned with the replication concern, making sure that if the modification is relevant for the replicas, an operation needs to be implemented that carries this change on to the replicas consistently.</w:t>
-      </w:r>
-    </w:p>
-    <w:p>
-      <w:r>
-        <w:t>Object immutability has other advantages as well. The application is highly concurrent, using many concurrent threads. Setters always need to ensure that the object is still in a consistent state when the setter returns. If multiple setter calls are necessary to bring the object into a consistent state again, this needs to be hidden behind a common operation that carries out all necessary changes and takes the locking steps necessary to avoid concurrency issues.</w:t>
-      </w:r>
-    </w:p>
-    <w:p>
-      <w:r>
-        <w:t xml:space="preserve">A typical pitfall with mutable objects is to assume that an object is not visible to other threads when starting to modify it. Guaranteeing this is very hard. Mostly, it's not even the case, so other threads may </w:t>
-      </w:r>
-      <w:r>
-        <w:lastRenderedPageBreak/>
-        <w:t xml:space="preserve">be able to see an object that is under modification by one thread. </w:t>
-      </w:r>
-      <w:r>
-        <w:t>In such a situation it is impossible for one thread to rely on its changes to prevail because other threads may perform competing changes using the setter on this object at all times.</w:t>
-      </w:r>
-    </w:p>
-    <w:p>
-      <w:r>
-        <w:t>Therefore, if it is by any means possible, making all fields final and passing all values necessary to the constructor is to be preferred over offering setters.</w:t>
-      </w:r>
-      <w:r>
-        <w:t xml:space="preserve"> This lets the object pass around freely without the risk of race conditions and transactional inconsistencies.</w:t>
-      </w:r>
-    </w:p>
-    <w:p>
-      <w:pPr>
-        <w:pStyle w:val="Heading1"/>
-      </w:pPr>
-      <w:bookmarkStart w:id="29" w:name="_Toc219444784"/>
-      <w:r>
         <w:t>Development Environment</w:t>
       </w:r>
       <w:bookmarkEnd w:id="29"/>
@@ -6206,7 +6171,7 @@
       <w:r>
         <w:t xml:space="preserve">have an account at </w:t>
       </w:r>
-      <w:hyperlink r:id="rId12" w:history="1">
+      <w:hyperlink r:id="rId11" w:history="1">
         <w:r>
           <w:rPr>
             <w:rStyle w:val="Hyperlink"/>
@@ -6408,24 +6373,14 @@
       <w:r>
         <w:t xml:space="preserve">e replication based on RabbitMQ (see also </w:t>
       </w:r>
-      <w:r>
-        <w:fldChar w:fldCharType="begin"/>
-      </w:r>
-      <w:r>
-        <w:instrText xml:space="preserve"> REF _Ref337557370 \h  \* MERGEFORMAT </w:instrText>
-      </w:r>
-      <w:r>
-        <w:fldChar w:fldCharType="separate"/>
-      </w:r>
-      <w:r>
-        <w:rPr>
-          <w:i/>
-        </w:rPr>
-        <w:t>Scale-Out through Replication</w:t>
-      </w:r>
-      <w:r>
-        <w:fldChar w:fldCharType="end"/>
-      </w:r>
+      <w:fldSimple w:instr=" REF _Ref337557370 \h  \* MERGEFORMAT ">
+        <w:r>
+          <w:rPr>
+            <w:i/>
+          </w:rPr>
+          <w:t>Scale-Out through Replication</w:t>
+        </w:r>
+      </w:fldSimple>
       <w:r>
         <w:t>).</w:t>
       </w:r>
@@ -6436,56 +6391,56 @@
       </w:pPr>
       <w:bookmarkStart w:id="32" w:name="_Toc219444786"/>
       <w:r>
+        <w:t>Eclipse</w:t>
+      </w:r>
+      <w:r>
+        <w:t xml:space="preserve"> Setup, </w:t>
+      </w:r>
+      <w:r>
+        <w:t>Required Plug-I</w:t>
+      </w:r>
+      <w:r>
+        <w:t>ns</w:t>
+      </w:r>
+      <w:bookmarkEnd w:id="32"/>
+    </w:p>
+    <w:p>
+      <w:r>
+        <w:t>We use Eclipse as our development environment. Using a different IDE would make it hard to re-use the project configurations (</w:t>
+      </w:r>
+      <w:r>
+        <w:rPr>
+          <w:i/>
+        </w:rPr>
+        <w:t>.project</w:t>
+      </w:r>
+      <w:r>
+        <w:t xml:space="preserve"> and </w:t>
+      </w:r>
+      <w:r>
+        <w:rPr>
+          <w:i/>
+        </w:rPr>
+        <w:t>.classpath</w:t>
+      </w:r>
+      <w:r>
+        <w:t xml:space="preserve"> files which are specific to Eclipse) as well as the GWT plug-in which </w:t>
+      </w:r>
+      <w:r>
+        <w:t>assists in locally compili</w:t>
+      </w:r>
+      <w:r>
+        <w:t>ng and refactoring the GWT code, in particular the RPC code.</w:t>
+      </w:r>
+    </w:p>
+    <w:p>
+      <w:r>
+        <w:t>The recommended and tested Eclipse version is currently Indigo (3.7). Colleagues have reported that they succeeded with a Juno (3.8/4.x) set-up as well.</w:t>
+      </w:r>
+    </w:p>
+    <w:p>
+      <w:r>
         <w:lastRenderedPageBreak/>
-        <w:t>Eclipse</w:t>
-      </w:r>
-      <w:r>
-        <w:t xml:space="preserve"> Setup, </w:t>
-      </w:r>
-      <w:r>
-        <w:t>Required Plug-I</w:t>
-      </w:r>
-      <w:r>
-        <w:t>ns</w:t>
-      </w:r>
-      <w:bookmarkEnd w:id="32"/>
-    </w:p>
-    <w:p>
-      <w:r>
-        <w:t>We use Eclipse as our development environment. Using a different IDE would make it hard to re-use the project configurations (</w:t>
-      </w:r>
-      <w:r>
-        <w:rPr>
-          <w:i/>
-        </w:rPr>
-        <w:t>.project</w:t>
-      </w:r>
-      <w:r>
-        <w:t xml:space="preserve"> and </w:t>
-      </w:r>
-      <w:r>
-        <w:rPr>
-          <w:i/>
-        </w:rPr>
-        <w:t>.classpath</w:t>
-      </w:r>
-      <w:r>
-        <w:t xml:space="preserve"> files which are specific to Eclipse) as well as the GWT plug-in which </w:t>
-      </w:r>
-      <w:r>
-        <w:t>assists in locally compili</w:t>
-      </w:r>
-      <w:r>
-        <w:t>ng and refactoring the GWT code, in particular the RPC code.</w:t>
-      </w:r>
-    </w:p>
-    <w:p>
-      <w:r>
-        <w:t>The recommended and tested Eclipse version is currently Indigo (3.7). Colleagues have reported that they succeeded with a Juno (3.8/4.x) set-up as well.</w:t>
-      </w:r>
-    </w:p>
-    <w:p>
-      <w:r>
         <w:t xml:space="preserve">To get started, install Eclipse with at least </w:t>
       </w:r>
       <w:r>
@@ -6494,7 +6449,7 @@
       <w:r>
         <w:t xml:space="preserve">Git, GWT (use </w:t>
       </w:r>
-      <w:hyperlink r:id="rId13" w:history="1">
+      <w:hyperlink r:id="rId12" w:history="1">
         <w:r>
           <w:rPr>
             <w:rStyle w:val="Hyperlink"/>
@@ -6700,24 +6655,14 @@
       <w:r>
         <w:t xml:space="preserve"> See also section </w:t>
       </w:r>
-      <w:r>
-        <w:fldChar w:fldCharType="begin"/>
-      </w:r>
-      <w:r>
-        <w:instrText xml:space="preserve"> REF _Ref337555686 \h  \* MERGEFORMAT </w:instrText>
-      </w:r>
-      <w:r>
-        <w:fldChar w:fldCharType="separate"/>
-      </w:r>
-      <w:r>
-        <w:rPr>
-          <w:i/>
-        </w:rPr>
-        <w:t>Git and Our Branches</w:t>
-      </w:r>
-      <w:r>
-        <w:fldChar w:fldCharType="end"/>
-      </w:r>
+      <w:fldSimple w:instr=" REF _Ref337555686 \h  \* MERGEFORMAT ">
+        <w:r>
+          <w:rPr>
+            <w:i/>
+          </w:rPr>
+          <w:t>Git and Our Branches</w:t>
+        </w:r>
+      </w:fldSimple>
       <w:r>
         <w:t xml:space="preserve"> for details on which branch is configured to work in which network setup.</w:t>
       </w:r>
@@ -6772,35 +6717,364 @@
         <w:t>pom.xml</w:t>
       </w:r>
       <w:r>
-        <w:t xml:space="preserve"> file for a bundle needs to have the bundle name and version defined (we currently have most </w:t>
+        <w:t xml:space="preserve"> file for a bundle needs to have the bundle name and version defined (we currently have most bundles at version 1.0.0.qualifier in the manifest or 1.0.0.SNAPSHOT in Maven), and whether the bundle is a test or non-test bundle, expressed as the </w:t>
+      </w:r>
+      <w:r>
+        <w:rPr>
+          <w:i/>
+        </w:rPr>
+        <w:t>packaging</w:t>
+      </w:r>
+      <w:r>
+        <w:t xml:space="preserve"> type which here can be one of </w:t>
+      </w:r>
+      <w:r>
+        <w:rPr>
+          <w:i/>
+        </w:rPr>
+        <w:t>eclipse-plugin</w:t>
+      </w:r>
+      <w:r>
+        <w:t xml:space="preserve"> or </w:t>
+      </w:r>
+      <w:r>
+        <w:rPr>
+          <w:i/>
+        </w:rPr>
+        <w:t>ecplise-test-plugin</w:t>
+      </w:r>
+      <w:r>
+        <w:t>.</w:t>
+      </w:r>
+    </w:p>
+    <w:p>
+      <w:r>
+        <w:t xml:space="preserve">Test plugins automatically have their tests executed during a Maven build unless the command-line option </w:t>
+      </w:r>
+      <w:r>
+        <w:rPr>
+          <w:i/>
+        </w:rPr>
+        <w:t>-Dmaven.test.skip=true</w:t>
+      </w:r>
+      <w:r>
+        <w:t xml:space="preserve"> argument is specified.</w:t>
+      </w:r>
+      <w:r>
+        <w:t xml:space="preserve"> It is generally a good idea to launch the Maven command using the </w:t>
+      </w:r>
+      <w:r>
+        <w:rPr>
+          <w:i/>
+        </w:rPr>
+        <w:t>-fae</w:t>
+      </w:r>
+      <w:r>
+        <w:t xml:space="preserve"> option which asks Maven to continue until the end, even if errors or failures </w:t>
       </w:r>
       <w:r>
         <w:lastRenderedPageBreak/>
-        <w:t xml:space="preserve">bundles at version 1.0.0.qualifier in the manifest or 1.0.0.SNAPSHOT in Maven), and whether the bundle is a test or non-test bundle, expressed as the </w:t>
-      </w:r>
-      <w:r>
-        <w:rPr>
-          <w:i/>
-        </w:rPr>
-        <w:t>packaging</w:t>
-      </w:r>
-      <w:r>
-        <w:t xml:space="preserve"> type which here can be one of </w:t>
-      </w:r>
-      <w:r>
-        <w:rPr>
-          <w:i/>
-        </w:rPr>
-        <w:t>eclipse-plugin</w:t>
-      </w:r>
-      <w:r>
-        <w:t xml:space="preserve"> or </w:t>
-      </w:r>
-      <w:r>
-        <w:rPr>
-          <w:i/>
-        </w:rPr>
-        <w:t>ecplise-test-plugin</w:t>
+        <w:t>occurred</w:t>
+      </w:r>
+      <w:r>
+        <w:t xml:space="preserve"> on the way, failing at the end if any failures occurred. This can save numerous round trips and is useful in case of known and temporarily acceptable test failures.</w:t>
+      </w:r>
+    </w:p>
+    <w:p>
+      <w:r>
+        <w:t xml:space="preserve">The Maven plug-in for the GWT compilation doesn't reliably perform a dependency check. It is therefore recommended to remove all contents of the </w:t>
+      </w:r>
+      <w:r>
+        <w:rPr>
+          <w:i/>
+        </w:rPr>
+        <w:t>java/com.sap.sailing.gwt.ui/com.sap.sailing.*</w:t>
+      </w:r>
+      <w:r>
+        <w:t xml:space="preserve"> folders (basically, all GWT compiler output) before launching the Maven build. A good command line for the Maven build from the </w:t>
+      </w:r>
+      <w:r>
+        <w:rPr>
+          <w:i/>
+        </w:rPr>
+        <w:t>java/</w:t>
+      </w:r>
+      <w:r>
+        <w:t xml:space="preserve"> subdirectory </w:t>
+      </w:r>
+      <w:r>
+        <w:t xml:space="preserve">in your local environment when outside the SAP VPN </w:t>
+      </w:r>
+      <w:r>
+        <w:t>is this:</w:t>
+      </w:r>
+    </w:p>
+    <w:p>
+      <w:pPr>
+        <w:rPr>
+          <w:i/>
+        </w:rPr>
+      </w:pPr>
+      <w:r>
+        <w:t xml:space="preserve">    </w:t>
+      </w:r>
+      <w:r>
+        <w:rPr>
+          <w:i/>
+        </w:rPr>
+        <w:t xml:space="preserve">rm -rf com.sap.sailing.gwt.ui/com.sap.sailing.*; mvn -fae </w:t>
+      </w:r>
+      <w:r>
+        <w:rPr>
+          <w:i/>
+        </w:rPr>
+        <w:t xml:space="preserve">-P debug.without-proxy </w:t>
+      </w:r>
+      <w:r>
+        <w:rPr>
+          <w:i/>
+        </w:rPr>
+        <w:t>clean install 2&gt;&amp;1 | tee log</w:t>
+      </w:r>
+    </w:p>
+    <w:p>
+      <w:r>
+        <w:t>Inside the SAP VPN you may want to use a different profile which accounts for the proxies that have to be used:</w:t>
+      </w:r>
+    </w:p>
+    <w:p>
+      <w:pPr>
+        <w:rPr>
+          <w:i/>
+        </w:rPr>
+      </w:pPr>
+      <w:r>
+        <w:t xml:space="preserve">    </w:t>
+      </w:r>
+      <w:r>
+        <w:rPr>
+          <w:i/>
+        </w:rPr>
+        <w:t xml:space="preserve">rm -rf com.sap.sailing.gwt.ui/com.sap.sailing.*; mvn -fae </w:t>
+      </w:r>
+      <w:r>
+        <w:rPr>
+          <w:i/>
+        </w:rPr>
+        <w:t xml:space="preserve">-P debug.with-proxy </w:t>
+      </w:r>
+      <w:r>
+        <w:rPr>
+          <w:i/>
+        </w:rPr>
+        <w:t>clean install 2&gt;&amp;1 | tee log</w:t>
+      </w:r>
+    </w:p>
+    <w:p>
+      <w:r>
+        <w:t>When building on sapsailing.com you have to explicitly specify the settings.xml file from the git workspace</w:t>
+      </w:r>
+      <w:r>
+        <w:t>. You also have to make sure the DISPLAY environment variable is set to ":2.0" to send test browsers to a VNC display. Should the GWT build fail because it cannot open enough files, ensure the "ulimit -n" output is at least 4096 to enable the GWT compiler to assemble the resource sets which consist of many files that all need to be opened concurrently. Currently, the maximum value for "ulimit -n" is configured in /etc/security/limits.conf and is set to 16384. This specified the maximum amount to which a user's shell can set this value. The ~trac/.bash_profile contains a "ulimit -n 4096" command, but when running "screen" the shells usually are no login shells. You need to make sure you run ~trac/.bash_profile in the build shell to set the limit of open files to at least 4096. Then issue</w:t>
+      </w:r>
+    </w:p>
+    <w:p>
+      <w:pPr>
+        <w:rPr>
+          <w:i/>
+        </w:rPr>
+      </w:pPr>
+      <w:r>
+        <w:t xml:space="preserve">    </w:t>
+      </w:r>
+      <w:r>
+        <w:rPr>
+          <w:i/>
+        </w:rPr>
+        <w:t xml:space="preserve">rm -rf com.sap.sailing.gwt.ui/com.sap.sailing.*; mvn -fae </w:t>
+      </w:r>
+      <w:r>
+        <w:rPr>
+          <w:i/>
+        </w:rPr>
+        <w:t xml:space="preserve">-s /home/trac/git/settings.xml -P debug.without-proxy </w:t>
+      </w:r>
+      <w:r>
+        <w:rPr>
+          <w:i/>
+        </w:rPr>
+        <w:t>clean install 2&gt;&amp;1 | tee log</w:t>
+      </w:r>
+    </w:p>
+    <w:p>
+      <w:r>
+        <w:t>All these build lines</w:t>
+      </w:r>
+      <w:r>
+        <w:t xml:space="preserve"> also creates a </w:t>
+      </w:r>
+      <w:r>
+        <w:rPr>
+          <w:i/>
+        </w:rPr>
+        <w:t>log</w:t>
+      </w:r>
+      <w:r>
+        <w:t xml:space="preserve"> file with all error messages, just in case the screen buffer is not sufficient to hold all scrolling error messages.</w:t>
+      </w:r>
+    </w:p>
+    <w:p>
+      <w:pPr>
+        <w:pStyle w:val="Heading2"/>
+      </w:pPr>
+      <w:bookmarkStart w:id="36" w:name="_Toc219444789"/>
+      <w:r>
+        <w:t>Product and Features</w:t>
+      </w:r>
+      <w:bookmarkEnd w:id="36"/>
+    </w:p>
+    <w:p>
+      <w:r>
+        <w:t xml:space="preserve">The result of the build process is a p2 repository with a product consisting of a number of features. The product configuration is provided by the file </w:t>
+      </w:r>
+      <w:r>
+        <w:rPr>
+          <w:i/>
+        </w:rPr>
+        <w:t>raceanalysis.product</w:t>
+      </w:r>
+      <w:r>
+        <w:t xml:space="preserve"> in the </w:t>
+      </w:r>
+      <w:r>
+        <w:rPr>
+          <w:i/>
+        </w:rPr>
+        <w:t>com.sap.sailing.feature.p2build</w:t>
+      </w:r>
+      <w:r>
+        <w:t xml:space="preserve"> project. </w:t>
+      </w:r>
+      <w:r>
+        <w:t>In its dependencies it defines the</w:t>
+      </w:r>
+      <w:r>
+        <w:t xml:space="preserve"> features of which it is built, which </w:t>
+      </w:r>
+      <w:r>
+        <w:t xml:space="preserve">currently </w:t>
+      </w:r>
+      <w:r>
+        <w:t xml:space="preserve">are </w:t>
+      </w:r>
+      <w:r>
+        <w:rPr>
+          <w:i/>
+        </w:rPr>
+        <w:t>com.sap.sailing.feature</w:t>
+      </w:r>
+      <w:r>
+        <w:t xml:space="preserve"> and </w:t>
+      </w:r>
+      <w:r>
+        <w:rPr>
+          <w:i/>
+        </w:rPr>
+        <w:t>com.sap.sailing.feature.runtime</w:t>
+      </w:r>
+      <w:r>
+        <w:t>, each described in an equal-named bundle.</w:t>
+      </w:r>
+    </w:p>
+    <w:p>
+      <w:r>
+        <w:t xml:space="preserve">The feature specified by </w:t>
+      </w:r>
+      <w:r>
+        <w:rPr>
+          <w:i/>
+        </w:rPr>
+        <w:t>com.sap.sailing.feature</w:t>
+      </w:r>
+      <w:r>
+        <w:t xml:space="preserve"> lists the bundles we develop ourselves as part of the project. The </w:t>
+      </w:r>
+      <w:r>
+        <w:rPr>
+          <w:i/>
+        </w:rPr>
+        <w:t>com.sap.sailing.feature.runtime</w:t>
+      </w:r>
+      <w:r>
+        <w:t xml:space="preserve"> feature lists those 3rd-party bundles from the target platform which are required by the product.</w:t>
+      </w:r>
+    </w:p>
+    <w:p>
+      <w:pPr>
+        <w:pStyle w:val="Heading1"/>
+      </w:pPr>
+      <w:bookmarkStart w:id="37" w:name="_Toc219444790"/>
+      <w:r>
+        <w:lastRenderedPageBreak/>
+        <w:t xml:space="preserve">Production </w:t>
+      </w:r>
+      <w:r>
+        <w:t>Environment</w:t>
+      </w:r>
+      <w:bookmarkEnd w:id="37"/>
+    </w:p>
+    <w:p>
+      <w:pPr>
+        <w:pStyle w:val="Heading2"/>
+      </w:pPr>
+      <w:bookmarkStart w:id="38" w:name="_Toc219444791"/>
+      <w:r>
+        <w:t>Configuration Files</w:t>
+      </w:r>
+      <w:bookmarkEnd w:id="38"/>
+    </w:p>
+    <w:p>
+      <w:r>
+        <w:t xml:space="preserve">Configuration files are coming from a git repository that is located at </w:t>
+      </w:r>
+      <w:r>
+        <w:rPr>
+          <w:i/>
+        </w:rPr>
+        <w:t>server:</w:t>
+      </w:r>
+      <w:r>
+        <w:rPr>
+          <w:i/>
+        </w:rPr>
+        <w:t>/home/trac/git-serverconfig</w:t>
+      </w:r>
+      <w:r>
+        <w:t xml:space="preserve">. There is a clone at </w:t>
+      </w:r>
+      <w:r>
+        <w:rPr>
+          <w:i/>
+        </w:rPr>
+        <w:t>server:</w:t>
+      </w:r>
+      <w:r>
+        <w:rPr>
+          <w:i/>
+        </w:rPr>
+        <w:t>/home/trac/serverconfig</w:t>
+      </w:r>
+      <w:r>
+        <w:rPr>
+          <w:i/>
+        </w:rPr>
+        <w:t>/production</w:t>
+      </w:r>
+      <w:r>
+        <w:t>. This clone is based on the branch production. Files from this directory are used as the base for all configuration files on the server. NEVER touch git-serverconfig</w:t>
+      </w:r>
+      <w:r>
+        <w:t xml:space="preserve"> (the ORIGIN)</w:t>
       </w:r>
       <w:r>
         <w:t>.</w:t>
@@ -6808,193 +7082,10 @@
     </w:p>
     <w:p>
       <w:r>
-        <w:t xml:space="preserve">Test plugins automatically have their tests executed during a Maven build unless the command-line option </w:t>
-      </w:r>
-      <w:r>
-        <w:rPr>
-          <w:i/>
-        </w:rPr>
-        <w:t>-Dmaven.test.skip=true</w:t>
-      </w:r>
-      <w:r>
-        <w:t xml:space="preserve"> argument is specified.</w:t>
-      </w:r>
-      <w:r>
-        <w:t xml:space="preserve"> It is generally a good idea to launch the Maven command using the </w:t>
-      </w:r>
-      <w:r>
-        <w:rPr>
-          <w:i/>
-        </w:rPr>
-        <w:t>-fae</w:t>
-      </w:r>
-      <w:r>
-        <w:t xml:space="preserve"> option which asks Maven to continue until the end, even if errors or failures occurred</w:t>
-      </w:r>
-      <w:r>
-        <w:t xml:space="preserve"> on the way, failing at the end if any failures occurred. This can save numerous round trips and is useful in case of known and temporarily acceptable test failures.</w:t>
-      </w:r>
-    </w:p>
-    <w:p>
-      <w:r>
-        <w:t xml:space="preserve">The Maven plug-in for the GWT compilation doesn't reliably perform a dependency check. It is therefore recommended to remove all contents of the </w:t>
-      </w:r>
-      <w:r>
-        <w:rPr>
-          <w:i/>
-        </w:rPr>
-        <w:t>java/com.sap.sailing.gwt.ui/com.sap.sailing.*</w:t>
-      </w:r>
-      <w:r>
-        <w:t xml:space="preserve"> folders (basically, all GWT compiler output) before launching the Maven build. A good command line for the Maven build from the </w:t>
-      </w:r>
-      <w:r>
-        <w:rPr>
-          <w:i/>
-        </w:rPr>
-        <w:t>java/</w:t>
-      </w:r>
-      <w:r>
-        <w:t xml:space="preserve"> subdirectory is this:</w:t>
-      </w:r>
-    </w:p>
-    <w:p>
-      <w:r>
-        <w:t xml:space="preserve">    </w:t>
-      </w:r>
-      <w:r>
-        <w:rPr>
-          <w:i/>
-        </w:rPr>
-        <w:t>rm -rf com.sap.sailing.gwt.ui/com.sap.sailing.*; mvn -fae clean install 2&gt;&amp;1 | tee log</w:t>
-      </w:r>
-    </w:p>
-    <w:p>
-      <w:r>
-        <w:t xml:space="preserve">It also creates a </w:t>
-      </w:r>
-      <w:r>
-        <w:rPr>
-          <w:i/>
-        </w:rPr>
-        <w:t>log</w:t>
-      </w:r>
-      <w:r>
-        <w:t xml:space="preserve"> file with all error messages, just in case the screen buffer is not sufficient to hold all scrolling error messages.</w:t>
-      </w:r>
-    </w:p>
-    <w:p>
-      <w:pPr>
-        <w:pStyle w:val="Heading2"/>
-      </w:pPr>
-      <w:bookmarkStart w:id="36" w:name="_Toc219444789"/>
-      <w:r>
-        <w:t>Product and Features</w:t>
-      </w:r>
-      <w:bookmarkEnd w:id="36"/>
-    </w:p>
-    <w:p>
-      <w:r>
-        <w:t xml:space="preserve">The result of the build process is a p2 repository with a product consisting of a number of features. The product configuration is provided by the file </w:t>
-      </w:r>
-      <w:r>
-        <w:rPr>
-          <w:i/>
-        </w:rPr>
-        <w:t>raceanalysis.product</w:t>
-      </w:r>
-      <w:r>
-        <w:t xml:space="preserve"> in the </w:t>
-      </w:r>
-      <w:r>
-        <w:rPr>
-          <w:i/>
-        </w:rPr>
-        <w:t>com.sap.sailing.feature.p2build</w:t>
-      </w:r>
-      <w:r>
-        <w:t xml:space="preserve"> project. </w:t>
-      </w:r>
-      <w:r>
-        <w:t>In its dependencies it defines the</w:t>
-      </w:r>
-      <w:r>
-        <w:t xml:space="preserve"> features of which it is built, which </w:t>
-      </w:r>
-      <w:r>
-        <w:t xml:space="preserve">currently </w:t>
-      </w:r>
-      <w:r>
-        <w:t xml:space="preserve">are </w:t>
-      </w:r>
-      <w:r>
-        <w:rPr>
-          <w:i/>
-        </w:rPr>
-        <w:t>com.sap.sailing.feature</w:t>
-      </w:r>
-      <w:r>
-        <w:t xml:space="preserve"> and </w:t>
-      </w:r>
-      <w:r>
-        <w:rPr>
-          <w:i/>
-        </w:rPr>
-        <w:t>com.sap.sailing.feature.runtime</w:t>
-      </w:r>
-      <w:r>
-        <w:t>, each described in an equal-named bundle.</w:t>
-      </w:r>
-    </w:p>
-    <w:p>
-      <w:r>
-        <w:t xml:space="preserve">The feature specified by </w:t>
-      </w:r>
-      <w:r>
-        <w:rPr>
-          <w:i/>
-        </w:rPr>
-        <w:t>com.sap.sailing.feature</w:t>
-      </w:r>
-      <w:r>
-        <w:t xml:space="preserve"> lists the bundles we develop ourselves as part of the project. The </w:t>
-      </w:r>
-      <w:r>
-        <w:rPr>
-          <w:i/>
-        </w:rPr>
-        <w:t>com.sap.sailing.feature.runtime</w:t>
-      </w:r>
-      <w:r>
-        <w:t xml:space="preserve"> feature lists those 3rd-party bundles from the target platform which are required by the product.</w:t>
-      </w:r>
-    </w:p>
-    <w:p>
-      <w:pPr>
-        <w:pStyle w:val="Heading1"/>
-      </w:pPr>
-      <w:bookmarkStart w:id="37" w:name="_Toc219444790"/>
-      <w:r>
-        <w:t xml:space="preserve">Production </w:t>
-      </w:r>
-      <w:r>
-        <w:t>Environment</w:t>
-      </w:r>
-      <w:bookmarkEnd w:id="37"/>
-    </w:p>
-    <w:p>
-      <w:pPr>
-        <w:pStyle w:val="Heading2"/>
-      </w:pPr>
-      <w:bookmarkStart w:id="38" w:name="_Toc219444791"/>
-      <w:r>
-        <w:t>Configuration Files</w:t>
-      </w:r>
-      <w:bookmarkEnd w:id="38"/>
-    </w:p>
-    <w:p>
-      <w:r>
-        <w:t xml:space="preserve">Configuration files are coming from a git repository that is located at </w:t>
+        <w:t>If you want to make a small change without much impact,</w:t>
+      </w:r>
+      <w:r>
+        <w:t xml:space="preserve"> then edit files in </w:t>
       </w:r>
       <w:r>
         <w:rPr>
@@ -7006,51 +7097,30 @@
         <w:rPr>
           <w:i/>
         </w:rPr>
-        <w:t>/home/trac/git-serverconfig</w:t>
-      </w:r>
-      <w:r>
-        <w:t xml:space="preserve">. There is a clone at </w:t>
-      </w:r>
-      <w:r>
-        <w:rPr>
-          <w:i/>
-        </w:rPr>
-        <w:t>server:</w:t>
-      </w:r>
-      <w:r>
-        <w:rPr>
-          <w:i/>
-        </w:rPr>
         <w:t>/home/trac/serverconfig</w:t>
       </w:r>
       <w:r>
         <w:rPr>
           <w:i/>
         </w:rPr>
-        <w:t>/production</w:t>
-      </w:r>
-      <w:r>
-        <w:t>. This clone is based on the branch production. Files from this directory are used as the base for all configuration files on the server. NEVER touch git-serverconfig</w:t>
-      </w:r>
-      <w:r>
-        <w:t xml:space="preserve"> (the ORIGIN)</w:t>
-      </w:r>
-      <w:r>
-        <w:t>.</w:t>
-      </w:r>
-    </w:p>
-    <w:p>
-      <w:r>
-        <w:t>If you want to make a small change without much impact,</w:t>
-      </w:r>
-      <w:r>
-        <w:t xml:space="preserve"> then edit files in </w:t>
-      </w:r>
-      <w:r>
-        <w:rPr>
-          <w:i/>
-        </w:rPr>
-        <w:t>server:</w:t>
+        <w:t>/production.</w:t>
+      </w:r>
+      <w:r>
+        <w:t xml:space="preserve"> </w:t>
+      </w:r>
+      <w:r>
+        <w:t>T</w:t>
+      </w:r>
+      <w:r>
+        <w:t>est your changes and then commit and push. Make sure to restart services as needed.</w:t>
+      </w:r>
+    </w:p>
+    <w:p>
+      <w:r>
+        <w:t>For bigger changes clone to your development environment</w:t>
+      </w:r>
+      <w:r>
+        <w:t xml:space="preserve"> or perform your work at </w:t>
       </w:r>
       <w:r>
         <w:rPr>
@@ -7062,46 +7132,13 @@
         <w:rPr>
           <w:i/>
         </w:rPr>
-        <w:t>/production.</w:t>
-      </w:r>
-      <w:r>
-        <w:t xml:space="preserve"> </w:t>
-      </w:r>
-      <w:r>
-        <w:t>T</w:t>
-      </w:r>
-      <w:r>
-        <w:t>est your changes and then commit and push. Make sure to restart services as needed.</w:t>
-      </w:r>
-    </w:p>
-    <w:p>
-      <w:r>
-        <w:t>For bigger changes clone to your development environment</w:t>
-      </w:r>
-      <w:r>
-        <w:t xml:space="preserve"> or perform your work at </w:t>
-      </w:r>
-      <w:r>
-        <w:rPr>
-          <w:i/>
-        </w:rPr>
-        <w:t>/home/trac/serverconfig</w:t>
-      </w:r>
-      <w:r>
-        <w:rPr>
-          <w:i/>
-        </w:rPr>
         <w:t>/master</w:t>
       </w:r>
       <w:r>
         <w:t>. M</w:t>
       </w:r>
       <w:r>
-        <w:t xml:space="preserve">ake sure master is in sync with production branch and perform and </w:t>
-      </w:r>
-      <w:r>
-        <w:lastRenderedPageBreak/>
-        <w:t>test your changes. Once you’re satisifed commit and push to master, merge and push to production, login as trac user onto server and update. Restart services as needed.</w:t>
+        <w:t>ake sure master is in sync with production branch and perform and test your changes. Once you’re satisifed commit and push to master, merge and push to production, login as trac user onto server and update. Restart services as needed.</w:t>
       </w:r>
     </w:p>
     <w:p>
@@ -7262,6 +7299,7 @@
         </w:numPr>
       </w:pPr>
       <w:r>
+        <w:lastRenderedPageBreak/>
         <w:t>Leaderboard make a parametrized leaderboard view available</w:t>
       </w:r>
     </w:p>
@@ -7314,7 +7352,6 @@
       </w:pPr>
       <w:bookmarkStart w:id="40" w:name="_Toc219444793"/>
       <w:r>
-        <w:lastRenderedPageBreak/>
         <w:t>Typical Development Scenarios</w:t>
       </w:r>
       <w:bookmarkEnd w:id="40"/>
@@ -7602,6 +7639,7 @@
         <w:pStyle w:val="Heading4"/>
       </w:pPr>
       <w:r>
+        <w:lastRenderedPageBreak/>
         <w:t xml:space="preserve">Adding a GWT </w:t>
       </w:r>
       <w:r>
@@ -7713,7 +7751,6 @@
         <w:pStyle w:val="Heading4"/>
       </w:pPr>
       <w:r>
-        <w:lastRenderedPageBreak/>
         <w:t xml:space="preserve">Adding a </w:t>
       </w:r>
       <w:r>
@@ -8012,7 +8049,11 @@
         <w:t>LeaderboardEntryDTO</w:t>
       </w:r>
       <w:r>
-        <w:t xml:space="preserve">s, one for each race column in the leaderboard. Those contain aggregates for the respective race/competitor as well as a list of </w:t>
+        <w:t xml:space="preserve">s, one for each race column in the leaderboard. Those </w:t>
+      </w:r>
+      <w:r>
+        <w:lastRenderedPageBreak/>
+        <w:t xml:space="preserve">contain aggregates for the respective race/competitor as well as a list of </w:t>
       </w:r>
       <w:r>
         <w:rPr>
@@ -8095,325 +8136,314 @@
       </w:pPr>
       <w:bookmarkStart w:id="46" w:name="_Toc219444799"/>
       <w:r>
+        <w:t>Filling LeaderboardDTO Extensions</w:t>
+      </w:r>
+      <w:bookmarkEnd w:id="46"/>
+    </w:p>
+    <w:p>
+      <w:r>
+        <w:t xml:space="preserve">The </w:t>
+      </w:r>
+      <w:r>
+        <w:rPr>
+          <w:i/>
+        </w:rPr>
+        <w:t>LeaderboardDTO</w:t>
+      </w:r>
+      <w:r>
+        <w:t xml:space="preserve"> objects are constructed in </w:t>
+      </w:r>
+      <w:r>
+        <w:rPr>
+          <w:i/>
+        </w:rPr>
+        <w:t>SailingServiceImpl.computeLeaderboardByName</w:t>
+      </w:r>
+      <w:r>
+        <w:t xml:space="preserve"> and its </w:t>
+      </w:r>
+      <w:r>
+        <w:t xml:space="preserve">outbound </w:t>
+      </w:r>
+      <w:r>
+        <w:t>call hierarchy.</w:t>
+      </w:r>
+      <w:r>
+        <w:t xml:space="preserve"> Looking at the existing code, it should become clear how to extend this. Usually, if really new measures are to be introduced, a corresponding extension to </w:t>
+      </w:r>
+      <w:r>
+        <w:rPr>
+          <w:i/>
+        </w:rPr>
+        <w:t>TrackedRace</w:t>
+      </w:r>
+      <w:r>
+        <w:t xml:space="preserve"> and its key implementation class </w:t>
+      </w:r>
+      <w:r>
+        <w:rPr>
+          <w:i/>
+        </w:rPr>
+        <w:t>TrackedRaceImpl</w:t>
+      </w:r>
+      <w:r>
+        <w:t xml:space="preserve"> </w:t>
+      </w:r>
+      <w:r>
+        <w:t>becomes</w:t>
+      </w:r>
+      <w:r>
+        <w:t xml:space="preserve"> necessary where the new measures are computed, based on the raw tracking data and the various domain APIs available there.</w:t>
+      </w:r>
+    </w:p>
+    <w:p>
+      <w:r>
+        <w:t xml:space="preserve">When a new measure is introduced such that </w:t>
+      </w:r>
+      <w:r>
+        <w:rPr>
+          <w:i/>
+        </w:rPr>
+        <w:t>computeLeaderboardByName</w:t>
+      </w:r>
+      <w:r>
+        <w:t xml:space="preserve"> needs to access data which may change over time, it is important to make sure that the leaderboard caches in </w:t>
+      </w:r>
+      <w:r>
+        <w:rPr>
+          <w:i/>
+        </w:rPr>
+        <w:t>LiveLeaderboardUpdater and LeaderboardDTOCache</w:t>
+      </w:r>
+      <w:r>
+        <w:t xml:space="preserve"> are invalidated accordingly if the data </w:t>
+      </w:r>
+      <w:r>
+        <w:t>used by the computations introduced changes.</w:t>
+      </w:r>
+      <w:r>
+        <w:t xml:space="preserve"> For example, if the new figure depends on the structure of the leaderboard, the cache needs to be invalidated when the leaderboard's column layout changes. Fortunately, in this case, such an observer pattern already exists for the leaderboard caches and can be used to understand how such a pattern needs to be implemented.</w:t>
+      </w:r>
+    </w:p>
+    <w:p>
+      <w:pPr>
+        <w:pStyle w:val="Heading3"/>
+      </w:pPr>
+      <w:bookmarkStart w:id="47" w:name="_Toc219444800"/>
+      <w:r>
+        <w:t xml:space="preserve">Adding the </w:t>
+      </w:r>
+      <w:r>
+        <w:t>Column Type</w:t>
+      </w:r>
+      <w:bookmarkEnd w:id="47"/>
+    </w:p>
+    <w:p>
+      <w:r>
+        <w:t xml:space="preserve">The </w:t>
+      </w:r>
+      <w:r>
+        <w:rPr>
+          <w:i/>
+        </w:rPr>
+        <w:t>Leaderboard</w:t>
+      </w:r>
+      <w:r>
+        <w:rPr>
+          <w:i/>
+        </w:rPr>
+        <w:t>Panel</w:t>
+      </w:r>
+      <w:r>
+        <w:t xml:space="preserve"> and its dependent components </w:t>
+      </w:r>
+      <w:r>
+        <w:t>are</w:t>
+      </w:r>
+      <w:r>
+        <w:t xml:space="preserve"> the user interface component</w:t>
+      </w:r>
+      <w:r>
+        <w:t>s</w:t>
+      </w:r>
+      <w:r>
+        <w:t xml:space="preserve"> used to display the leaderboard. </w:t>
+      </w:r>
+      <w:r>
+        <w:t xml:space="preserve">The underlying GWT component used to render the leaderboard is a </w:t>
+      </w:r>
+      <w:r>
+        <w:rPr>
+          <w:i/>
+        </w:rPr>
+        <w:t>CellTable</w:t>
+      </w:r>
+      <w:r>
+        <w:t xml:space="preserve"> with </w:t>
+      </w:r>
+      <w:r>
+        <w:rPr>
+          <w:i/>
+        </w:rPr>
+        <w:t>Column</w:t>
+      </w:r>
+      <w:r>
+        <w:t xml:space="preserve"> implementations for the various different column types. In a little "micro-framework" we support expandable columns (those with a "+" button in the header allowing the user to expand more details for that column), columns with CSS styles that travel with the column as the column moves to the right or the left in the table, as well as sortable columns. A special column base class exists to represent </w:t>
+      </w:r>
+      <w:r>
+        <w:rPr>
+          <w:i/>
+        </w:rPr>
+        <w:t>Double</w:t>
+      </w:r>
+      <w:r>
+        <w:t xml:space="preserve"> values. This column type displays a colored bar, symbolizing the relative value's magnitude, compared to the other values in the column.</w:t>
+      </w:r>
+    </w:p>
+    <w:p>
+      <w:r>
+        <w:t xml:space="preserve">A column class is implemented as a subclass of </w:t>
+      </w:r>
+      <w:r>
+        <w:rPr>
+          <w:i/>
+        </w:rPr>
+        <w:t>SortableColumn</w:t>
+      </w:r>
+      <w:r>
+        <w:t xml:space="preserve">. </w:t>
+      </w:r>
+      <w:r>
+        <w:t xml:space="preserve">If the column is to display a numeric value where comparing between values makes sense, consider using a </w:t>
+      </w:r>
+      <w:r>
+        <w:rPr>
+          <w:i/>
+        </w:rPr>
+        <w:t>FormattedDoubleLegDetailColumn</w:t>
+      </w:r>
+      <w:r>
+        <w:t xml:space="preserve"> which displays a bar in the value's background, indicating the value's magnitude.</w:t>
+      </w:r>
+      <w:r>
+        <w:t xml:space="preserve"> To make this column type widely applicable, its constructor accepts a </w:t>
+      </w:r>
+      <w:r>
+        <w:rPr>
+          <w:i/>
+        </w:rPr>
+        <w:t>LegDetailField</w:t>
+      </w:r>
+      <w:r>
+        <w:t xml:space="preserve"> value which is responsible for computing or extracting the value to be displayed from a </w:t>
+      </w:r>
+      <w:r>
+        <w:rPr>
+          <w:i/>
+        </w:rPr>
+        <w:t>LeaderboardRowDTO</w:t>
+      </w:r>
+      <w:r>
+        <w:t xml:space="preserve"> object.</w:t>
+      </w:r>
+    </w:p>
+    <w:p>
+      <w:r>
+        <w:t xml:space="preserve">A column which may itself have details should be implemented as a subclass of </w:t>
+      </w:r>
+      <w:r>
+        <w:rPr>
+          <w:i/>
+        </w:rPr>
+        <w:t>ExpandableSortableColumn</w:t>
+      </w:r>
+      <w:r>
+        <w:t xml:space="preserve">, implementing the </w:t>
+      </w:r>
+      <w:r>
+        <w:rPr>
+          <w:i/>
+        </w:rPr>
+        <w:t>getDetailColumnMap</w:t>
+      </w:r>
+      <w:r>
+        <w:t xml:space="preserve"> method to specify the detail columns, as explained later in </w:t>
+      </w:r>
+      <w:fldSimple w:instr=" REF _Ref341078256 \h  \* MERGEFORMAT ">
+        <w:r>
+          <w:rPr>
+            <w:i/>
+          </w:rPr>
+          <w:t>Adding to Parent Column's Detail Column Map</w:t>
+        </w:r>
+      </w:fldSimple>
+      <w:r>
+        <w:t>.</w:t>
+      </w:r>
+    </w:p>
+    <w:p>
+      <w:pPr>
+        <w:pStyle w:val="Heading3"/>
+      </w:pPr>
+      <w:bookmarkStart w:id="48" w:name="_Toc219444801"/>
+      <w:r>
         <w:lastRenderedPageBreak/>
-        <w:t>Filling LeaderboardDTO Extensions</w:t>
-      </w:r>
-      <w:bookmarkEnd w:id="46"/>
-    </w:p>
-    <w:p>
-      <w:r>
-        <w:t xml:space="preserve">The </w:t>
-      </w:r>
-      <w:r>
-        <w:rPr>
-          <w:i/>
-        </w:rPr>
-        <w:t>LeaderboardDTO</w:t>
-      </w:r>
-      <w:r>
-        <w:t xml:space="preserve"> objects are constructed in </w:t>
-      </w:r>
-      <w:r>
-        <w:rPr>
-          <w:i/>
-        </w:rPr>
-        <w:t>SailingServiceImpl.computeLeaderboardByName</w:t>
-      </w:r>
-      <w:r>
-        <w:t xml:space="preserve"> and its </w:t>
-      </w:r>
-      <w:r>
-        <w:t xml:space="preserve">outbound </w:t>
-      </w:r>
-      <w:r>
-        <w:t>call hierarchy.</w:t>
-      </w:r>
-      <w:r>
-        <w:t xml:space="preserve"> Looking at the existing code, it should become clear how to extend this. Usually, if really new measures are to be introduced, a corresponding extension to </w:t>
-      </w:r>
-      <w:r>
-        <w:rPr>
-          <w:i/>
-        </w:rPr>
-        <w:t>TrackedRace</w:t>
-      </w:r>
-      <w:r>
-        <w:t xml:space="preserve"> and its key implementation class </w:t>
-      </w:r>
-      <w:r>
-        <w:rPr>
-          <w:i/>
-        </w:rPr>
-        <w:t>TrackedRaceImpl</w:t>
-      </w:r>
-      <w:r>
-        <w:t xml:space="preserve"> </w:t>
-      </w:r>
-      <w:r>
-        <w:t>becomes</w:t>
-      </w:r>
-      <w:r>
-        <w:t xml:space="preserve"> necessary where the new measures are computed, based on the raw tracking data and the various domain APIs available there.</w:t>
-      </w:r>
-    </w:p>
-    <w:p>
-      <w:r>
-        <w:t xml:space="preserve">When a new measure is introduced such that </w:t>
-      </w:r>
-      <w:r>
-        <w:rPr>
-          <w:i/>
-        </w:rPr>
-        <w:t>computeLeaderboardByName</w:t>
-      </w:r>
-      <w:r>
-        <w:t xml:space="preserve"> needs to access data which may change over time, it is important to make sure that the leaderboard caches in </w:t>
-      </w:r>
-      <w:r>
-        <w:rPr>
-          <w:i/>
-        </w:rPr>
-        <w:t>LiveLeaderboardUpdater and LeaderboardDTOCache</w:t>
-      </w:r>
-      <w:r>
-        <w:t xml:space="preserve"> are invalidated accordingly if the data </w:t>
-      </w:r>
-      <w:r>
-        <w:t>used by the computations introduced changes.</w:t>
-      </w:r>
-      <w:r>
-        <w:t xml:space="preserve"> For example, if the new figure depends on the structure of the leaderboard, the cache needs to be invalidated when the leaderboard's column layout changes. Fortunately, in this case, such an observer pattern already exists for the leaderboard caches and can be used to understand how such a pattern needs to be implemented.</w:t>
+        <w:t>Extending DetailType</w:t>
+      </w:r>
+      <w:bookmarkEnd w:id="48"/>
+    </w:p>
+    <w:p>
+      <w:r>
+        <w:t xml:space="preserve">The enumeration type </w:t>
+      </w:r>
+      <w:r>
+        <w:rPr>
+          <w:i/>
+        </w:rPr>
+        <w:t>DetailType</w:t>
+      </w:r>
+      <w:r>
+        <w:t xml:space="preserve"> has a literal for each column type available. The literal describes the column's precision as a number of decimals (not used for non-numeric column types) and the default sorting order.</w:t>
+      </w:r>
+    </w:p>
+    <w:p>
+      <w:r>
+        <w:t xml:space="preserve">To make the new </w:t>
+      </w:r>
+      <w:r>
+        <w:rPr>
+          <w:i/>
+        </w:rPr>
+        <w:t>DetailType</w:t>
+      </w:r>
+      <w:r>
+        <w:t xml:space="preserve"> literal displayable, </w:t>
+      </w:r>
+      <w:r>
+        <w:rPr>
+          <w:i/>
+        </w:rPr>
+        <w:t>DetailTypeFormatter.format</w:t>
+      </w:r>
+      <w:r>
+        <w:t xml:space="preserve"> needs to be extended by a corresponding </w:t>
+      </w:r>
+      <w:r>
+        <w:rPr>
+          <w:i/>
+        </w:rPr>
+        <w:t>case</w:t>
+      </w:r>
+      <w:r>
+        <w:t xml:space="preserve"> clause so that it supports the new literal.</w:t>
       </w:r>
     </w:p>
     <w:p>
       <w:pPr>
         <w:pStyle w:val="Heading3"/>
       </w:pPr>
-      <w:bookmarkStart w:id="47" w:name="_Toc219444800"/>
-      <w:r>
-        <w:t xml:space="preserve">Adding the </w:t>
-      </w:r>
-      <w:r>
-        <w:t>Column Type</w:t>
-      </w:r>
-      <w:bookmarkEnd w:id="47"/>
-    </w:p>
-    <w:p>
-      <w:r>
-        <w:t xml:space="preserve">The </w:t>
-      </w:r>
-      <w:r>
-        <w:rPr>
-          <w:i/>
-        </w:rPr>
-        <w:t>Leaderboard</w:t>
-      </w:r>
-      <w:r>
-        <w:rPr>
-          <w:i/>
-        </w:rPr>
-        <w:t>Panel</w:t>
-      </w:r>
-      <w:r>
-        <w:t xml:space="preserve"> and its dependent components </w:t>
-      </w:r>
-      <w:r>
-        <w:t>are</w:t>
-      </w:r>
-      <w:r>
-        <w:t xml:space="preserve"> the user interface component</w:t>
-      </w:r>
-      <w:r>
-        <w:t>s</w:t>
-      </w:r>
-      <w:r>
-        <w:t xml:space="preserve"> used to display the leaderboard. </w:t>
-      </w:r>
-      <w:r>
-        <w:t xml:space="preserve">The underlying GWT component used to render the leaderboard is a </w:t>
-      </w:r>
-      <w:r>
-        <w:rPr>
-          <w:i/>
-        </w:rPr>
-        <w:t>CellTable</w:t>
-      </w:r>
-      <w:r>
-        <w:t xml:space="preserve"> with </w:t>
-      </w:r>
-      <w:r>
-        <w:rPr>
-          <w:i/>
-        </w:rPr>
-        <w:t>Column</w:t>
-      </w:r>
-      <w:r>
-        <w:t xml:space="preserve"> implementations for the various different column types. In a little "micro-framework" we support expandable columns (those with a "+" button in the header allowing the user to expand more details for that column), columns with CSS styles that travel with the column as the column moves to the right or the left in the table, as well as sortable columns. A special column base class exists to represent </w:t>
-      </w:r>
-      <w:r>
-        <w:rPr>
-          <w:i/>
-        </w:rPr>
-        <w:t>Double</w:t>
-      </w:r>
-      <w:r>
-        <w:t xml:space="preserve"> values. This column type displays a colored bar, symbolizing the relative value's magnitude, compared to the other values in the column.</w:t>
-      </w:r>
-    </w:p>
-    <w:p>
-      <w:r>
-        <w:t xml:space="preserve">A column class is implemented as a subclass of </w:t>
-      </w:r>
-      <w:r>
-        <w:rPr>
-          <w:i/>
-        </w:rPr>
-        <w:t>SortableColumn</w:t>
-      </w:r>
-      <w:r>
-        <w:t xml:space="preserve">. </w:t>
-      </w:r>
-      <w:r>
-        <w:t xml:space="preserve">If the column is to display a numeric value where comparing between values makes sense, consider using a </w:t>
-      </w:r>
-      <w:r>
-        <w:rPr>
-          <w:i/>
-        </w:rPr>
-        <w:t>FormattedDoubleLegDetailColumn</w:t>
-      </w:r>
-      <w:r>
-        <w:t xml:space="preserve"> which displays a bar in the value's background, indicating the value's magnitude.</w:t>
-      </w:r>
-      <w:r>
-        <w:t xml:space="preserve"> To make this column type widely applicable, its constructor accepts a </w:t>
-      </w:r>
-      <w:r>
-        <w:rPr>
-          <w:i/>
-        </w:rPr>
-        <w:t>LegDetailField</w:t>
-      </w:r>
-      <w:r>
-        <w:t xml:space="preserve"> value which is responsible for computing or extracting the value to be displayed from a </w:t>
-      </w:r>
-      <w:r>
-        <w:rPr>
-          <w:i/>
-        </w:rPr>
-        <w:t>LeaderboardRowDTO</w:t>
-      </w:r>
-      <w:r>
-        <w:t xml:space="preserve"> object.</w:t>
-      </w:r>
-    </w:p>
-    <w:p>
-      <w:r>
-        <w:t xml:space="preserve">A column which may itself have details should be implemented as a subclass of </w:t>
-      </w:r>
-      <w:r>
-        <w:rPr>
-          <w:i/>
-        </w:rPr>
-        <w:t>ExpandableSortableColumn</w:t>
-      </w:r>
-      <w:r>
-        <w:t xml:space="preserve">, implementing the </w:t>
-      </w:r>
-      <w:r>
-        <w:rPr>
-          <w:i/>
-        </w:rPr>
-        <w:t>getDetailColumnMap</w:t>
-      </w:r>
-      <w:r>
-        <w:t xml:space="preserve"> method to specify the detail columns, as explained later in </w:t>
-      </w:r>
-      <w:r>
-        <w:fldChar w:fldCharType="begin"/>
-      </w:r>
-      <w:r>
-        <w:instrText xml:space="preserve"> REF _Ref341078256 \h  \* MERGEFORMAT </w:instrText>
-      </w:r>
-      <w:r>
-        <w:fldChar w:fldCharType="separate"/>
-      </w:r>
-      <w:r>
-        <w:rPr>
-          <w:i/>
-        </w:rPr>
-        <w:t>Adding to Parent Column's Detail Column Map</w:t>
-      </w:r>
-      <w:r>
-        <w:fldChar w:fldCharType="end"/>
-      </w:r>
-      <w:r>
-        <w:t>.</w:t>
-      </w:r>
-    </w:p>
-    <w:p>
-      <w:pPr>
-        <w:pStyle w:val="Heading3"/>
-      </w:pPr>
-      <w:bookmarkStart w:id="48" w:name="_Toc219444801"/>
-      <w:r>
-        <w:t>Extending DetailType</w:t>
-      </w:r>
-      <w:bookmarkEnd w:id="48"/>
-    </w:p>
-    <w:p>
-      <w:r>
-        <w:t xml:space="preserve">The enumeration type </w:t>
-      </w:r>
-      <w:r>
-        <w:rPr>
-          <w:i/>
-        </w:rPr>
-        <w:t>DetailType</w:t>
-      </w:r>
-      <w:r>
-        <w:t xml:space="preserve"> has a literal for each column type available. The literal describes the column's precision as a number of decimals (not used for non-numeric column types) and the default sorting order.</w:t>
-      </w:r>
-    </w:p>
-    <w:p>
-      <w:r>
-        <w:t xml:space="preserve">To make the new </w:t>
-      </w:r>
-      <w:r>
-        <w:rPr>
-          <w:i/>
-        </w:rPr>
-        <w:t>DetailType</w:t>
-      </w:r>
-      <w:r>
-        <w:t xml:space="preserve"> literal displayable, </w:t>
-      </w:r>
-      <w:r>
-        <w:rPr>
-          <w:i/>
-        </w:rPr>
-        <w:t>DetailTypeFormatter.format</w:t>
-      </w:r>
-      <w:r>
-        <w:t xml:space="preserve"> needs to be extended by a corresponding </w:t>
-      </w:r>
-      <w:r>
-        <w:rPr>
-          <w:i/>
-        </w:rPr>
-        <w:t>case</w:t>
-      </w:r>
-      <w:r>
-        <w:t xml:space="preserve"> clause so that it supports the new literal.</w:t>
-      </w:r>
-    </w:p>
-    <w:p>
-      <w:pPr>
-        <w:pStyle w:val="Heading3"/>
-      </w:pPr>
       <w:bookmarkStart w:id="49" w:name="_Toc219444802"/>
       <w:r>
-        <w:lastRenderedPageBreak/>
         <w:t>Adding to List of Available Columns</w:t>
       </w:r>
       <w:bookmarkEnd w:id="49"/>
@@ -8662,7 +8692,11 @@
         <w:t xml:space="preserve"> interface that needs to be implemented for an integration with a regatta management system.</w:t>
       </w:r>
       <w:r>
-        <w:t xml:space="preserve"> An instance of the resulting type then has to be added to the OSGi service registry. Usually, this happens in an OSGi bundle activator of a bundle dedicated to the result import from the regatta</w:t>
+        <w:t xml:space="preserve"> An instance of the resulting type then has to be added to the OSGi service registry. Usually, this happens in an OSGi bundle </w:t>
+      </w:r>
+      <w:r>
+        <w:lastRenderedPageBreak/>
+        <w:t>activator of a bundle dedicated to the result import from the regatta</w:t>
       </w:r>
       <w:r>
         <w:t xml:space="preserve"> management system to integrate</w:t>
@@ -8890,85 +8924,414 @@
     </w:p>
     <w:p>
       <w:r>
+        <w:t xml:space="preserve">When the bundle has been activated successfully in the OSGi container, then when a user triggers a result import, the importer will be </w:t>
+      </w:r>
+      <w:r>
+        <w:t>asked for its results available so that the user can select them.</w:t>
+      </w:r>
+    </w:p>
+    <w:p>
+      <w:r>
+        <w:t xml:space="preserve">See the Javadocs and the existing implementations of the </w:t>
+      </w:r>
+      <w:r>
+        <w:rPr>
+          <w:i/>
+        </w:rPr>
+        <w:t>ScoreCorrectionProvider</w:t>
+      </w:r>
+      <w:r>
+        <w:t xml:space="preserve"> interface for more details.</w:t>
+      </w:r>
+    </w:p>
+    <w:p>
+      <w:pPr>
+        <w:pStyle w:val="Heading2"/>
+      </w:pPr>
+      <w:bookmarkStart w:id="55" w:name="_Toc219444806"/>
+      <w:r>
+        <w:t xml:space="preserve">Adding a </w:t>
+      </w:r>
+      <w:r>
+        <w:t>Maintainable Property on a Leaderboard</w:t>
+      </w:r>
+      <w:bookmarkEnd w:id="55"/>
+    </w:p>
+    <w:p>
+      <w:r>
+        <w:t>Using the example of the already existing property "factor" on the leaderboard columns, this section explains what needs to be done to add such a property.</w:t>
+      </w:r>
+    </w:p>
+    <w:p>
+      <w:pPr>
+        <w:pStyle w:val="Heading3"/>
+      </w:pPr>
+      <w:bookmarkStart w:id="56" w:name="_Toc219444807"/>
+      <w:r>
+        <w:t>Domain Model</w:t>
+      </w:r>
+      <w:bookmarkEnd w:id="56"/>
+    </w:p>
+    <w:p>
+      <w:r>
+        <w:t xml:space="preserve">The structure of a leaderboard with its attached entities such as score corrections, discarding rules and the leaderboard column details are formalized by the </w:t>
+      </w:r>
+      <w:r>
+        <w:rPr>
+          <w:i/>
+        </w:rPr>
+        <w:t>Leaderboard</w:t>
+      </w:r>
+      <w:r>
+        <w:t xml:space="preserve"> interface and what is reachable from there.</w:t>
+      </w:r>
+      <w:r>
+        <w:t xml:space="preserve"> To capture an extension, usually one or more of those interfaces and corresponding implementation classes </w:t>
+      </w:r>
+      <w:r>
+        <w:t>require extensions.</w:t>
+      </w:r>
+      <w:r>
+        <w:t xml:space="preserve"> For example, the </w:t>
+      </w:r>
+      <w:r>
+        <w:rPr>
+          <w:i/>
+        </w:rPr>
+        <w:t>factor</w:t>
+      </w:r>
+      <w:r>
+        <w:t xml:space="preserve"> property needed to be added to the </w:t>
+      </w:r>
+      <w:r>
+        <w:rPr>
+          <w:i/>
+        </w:rPr>
+        <w:t>RaceColumn</w:t>
+      </w:r>
+      <w:r>
+        <w:t xml:space="preserve"> interface</w:t>
+      </w:r>
+      <w:r>
+        <w:t xml:space="preserve"> in the form of the </w:t>
+      </w:r>
+      <w:r>
+        <w:rPr>
+          <w:i/>
+        </w:rPr>
+        <w:t>getFactor():double</w:t>
+      </w:r>
+      <w:r>
+        <w:t xml:space="preserve"> </w:t>
+      </w:r>
+      <w:r>
+        <w:t xml:space="preserve">and </w:t>
+      </w:r>
+      <w:r>
+        <w:rPr>
+          <w:i/>
+        </w:rPr>
+        <w:t>setFactor(double)</w:t>
+      </w:r>
+      <w:r>
+        <w:t xml:space="preserve"> </w:t>
+      </w:r>
+      <w:r>
+        <w:t>method</w:t>
+      </w:r>
+      <w:r>
+        <w:t>s</w:t>
+      </w:r>
+      <w:r>
+        <w:t xml:space="preserve">, implemented mainly by </w:t>
+      </w:r>
+      <w:r>
+        <w:rPr>
+          <w:i/>
+        </w:rPr>
+        <w:t>SimpleAbstractRaceColumn</w:t>
+      </w:r>
+      <w:r>
+        <w:t>.</w:t>
+      </w:r>
+    </w:p>
+    <w:p>
+      <w:pPr>
+        <w:pStyle w:val="Heading3"/>
+      </w:pPr>
+      <w:bookmarkStart w:id="57" w:name="_Toc219444808"/>
+      <w:r>
+        <w:t>Cache Invalidation</w:t>
+      </w:r>
+      <w:bookmarkEnd w:id="57"/>
+    </w:p>
+    <w:p>
+      <w:r>
+        <w:t xml:space="preserve">Usually, a new property along the leaderboard data model has effects on the results of </w:t>
+      </w:r>
+      <w:r>
+        <w:rPr>
+          <w:i/>
+        </w:rPr>
+        <w:t>SailingServiceImpl.computeLeaderboardByName</w:t>
+      </w:r>
+      <w:r>
+        <w:t xml:space="preserve"> method which are cached. In this case, a cached leaderboard needs to be invalidated when the </w:t>
+      </w:r>
+      <w:r>
+        <w:t xml:space="preserve">new </w:t>
+      </w:r>
+      <w:r>
+        <w:t>property is updated.</w:t>
+      </w:r>
+      <w:r>
+        <w:t xml:space="preserve"> For this purpose, the cache needs to observe the object changed, directly or transitively. </w:t>
+      </w:r>
+      <w:r>
+        <w:t xml:space="preserve">The </w:t>
+      </w:r>
+      <w:r>
+        <w:rPr>
+          <w:i/>
+        </w:rPr>
+        <w:t>LeaderboardDTOCache</w:t>
+      </w:r>
+      <w:r>
+        <w:t xml:space="preserve"> class already maintains observer patterns using the </w:t>
+      </w:r>
+      <w:r>
+        <w:rPr>
+          <w:i/>
+        </w:rPr>
+        <w:t>ScoreCorrectionListener</w:t>
+      </w:r>
+      <w:r>
+        <w:t xml:space="preserve"> interface and the </w:t>
+      </w:r>
+      <w:r>
+        <w:rPr>
+          <w:i/>
+        </w:rPr>
+        <w:t>RaceColumnListener</w:t>
+      </w:r>
+      <w:r>
+        <w:t xml:space="preserve"> interface, observing each cached leaderboard's score corrections for changes, and listening for changes in the leaderboard's column structure and the column's attached races.</w:t>
+      </w:r>
+      <w:r>
+        <w:t xml:space="preserve"> Additionally, each tracked race associated with the leaderboard is observed already with a </w:t>
+      </w:r>
+      <w:r>
+        <w:rPr>
+          <w:i/>
+        </w:rPr>
+        <w:t>RaceChangeListener</w:t>
+      </w:r>
+      <w:r>
+        <w:t xml:space="preserve"> instance also managed by the </w:t>
+      </w:r>
+      <w:r>
+        <w:rPr>
+          <w:i/>
+        </w:rPr>
+        <w:t>LeaderboardDTOCache</w:t>
+      </w:r>
+      <w:r>
+        <w:t xml:space="preserve"> class.</w:t>
+      </w:r>
+    </w:p>
+    <w:p>
+      <w:r>
+        <w:t xml:space="preserve">It is therefore convenient if a change of the new property can be "funneled" into any of those existing observer relationships between the leaderboard and the </w:t>
+      </w:r>
+      <w:r>
+        <w:rPr>
+          <w:i/>
+        </w:rPr>
+        <w:t>LeaderboardDTOCache</w:t>
+      </w:r>
+      <w:r>
+        <w:t xml:space="preserve">. </w:t>
+      </w:r>
+      <w:r>
+        <w:t xml:space="preserve">In case of our example </w:t>
+      </w:r>
+      <w:r>
+        <w:rPr>
+          <w:i/>
+        </w:rPr>
+        <w:t>factor</w:t>
+      </w:r>
+      <w:r>
+        <w:t xml:space="preserve"> property the solution was adding a method </w:t>
+      </w:r>
+      <w:r>
+        <w:rPr>
+          <w:i/>
+        </w:rPr>
+        <w:t>factorChanged</w:t>
+      </w:r>
+      <w:r>
+        <w:t xml:space="preserve"> to the </w:t>
+      </w:r>
+      <w:r>
+        <w:rPr>
+          <w:i/>
+        </w:rPr>
+        <w:t>RaceColumnListener</w:t>
+      </w:r>
+      <w:r>
+        <w:t xml:space="preserve"> interface and letting </w:t>
+      </w:r>
+      <w:r>
+        <w:rPr>
+          <w:i/>
+        </w:rPr>
+        <w:t>LeaderboardDTOCache</w:t>
+      </w:r>
+      <w:r>
+        <w:t xml:space="preserve">'s </w:t>
+      </w:r>
+      <w:r>
+        <w:rPr>
+          <w:i/>
+        </w:rPr>
+        <w:t>RaceColumnListener</w:t>
+      </w:r>
+      <w:r>
+        <w:t xml:space="preserve"> implementation remove the leaderboard </w:t>
+      </w:r>
+      <w:r>
+        <w:t xml:space="preserve">from the cache </w:t>
+      </w:r>
+      <w:r>
+        <w:t xml:space="preserve">whose column </w:t>
+      </w:r>
+      <w:r>
+        <w:t>had its factor change</w:t>
+      </w:r>
+      <w:r>
+        <w:t>d</w:t>
+      </w:r>
+      <w:r>
+        <w:t>.</w:t>
+      </w:r>
+    </w:p>
+    <w:p>
+      <w:pPr>
+        <w:pStyle w:val="Heading3"/>
+      </w:pPr>
+      <w:bookmarkStart w:id="58" w:name="_Toc219444809"/>
+      <w:r>
+        <w:t>User Interface</w:t>
+      </w:r>
+      <w:bookmarkEnd w:id="58"/>
+    </w:p>
+    <w:p>
+      <w:r>
+        <w:t xml:space="preserve">We so far have implemented two typical styles for editing server-side properties. One uses modal pop-up dialogs, such as implemented, e.g., by the class </w:t>
+      </w:r>
+      <w:r>
+        <w:rPr>
+          <w:i/>
+        </w:rPr>
+        <w:t>FlexibleLeaderboardEditDialog</w:t>
+      </w:r>
+      <w:r>
+        <w:t xml:space="preserve">. The class is a transitive </w:t>
+      </w:r>
+      <w:r>
         <w:lastRenderedPageBreak/>
-        <w:t xml:space="preserve">When the bundle has been activated successfully in the OSGi container, then when a user triggers a result import, the importer will be </w:t>
-      </w:r>
-      <w:r>
-        <w:t>asked for its results available so that the user can select them.</w:t>
-      </w:r>
-    </w:p>
-    <w:p>
-      <w:r>
-        <w:t xml:space="preserve">See the Javadocs and the existing implementations of the </w:t>
-      </w:r>
-      <w:r>
-        <w:rPr>
-          <w:i/>
-        </w:rPr>
-        <w:t>ScoreCorrectionProvider</w:t>
-      </w:r>
-      <w:r>
-        <w:t xml:space="preserve"> interface for more details.</w:t>
-      </w:r>
-    </w:p>
-    <w:p>
-      <w:pPr>
-        <w:pStyle w:val="Heading2"/>
-      </w:pPr>
-      <w:bookmarkStart w:id="55" w:name="_Toc219444806"/>
-      <w:r>
-        <w:t xml:space="preserve">Adding a </w:t>
-      </w:r>
-      <w:r>
-        <w:t>Maintainable Property on a Leaderboard</w:t>
-      </w:r>
-      <w:bookmarkEnd w:id="55"/>
-    </w:p>
-    <w:p>
-      <w:r>
-        <w:t>Using the example of the already existing property "factor" on the leaderboard columns, this section explains what needs to be done to add such a property.</w:t>
+        <w:t xml:space="preserve">subclass of </w:t>
+      </w:r>
+      <w:r>
+        <w:rPr>
+          <w:i/>
+        </w:rPr>
+        <w:t>DataEntryDialog&lt;E&gt;</w:t>
+      </w:r>
+      <w:r>
+        <w:t xml:space="preserve"> which implements a micro-framework for any type of pop-up and data capturing dialog.</w:t>
+      </w:r>
+    </w:p>
+    <w:p>
+      <w:r>
+        <w:t xml:space="preserve">In particular, with these dialogs comes some support for Enter/Esc key handling. To use it, UI data entry controls for the dialog need to be created using the </w:t>
+      </w:r>
+      <w:r>
+        <w:rPr>
+          <w:i/>
+        </w:rPr>
+        <w:t>create...(...)</w:t>
+      </w:r>
+      <w:r>
+        <w:t xml:space="preserve"> methods of the </w:t>
+      </w:r>
+      <w:r>
+        <w:rPr>
+          <w:i/>
+        </w:rPr>
+        <w:t>DataEntryDialog</w:t>
+      </w:r>
+      <w:r>
+        <w:t xml:space="preserve"> class, for example </w:t>
+      </w:r>
+      <w:r>
+        <w:rPr>
+          <w:i/>
+        </w:rPr>
+        <w:t>createCheckbox(String)</w:t>
+      </w:r>
+      <w:r>
+        <w:t xml:space="preserve">. </w:t>
+      </w:r>
+      <w:r>
+        <w:t>The UI controls returned already have the keyboard interaction listeners necessary for Enter/Esc handling registered.</w:t>
+      </w:r>
+    </w:p>
+    <w:p>
+      <w:r>
+        <w:t xml:space="preserve">The micro-framework around </w:t>
+      </w:r>
+      <w:r>
+        <w:rPr>
+          <w:i/>
+        </w:rPr>
+        <w:t>DataEntryDialog</w:t>
+      </w:r>
+      <w:r>
+        <w:t xml:space="preserve"> support immediate validation and error message display. If the validator passed to the dialog's constructor considers the current values invalid, an error message constructed by the validator will be displayed in the dialog box, and the OK button will be disabled.</w:t>
+      </w:r>
+    </w:p>
+    <w:p>
+      <w:r>
+        <w:t xml:space="preserve">The second option for manipulating properties on the server is an in-place editing facility on the page displaying the data to be modified. For example, several of the tables that show server-side data such as leaderboards, leaderboard groups or leaderboard columns have a delete icon in the icon bar which is implemented by the class </w:t>
+      </w:r>
+      <w:r>
+        <w:rPr>
+          <w:i/>
+        </w:rPr>
+        <w:t>ImagesBarCell</w:t>
+      </w:r>
+      <w:r>
+        <w:t>.</w:t>
       </w:r>
     </w:p>
     <w:p>
       <w:pPr>
         <w:pStyle w:val="Heading3"/>
       </w:pPr>
-      <w:bookmarkStart w:id="56" w:name="_Toc219444807"/>
-      <w:r>
-        <w:t>Domain Model</w:t>
-      </w:r>
-      <w:bookmarkEnd w:id="56"/>
-    </w:p>
-    <w:p>
-      <w:r>
-        <w:t xml:space="preserve">The structure of a leaderboard with its attached entities such as score corrections, discarding rules and the leaderboard column details are formalized by the </w:t>
-      </w:r>
-      <w:r>
-        <w:rPr>
-          <w:i/>
-        </w:rPr>
-        <w:t>Leaderboard</w:t>
-      </w:r>
-      <w:r>
-        <w:t xml:space="preserve"> interface and what is reachable from there.</w:t>
-      </w:r>
-      <w:r>
-        <w:t xml:space="preserve"> To capture an extension, usually one or more of those interfaces and corresponding implementation classes </w:t>
-      </w:r>
-      <w:r>
-        <w:t>require extensions.</w:t>
-      </w:r>
-      <w:r>
-        <w:t xml:space="preserve"> For example, the </w:t>
-      </w:r>
-      <w:r>
-        <w:rPr>
-          <w:i/>
-        </w:rPr>
-        <w:t>factor</w:t>
-      </w:r>
-      <w:r>
-        <w:t xml:space="preserve"> property needed to be added to the </w:t>
+      <w:bookmarkStart w:id="59" w:name="_Toc219444810"/>
+      <w:r>
+        <w:t>Persistence Layer</w:t>
+      </w:r>
+      <w:bookmarkEnd w:id="59"/>
+    </w:p>
+    <w:p>
+      <w:r>
+        <w:t xml:space="preserve">Server state changes that need to be preserved across server restarts need to be stored persistently in the database, currently a MongoDB instance. </w:t>
+      </w:r>
+      <w:r>
+        <w:t xml:space="preserve">For example, if an extension is designed for the </w:t>
       </w:r>
       <w:r>
         <w:rPr>
@@ -8977,83 +9340,223 @@
         <w:t>RaceColumn</w:t>
       </w:r>
       <w:r>
-        <w:t xml:space="preserve"> interface</w:t>
-      </w:r>
-      <w:r>
-        <w:t xml:space="preserve"> in the form of the </w:t>
-      </w:r>
-      <w:r>
-        <w:rPr>
-          <w:i/>
-        </w:rPr>
-        <w:t>getFactor():double</w:t>
+        <w:t xml:space="preserve"> interface and its implementing classes, the methods responsible for storing and loading objects of those types during storing and loading a leaderboard need to be extended accordingly.</w:t>
+      </w:r>
+    </w:p>
+    <w:p>
+      <w:r>
+        <w:t xml:space="preserve">For the domain objects which are independent of any particular tracking provider, the class </w:t>
+      </w:r>
+      <w:r>
+        <w:rPr>
+          <w:i/>
+        </w:rPr>
+        <w:t>com.sap.sailing.domain.persistence.impl.MongoObjectFactoryImpl</w:t>
+      </w:r>
+      <w:r>
+        <w:t xml:space="preserve"> is responsible for </w:t>
+      </w:r>
+      <w:r>
+        <w:t xml:space="preserve">storing objects to MongoDB. A leaderboard is stored by the method </w:t>
+      </w:r>
+      <w:r>
+        <w:rPr>
+          <w:i/>
+        </w:rPr>
+        <w:t>storeLeaderboard(Leaderboard)</w:t>
+      </w:r>
+      <w:r>
+        <w:t xml:space="preserve">. The database used is passed to the </w:t>
+      </w:r>
+      <w:r>
+        <w:rPr>
+          <w:i/>
+        </w:rPr>
+        <w:t>MongoObjectFactory</w:t>
+      </w:r>
+      <w:r>
+        <w:t xml:space="preserve">'s constructor which in turn is configured by the </w:t>
+      </w:r>
+      <w:r>
+        <w:rPr>
+          <w:i/>
+        </w:rPr>
+        <w:t>MongoFactoryImpl</w:t>
+      </w:r>
+      <w:r>
+        <w:t xml:space="preserve"> class, which in turn </w:t>
+      </w:r>
+      <w:r>
+        <w:t xml:space="preserve">gets its properties set by the bundle activator which </w:t>
+      </w:r>
+      <w:r>
+        <w:t xml:space="preserve">reads the configuration properties, particularly the hostname and port number of the MongoDB instance to connect to, from the </w:t>
+      </w:r>
+      <w:r>
+        <w:t>OSGi context / system properties.</w:t>
+      </w:r>
+    </w:p>
+    <w:p>
+      <w:r>
+        <w:t xml:space="preserve">In order to store extensions, the </w:t>
+      </w:r>
+      <w:r>
+        <w:rPr>
+          <w:i/>
+        </w:rPr>
+        <w:t>DBObject</w:t>
+      </w:r>
+      <w:r>
+        <w:t xml:space="preserve"> instances that are stored to the database need to be extended accordingly. Check out, for example, the method </w:t>
+      </w:r>
+      <w:r>
+        <w:rPr>
+          <w:i/>
+        </w:rPr>
+        <w:t>storeColumnFactors</w:t>
+      </w:r>
+      <w:r>
+        <w:t xml:space="preserve"> which was added rather recently to support individual multipliers for leaderboard columns.</w:t>
+      </w:r>
+    </w:p>
+    <w:p>
+      <w:pPr>
+        <w:pStyle w:val="Heading3"/>
+      </w:pPr>
+      <w:bookmarkStart w:id="60" w:name="_Toc219444811"/>
+      <w:r>
+        <w:t>Replication</w:t>
+      </w:r>
+      <w:bookmarkEnd w:id="60"/>
+    </w:p>
+    <w:p>
+      <w:r>
+        <w:t xml:space="preserve">Server state changes are usually relevant for replication. </w:t>
+      </w:r>
+      <w:r>
+        <w:t xml:space="preserve">To ensure consistent replication to all replicas, the implementation of an </w:t>
+      </w:r>
+      <w:r>
+        <w:rPr>
+          <w:i/>
+        </w:rPr>
+        <w:t>Operation</w:t>
+      </w:r>
+      <w:r>
+        <w:t xml:space="preserve"> class describing and serializing the change </w:t>
+      </w:r>
+      <w:r>
+        <w:t>is required.</w:t>
+      </w:r>
+    </w:p>
+    <w:p>
+      <w:r>
+        <w:t xml:space="preserve">The class </w:t>
+      </w:r>
+      <w:r>
+        <w:rPr>
+          <w:i/>
+        </w:rPr>
+        <w:t>CreateFlexibleLeaderboard</w:t>
+      </w:r>
+      <w:r>
+        <w:t xml:space="preserve"> may serve as a typical example of such an operation class. It holds the fields necessary to parameterize the method call to the </w:t>
+      </w:r>
+      <w:r>
+        <w:rPr>
+          <w:i/>
+        </w:rPr>
+        <w:t>RacingEventService</w:t>
+      </w:r>
+      <w:r>
+        <w:t xml:space="preserve"> object to which it can be applied (see the </w:t>
+      </w:r>
+      <w:r>
+        <w:rPr>
+          <w:i/>
+        </w:rPr>
+        <w:t>internalApplyTo</w:t>
       </w:r>
       <w:r>
         <w:t xml:space="preserve"> </w:t>
       </w:r>
       <w:r>
-        <w:t xml:space="preserve">and </w:t>
-      </w:r>
-      <w:r>
-        <w:rPr>
-          <w:i/>
-        </w:rPr>
-        <w:t>setFactor(double)</w:t>
+        <w:t>method</w:t>
+      </w:r>
+      <w:r>
+        <w:t>)</w:t>
+      </w:r>
+      <w:r>
+        <w:t>.</w:t>
+      </w:r>
+    </w:p>
+    <w:p>
+      <w:r>
+        <w:t xml:space="preserve">Most of the operation classes are instantiated in methods of the </w:t>
+      </w:r>
+      <w:r>
+        <w:rPr>
+          <w:i/>
+        </w:rPr>
+        <w:t>SailingServiceImpl</w:t>
+      </w:r>
+      <w:r>
+        <w:t xml:space="preserve"> class which currently handles all incoming client requests. To stay with the example, if in the client the creation of a flexible leaderboard is requested, the </w:t>
+      </w:r>
+      <w:r>
+        <w:rPr>
+          <w:i/>
+        </w:rPr>
+        <w:t>createFlexibleLeaderboard</w:t>
+      </w:r>
+      <w:r>
+        <w:t xml:space="preserve"> operation is invoked on the </w:t>
+      </w:r>
+      <w:r>
+        <w:rPr>
+          <w:i/>
+        </w:rPr>
+        <w:t>SailingServiceImpl</w:t>
       </w:r>
       <w:r>
         <w:t xml:space="preserve"> </w:t>
       </w:r>
       <w:r>
-        <w:t>method</w:t>
-      </w:r>
-      <w:r>
-        <w:t>s</w:t>
-      </w:r>
-      <w:r>
-        <w:t xml:space="preserve">, implemented mainly by </w:t>
-      </w:r>
-      <w:r>
-        <w:rPr>
-          <w:i/>
-        </w:rPr>
-        <w:t>SimpleAbstractRaceColumn</w:t>
-      </w:r>
-      <w:r>
-        <w:t>.</w:t>
-      </w:r>
-    </w:p>
-    <w:p>
-      <w:pPr>
-        <w:pStyle w:val="Heading3"/>
-      </w:pPr>
-      <w:bookmarkStart w:id="57" w:name="_Toc219444808"/>
-      <w:r>
-        <w:t>Cache Invalidation</w:t>
-      </w:r>
-      <w:bookmarkEnd w:id="57"/>
-    </w:p>
-    <w:p>
-      <w:r>
-        <w:t xml:space="preserve">Usually, a new property along the leaderboard data model has effects on the results of </w:t>
-      </w:r>
-      <w:r>
-        <w:rPr>
-          <w:i/>
-        </w:rPr>
-        <w:t>SailingServiceImpl.computeLeaderboardByName</w:t>
-      </w:r>
-      <w:r>
-        <w:t xml:space="preserve"> method which are cached. In this case, a cached leaderboard needs to be invalidated when the </w:t>
-      </w:r>
-      <w:r>
-        <w:t xml:space="preserve">new </w:t>
-      </w:r>
-      <w:r>
-        <w:t>property is updated.</w:t>
-      </w:r>
-      <w:r>
-        <w:t xml:space="preserve"> For this purpose, the cache needs to observe the object changed, directly or transitively. </w:t>
-      </w:r>
+        <w:lastRenderedPageBreak/>
+        <w:t xml:space="preserve">remote servlet class. </w:t>
+      </w:r>
+      <w:r>
+        <w:t xml:space="preserve">It creates an instance of </w:t>
+      </w:r>
+      <w:r>
+        <w:rPr>
+          <w:i/>
+        </w:rPr>
+        <w:t>CreateFlexibleLeaderboard</w:t>
+      </w:r>
+      <w:r>
+        <w:t xml:space="preserve"> based on the parameters passed to the </w:t>
+      </w:r>
+      <w:r>
+        <w:rPr>
+          <w:i/>
+        </w:rPr>
+        <w:t>SailingServiceImpl</w:t>
+      </w:r>
+      <w:r>
+        <w:t xml:space="preserve"> method call and applies the operation to the </w:t>
+      </w:r>
+      <w:r>
+        <w:rPr>
+          <w:i/>
+        </w:rPr>
+        <w:t>RacingEventService</w:t>
+      </w:r>
+      <w:r>
+        <w:t xml:space="preserve"> instance obtained through the OSGi service registry.</w:t>
+      </w:r>
+    </w:p>
+    <w:p>
       <w:r>
         <w:t xml:space="preserve">The </w:t>
       </w:r>
@@ -9061,379 +9564,10 @@
         <w:rPr>
           <w:i/>
         </w:rPr>
-        <w:t>LeaderboardDTOCache</w:t>
-      </w:r>
-      <w:r>
-        <w:t xml:space="preserve"> class already maintains observer patterns using the </w:t>
-      </w:r>
-      <w:r>
-        <w:rPr>
-          <w:i/>
-        </w:rPr>
-        <w:t>ScoreCorrectionListener</w:t>
-      </w:r>
-      <w:r>
-        <w:t xml:space="preserve"> interface and the </w:t>
-      </w:r>
-      <w:r>
-        <w:rPr>
-          <w:i/>
-        </w:rPr>
-        <w:t>RaceColumnListener</w:t>
-      </w:r>
-      <w:r>
-        <w:t xml:space="preserve"> interface, observing each cached leaderboard's score corrections for changes, and listening for changes in the leaderboard's column structure and the column's attached races.</w:t>
-      </w:r>
-      <w:r>
-        <w:t xml:space="preserve"> Additionally, each tracked race associated with the leaderboard is observed already with a </w:t>
-      </w:r>
-      <w:r>
-        <w:rPr>
-          <w:i/>
-        </w:rPr>
-        <w:t>RaceChangeListener</w:t>
-      </w:r>
-      <w:r>
-        <w:t xml:space="preserve"> instance also managed by the </w:t>
-      </w:r>
-      <w:r>
-        <w:rPr>
-          <w:i/>
-        </w:rPr>
-        <w:t>LeaderboardDTOCache</w:t>
-      </w:r>
-      <w:r>
-        <w:t xml:space="preserve"> class.</w:t>
-      </w:r>
-    </w:p>
-    <w:p>
-      <w:r>
-        <w:t xml:space="preserve">It is therefore convenient if a change of the new property can be "funneled" into any of those existing observer relationships between the leaderboard and the </w:t>
-      </w:r>
-      <w:r>
-        <w:rPr>
-          <w:i/>
-        </w:rPr>
-        <w:t>LeaderboardDTOCache</w:t>
-      </w:r>
-      <w:r>
-        <w:t xml:space="preserve">. </w:t>
-      </w:r>
-      <w:r>
-        <w:t xml:space="preserve">In case of our example </w:t>
-      </w:r>
-      <w:r>
-        <w:rPr>
-          <w:i/>
-        </w:rPr>
-        <w:t>factor</w:t>
-      </w:r>
-      <w:r>
-        <w:t xml:space="preserve"> property the solution was adding a method </w:t>
-      </w:r>
-      <w:r>
-        <w:rPr>
-          <w:i/>
-        </w:rPr>
-        <w:t>factorChanged</w:t>
-      </w:r>
-      <w:r>
-        <w:t xml:space="preserve"> to the </w:t>
-      </w:r>
-      <w:r>
-        <w:rPr>
-          <w:i/>
-        </w:rPr>
-        <w:t>RaceColumnListener</w:t>
-      </w:r>
-      <w:r>
-        <w:t xml:space="preserve"> interface and letting </w:t>
-      </w:r>
-      <w:r>
-        <w:rPr>
-          <w:i/>
-        </w:rPr>
-        <w:t>LeaderboardDTOCache</w:t>
-      </w:r>
-      <w:r>
-        <w:t xml:space="preserve">'s </w:t>
-      </w:r>
-      <w:r>
-        <w:rPr>
-          <w:i/>
-        </w:rPr>
-        <w:t>RaceColumnListener</w:t>
-      </w:r>
-      <w:r>
-        <w:t xml:space="preserve"> implementation remove the leaderboard </w:t>
-      </w:r>
-      <w:r>
-        <w:t xml:space="preserve">from the cache </w:t>
-      </w:r>
-      <w:r>
-        <w:t xml:space="preserve">whose column </w:t>
-      </w:r>
-      <w:r>
-        <w:t>had its factor change</w:t>
-      </w:r>
-      <w:r>
-        <w:t>d</w:t>
-      </w:r>
-      <w:r>
-        <w:t>.</w:t>
-      </w:r>
-    </w:p>
-    <w:p>
-      <w:pPr>
-        <w:pStyle w:val="Heading3"/>
-      </w:pPr>
-      <w:bookmarkStart w:id="58" w:name="_Toc219444809"/>
-      <w:r>
-        <w:t>User Interface</w:t>
-      </w:r>
-      <w:bookmarkEnd w:id="58"/>
-    </w:p>
-    <w:p>
-      <w:r>
-        <w:t xml:space="preserve">We so far have implemented two typical styles for editing server-side properties. One uses modal pop-up dialogs, such as implemented, e.g., by the class </w:t>
-      </w:r>
-      <w:r>
-        <w:rPr>
-          <w:i/>
-        </w:rPr>
-        <w:t>FlexibleLeaderboardEditDialog</w:t>
-      </w:r>
-      <w:r>
-        <w:t xml:space="preserve">. The class is a transitive subclass of </w:t>
-      </w:r>
-      <w:r>
-        <w:rPr>
-          <w:i/>
-        </w:rPr>
-        <w:t>DataEntryDialog&lt;E&gt;</w:t>
-      </w:r>
-      <w:r>
-        <w:t xml:space="preserve"> which implements a micro-framework for any type of pop-up and data capturing dialog.</w:t>
-      </w:r>
-    </w:p>
-    <w:p>
-      <w:r>
-        <w:t xml:space="preserve">In particular, with these dialogs comes some support for Enter/Esc key handling. To use it, UI data entry controls for the dialog need to be created using the </w:t>
-      </w:r>
-      <w:r>
-        <w:rPr>
-          <w:i/>
-        </w:rPr>
-        <w:t>create...(...)</w:t>
-      </w:r>
-      <w:r>
-        <w:t xml:space="preserve"> methods of the </w:t>
-      </w:r>
-      <w:r>
-        <w:rPr>
-          <w:i/>
-        </w:rPr>
-        <w:t>DataEntryDialog</w:t>
-      </w:r>
-      <w:r>
-        <w:t xml:space="preserve"> class, for example </w:t>
-      </w:r>
-      <w:r>
-        <w:rPr>
-          <w:i/>
-        </w:rPr>
-        <w:t>createCheckbox(String)</w:t>
-      </w:r>
-      <w:r>
-        <w:t xml:space="preserve">. </w:t>
-      </w:r>
-      <w:r>
-        <w:t>The UI controls returned already have the keyboard interaction listeners necessary for Enter/Esc handling registered.</w:t>
-      </w:r>
-    </w:p>
-    <w:p>
-      <w:r>
-        <w:lastRenderedPageBreak/>
-        <w:t xml:space="preserve">The micro-framework around </w:t>
-      </w:r>
-      <w:r>
-        <w:rPr>
-          <w:i/>
-        </w:rPr>
-        <w:t>DataEntryDialog</w:t>
-      </w:r>
-      <w:r>
-        <w:t xml:space="preserve"> support immediate validation and error message display. If the validator passed to the dialog's constructor considers the current values invalid, an error message constructed by the validator will be displayed in the dialog box, and the OK button will be disabled.</w:t>
-      </w:r>
-    </w:p>
-    <w:p>
-      <w:r>
-        <w:t xml:space="preserve">The second option for manipulating properties on the server is an in-place editing facility on the page displaying the data to be modified. For example, several of the tables that show server-side data such as leaderboards, leaderboard groups or leaderboard columns have a delete icon in the icon bar which is implemented by the class </w:t>
-      </w:r>
-      <w:r>
-        <w:rPr>
-          <w:i/>
-        </w:rPr>
-        <w:t>ImagesBarCell</w:t>
-      </w:r>
-      <w:r>
-        <w:t>.</w:t>
-      </w:r>
-    </w:p>
-    <w:p>
-      <w:pPr>
-        <w:pStyle w:val="Heading3"/>
-      </w:pPr>
-      <w:bookmarkStart w:id="59" w:name="_Toc219444810"/>
-      <w:r>
-        <w:t>Persistence Layer</w:t>
-      </w:r>
-      <w:bookmarkEnd w:id="59"/>
-    </w:p>
-    <w:p>
-      <w:r>
-        <w:t xml:space="preserve">Server state changes that need to be preserved across server restarts need to be stored persistently in the database, currently a MongoDB instance. </w:t>
-      </w:r>
-      <w:r>
-        <w:t xml:space="preserve">For example, if an extension is designed for the </w:t>
-      </w:r>
-      <w:r>
-        <w:rPr>
-          <w:i/>
-        </w:rPr>
-        <w:t>RaceColumn</w:t>
-      </w:r>
-      <w:r>
-        <w:t xml:space="preserve"> interface and its implementing classes, the methods responsible for storing and loading objects of those types during storing and loading a leaderboard need to be extended accordingly.</w:t>
-      </w:r>
-    </w:p>
-    <w:p>
-      <w:r>
-        <w:t xml:space="preserve">For the domain objects which are independent of any particular tracking provider, the class </w:t>
-      </w:r>
-      <w:r>
-        <w:rPr>
-          <w:i/>
-        </w:rPr>
-        <w:t>com.sap.sailing.domain.persistence.impl.MongoObjectFactoryImpl</w:t>
-      </w:r>
-      <w:r>
-        <w:t xml:space="preserve"> is responsible for </w:t>
-      </w:r>
-      <w:r>
-        <w:t xml:space="preserve">storing objects to MongoDB. A leaderboard is stored by the method </w:t>
-      </w:r>
-      <w:r>
-        <w:rPr>
-          <w:i/>
-        </w:rPr>
-        <w:t>storeLeaderboard(Leaderboard)</w:t>
-      </w:r>
-      <w:r>
-        <w:t xml:space="preserve">. The database used is passed to the </w:t>
-      </w:r>
-      <w:r>
-        <w:rPr>
-          <w:i/>
-        </w:rPr>
-        <w:t>MongoObjectFactory</w:t>
-      </w:r>
-      <w:r>
-        <w:t xml:space="preserve">'s constructor which in turn is configured by the </w:t>
-      </w:r>
-      <w:r>
-        <w:rPr>
-          <w:i/>
-        </w:rPr>
-        <w:t>MongoFactoryImpl</w:t>
-      </w:r>
-      <w:r>
-        <w:t xml:space="preserve"> class, which in turn </w:t>
-      </w:r>
-      <w:r>
-        <w:t xml:space="preserve">gets its properties set by the bundle activator which </w:t>
-      </w:r>
-      <w:r>
-        <w:t xml:space="preserve">reads the configuration properties, particularly the hostname and port number of the MongoDB instance to connect to, from the </w:t>
-      </w:r>
-      <w:r>
-        <w:t>OSGi context / system properties.</w:t>
-      </w:r>
-    </w:p>
-    <w:p>
-      <w:r>
-        <w:t xml:space="preserve">In order to store extensions, the </w:t>
-      </w:r>
-      <w:r>
-        <w:rPr>
-          <w:i/>
-        </w:rPr>
-        <w:t>DBObject</w:t>
-      </w:r>
-      <w:r>
-        <w:t xml:space="preserve"> instances that are stored to the database need to be extended accordingly. Check out, for example, the method </w:t>
-      </w:r>
-      <w:r>
-        <w:rPr>
-          <w:i/>
-        </w:rPr>
-        <w:t>storeColumnFactors</w:t>
-      </w:r>
-      <w:r>
-        <w:t xml:space="preserve"> which was added rather recently to support individual multipliers for leaderboard columns.</w:t>
-      </w:r>
-    </w:p>
-    <w:p>
-      <w:pPr>
-        <w:pStyle w:val="Heading3"/>
-      </w:pPr>
-      <w:bookmarkStart w:id="60" w:name="_Toc219444811"/>
-      <w:r>
-        <w:t>Replication</w:t>
-      </w:r>
-      <w:bookmarkEnd w:id="60"/>
-    </w:p>
-    <w:p>
-      <w:r>
-        <w:t xml:space="preserve">Server state changes are usually relevant for replication. </w:t>
-      </w:r>
-      <w:r>
-        <w:t xml:space="preserve">To ensure consistent replication to all replicas, the implementation of an </w:t>
-      </w:r>
-      <w:r>
-        <w:rPr>
-          <w:i/>
-        </w:rPr>
-        <w:t>Operation</w:t>
-      </w:r>
-      <w:r>
-        <w:t xml:space="preserve"> class describing and serializing the change </w:t>
-      </w:r>
-      <w:r>
-        <w:t>is required.</w:t>
-      </w:r>
-    </w:p>
-    <w:p>
-      <w:r>
-        <w:t xml:space="preserve">The class </w:t>
-      </w:r>
-      <w:r>
-        <w:rPr>
-          <w:i/>
-        </w:rPr>
-        <w:t>CreateFlexibleLeaderboard</w:t>
-      </w:r>
-      <w:r>
-        <w:t xml:space="preserve"> may serve as a typical example of such an operation class. It holds the fields necessary to parameterize the method call to the </w:t>
-      </w:r>
-      <w:r>
-        <w:rPr>
-          <w:i/>
-        </w:rPr>
         <w:t>RacingEventService</w:t>
       </w:r>
       <w:r>
-        <w:t xml:space="preserve"> object to which it can be applied (see the </w:t>
+        <w:t xml:space="preserve">, in turn, executes the </w:t>
       </w:r>
       <w:r>
         <w:rPr>
@@ -9442,148 +9576,53 @@
         <w:t>internalApplyTo</w:t>
       </w:r>
       <w:r>
+        <w:t xml:space="preserve"> method to perform the changes described by the operation locally and then passes the operation to the replication service for propagation to all replicas registered.</w:t>
+      </w:r>
+      <w:r>
+        <w:t xml:space="preserve"> There, once received, the operation is again applied using the </w:t>
+      </w:r>
+      <w:r>
+        <w:rPr>
+          <w:i/>
+        </w:rPr>
+        <w:t>internalApplyTo</w:t>
+      </w:r>
+      <w:r>
+        <w:t xml:space="preserve"> method.</w:t>
+      </w:r>
+    </w:p>
+    <w:p>
+      <w:r>
+        <w:t xml:space="preserve">Usually, the </w:t>
+      </w:r>
+      <w:r>
+        <w:rPr>
+          <w:i/>
+        </w:rPr>
+        <w:t>internalApplyTo</w:t>
+      </w:r>
+      <w:r>
+        <w:t xml:space="preserve"> implementation makes use of the public methods exposed by </w:t>
+      </w:r>
+      <w:r>
+        <w:rPr>
+          <w:i/>
+        </w:rPr>
+        <w:t>RacingEventService</w:t>
+      </w:r>
+      <w:r>
+        <w:t xml:space="preserve"> to actually perform the changes. Note that there are a few cases in which invoking a method on </w:t>
+      </w:r>
+      <w:r>
+        <w:rPr>
+          <w:i/>
+        </w:rPr>
+        <w:t>RacingEventService</w:t>
+      </w:r>
+      <w:r>
         <w:t xml:space="preserve"> </w:t>
       </w:r>
       <w:r>
-        <w:t>method</w:t>
-      </w:r>
-      <w:r>
-        <w:t>)</w:t>
-      </w:r>
-      <w:r>
-        <w:t>.</w:t>
-      </w:r>
-    </w:p>
-    <w:p>
-      <w:r>
-        <w:t xml:space="preserve">Most of the operation classes are instantiated in methods of the </w:t>
-      </w:r>
-      <w:r>
-        <w:rPr>
-          <w:i/>
-        </w:rPr>
-        <w:t>SailingServiceImpl</w:t>
-      </w:r>
-      <w:r>
-        <w:t xml:space="preserve"> class which currently handles all incoming client requests. To stay with the example, if in the client the creation of a flexible leaderboard is requested, the </w:t>
-      </w:r>
-      <w:r>
-        <w:rPr>
-          <w:i/>
-        </w:rPr>
-        <w:t>createFlexibleLeaderboard</w:t>
-      </w:r>
-      <w:r>
-        <w:t xml:space="preserve"> operation is invoked on the </w:t>
-      </w:r>
-      <w:r>
-        <w:rPr>
-          <w:i/>
-        </w:rPr>
-        <w:t>SailingServiceImpl</w:t>
-      </w:r>
-      <w:r>
-        <w:t xml:space="preserve"> remote servlet class. </w:t>
-      </w:r>
-      <w:r>
-        <w:t xml:space="preserve">It creates an instance of </w:t>
-      </w:r>
-      <w:r>
-        <w:rPr>
-          <w:i/>
-        </w:rPr>
-        <w:t>CreateFlexibleLeaderboard</w:t>
-      </w:r>
-      <w:r>
-        <w:t xml:space="preserve"> based on the parameters passed to the </w:t>
-      </w:r>
-      <w:r>
-        <w:rPr>
-          <w:i/>
-        </w:rPr>
-        <w:t>SailingServiceImpl</w:t>
-      </w:r>
-      <w:r>
-        <w:t xml:space="preserve"> method call and applies the operation to the </w:t>
-      </w:r>
-      <w:r>
-        <w:rPr>
-          <w:i/>
-        </w:rPr>
-        <w:t>RacingEventService</w:t>
-      </w:r>
-      <w:r>
-        <w:t xml:space="preserve"> instance obtained through the OSGi service registry.</w:t>
-      </w:r>
-    </w:p>
-    <w:p>
-      <w:r>
-        <w:t xml:space="preserve">The </w:t>
-      </w:r>
-      <w:r>
-        <w:rPr>
-          <w:i/>
-        </w:rPr>
-        <w:t>RacingEventService</w:t>
-      </w:r>
-      <w:r>
-        <w:t xml:space="preserve">, in turn, executes the </w:t>
-      </w:r>
-      <w:r>
-        <w:rPr>
-          <w:i/>
-        </w:rPr>
-        <w:t>internalApplyTo</w:t>
-      </w:r>
-      <w:r>
-        <w:t xml:space="preserve"> method to perform the changes described by the operation locally and then passes the operation to the replication service for propagation to all replicas registered.</w:t>
-      </w:r>
-      <w:r>
-        <w:t xml:space="preserve"> There, once received, the operation is again applied using the </w:t>
-      </w:r>
-      <w:r>
-        <w:rPr>
-          <w:i/>
-        </w:rPr>
-        <w:t>internalApplyTo</w:t>
-      </w:r>
-      <w:r>
-        <w:t xml:space="preserve"> method.</w:t>
-      </w:r>
-    </w:p>
-    <w:p>
-      <w:r>
-        <w:lastRenderedPageBreak/>
-        <w:t xml:space="preserve">Usually, the </w:t>
-      </w:r>
-      <w:r>
-        <w:rPr>
-          <w:i/>
-        </w:rPr>
-        <w:t>internalApplyTo</w:t>
-      </w:r>
-      <w:r>
-        <w:t xml:space="preserve"> implementation makes use of the public methods exposed by </w:t>
-      </w:r>
-      <w:r>
-        <w:rPr>
-          <w:i/>
-        </w:rPr>
-        <w:t>RacingEventService</w:t>
-      </w:r>
-      <w:r>
-        <w:t xml:space="preserve"> to actually perform the changes. Note that there are a few cases in which invoking a method on </w:t>
-      </w:r>
-      <w:r>
-        <w:rPr>
-          <w:i/>
-        </w:rPr>
-        <w:t>RacingEventService</w:t>
-      </w:r>
-      <w:r>
-        <w:t xml:space="preserve"> </w:t>
-      </w:r>
-      <w:r>
         <w:t xml:space="preserve">triggers replication by itself, for example </w:t>
       </w:r>
       <w:r>
@@ -9619,7 +9658,7 @@
       <w:r>
         <w:t xml:space="preserve">Ask the people who built this ;-). </w:t>
       </w:r>
-      <w:hyperlink r:id="rId14" w:history="1">
+      <w:hyperlink r:id="rId13" w:history="1">
         <w:r>
           <w:rPr>
             <w:rStyle w:val="Hyperlink"/>
@@ -9630,7 +9669,7 @@
       <w:r>
         <w:t xml:space="preserve">, </w:t>
       </w:r>
-      <w:hyperlink r:id="rId15" w:history="1">
+      <w:hyperlink r:id="rId14" w:history="1">
         <w:r>
           <w:rPr>
             <w:rStyle w:val="Hyperlink"/>
@@ -9641,7 +9680,7 @@
       <w:r>
         <w:t xml:space="preserve">, </w:t>
       </w:r>
-      <w:hyperlink r:id="rId16" w:history="1">
+      <w:hyperlink r:id="rId15" w:history="1">
         <w:r>
           <w:rPr>
             <w:rStyle w:val="Hyperlink"/>
@@ -9670,7 +9709,7 @@
 </file>
 
 <file path=word/endnotes.xml><?xml version="1.0" encoding="utf-8"?>
-<w:endnotes xmlns:wpc="http://schemas.microsoft.com/office/word/2010/wordprocessingCanvas" xmlns:mo="http://schemas.microsoft.com/office/mac/office/2008/main" xmlns:mc="http://schemas.openxmlformats.org/markup-compatibility/2006" xmlns:mv="urn:schemas-microsoft-com:mac:vml" xmlns:o="urn:schemas-microsoft-com:office:office" xmlns:r="http://schemas.openxmlformats.org/officeDocument/2006/relationships" xmlns:m="http://schemas.openxmlformats.org/officeDocument/2006/math" xmlns:v="urn:schemas-microsoft-com:vml" xmlns:wp14="http://schemas.microsoft.com/office/word/2010/wordprocessingDrawing" xmlns:wp="http://schemas.openxmlformats.org/drawingml/2006/wordprocessingDrawing" xmlns:w10="urn:schemas-microsoft-com:office:word" xmlns:w="http://schemas.openxmlformats.org/wordprocessingml/2006/main" xmlns:w14="http://schemas.microsoft.com/office/word/2010/wordml" xmlns:wpg="http://schemas.microsoft.com/office/word/2010/wordprocessingGroup" xmlns:wpi="http://schemas.microsoft.com/office/word/2010/wordprocessingInk" xmlns:wne="http://schemas.microsoft.com/office/word/2006/wordml" xmlns:wps="http://schemas.microsoft.com/office/word/2010/wordprocessingShape" mc:Ignorable="w14 wp14">
+<w:endnotes xmlns:ve="http://schemas.openxmlformats.org/markup-compatibility/2006" xmlns:o="urn:schemas-microsoft-com:office:office" xmlns:r="http://schemas.openxmlformats.org/officeDocument/2006/relationships" xmlns:m="http://schemas.openxmlformats.org/officeDocument/2006/math" xmlns:v="urn:schemas-microsoft-com:vml" xmlns:wp="http://schemas.openxmlformats.org/drawingml/2006/wordprocessingDrawing" xmlns:w10="urn:schemas-microsoft-com:office:word" xmlns:w="http://schemas.openxmlformats.org/wordprocessingml/2006/main" xmlns:wne="http://schemas.microsoft.com/office/word/2006/wordml">
   <w:endnote w:type="separator" w:id="-1">
     <w:p>
       <w:pPr>
@@ -9695,7 +9734,7 @@
 </file>
 
 <file path=word/footnotes.xml><?xml version="1.0" encoding="utf-8"?>
-<w:footnotes xmlns:wpc="http://schemas.microsoft.com/office/word/2010/wordprocessingCanvas" xmlns:mo="http://schemas.microsoft.com/office/mac/office/2008/main" xmlns:mc="http://schemas.openxmlformats.org/markup-compatibility/2006" xmlns:mv="urn:schemas-microsoft-com:mac:vml" xmlns:o="urn:schemas-microsoft-com:office:office" xmlns:r="http://schemas.openxmlformats.org/officeDocument/2006/relationships" xmlns:m="http://schemas.openxmlformats.org/officeDocument/2006/math" xmlns:v="urn:schemas-microsoft-com:vml" xmlns:wp14="http://schemas.microsoft.com/office/word/2010/wordprocessingDrawing" xmlns:wp="http://schemas.openxmlformats.org/drawingml/2006/wordprocessingDrawing" xmlns:w10="urn:schemas-microsoft-com:office:word" xmlns:w="http://schemas.openxmlformats.org/wordprocessingml/2006/main" xmlns:w14="http://schemas.microsoft.com/office/word/2010/wordml" xmlns:wpg="http://schemas.microsoft.com/office/word/2010/wordprocessingGroup" xmlns:wpi="http://schemas.microsoft.com/office/word/2010/wordprocessingInk" xmlns:wne="http://schemas.microsoft.com/office/word/2006/wordml" xmlns:wps="http://schemas.microsoft.com/office/word/2010/wordprocessingShape" mc:Ignorable="w14 wp14">
+<w:footnotes xmlns:ve="http://schemas.openxmlformats.org/markup-compatibility/2006" xmlns:o="urn:schemas-microsoft-com:office:office" xmlns:r="http://schemas.openxmlformats.org/officeDocument/2006/relationships" xmlns:m="http://schemas.openxmlformats.org/officeDocument/2006/math" xmlns:v="urn:schemas-microsoft-com:vml" xmlns:wp="http://schemas.openxmlformats.org/drawingml/2006/wordprocessingDrawing" xmlns:w10="urn:schemas-microsoft-com:office:word" xmlns:w="http://schemas.openxmlformats.org/wordprocessingml/2006/main" xmlns:wne="http://schemas.microsoft.com/office/word/2006/wordml">
   <w:footnote w:type="separator" w:id="-1">
     <w:p>
       <w:pPr>
@@ -9770,7 +9809,7 @@
 </file>
 
 <file path=word/numbering.xml><?xml version="1.0" encoding="utf-8"?>
-<w:numbering xmlns:wpc="http://schemas.microsoft.com/office/word/2010/wordprocessingCanvas" xmlns:mo="http://schemas.microsoft.com/office/mac/office/2008/main" xmlns:mc="http://schemas.openxmlformats.org/markup-compatibility/2006" xmlns:mv="urn:schemas-microsoft-com:mac:vml" xmlns:o="urn:schemas-microsoft-com:office:office" xmlns:r="http://schemas.openxmlformats.org/officeDocument/2006/relationships" xmlns:m="http://schemas.openxmlformats.org/officeDocument/2006/math" xmlns:v="urn:schemas-microsoft-com:vml" xmlns:wp14="http://schemas.microsoft.com/office/word/2010/wordprocessingDrawing" xmlns:wp="http://schemas.openxmlformats.org/drawingml/2006/wordprocessingDrawing" xmlns:w10="urn:schemas-microsoft-com:office:word" xmlns:w="http://schemas.openxmlformats.org/wordprocessingml/2006/main" xmlns:w14="http://schemas.microsoft.com/office/word/2010/wordml" xmlns:wpg="http://schemas.microsoft.com/office/word/2010/wordprocessingGroup" xmlns:wpi="http://schemas.microsoft.com/office/word/2010/wordprocessingInk" xmlns:wne="http://schemas.microsoft.com/office/word/2006/wordml" xmlns:wps="http://schemas.microsoft.com/office/word/2010/wordprocessingShape" mc:Ignorable="w14 wp14">
+<w:numbering xmlns:ve="http://schemas.openxmlformats.org/markup-compatibility/2006" xmlns:o="urn:schemas-microsoft-com:office:office" xmlns:r="http://schemas.openxmlformats.org/officeDocument/2006/relationships" xmlns:m="http://schemas.openxmlformats.org/officeDocument/2006/math" xmlns:v="urn:schemas-microsoft-com:vml" xmlns:wp="http://schemas.openxmlformats.org/drawingml/2006/wordprocessingDrawing" xmlns:w10="urn:schemas-microsoft-com:office:word" xmlns:w="http://schemas.openxmlformats.org/wordprocessingml/2006/main" xmlns:wne="http://schemas.microsoft.com/office/word/2006/wordml">
   <w:abstractNum w:abstractNumId="0">
     <w:nsid w:val="00C06C20"/>
     <w:multiLevelType w:val="hybridMultilevel"/>
@@ -10676,7 +10715,7 @@
 </file>
 
 <file path=word/styles.xml><?xml version="1.0" encoding="utf-8"?>
-<w:styles xmlns:mc="http://schemas.openxmlformats.org/markup-compatibility/2006" xmlns:r="http://schemas.openxmlformats.org/officeDocument/2006/relationships" xmlns:w="http://schemas.openxmlformats.org/wordprocessingml/2006/main" xmlns:w14="http://schemas.microsoft.com/office/word/2010/wordml" mc:Ignorable="w14">
+<w:styles xmlns:r="http://schemas.openxmlformats.org/officeDocument/2006/relationships" xmlns:w="http://schemas.openxmlformats.org/wordprocessingml/2006/main">
   <w:docDefaults>
     <w:rPrDefault>
       <w:rPr>
@@ -10692,7 +10731,7 @@
       </w:pPr>
     </w:pPrDefault>
   </w:docDefaults>
-  <w:latentStyles w:defLockedState="0" w:defUIPriority="99" w:defSemiHidden="1" w:defUnhideWhenUsed="1" w:defQFormat="0" w:count="276">
+  <w:latentStyles w:defLockedState="0" w:defUIPriority="99" w:defSemiHidden="1" w:defUnhideWhenUsed="1" w:defQFormat="0" w:count="267">
     <w:lsdException w:name="Normal" w:semiHidden="0" w:uiPriority="0" w:unhideWhenUsed="0" w:qFormat="1"/>
     <w:lsdException w:name="heading 1" w:semiHidden="0" w:uiPriority="9" w:unhideWhenUsed="0" w:qFormat="1"/>
     <w:lsdException w:name="heading 2" w:uiPriority="9" w:qFormat="1"/>
@@ -10940,6 +10979,7 @@
     <w:uiPriority w:val="99"/>
     <w:semiHidden/>
     <w:unhideWhenUsed/>
+    <w:qFormat/>
     <w:tblPr>
       <w:tblInd w:w="0" w:type="dxa"/>
       <w:tblCellMar>
@@ -11739,7 +11779,7 @@
 </file>
 
 <file path=customXml/itemProps1.xml><?xml version="1.0" encoding="utf-8"?>
-<ds:datastoreItem xmlns:ds="http://schemas.openxmlformats.org/officeDocument/2006/customXml" ds:itemID="{03017202-1E76-D443-AB3C-DDC7EE04D323}">
+<ds:datastoreItem xmlns:ds="http://schemas.openxmlformats.org/officeDocument/2006/customXml" ds:itemID="{592FF1CA-C0D3-4665-958F-EA177D4374D4}">
   <ds:schemaRefs>
     <ds:schemaRef ds:uri="http://schemas.openxmlformats.org/officeDocument/2006/bibliography"/>
   </ds:schemaRefs>

</xml_diff>